<commit_message>
Apply "Patch filters v2 #110"
</commit_message>
<xml_diff>
--- a/help/SMBSync2_Help_EN_task.docx
+++ b/help/SMBSync2_Help_EN_task.docx
@@ -1,10 +1,10 @@
 
 <file path=word/document.xml><?xml version="1.0" encoding="utf-8"?>
-<w:document xmlns:ve="http://schemas.openxmlformats.org/markup-compatibility/2006" xmlns:o="urn:schemas-microsoft-com:office:office" xmlns:r="http://schemas.openxmlformats.org/officeDocument/2006/relationships" xmlns:m="http://schemas.openxmlformats.org/officeDocument/2006/math" xmlns:v="urn:schemas-microsoft-com:vml" xmlns:wp="http://schemas.openxmlformats.org/drawingml/2006/wordprocessingDrawing" xmlns:w10="urn:schemas-microsoft-com:office:word" xmlns:w="http://schemas.openxmlformats.org/wordprocessingml/2006/main" xmlns:wne="http://schemas.microsoft.com/office/word/2006/wordml">
+<w:document xmlns:wpc="http://schemas.microsoft.com/office/word/2010/wordprocessingCanvas" xmlns:cx="http://schemas.microsoft.com/office/drawing/2014/chartex" xmlns:cx1="http://schemas.microsoft.com/office/drawing/2015/9/8/chartex" xmlns:cx2="http://schemas.microsoft.com/office/drawing/2015/10/21/chartex" xmlns:cx3="http://schemas.microsoft.com/office/drawing/2016/5/9/chartex" xmlns:cx4="http://schemas.microsoft.com/office/drawing/2016/5/10/chartex" xmlns:cx5="http://schemas.microsoft.com/office/drawing/2016/5/11/chartex" xmlns:cx6="http://schemas.microsoft.com/office/drawing/2016/5/12/chartex" xmlns:cx7="http://schemas.microsoft.com/office/drawing/2016/5/13/chartex" xmlns:cx8="http://schemas.microsoft.com/office/drawing/2016/5/14/chartex" xmlns:mc="http://schemas.openxmlformats.org/markup-compatibility/2006" xmlns:aink="http://schemas.microsoft.com/office/drawing/2016/ink" xmlns:am3d="http://schemas.microsoft.com/office/drawing/2017/model3d" xmlns:o="urn:schemas-microsoft-com:office:office" xmlns:r="http://schemas.openxmlformats.org/officeDocument/2006/relationships" xmlns:m="http://schemas.openxmlformats.org/officeDocument/2006/math" xmlns:v="urn:schemas-microsoft-com:vml" xmlns:wp14="http://schemas.microsoft.com/office/word/2010/wordprocessingDrawing" xmlns:wp="http://schemas.openxmlformats.org/drawingml/2006/wordprocessingDrawing" xmlns:w10="urn:schemas-microsoft-com:office:word" xmlns:w="http://schemas.openxmlformats.org/wordprocessingml/2006/main" xmlns:w14="http://schemas.microsoft.com/office/word/2010/wordml" xmlns:w15="http://schemas.microsoft.com/office/word/2012/wordml" xmlns:w16cex="http://schemas.microsoft.com/office/word/2018/wordml/cex" xmlns:w16cid="http://schemas.microsoft.com/office/word/2016/wordml/cid" xmlns:w16="http://schemas.microsoft.com/office/word/2018/wordml" xmlns:w16se="http://schemas.microsoft.com/office/word/2015/wordml/symex" xmlns:wpg="http://schemas.microsoft.com/office/word/2010/wordprocessingGroup" xmlns:wpi="http://schemas.microsoft.com/office/word/2010/wordprocessingInk" xmlns:wne="http://schemas.microsoft.com/office/word/2006/wordml" xmlns:wps="http://schemas.microsoft.com/office/word/2010/wordprocessingShape" mc:Ignorable="w14 w15 w16se w16cid w16 w16cex wp14">
   <w:body>
     <w:p>
       <w:pPr>
-        <w:pStyle w:val="ad"/>
+        <w:pStyle w:val="ListParagraph"/>
         <w:numPr>
           <w:ilvl w:val="0"/>
           <w:numId w:val="39"/>
@@ -23,7 +23,7 @@
     </w:p>
     <w:p>
       <w:pPr>
-        <w:pStyle w:val="af2"/>
+        <w:pStyle w:val="BodyText"/>
         <w:ind w:left="420"/>
         <w:rPr>
           <w:szCs w:val="21"/>
@@ -70,7 +70,7 @@
     </w:p>
     <w:p>
       <w:pPr>
-        <w:pStyle w:val="ad"/>
+        <w:pStyle w:val="ListParagraph"/>
         <w:numPr>
           <w:ilvl w:val="0"/>
           <w:numId w:val="39"/>
@@ -89,7 +89,7 @@
     </w:p>
     <w:p>
       <w:pPr>
-        <w:pStyle w:val="af2"/>
+        <w:pStyle w:val="BodyText"/>
         <w:ind w:left="420"/>
         <w:rPr>
           <w:szCs w:val="21"/>
@@ -136,7 +136,7 @@
     </w:p>
     <w:p>
       <w:pPr>
-        <w:pStyle w:val="ad"/>
+        <w:pStyle w:val="ListParagraph"/>
         <w:numPr>
           <w:ilvl w:val="0"/>
           <w:numId w:val="39"/>
@@ -161,7 +161,7 @@
     </w:p>
     <w:p>
       <w:pPr>
-        <w:pStyle w:val="af2"/>
+        <w:pStyle w:val="BodyText"/>
         <w:ind w:left="420"/>
         <w:rPr>
           <w:szCs w:val="21"/>
@@ -221,7 +221,7 @@
     </w:p>
     <w:p>
       <w:pPr>
-        <w:pStyle w:val="ad"/>
+        <w:pStyle w:val="ListParagraph"/>
         <w:numPr>
           <w:ilvl w:val="0"/>
           <w:numId w:val="39"/>
@@ -240,7 +240,7 @@
     </w:p>
     <w:p>
       <w:pPr>
-        <w:pStyle w:val="af2"/>
+        <w:pStyle w:val="BodyText"/>
         <w:ind w:left="420"/>
         <w:rPr>
           <w:szCs w:val="21"/>
@@ -318,15 +318,15 @@
     </w:p>
     <w:p>
       <w:pPr>
-        <w:pStyle w:val="af2"/>
-        <w:rPr>
-          <w:szCs w:val="21"/>
-        </w:rPr>
-      </w:pPr>
-    </w:p>
-    <w:p>
-      <w:pPr>
-        <w:pStyle w:val="a"/>
+        <w:pStyle w:val="BodyText"/>
+        <w:rPr>
+          <w:szCs w:val="21"/>
+        </w:rPr>
+      </w:pPr>
+    </w:p>
+    <w:p>
+      <w:pPr>
+        <w:pStyle w:val="ListBullet"/>
         <w:numPr>
           <w:ilvl w:val="0"/>
           <w:numId w:val="41"/>
@@ -346,7 +346,7 @@
     </w:p>
     <w:p>
       <w:pPr>
-        <w:pStyle w:val="22"/>
+        <w:pStyle w:val="BodyTextFirstIndent2"/>
         <w:ind w:leftChars="295" w:left="708" w:firstLineChars="0" w:firstLine="0"/>
         <w:jc w:val="left"/>
       </w:pPr>
@@ -370,7 +370,7 @@
     </w:p>
     <w:p>
       <w:pPr>
-        <w:pStyle w:val="a"/>
+        <w:pStyle w:val="ListBullet"/>
         <w:numPr>
           <w:ilvl w:val="0"/>
           <w:numId w:val="42"/>
@@ -390,7 +390,7 @@
     </w:p>
     <w:p>
       <w:pPr>
-        <w:pStyle w:val="22"/>
+        <w:pStyle w:val="BodyTextFirstIndent2"/>
         <w:ind w:leftChars="300" w:left="720" w:firstLineChars="0" w:firstLine="0"/>
         <w:jc w:val="left"/>
       </w:pPr>
@@ -409,7 +409,7 @@
     </w:p>
     <w:p>
       <w:pPr>
-        <w:pStyle w:val="22"/>
+        <w:pStyle w:val="BodyTextFirstIndent2"/>
         <w:ind w:leftChars="300" w:left="720" w:firstLineChars="0" w:firstLine="0"/>
         <w:jc w:val="left"/>
       </w:pPr>
@@ -434,7 +434,7 @@
     </w:p>
     <w:p>
       <w:pPr>
-        <w:pStyle w:val="a"/>
+        <w:pStyle w:val="ListBullet"/>
         <w:numPr>
           <w:ilvl w:val="0"/>
           <w:numId w:val="43"/>
@@ -454,7 +454,7 @@
     </w:p>
     <w:p>
       <w:pPr>
-        <w:pStyle w:val="22"/>
+        <w:pStyle w:val="BodyTextFirstIndent2"/>
         <w:ind w:leftChars="300" w:left="720" w:firstLineChars="0" w:firstLine="0"/>
         <w:jc w:val="left"/>
       </w:pPr>
@@ -464,7 +464,7 @@
     </w:p>
     <w:p>
       <w:pPr>
-        <w:pStyle w:val="22"/>
+        <w:pStyle w:val="BodyTextFirstIndent2"/>
         <w:ind w:leftChars="300" w:left="720" w:firstLineChars="0" w:firstLine="0"/>
         <w:jc w:val="left"/>
       </w:pPr>
@@ -474,7 +474,7 @@
     </w:p>
     <w:p>
       <w:pPr>
-        <w:pStyle w:val="22"/>
+        <w:pStyle w:val="BodyTextFirstIndent2"/>
         <w:ind w:leftChars="300" w:left="720" w:firstLineChars="0" w:firstLine="0"/>
         <w:jc w:val="left"/>
       </w:pPr>
@@ -484,7 +484,7 @@
     </w:p>
     <w:p>
       <w:pPr>
-        <w:pStyle w:val="a"/>
+        <w:pStyle w:val="ListBullet"/>
         <w:numPr>
           <w:ilvl w:val="0"/>
           <w:numId w:val="43"/>
@@ -504,7 +504,7 @@
     </w:p>
     <w:p>
       <w:pPr>
-        <w:pStyle w:val="22"/>
+        <w:pStyle w:val="BodyTextFirstIndent2"/>
         <w:ind w:leftChars="300" w:left="720" w:firstLineChars="0" w:firstLine="0"/>
         <w:jc w:val="left"/>
       </w:pPr>
@@ -572,7 +572,7 @@
     </w:p>
     <w:p>
       <w:pPr>
-        <w:pStyle w:val="af2"/>
+        <w:pStyle w:val="BodyText"/>
         <w:ind w:leftChars="100" w:left="240"/>
       </w:pPr>
     </w:p>
@@ -666,12 +666,12 @@
     </w:p>
     <w:p>
       <w:pPr>
-        <w:pStyle w:val="af2"/>
-      </w:pPr>
-    </w:p>
-    <w:p>
-      <w:pPr>
-        <w:pStyle w:val="af2"/>
+        <w:pStyle w:val="BodyText"/>
+      </w:pPr>
+    </w:p>
+    <w:p>
+      <w:pPr>
+        <w:pStyle w:val="BodyText"/>
       </w:pPr>
       <w:r>
         <w:t>Check Advanced options below for more detailed information on compare criteria</w:t>
@@ -696,7 +696,7 @@
     </w:p>
     <w:p>
       <w:pPr>
-        <w:pStyle w:val="ad"/>
+        <w:pStyle w:val="ListParagraph"/>
         <w:numPr>
           <w:ilvl w:val="0"/>
           <w:numId w:val="39"/>
@@ -721,7 +721,7 @@
     </w:p>
     <w:p>
       <w:pPr>
-        <w:pStyle w:val="af2"/>
+        <w:pStyle w:val="BodyText"/>
         <w:ind w:left="420"/>
         <w:rPr>
           <w:szCs w:val="21"/>
@@ -762,7 +762,7 @@
     </w:p>
     <w:p>
       <w:pPr>
-        <w:pStyle w:val="ad"/>
+        <w:pStyle w:val="ListParagraph"/>
         <w:numPr>
           <w:ilvl w:val="0"/>
           <w:numId w:val="39"/>
@@ -787,7 +787,7 @@
     </w:p>
     <w:p>
       <w:pPr>
-        <w:pStyle w:val="af2"/>
+        <w:pStyle w:val="BodyText"/>
         <w:ind w:left="420"/>
         <w:rPr>
           <w:szCs w:val="21"/>
@@ -818,7 +818,7 @@
     </w:p>
     <w:p>
       <w:pPr>
-        <w:pStyle w:val="ad"/>
+        <w:pStyle w:val="ListParagraph"/>
         <w:numPr>
           <w:ilvl w:val="0"/>
           <w:numId w:val="39"/>
@@ -843,7 +843,7 @@
     </w:p>
     <w:p>
       <w:pPr>
-        <w:pStyle w:val="af2"/>
+        <w:pStyle w:val="BodyText"/>
         <w:ind w:left="420"/>
         <w:rPr>
           <w:szCs w:val="21"/>
@@ -896,7 +896,7 @@
     </w:p>
     <w:p>
       <w:pPr>
-        <w:pStyle w:val="ad"/>
+        <w:pStyle w:val="ListParagraph"/>
         <w:numPr>
           <w:ilvl w:val="0"/>
           <w:numId w:val="39"/>
@@ -921,7 +921,7 @@
     </w:p>
     <w:p>
       <w:pPr>
-        <w:pStyle w:val="af2"/>
+        <w:pStyle w:val="BodyText"/>
         <w:ind w:left="420"/>
         <w:rPr>
           <w:szCs w:val="21"/>
@@ -973,7 +973,7 @@
     </w:p>
     <w:p>
       <w:pPr>
-        <w:pStyle w:val="af2"/>
+        <w:pStyle w:val="BodyText"/>
         <w:ind w:left="839"/>
         <w:rPr>
           <w:szCs w:val="21"/>
@@ -1008,7 +1008,7 @@
     <w:bookmarkEnd w:id="1"/>
     <w:p>
       <w:pPr>
-        <w:pStyle w:val="af2"/>
+        <w:pStyle w:val="BodyText"/>
         <w:ind w:left="839"/>
         <w:rPr>
           <w:szCs w:val="21"/>
@@ -1075,7 +1075,7 @@
     </w:p>
     <w:p>
       <w:pPr>
-        <w:pStyle w:val="af2"/>
+        <w:pStyle w:val="BodyText"/>
         <w:ind w:left="840"/>
         <w:rPr>
           <w:szCs w:val="21"/>
@@ -1098,7 +1098,7 @@
     </w:p>
     <w:p>
       <w:pPr>
-        <w:pStyle w:val="af2"/>
+        <w:pStyle w:val="BodyText"/>
         <w:ind w:left="839"/>
         <w:rPr>
           <w:szCs w:val="21"/>
@@ -1145,7 +1145,7 @@
     </w:p>
     <w:p>
       <w:pPr>
-        <w:pStyle w:val="af2"/>
+        <w:pStyle w:val="BodyText"/>
         <w:ind w:left="839"/>
         <w:rPr>
           <w:szCs w:val="21"/>
@@ -1166,7 +1166,7 @@
     </w:p>
     <w:p>
       <w:pPr>
-        <w:pStyle w:val="af2"/>
+        <w:pStyle w:val="BodyText"/>
         <w:ind w:left="839"/>
         <w:rPr>
           <w:szCs w:val="21"/>
@@ -1219,30 +1219,418 @@
         <w:keepLines/>
         <w:ind w:left="840"/>
         <w:rPr>
-          <w:szCs w:val="21"/>
-        </w:rPr>
-      </w:pPr>
-      <w:bookmarkStart w:id="3" w:name="_Hlk39692949"/>
-      <w:r>
-        <w:rPr>
+          <w:ins w:id="3" w:author="A. J" w:date="2020-06-14T10:23:00Z"/>
           <w:sz w:val="21"/>
           <w:szCs w:val="21"/>
         </w:rPr>
+      </w:pPr>
+      <w:bookmarkStart w:id="4" w:name="_Hlk39692949"/>
+      <w:r>
+        <w:rPr>
+          <w:sz w:val="21"/>
+          <w:szCs w:val="21"/>
+        </w:rPr>
         <w:t>Is a custom include/exclude file filter. You can select the name and extension of the files you want to exclude or include from the synchronization process. Wildcards like *.docx are supported.</w:t>
       </w:r>
-      <w:bookmarkEnd w:id="3"/>
-    </w:p>
-    <w:p>
-      <w:pPr>
-        <w:rPr>
+      <w:bookmarkEnd w:id="4"/>
+    </w:p>
+    <w:p>
+      <w:pPr>
+        <w:keepNext/>
+        <w:keepLines/>
+        <w:ind w:left="840"/>
+        <w:rPr>
+          <w:ins w:id="5" w:author="A. J" w:date="2020-06-14T10:23:00Z"/>
           <w:sz w:val="21"/>
           <w:szCs w:val="21"/>
         </w:rPr>
       </w:pPr>
-    </w:p>
-    <w:p>
-      <w:pPr>
-        <w:pStyle w:val="ad"/>
+      <w:ins w:id="6" w:author="A. J" w:date="2020-06-14T10:18:00Z">
+        <w:r>
+          <w:rPr>
+            <w:sz w:val="21"/>
+            <w:szCs w:val="21"/>
+          </w:rPr>
+          <w:t>Multipl</w:t>
+        </w:r>
+      </w:ins>
+      <w:ins w:id="7" w:author="A. J" w:date="2020-06-14T10:19:00Z">
+        <w:r>
+          <w:rPr>
+            <w:sz w:val="21"/>
+            <w:szCs w:val="21"/>
+          </w:rPr>
+          <w:t>e filters can also be quickly inserted in same field with “;” separator</w:t>
+        </w:r>
+      </w:ins>
+      <w:ins w:id="8" w:author="A. J" w:date="2020-06-14T10:23:00Z">
+        <w:r>
+          <w:rPr>
+            <w:sz w:val="21"/>
+            <w:szCs w:val="21"/>
+          </w:rPr>
+          <w:t>.</w:t>
+        </w:r>
+      </w:ins>
+    </w:p>
+    <w:p>
+      <w:pPr>
+        <w:keepNext/>
+        <w:keepLines/>
+        <w:ind w:left="840"/>
+        <w:rPr>
+          <w:ins w:id="9" w:author="A. J" w:date="2020-06-14T10:23:00Z"/>
+          <w:sz w:val="21"/>
+          <w:szCs w:val="21"/>
+        </w:rPr>
+      </w:pPr>
+      <w:ins w:id="10" w:author="A. J" w:date="2020-06-14T10:23:00Z">
+        <w:r>
+          <w:rPr>
+            <w:sz w:val="21"/>
+            <w:szCs w:val="21"/>
+          </w:rPr>
+          <w:t>A relative path to specific files can also be entered</w:t>
+        </w:r>
+      </w:ins>
+      <w:ins w:id="11" w:author="A. J" w:date="2020-06-14T10:45:00Z">
+        <w:r>
+          <w:rPr>
+            <w:sz w:val="21"/>
+            <w:szCs w:val="21"/>
+          </w:rPr>
+          <w:t xml:space="preserve"> (relative to master)</w:t>
+        </w:r>
+      </w:ins>
+    </w:p>
+    <w:p>
+      <w:pPr>
+        <w:keepNext/>
+        <w:keepLines/>
+        <w:ind w:left="840"/>
+        <w:rPr>
+          <w:ins w:id="12" w:author="A. J" w:date="2020-06-14T10:18:00Z"/>
+          <w:sz w:val="21"/>
+          <w:szCs w:val="21"/>
+        </w:rPr>
+      </w:pPr>
+    </w:p>
+    <w:p>
+      <w:pPr>
+        <w:keepNext/>
+        <w:keepLines/>
+        <w:ind w:left="840"/>
+        <w:rPr>
+          <w:ins w:id="13" w:author="A. J" w:date="2020-06-14T10:20:00Z"/>
+          <w:sz w:val="21"/>
+          <w:szCs w:val="21"/>
+        </w:rPr>
+      </w:pPr>
+      <w:ins w:id="14" w:author="A. J" w:date="2020-06-14T10:18:00Z">
+        <w:r>
+          <w:rPr>
+            <w:sz w:val="21"/>
+            <w:szCs w:val="21"/>
+          </w:rPr>
+          <w:t>e</w:t>
+        </w:r>
+      </w:ins>
+      <w:ins w:id="15" w:author="A. J" w:date="2020-06-14T10:31:00Z">
+        <w:r>
+          <w:rPr>
+            <w:sz w:val="21"/>
+            <w:szCs w:val="21"/>
+          </w:rPr>
+          <w:t>xample</w:t>
+        </w:r>
+      </w:ins>
+      <w:ins w:id="16" w:author="A. J" w:date="2020-06-14T10:42:00Z">
+        <w:r>
+          <w:rPr>
+            <w:sz w:val="21"/>
+            <w:szCs w:val="21"/>
+          </w:rPr>
+          <w:t>s</w:t>
+        </w:r>
+      </w:ins>
+      <w:ins w:id="17" w:author="A. J" w:date="2020-06-14T10:18:00Z">
+        <w:r>
+          <w:rPr>
+            <w:sz w:val="21"/>
+            <w:szCs w:val="21"/>
+          </w:rPr>
+          <w:t>:</w:t>
+        </w:r>
+      </w:ins>
+    </w:p>
+    <w:p>
+      <w:pPr>
+        <w:keepNext/>
+        <w:keepLines/>
+        <w:ind w:left="840"/>
+        <w:rPr>
+          <w:ins w:id="18" w:author="A. J" w:date="2020-06-14T10:20:00Z"/>
+          <w:sz w:val="21"/>
+          <w:szCs w:val="21"/>
+        </w:rPr>
+      </w:pPr>
+      <w:ins w:id="19" w:author="A. J" w:date="2020-06-14T10:20:00Z">
+        <w:r>
+          <w:rPr>
+            <w:sz w:val="21"/>
+            <w:szCs w:val="21"/>
+          </w:rPr>
+          <w:t xml:space="preserve">- match </w:t>
+        </w:r>
+      </w:ins>
+      <w:ins w:id="20" w:author="A. J" w:date="2020-06-14T10:39:00Z">
+        <w:r>
+          <w:rPr>
+            <w:sz w:val="21"/>
+            <w:szCs w:val="21"/>
+          </w:rPr>
+          <w:t>any</w:t>
+        </w:r>
+      </w:ins>
+      <w:ins w:id="21" w:author="A. J" w:date="2020-06-14T10:20:00Z">
+        <w:r>
+          <w:rPr>
+            <w:sz w:val="21"/>
+            <w:szCs w:val="21"/>
+          </w:rPr>
+          <w:t xml:space="preserve"> file name</w:t>
+        </w:r>
+      </w:ins>
+      <w:ins w:id="22" w:author="A. J" w:date="2020-06-14T10:39:00Z">
+        <w:r>
+          <w:rPr>
+            <w:sz w:val="21"/>
+            <w:szCs w:val="21"/>
+          </w:rPr>
+          <w:t>d</w:t>
+        </w:r>
+      </w:ins>
+      <w:ins w:id="23" w:author="A. J" w:date="2020-06-14T10:20:00Z">
+        <w:r>
+          <w:rPr>
+            <w:sz w:val="21"/>
+            <w:szCs w:val="21"/>
+          </w:rPr>
+          <w:t xml:space="preserve"> </w:t>
+        </w:r>
+      </w:ins>
+      <w:ins w:id="24" w:author="A. J" w:date="2020-06-14T10:39:00Z">
+        <w:r>
+          <w:rPr>
+            <w:sz w:val="21"/>
+            <w:szCs w:val="21"/>
+          </w:rPr>
+          <w:t>my_file</w:t>
+        </w:r>
+      </w:ins>
+      <w:ins w:id="25" w:author="A. J" w:date="2020-06-14T10:20:00Z">
+        <w:r>
+          <w:rPr>
+            <w:sz w:val="21"/>
+            <w:szCs w:val="21"/>
+          </w:rPr>
+          <w:t>.txt:</w:t>
+        </w:r>
+      </w:ins>
+      <w:ins w:id="26" w:author="A. J" w:date="2020-06-14T10:19:00Z">
+        <w:r>
+          <w:rPr>
+            <w:sz w:val="21"/>
+            <w:szCs w:val="21"/>
+          </w:rPr>
+          <w:t xml:space="preserve"> </w:t>
+        </w:r>
+      </w:ins>
+      <w:ins w:id="27" w:author="A. J" w:date="2020-06-14T10:39:00Z">
+        <w:r>
+          <w:rPr>
+            <w:sz w:val="21"/>
+            <w:szCs w:val="21"/>
+          </w:rPr>
+          <w:t>my_file</w:t>
+        </w:r>
+      </w:ins>
+      <w:ins w:id="28" w:author="A. J" w:date="2020-06-14T10:19:00Z">
+        <w:r>
+          <w:rPr>
+            <w:sz w:val="21"/>
+            <w:szCs w:val="21"/>
+          </w:rPr>
+          <w:t>.txt</w:t>
+        </w:r>
+      </w:ins>
+    </w:p>
+    <w:p>
+      <w:pPr>
+        <w:keepNext/>
+        <w:keepLines/>
+        <w:ind w:left="840"/>
+        <w:rPr>
+          <w:ins w:id="29" w:author="A. J" w:date="2020-06-14T10:40:00Z"/>
+          <w:sz w:val="21"/>
+          <w:szCs w:val="21"/>
+        </w:rPr>
+      </w:pPr>
+      <w:ins w:id="30" w:author="A. J" w:date="2020-06-14T10:20:00Z">
+        <w:r>
+          <w:rPr>
+            <w:sz w:val="21"/>
+            <w:szCs w:val="21"/>
+          </w:rPr>
+          <w:t xml:space="preserve">- match a specific big file to exclude: </w:t>
+        </w:r>
+      </w:ins>
+      <w:ins w:id="31" w:author="A. J" w:date="2020-06-14T10:21:00Z">
+        <w:r>
+          <w:rPr>
+            <w:sz w:val="21"/>
+            <w:szCs w:val="21"/>
+          </w:rPr>
+          <w:t>path/to/bigfile.dat</w:t>
+        </w:r>
+      </w:ins>
+    </w:p>
+    <w:p>
+      <w:pPr>
+        <w:keepNext/>
+        <w:keepLines/>
+        <w:ind w:left="840"/>
+        <w:rPr>
+          <w:ins w:id="32" w:author="A. J" w:date="2020-06-14T10:21:00Z"/>
+          <w:sz w:val="21"/>
+          <w:szCs w:val="21"/>
+        </w:rPr>
+      </w:pPr>
+      <w:ins w:id="33" w:author="A. J" w:date="2020-06-14T10:40:00Z">
+        <w:r>
+          <w:rPr>
+            <w:sz w:val="21"/>
+            <w:szCs w:val="21"/>
+          </w:rPr>
+          <w:t xml:space="preserve">- match all *tmp.log files in </w:t>
+        </w:r>
+      </w:ins>
+      <w:ins w:id="34" w:author="A. J" w:date="2020-06-14T10:41:00Z">
+        <w:r>
+          <w:rPr>
+            <w:sz w:val="21"/>
+            <w:szCs w:val="21"/>
+          </w:rPr>
+          <w:t>cache folder: cache</w:t>
+        </w:r>
+        <w:r>
+          <w:rPr>
+            <w:sz w:val="21"/>
+            <w:szCs w:val="21"/>
+          </w:rPr>
+          <w:t>/*tmp.log or /cache/*tmp.log</w:t>
+        </w:r>
+      </w:ins>
+    </w:p>
+    <w:p>
+      <w:pPr>
+        <w:keepNext/>
+        <w:keepLines/>
+        <w:ind w:left="840"/>
+        <w:rPr>
+          <w:ins w:id="35" w:author="A. J" w:date="2020-06-14T10:21:00Z"/>
+          <w:sz w:val="21"/>
+          <w:szCs w:val="21"/>
+        </w:rPr>
+      </w:pPr>
+      <w:ins w:id="36" w:author="A. J" w:date="2020-06-14T10:21:00Z">
+        <w:r>
+          <w:rPr>
+            <w:sz w:val="21"/>
+            <w:szCs w:val="21"/>
+          </w:rPr>
+          <w:t>- match all pdf files: *.pdf</w:t>
+        </w:r>
+      </w:ins>
+    </w:p>
+    <w:p>
+      <w:pPr>
+        <w:keepNext/>
+        <w:keepLines/>
+        <w:ind w:left="840"/>
+        <w:rPr>
+          <w:szCs w:val="21"/>
+        </w:rPr>
+      </w:pPr>
+      <w:ins w:id="37" w:author="A. J" w:date="2020-06-14T10:21:00Z">
+        <w:r>
+          <w:rPr>
+            <w:sz w:val="21"/>
+            <w:szCs w:val="21"/>
+          </w:rPr>
+          <w:t xml:space="preserve">- </w:t>
+        </w:r>
+      </w:ins>
+      <w:ins w:id="38" w:author="A. J" w:date="2020-06-14T10:44:00Z">
+        <w:r>
+          <w:rPr>
+            <w:szCs w:val="21"/>
+          </w:rPr>
+          <w:t xml:space="preserve">specify quickly multiple </w:t>
+        </w:r>
+        <w:r>
+          <w:rPr>
+            <w:szCs w:val="21"/>
+          </w:rPr>
+          <w:t>files</w:t>
+        </w:r>
+      </w:ins>
+      <w:ins w:id="39" w:author="A. J" w:date="2020-06-14T10:21:00Z">
+        <w:r>
+          <w:rPr>
+            <w:sz w:val="21"/>
+            <w:szCs w:val="21"/>
+          </w:rPr>
+          <w:t>: *.pdf;path/to/</w:t>
+        </w:r>
+      </w:ins>
+      <w:ins w:id="40" w:author="A. J" w:date="2020-06-14T10:22:00Z">
+        <w:r>
+          <w:rPr>
+            <w:sz w:val="21"/>
+            <w:szCs w:val="21"/>
+          </w:rPr>
+          <w:t>private.doc;file</w:t>
+        </w:r>
+        <w:r>
+          <w:rPr>
+            <w:sz w:val="21"/>
+            <w:szCs w:val="21"/>
+          </w:rPr>
+          <w:t>*</w:t>
+        </w:r>
+      </w:ins>
+      <w:ins w:id="41" w:author="A. J" w:date="2020-06-14T10:23:00Z">
+        <w:r>
+          <w:rPr>
+            <w:sz w:val="21"/>
+            <w:szCs w:val="21"/>
+          </w:rPr>
+          <w:t>_tmp.log</w:t>
+        </w:r>
+      </w:ins>
+    </w:p>
+    <w:p>
+      <w:pPr>
+        <w:rPr>
+          <w:sz w:val="21"/>
+          <w:szCs w:val="21"/>
+        </w:rPr>
+      </w:pPr>
+    </w:p>
+    <w:p>
+      <w:pPr>
+        <w:pStyle w:val="ListParagraph"/>
         <w:numPr>
           <w:ilvl w:val="0"/>
           <w:numId w:val="39"/>
@@ -1252,11 +1640,27 @@
           <w:szCs w:val="21"/>
         </w:rPr>
       </w:pPr>
-      <w:r>
-        <w:rPr>
-          <w:szCs w:val="21"/>
-        </w:rPr>
-        <w:t xml:space="preserve">File filters / </w:t>
+      <w:del w:id="42" w:author="A. J" w:date="2020-06-14T10:23:00Z">
+        <w:r>
+          <w:rPr>
+            <w:szCs w:val="21"/>
+          </w:rPr>
+          <w:delText xml:space="preserve">File </w:delText>
+        </w:r>
+      </w:del>
+      <w:ins w:id="43" w:author="A. J" w:date="2020-06-14T10:23:00Z">
+        <w:r>
+          <w:rPr>
+            <w:szCs w:val="21"/>
+          </w:rPr>
+          <w:t xml:space="preserve">Directory </w:t>
+        </w:r>
+      </w:ins>
+      <w:r>
+        <w:rPr>
+          <w:szCs w:val="21"/>
+        </w:rPr>
+        <w:t xml:space="preserve">filters / </w:t>
       </w:r>
       <w:r>
         <w:rPr>
@@ -1267,7 +1671,7 @@
     </w:p>
     <w:p>
       <w:pPr>
-        <w:pStyle w:val="af2"/>
+        <w:pStyle w:val="BodyText"/>
         <w:ind w:left="420"/>
         <w:rPr>
           <w:szCs w:val="21"/>
@@ -1320,15 +1724,15 @@
           <w:sz w:val="21"/>
           <w:szCs w:val="21"/>
         </w:rPr>
-        <w:lastRenderedPageBreak/>
         <w:t>Directory filter</w:t>
       </w:r>
     </w:p>
     <w:p>
       <w:pPr>
-        <w:pStyle w:val="af2"/>
+        <w:pStyle w:val="BodyText"/>
         <w:ind w:left="839"/>
         <w:rPr>
+          <w:ins w:id="44" w:author="A. J" w:date="2020-06-14T10:35:00Z"/>
           <w:szCs w:val="21"/>
         </w:rPr>
       </w:pPr>
@@ -1389,6 +1793,329 @@
     </w:p>
     <w:p>
       <w:pPr>
+        <w:pStyle w:val="BodyText"/>
+        <w:ind w:left="839"/>
+        <w:rPr>
+          <w:ins w:id="45" w:author="A. J" w:date="2020-06-14T10:24:00Z"/>
+          <w:szCs w:val="21"/>
+        </w:rPr>
+      </w:pPr>
+      <w:ins w:id="46" w:author="A. J" w:date="2020-06-14T10:35:00Z">
+        <w:r>
+          <w:rPr>
+            <w:szCs w:val="21"/>
+          </w:rPr>
+          <w:t>Include directory filter</w:t>
+        </w:r>
+      </w:ins>
+      <w:ins w:id="47" w:author="A. J" w:date="2020-06-14T10:44:00Z">
+        <w:r>
+          <w:rPr>
+            <w:szCs w:val="21"/>
+          </w:rPr>
+          <w:t>s</w:t>
+        </w:r>
+      </w:ins>
+      <w:ins w:id="48" w:author="A. J" w:date="2020-06-14T10:35:00Z">
+        <w:r>
+          <w:rPr>
+            <w:szCs w:val="21"/>
+          </w:rPr>
+          <w:t xml:space="preserve"> </w:t>
+        </w:r>
+      </w:ins>
+      <w:ins w:id="49" w:author="A. J" w:date="2020-06-14T10:44:00Z">
+        <w:r>
+          <w:rPr>
+            <w:szCs w:val="21"/>
+          </w:rPr>
+          <w:t>are</w:t>
+        </w:r>
+      </w:ins>
+      <w:ins w:id="50" w:author="A. J" w:date="2020-06-14T10:35:00Z">
+        <w:r>
+          <w:rPr>
+            <w:szCs w:val="21"/>
+          </w:rPr>
+          <w:t xml:space="preserve"> always relative to Master</w:t>
+        </w:r>
+      </w:ins>
+      <w:ins w:id="51" w:author="A. J" w:date="2020-06-14T10:44:00Z">
+        <w:r>
+          <w:rPr>
+            <w:szCs w:val="21"/>
+          </w:rPr>
+          <w:t>. There is no such</w:t>
+        </w:r>
+      </w:ins>
+      <w:ins w:id="52" w:author="A. J" w:date="2020-06-14T10:35:00Z">
+        <w:r>
+          <w:rPr>
+            <w:szCs w:val="21"/>
+          </w:rPr>
+          <w:t xml:space="preserve"> restriction for Exclude filter</w:t>
+        </w:r>
+      </w:ins>
+      <w:ins w:id="53" w:author="A. J" w:date="2020-06-14T10:44:00Z">
+        <w:r>
+          <w:rPr>
+            <w:szCs w:val="21"/>
+          </w:rPr>
+          <w:t xml:space="preserve">. This mainly for speed processing </w:t>
+        </w:r>
+      </w:ins>
+      <w:ins w:id="54" w:author="A. J" w:date="2020-06-14T10:45:00Z">
+        <w:r>
+          <w:rPr>
+            <w:szCs w:val="21"/>
+          </w:rPr>
+          <w:t>reasons in addition that it is a rarely useful scenario.</w:t>
+        </w:r>
+      </w:ins>
+    </w:p>
+    <w:p>
+      <w:pPr>
+        <w:pStyle w:val="BodyText"/>
+        <w:ind w:left="839"/>
+        <w:rPr>
+          <w:ins w:id="55" w:author="A. J" w:date="2020-06-14T10:32:00Z"/>
+          <w:szCs w:val="21"/>
+        </w:rPr>
+      </w:pPr>
+    </w:p>
+    <w:p>
+      <w:pPr>
+        <w:pStyle w:val="BodyText"/>
+        <w:ind w:left="839"/>
+        <w:rPr>
+          <w:ins w:id="56" w:author="A. J" w:date="2020-06-14T10:32:00Z"/>
+          <w:szCs w:val="21"/>
+        </w:rPr>
+      </w:pPr>
+      <w:ins w:id="57" w:author="A. J" w:date="2020-06-14T10:42:00Z">
+        <w:r>
+          <w:rPr>
+            <w:szCs w:val="21"/>
+          </w:rPr>
+          <w:t>e</w:t>
+        </w:r>
+      </w:ins>
+      <w:ins w:id="58" w:author="A. J" w:date="2020-06-14T10:32:00Z">
+        <w:r>
+          <w:rPr>
+            <w:szCs w:val="21"/>
+          </w:rPr>
+          <w:t>xample</w:t>
+        </w:r>
+      </w:ins>
+      <w:ins w:id="59" w:author="A. J" w:date="2020-06-14T10:42:00Z">
+        <w:r>
+          <w:rPr>
+            <w:szCs w:val="21"/>
+          </w:rPr>
+          <w:t>s</w:t>
+        </w:r>
+      </w:ins>
+      <w:ins w:id="60" w:author="A. J" w:date="2020-06-14T10:32:00Z">
+        <w:r>
+          <w:rPr>
+            <w:szCs w:val="21"/>
+          </w:rPr>
+          <w:t>:</w:t>
+        </w:r>
+      </w:ins>
+    </w:p>
+    <w:p>
+      <w:pPr>
+        <w:pStyle w:val="BodyText"/>
+        <w:ind w:left="839"/>
+        <w:rPr>
+          <w:ins w:id="61" w:author="A. J" w:date="2020-06-14T10:42:00Z"/>
+          <w:szCs w:val="21"/>
+        </w:rPr>
+      </w:pPr>
+      <w:ins w:id="62" w:author="A. J" w:date="2020-06-14T10:33:00Z">
+        <w:r>
+          <w:rPr>
+            <w:szCs w:val="21"/>
+          </w:rPr>
+          <w:t>- exclude all cache</w:t>
+        </w:r>
+        <w:r>
+          <w:rPr>
+            <w:szCs w:val="21"/>
+          </w:rPr>
+          <w:t>/te</w:t>
+        </w:r>
+      </w:ins>
+      <w:ins w:id="63" w:author="A. J" w:date="2020-06-14T10:34:00Z">
+        <w:r>
+          <w:rPr>
+            <w:szCs w:val="21"/>
+          </w:rPr>
+          <w:t>mp</w:t>
+        </w:r>
+      </w:ins>
+      <w:ins w:id="64" w:author="A. J" w:date="2020-06-14T10:33:00Z">
+        <w:r>
+          <w:rPr>
+            <w:szCs w:val="21"/>
+          </w:rPr>
+          <w:t xml:space="preserve"> folders</w:t>
+        </w:r>
+      </w:ins>
+      <w:ins w:id="65" w:author="A. J" w:date="2020-06-14T10:37:00Z">
+        <w:r>
+          <w:rPr>
+            <w:szCs w:val="21"/>
+          </w:rPr>
+          <w:t xml:space="preserve"> anywhere in Master</w:t>
+        </w:r>
+      </w:ins>
+      <w:ins w:id="66" w:author="A. J" w:date="2020-06-14T10:33:00Z">
+        <w:r>
+          <w:rPr>
+            <w:szCs w:val="21"/>
+          </w:rPr>
+          <w:t>: */cache/</w:t>
+        </w:r>
+      </w:ins>
+      <w:ins w:id="67" w:author="A. J" w:date="2020-06-14T10:34:00Z">
+        <w:r>
+          <w:rPr>
+            <w:szCs w:val="21"/>
+          </w:rPr>
+          <w:t>temp/</w:t>
+        </w:r>
+      </w:ins>
+      <w:ins w:id="68" w:author="A. J" w:date="2020-06-14T10:33:00Z">
+        <w:r>
+          <w:rPr>
+            <w:szCs w:val="21"/>
+          </w:rPr>
+          <w:t>*</w:t>
+        </w:r>
+      </w:ins>
+    </w:p>
+    <w:p>
+      <w:pPr>
+        <w:pStyle w:val="BodyText"/>
+        <w:ind w:left="839"/>
+        <w:rPr>
+          <w:ins w:id="69" w:author="A. J" w:date="2020-06-14T10:42:00Z"/>
+          <w:szCs w:val="21"/>
+        </w:rPr>
+      </w:pPr>
+      <w:ins w:id="70" w:author="A. J" w:date="2020-06-14T10:42:00Z">
+        <w:r>
+          <w:rPr>
+            <w:szCs w:val="21"/>
+          </w:rPr>
+          <w:t>- exclude master/cache folder: cache or /cache or /cache/*</w:t>
+        </w:r>
+      </w:ins>
+    </w:p>
+    <w:p>
+      <w:pPr>
+        <w:pStyle w:val="BodyText"/>
+        <w:ind w:left="839"/>
+        <w:rPr>
+          <w:ins w:id="71" w:author="A. J" w:date="2020-06-14T10:34:00Z"/>
+          <w:szCs w:val="21"/>
+        </w:rPr>
+      </w:pPr>
+      <w:ins w:id="72" w:author="A. J" w:date="2020-06-14T10:33:00Z">
+        <w:r>
+          <w:rPr>
+            <w:szCs w:val="21"/>
+          </w:rPr>
+          <w:t>- exclude</w:t>
+        </w:r>
+      </w:ins>
+      <w:ins w:id="73" w:author="A. J" w:date="2020-06-14T10:34:00Z">
+        <w:r>
+          <w:rPr>
+            <w:szCs w:val="21"/>
+          </w:rPr>
+          <w:t xml:space="preserve"> all </w:t>
+        </w:r>
+        <w:r>
+          <w:rPr>
+            <w:szCs w:val="21"/>
+          </w:rPr>
+          <w:t>*.tmp folders: */*.tmp/*</w:t>
+        </w:r>
+      </w:ins>
+    </w:p>
+    <w:p>
+      <w:pPr>
+        <w:pStyle w:val="BodyText"/>
+        <w:ind w:left="839"/>
+        <w:rPr>
+          <w:ins w:id="74" w:author="A. J" w:date="2020-06-14T10:43:00Z"/>
+          <w:szCs w:val="21"/>
+        </w:rPr>
+      </w:pPr>
+      <w:ins w:id="75" w:author="A. J" w:date="2020-06-14T10:38:00Z">
+        <w:r>
+          <w:rPr>
+            <w:szCs w:val="21"/>
+          </w:rPr>
+          <w:t>- specify quickly multiple paths: path/to/dir1;path/to/dir2;path/to/dir3</w:t>
+        </w:r>
+      </w:ins>
+    </w:p>
+    <w:p>
+      <w:pPr>
+        <w:pStyle w:val="BodyText"/>
+        <w:ind w:left="839"/>
+        <w:rPr>
+          <w:ins w:id="76" w:author="A. J" w:date="2020-06-14T10:43:00Z"/>
+          <w:szCs w:val="21"/>
+        </w:rPr>
+      </w:pPr>
+      <w:ins w:id="77" w:author="A. J" w:date="2020-06-14T10:43:00Z">
+        <w:r>
+          <w:rPr>
+            <w:szCs w:val="21"/>
+          </w:rPr>
+          <w:t xml:space="preserve">- </w:t>
+        </w:r>
+      </w:ins>
+      <w:ins w:id="78" w:author="A. J" w:date="2020-06-14T10:44:00Z">
+        <w:r>
+          <w:rPr>
+            <w:szCs w:val="21"/>
+          </w:rPr>
+          <w:t xml:space="preserve">note: </w:t>
+        </w:r>
+      </w:ins>
+      <w:ins w:id="79" w:author="A. J" w:date="2020-06-14T10:43:00Z">
+        <w:r>
+          <w:rPr>
+            <w:szCs w:val="21"/>
+          </w:rPr>
+          <w:t>filter data/*/personal/* will include master/data/anyDir/personal/* folders</w:t>
+        </w:r>
+      </w:ins>
+    </w:p>
+    <w:p>
+      <w:pPr>
+        <w:pStyle w:val="BodyText"/>
+        <w:ind w:left="839"/>
+        <w:rPr>
+          <w:szCs w:val="21"/>
+        </w:rPr>
+        <w:pPrChange w:id="80" w:author="A. J" w:date="2020-06-14T10:39:00Z">
+          <w:pPr>
+            <w:pStyle w:val="BodyText"/>
+            <w:ind w:left="839"/>
+          </w:pPr>
+        </w:pPrChange>
+      </w:pPr>
+    </w:p>
+    <w:p>
+      <w:pPr>
         <w:rPr>
           <w:sz w:val="21"/>
           <w:szCs w:val="21"/>
@@ -1397,7 +2124,7 @@
     </w:p>
     <w:p>
       <w:pPr>
-        <w:pStyle w:val="ad"/>
+        <w:pStyle w:val="ListParagraph"/>
         <w:numPr>
           <w:ilvl w:val="0"/>
           <w:numId w:val="39"/>
@@ -1489,7 +2216,7 @@
     </w:p>
     <w:p>
       <w:pPr>
-        <w:pStyle w:val="ad"/>
+        <w:pStyle w:val="ListParagraph"/>
         <w:numPr>
           <w:ilvl w:val="0"/>
           <w:numId w:val="39"/>
@@ -1508,7 +2235,7 @@
     </w:p>
     <w:p>
       <w:pPr>
-        <w:pStyle w:val="af2"/>
+        <w:pStyle w:val="BodyText"/>
         <w:ind w:left="420"/>
         <w:rPr>
           <w:szCs w:val="21"/>
@@ -1555,7 +2282,7 @@
     </w:p>
     <w:p>
       <w:pPr>
-        <w:pStyle w:val="ad"/>
+        <w:pStyle w:val="ListParagraph"/>
         <w:numPr>
           <w:ilvl w:val="0"/>
           <w:numId w:val="39"/>
@@ -1574,7 +2301,7 @@
     </w:p>
     <w:p>
       <w:pPr>
-        <w:pStyle w:val="af2"/>
+        <w:pStyle w:val="BodyText"/>
         <w:ind w:left="420"/>
         <w:rPr>
           <w:szCs w:val="21"/>
@@ -1609,7 +2336,7 @@
     </w:p>
     <w:p>
       <w:pPr>
-        <w:pStyle w:val="ad"/>
+        <w:pStyle w:val="ListParagraph"/>
         <w:numPr>
           <w:ilvl w:val="0"/>
           <w:numId w:val="39"/>
@@ -1904,7 +2631,7 @@
     </w:p>
     <w:p>
       <w:pPr>
-        <w:pStyle w:val="ad"/>
+        <w:pStyle w:val="ListParagraph"/>
         <w:numPr>
           <w:ilvl w:val="0"/>
           <w:numId w:val="39"/>
@@ -1923,7 +2650,7 @@
     </w:p>
     <w:p>
       <w:pPr>
-        <w:pStyle w:val="ad"/>
+        <w:pStyle w:val="ListParagraph"/>
         <w:ind w:leftChars="0" w:left="420"/>
         <w:rPr>
           <w:szCs w:val="21"/>
@@ -1945,7 +2672,7 @@
     </w:p>
     <w:p>
       <w:pPr>
-        <w:pStyle w:val="ad"/>
+        <w:pStyle w:val="ListParagraph"/>
         <w:numPr>
           <w:ilvl w:val="0"/>
           <w:numId w:val="39"/>
@@ -2008,7 +2735,7 @@
     </w:p>
     <w:p>
       <w:pPr>
-        <w:pStyle w:val="ad"/>
+        <w:pStyle w:val="ListParagraph"/>
         <w:numPr>
           <w:ilvl w:val="0"/>
           <w:numId w:val="39"/>
@@ -2058,7 +2785,7 @@
     </w:p>
     <w:p>
       <w:pPr>
-        <w:pStyle w:val="ad"/>
+        <w:pStyle w:val="ListParagraph"/>
         <w:numPr>
           <w:ilvl w:val="0"/>
           <w:numId w:val="39"/>
@@ -2113,7 +2840,7 @@
     </w:p>
     <w:p>
       <w:pPr>
-        <w:pStyle w:val="ad"/>
+        <w:pStyle w:val="ListParagraph"/>
         <w:numPr>
           <w:ilvl w:val="0"/>
           <w:numId w:val="39"/>
@@ -2145,7 +2872,7 @@
     </w:p>
     <w:p>
       <w:pPr>
-        <w:pStyle w:val="af2"/>
+        <w:pStyle w:val="BodyText"/>
         <w:ind w:left="420"/>
         <w:rPr>
           <w:szCs w:val="21"/>
@@ -2214,15 +2941,15 @@
     </w:p>
     <w:p>
       <w:pPr>
-        <w:pStyle w:val="af2"/>
-        <w:rPr>
-          <w:szCs w:val="21"/>
-        </w:rPr>
-      </w:pPr>
-    </w:p>
-    <w:p>
-      <w:pPr>
-        <w:pStyle w:val="ad"/>
+        <w:pStyle w:val="BodyText"/>
+        <w:rPr>
+          <w:szCs w:val="21"/>
+        </w:rPr>
+      </w:pPr>
+    </w:p>
+    <w:p>
+      <w:pPr>
+        <w:pStyle w:val="ListParagraph"/>
         <w:keepNext/>
         <w:keepLines/>
         <w:numPr>
@@ -2256,7 +2983,7 @@
     </w:p>
     <w:p>
       <w:pPr>
-        <w:pStyle w:val="af2"/>
+        <w:pStyle w:val="BodyText"/>
         <w:keepNext/>
         <w:keepLines/>
         <w:ind w:left="420"/>
@@ -2264,7 +2991,7 @@
           <w:szCs w:val="21"/>
         </w:rPr>
       </w:pPr>
-      <w:bookmarkStart w:id="4" w:name="_Hlk39695171"/>
+      <w:bookmarkStart w:id="81" w:name="_Hlk39695171"/>
       <w:r>
         <w:rPr>
           <w:szCs w:val="21"/>
@@ -2332,7 +3059,7 @@
         <w:t>.</w:t>
       </w:r>
     </w:p>
-    <w:bookmarkEnd w:id="4"/>
+    <w:bookmarkEnd w:id="81"/>
     <w:p>
       <w:pPr>
         <w:rPr>
@@ -2343,7 +3070,7 @@
     </w:p>
     <w:p>
       <w:pPr>
-        <w:pStyle w:val="ad"/>
+        <w:pStyle w:val="ListParagraph"/>
         <w:keepNext/>
         <w:keepLines/>
         <w:numPr>
@@ -2377,7 +3104,7 @@
     </w:p>
     <w:p>
       <w:pPr>
-        <w:pStyle w:val="af2"/>
+        <w:pStyle w:val="BodyText"/>
         <w:keepNext/>
         <w:keepLines/>
         <w:ind w:left="420"/>
@@ -2430,7 +3157,7 @@
     </w:p>
     <w:p>
       <w:pPr>
-        <w:pStyle w:val="af2"/>
+        <w:pStyle w:val="BodyText"/>
         <w:keepNext/>
         <w:keepLines/>
         <w:ind w:left="420"/>
@@ -2441,7 +3168,7 @@
     </w:p>
     <w:p>
       <w:pPr>
-        <w:pStyle w:val="ad"/>
+        <w:pStyle w:val="ListParagraph"/>
         <w:numPr>
           <w:ilvl w:val="0"/>
           <w:numId w:val="39"/>
@@ -2466,7 +3193,7 @@
     </w:p>
     <w:p>
       <w:pPr>
-        <w:pStyle w:val="ad"/>
+        <w:pStyle w:val="ListParagraph"/>
         <w:ind w:leftChars="0" w:left="420"/>
         <w:rPr>
           <w:szCs w:val="21"/>
@@ -2487,7 +3214,7 @@
     </w:p>
     <w:p>
       <w:pPr>
-        <w:pStyle w:val="ad"/>
+        <w:pStyle w:val="ListParagraph"/>
         <w:ind w:leftChars="0" w:left="420"/>
         <w:rPr>
           <w:szCs w:val="21"/>
@@ -2496,7 +3223,7 @@
     </w:p>
     <w:p>
       <w:pPr>
-        <w:pStyle w:val="ad"/>
+        <w:pStyle w:val="ListParagraph"/>
         <w:numPr>
           <w:ilvl w:val="0"/>
           <w:numId w:val="39"/>
@@ -2528,7 +3255,7 @@
     </w:p>
     <w:p>
       <w:pPr>
-        <w:pStyle w:val="af2"/>
+        <w:pStyle w:val="BodyText"/>
         <w:ind w:left="420"/>
         <w:rPr>
           <w:szCs w:val="21"/>
@@ -2618,7 +3345,7 @@
     </w:p>
     <w:p>
       <w:pPr>
-        <w:pStyle w:val="ad"/>
+        <w:pStyle w:val="ListParagraph"/>
         <w:keepNext/>
         <w:keepLines/>
         <w:numPr>
@@ -2659,7 +3386,7 @@
     </w:p>
     <w:p>
       <w:pPr>
-        <w:pStyle w:val="af2"/>
+        <w:pStyle w:val="BodyText"/>
         <w:keepNext/>
         <w:keepLines/>
         <w:ind w:left="420"/>
@@ -2720,7 +3447,7 @@
     </w:p>
     <w:p>
       <w:pPr>
-        <w:pStyle w:val="ad"/>
+        <w:pStyle w:val="ListParagraph"/>
         <w:keepNext/>
         <w:keepLines/>
         <w:numPr>
@@ -2792,7 +3519,7 @@
     </w:p>
     <w:p>
       <w:pPr>
-        <w:pStyle w:val="af2"/>
+        <w:pStyle w:val="BodyText"/>
         <w:keepNext/>
         <w:keepLines/>
         <w:ind w:left="420"/>
@@ -2847,7 +3574,7 @@
     </w:p>
     <w:p>
       <w:pPr>
-        <w:pStyle w:val="af2"/>
+        <w:pStyle w:val="BodyText"/>
         <w:keepNext/>
         <w:keepLines/>
         <w:ind w:left="420"/>
@@ -2896,7 +3623,7 @@
     </w:p>
     <w:p>
       <w:pPr>
-        <w:pStyle w:val="ad"/>
+        <w:pStyle w:val="ListParagraph"/>
         <w:keepNext/>
         <w:keepLines/>
         <w:numPr>
@@ -2912,7 +3639,6 @@
         <w:rPr>
           <w:szCs w:val="21"/>
         </w:rPr>
-        <w:lastRenderedPageBreak/>
         <w:t>Write files directly to the SMB folder without using temporary files</w:t>
       </w:r>
       <w:r>
@@ -2924,7 +3650,7 @@
     </w:p>
     <w:p>
       <w:pPr>
-        <w:pStyle w:val="ad"/>
+        <w:pStyle w:val="ListParagraph"/>
         <w:keepNext/>
         <w:keepLines/>
         <w:ind w:leftChars="0" w:left="420"/>
@@ -2985,7 +3711,7 @@
     </w:p>
     <w:p>
       <w:pPr>
-        <w:pStyle w:val="ad"/>
+        <w:pStyle w:val="ListParagraph"/>
         <w:numPr>
           <w:ilvl w:val="0"/>
           <w:numId w:val="39"/>
@@ -3004,7 +3730,7 @@
     </w:p>
     <w:p>
       <w:pPr>
-        <w:pStyle w:val="af2"/>
+        <w:pStyle w:val="BodyText"/>
         <w:ind w:left="420"/>
         <w:rPr>
           <w:szCs w:val="21"/>
@@ -3128,7 +3854,7 @@
     </w:p>
     <w:p>
       <w:pPr>
-        <w:pStyle w:val="af2"/>
+        <w:pStyle w:val="BodyText"/>
         <w:ind w:left="420"/>
         <w:rPr>
           <w:szCs w:val="21"/>
@@ -3155,7 +3881,7 @@
     </w:p>
     <w:p>
       <w:pPr>
-        <w:pStyle w:val="af2"/>
+        <w:pStyle w:val="BodyText"/>
         <w:ind w:left="420"/>
         <w:rPr>
           <w:szCs w:val="21"/>
@@ -3182,7 +3908,7 @@
     </w:p>
     <w:p>
       <w:pPr>
-        <w:pStyle w:val="af2"/>
+        <w:pStyle w:val="BodyText"/>
         <w:ind w:left="420"/>
         <w:rPr>
           <w:szCs w:val="21"/>
@@ -3221,7 +3947,7 @@
     </w:p>
     <w:p>
       <w:pPr>
-        <w:pStyle w:val="af2"/>
+        <w:pStyle w:val="BodyText"/>
         <w:ind w:left="420"/>
         <w:rPr>
           <w:szCs w:val="21"/>
@@ -3296,7 +4022,7 @@
     </w:p>
     <w:p>
       <w:pPr>
-        <w:pStyle w:val="af2"/>
+        <w:pStyle w:val="BodyText"/>
         <w:ind w:left="420"/>
         <w:rPr>
           <w:szCs w:val="21"/>
@@ -3305,7 +4031,7 @@
     </w:p>
     <w:p>
       <w:pPr>
-        <w:pStyle w:val="af2"/>
+        <w:pStyle w:val="BodyText"/>
         <w:ind w:left="420"/>
         <w:rPr>
           <w:szCs w:val="21"/>
@@ -3328,7 +4054,7 @@
     </w:p>
     <w:p>
       <w:pPr>
-        <w:pStyle w:val="ad"/>
+        <w:pStyle w:val="ListParagraph"/>
         <w:numPr>
           <w:ilvl w:val="0"/>
           <w:numId w:val="39"/>
@@ -3347,7 +4073,7 @@
     </w:p>
     <w:p>
       <w:pPr>
-        <w:pStyle w:val="af2"/>
+        <w:pStyle w:val="BodyText"/>
         <w:ind w:left="420"/>
         <w:rPr>
           <w:szCs w:val="21"/>
@@ -3380,7 +4106,7 @@
     </w:p>
     <w:p>
       <w:pPr>
-        <w:pStyle w:val="af2"/>
+        <w:pStyle w:val="BodyText"/>
         <w:ind w:left="420"/>
         <w:rPr>
           <w:szCs w:val="21"/>
@@ -3599,7 +4325,7 @@
     </w:p>
     <w:p>
       <w:pPr>
-        <w:pStyle w:val="af2"/>
+        <w:pStyle w:val="BodyText"/>
         <w:ind w:left="420"/>
         <w:rPr>
           <w:szCs w:val="21"/>
@@ -3769,7 +4495,7 @@
     </w:p>
     <w:p>
       <w:pPr>
-        <w:pStyle w:val="ad"/>
+        <w:pStyle w:val="ListParagraph"/>
         <w:numPr>
           <w:ilvl w:val="0"/>
           <w:numId w:val="39"/>
@@ -3822,7 +4548,7 @@
     </w:p>
     <w:p>
       <w:pPr>
-        <w:pStyle w:val="af2"/>
+        <w:pStyle w:val="BodyText"/>
         <w:ind w:left="420"/>
         <w:rPr>
           <w:szCs w:val="21"/>
@@ -3939,7 +4665,7 @@
     </w:p>
     <w:p>
       <w:pPr>
-        <w:pStyle w:val="af2"/>
+        <w:pStyle w:val="BodyText"/>
         <w:ind w:left="420"/>
         <w:rPr>
           <w:szCs w:val="21"/>
@@ -4028,7 +4754,7 @@
     </w:p>
     <w:p>
       <w:pPr>
-        <w:pStyle w:val="ad"/>
+        <w:pStyle w:val="ListParagraph"/>
         <w:numPr>
           <w:ilvl w:val="0"/>
           <w:numId w:val="39"/>
@@ -4080,7 +4806,7 @@
     </w:p>
     <w:p>
       <w:pPr>
-        <w:pStyle w:val="af2"/>
+        <w:pStyle w:val="BodyText"/>
         <w:ind w:left="420"/>
         <w:rPr>
           <w:szCs w:val="21"/>
@@ -4103,7 +4829,7 @@
     </w:p>
     <w:p>
       <w:pPr>
-        <w:pStyle w:val="ad"/>
+        <w:pStyle w:val="ListParagraph"/>
         <w:numPr>
           <w:ilvl w:val="0"/>
           <w:numId w:val="39"/>
@@ -4122,7 +4848,7 @@
     </w:p>
     <w:p>
       <w:pPr>
-        <w:pStyle w:val="ad"/>
+        <w:pStyle w:val="ListParagraph"/>
         <w:ind w:leftChars="0" w:left="420"/>
         <w:rPr>
           <w:szCs w:val="21"/>
@@ -4163,7 +4889,7 @@
     </w:p>
     <w:p>
       <w:pPr>
-        <w:pStyle w:val="ad"/>
+        <w:pStyle w:val="ListParagraph"/>
         <w:keepNext/>
         <w:keepLines/>
         <w:numPr>
@@ -4191,7 +4917,7 @@
     </w:p>
     <w:p>
       <w:pPr>
-        <w:pStyle w:val="af2"/>
+        <w:pStyle w:val="BodyText"/>
         <w:keepNext/>
         <w:keepLines/>
         <w:ind w:left="420"/>
@@ -4216,7 +4942,7 @@
     </w:p>
     <w:p>
       <w:pPr>
-        <w:pStyle w:val="ad"/>
+        <w:pStyle w:val="ListParagraph"/>
         <w:numPr>
           <w:ilvl w:val="0"/>
           <w:numId w:val="39"/>
@@ -4235,7 +4961,7 @@
     </w:p>
     <w:p>
       <w:pPr>
-        <w:pStyle w:val="af2"/>
+        <w:pStyle w:val="BodyText"/>
         <w:ind w:left="420"/>
         <w:rPr>
           <w:szCs w:val="21"/>
@@ -4336,7 +5062,7 @@
     </w:p>
     <w:p>
       <w:pPr>
-        <w:pStyle w:val="ad"/>
+        <w:pStyle w:val="ListParagraph"/>
         <w:keepNext/>
         <w:keepLines/>
         <w:numPr>
@@ -4522,7 +5248,7 @@
     </w:p>
     <w:p>
       <w:pPr>
-        <w:pStyle w:val="ad"/>
+        <w:pStyle w:val="ListParagraph"/>
         <w:numPr>
           <w:ilvl w:val="0"/>
           <w:numId w:val="40"/>
@@ -4541,7 +5267,7 @@
     </w:p>
     <w:p>
       <w:pPr>
-        <w:pStyle w:val="ad"/>
+        <w:pStyle w:val="ListParagraph"/>
         <w:ind w:leftChars="0" w:left="480"/>
         <w:rPr>
           <w:szCs w:val="21"/>
@@ -4599,7 +5325,7 @@
     </w:p>
     <w:p>
       <w:pPr>
-        <w:pStyle w:val="ad"/>
+        <w:pStyle w:val="ListParagraph"/>
         <w:numPr>
           <w:ilvl w:val="0"/>
           <w:numId w:val="40"/>
@@ -4704,7 +5430,7 @@
     </w:p>
     <w:p>
       <w:pPr>
-        <w:pStyle w:val="ad"/>
+        <w:pStyle w:val="ListParagraph"/>
         <w:numPr>
           <w:ilvl w:val="0"/>
           <w:numId w:val="40"/>
@@ -4723,7 +5449,7 @@
     </w:p>
     <w:p>
       <w:pPr>
-        <w:pStyle w:val="ad"/>
+        <w:pStyle w:val="ListParagraph"/>
         <w:ind w:leftChars="0" w:left="480"/>
         <w:rPr>
           <w:szCs w:val="21"/>
@@ -4752,7 +5478,7 @@
     </w:p>
     <w:p>
       <w:pPr>
-        <w:pStyle w:val="a"/>
+        <w:pStyle w:val="ListBullet"/>
         <w:numPr>
           <w:ilvl w:val="0"/>
           <w:numId w:val="0"/>
@@ -4764,7 +5490,7 @@
       <w:hyperlink r:id="rId8" w:history="1">
         <w:r>
           <w:rPr>
-            <w:rStyle w:val="a8"/>
+            <w:rStyle w:val="Hyperlink"/>
             <w:sz w:val="24"/>
           </w:rPr>
           <w:t>https://drive.google.com/file/d/0B77t0XpnNT7OYzZ0U01rR0VRMlk/view?usp=sharing</w:t>
@@ -4786,7 +5512,7 @@
 </file>
 
 <file path=word/endnotes.xml><?xml version="1.0" encoding="utf-8"?>
-<w:endnotes xmlns:ve="http://schemas.openxmlformats.org/markup-compatibility/2006" xmlns:o="urn:schemas-microsoft-com:office:office" xmlns:r="http://schemas.openxmlformats.org/officeDocument/2006/relationships" xmlns:m="http://schemas.openxmlformats.org/officeDocument/2006/math" xmlns:v="urn:schemas-microsoft-com:vml" xmlns:wp="http://schemas.openxmlformats.org/drawingml/2006/wordprocessingDrawing" xmlns:w10="urn:schemas-microsoft-com:office:word" xmlns:w="http://schemas.openxmlformats.org/wordprocessingml/2006/main" xmlns:wne="http://schemas.microsoft.com/office/word/2006/wordml">
+<w:endnotes xmlns:wpc="http://schemas.microsoft.com/office/word/2010/wordprocessingCanvas" xmlns:cx="http://schemas.microsoft.com/office/drawing/2014/chartex" xmlns:cx1="http://schemas.microsoft.com/office/drawing/2015/9/8/chartex" xmlns:cx2="http://schemas.microsoft.com/office/drawing/2015/10/21/chartex" xmlns:cx3="http://schemas.microsoft.com/office/drawing/2016/5/9/chartex" xmlns:cx4="http://schemas.microsoft.com/office/drawing/2016/5/10/chartex" xmlns:cx5="http://schemas.microsoft.com/office/drawing/2016/5/11/chartex" xmlns:cx6="http://schemas.microsoft.com/office/drawing/2016/5/12/chartex" xmlns:cx7="http://schemas.microsoft.com/office/drawing/2016/5/13/chartex" xmlns:cx8="http://schemas.microsoft.com/office/drawing/2016/5/14/chartex" xmlns:mc="http://schemas.openxmlformats.org/markup-compatibility/2006" xmlns:aink="http://schemas.microsoft.com/office/drawing/2016/ink" xmlns:am3d="http://schemas.microsoft.com/office/drawing/2017/model3d" xmlns:o="urn:schemas-microsoft-com:office:office" xmlns:r="http://schemas.openxmlformats.org/officeDocument/2006/relationships" xmlns:m="http://schemas.openxmlformats.org/officeDocument/2006/math" xmlns:v="urn:schemas-microsoft-com:vml" xmlns:wp14="http://schemas.microsoft.com/office/word/2010/wordprocessingDrawing" xmlns:wp="http://schemas.openxmlformats.org/drawingml/2006/wordprocessingDrawing" xmlns:w10="urn:schemas-microsoft-com:office:word" xmlns:w="http://schemas.openxmlformats.org/wordprocessingml/2006/main" xmlns:w14="http://schemas.microsoft.com/office/word/2010/wordml" xmlns:w15="http://schemas.microsoft.com/office/word/2012/wordml" xmlns:w16cex="http://schemas.microsoft.com/office/word/2018/wordml/cex" xmlns:w16cid="http://schemas.microsoft.com/office/word/2016/wordml/cid" xmlns:w16="http://schemas.microsoft.com/office/word/2018/wordml" xmlns:w16se="http://schemas.microsoft.com/office/word/2015/wordml/symex" xmlns:wpg="http://schemas.microsoft.com/office/word/2010/wordprocessingGroup" xmlns:wpi="http://schemas.microsoft.com/office/word/2010/wordprocessingInk" xmlns:wne="http://schemas.microsoft.com/office/word/2006/wordml" xmlns:wps="http://schemas.microsoft.com/office/word/2010/wordprocessingShape" mc:Ignorable="w14 w15 w16se w16cid w16 w16cex wp14">
   <w:endnote w:type="separator" w:id="-1">
     <w:p>
       <w:r>
@@ -4959,78 +5685,78 @@
 </file>
 
 <file path=word/footer1.xml><?xml version="1.0" encoding="utf-8"?>
-<w:ftr xmlns:ve="http://schemas.openxmlformats.org/markup-compatibility/2006" xmlns:o="urn:schemas-microsoft-com:office:office" xmlns:r="http://schemas.openxmlformats.org/officeDocument/2006/relationships" xmlns:m="http://schemas.openxmlformats.org/officeDocument/2006/math" xmlns:v="urn:schemas-microsoft-com:vml" xmlns:wp="http://schemas.openxmlformats.org/drawingml/2006/wordprocessingDrawing" xmlns:w10="urn:schemas-microsoft-com:office:word" xmlns:w="http://schemas.openxmlformats.org/wordprocessingml/2006/main" xmlns:wne="http://schemas.microsoft.com/office/word/2006/wordml">
+<w:ftr xmlns:wpc="http://schemas.microsoft.com/office/word/2010/wordprocessingCanvas" xmlns:cx="http://schemas.microsoft.com/office/drawing/2014/chartex" xmlns:cx1="http://schemas.microsoft.com/office/drawing/2015/9/8/chartex" xmlns:cx2="http://schemas.microsoft.com/office/drawing/2015/10/21/chartex" xmlns:cx3="http://schemas.microsoft.com/office/drawing/2016/5/9/chartex" xmlns:cx4="http://schemas.microsoft.com/office/drawing/2016/5/10/chartex" xmlns:cx5="http://schemas.microsoft.com/office/drawing/2016/5/11/chartex" xmlns:cx6="http://schemas.microsoft.com/office/drawing/2016/5/12/chartex" xmlns:cx7="http://schemas.microsoft.com/office/drawing/2016/5/13/chartex" xmlns:cx8="http://schemas.microsoft.com/office/drawing/2016/5/14/chartex" xmlns:mc="http://schemas.openxmlformats.org/markup-compatibility/2006" xmlns:aink="http://schemas.microsoft.com/office/drawing/2016/ink" xmlns:am3d="http://schemas.microsoft.com/office/drawing/2017/model3d" xmlns:o="urn:schemas-microsoft-com:office:office" xmlns:r="http://schemas.openxmlformats.org/officeDocument/2006/relationships" xmlns:m="http://schemas.openxmlformats.org/officeDocument/2006/math" xmlns:v="urn:schemas-microsoft-com:vml" xmlns:wp14="http://schemas.microsoft.com/office/word/2010/wordprocessingDrawing" xmlns:wp="http://schemas.openxmlformats.org/drawingml/2006/wordprocessingDrawing" xmlns:w10="urn:schemas-microsoft-com:office:word" xmlns:w="http://schemas.openxmlformats.org/wordprocessingml/2006/main" xmlns:w14="http://schemas.microsoft.com/office/word/2010/wordml" xmlns:w15="http://schemas.microsoft.com/office/word/2012/wordml" xmlns:w16cex="http://schemas.microsoft.com/office/word/2018/wordml/cex" xmlns:w16cid="http://schemas.microsoft.com/office/word/2016/wordml/cid" xmlns:w16="http://schemas.microsoft.com/office/word/2018/wordml" xmlns:w16se="http://schemas.microsoft.com/office/word/2015/wordml/symex" xmlns:wpg="http://schemas.microsoft.com/office/word/2010/wordprocessingGroup" xmlns:wpi="http://schemas.microsoft.com/office/word/2010/wordprocessingInk" xmlns:wne="http://schemas.microsoft.com/office/word/2006/wordml" xmlns:wps="http://schemas.microsoft.com/office/word/2010/wordprocessingShape" mc:Ignorable="w14 w15 w16se w16cid w16 w16cex wp14">
   <w:p>
     <w:pPr>
-      <w:pStyle w:val="ab"/>
+      <w:pStyle w:val="Footer"/>
       <w:jc w:val="center"/>
     </w:pPr>
     <w:r>
       <w:rPr>
-        <w:rStyle w:val="ac"/>
+        <w:rStyle w:val="PageNumber"/>
       </w:rPr>
       <w:fldChar w:fldCharType="begin"/>
     </w:r>
     <w:r>
       <w:rPr>
-        <w:rStyle w:val="ac"/>
+        <w:rStyle w:val="PageNumber"/>
       </w:rPr>
       <w:instrText xml:space="preserve"> PAGE </w:instrText>
     </w:r>
     <w:r>
       <w:rPr>
-        <w:rStyle w:val="ac"/>
+        <w:rStyle w:val="PageNumber"/>
       </w:rPr>
       <w:fldChar w:fldCharType="separate"/>
     </w:r>
     <w:r>
       <w:rPr>
-        <w:rStyle w:val="ac"/>
+        <w:rStyle w:val="PageNumber"/>
         <w:noProof/>
       </w:rPr>
       <w:t>1</w:t>
     </w:r>
     <w:r>
       <w:rPr>
-        <w:rStyle w:val="ac"/>
+        <w:rStyle w:val="PageNumber"/>
       </w:rPr>
       <w:fldChar w:fldCharType="end"/>
     </w:r>
     <w:r>
       <w:rPr>
-        <w:rStyle w:val="ac"/>
+        <w:rStyle w:val="PageNumber"/>
         <w:rFonts w:hint="eastAsia"/>
       </w:rPr>
       <w:t>/</w:t>
     </w:r>
     <w:r>
       <w:rPr>
-        <w:rStyle w:val="ac"/>
+        <w:rStyle w:val="PageNumber"/>
       </w:rPr>
       <w:fldChar w:fldCharType="begin"/>
     </w:r>
     <w:r>
       <w:rPr>
-        <w:rStyle w:val="ac"/>
+        <w:rStyle w:val="PageNumber"/>
       </w:rPr>
       <w:instrText xml:space="preserve"> NUMPAGES </w:instrText>
     </w:r>
     <w:r>
       <w:rPr>
-        <w:rStyle w:val="ac"/>
+        <w:rStyle w:val="PageNumber"/>
       </w:rPr>
       <w:fldChar w:fldCharType="separate"/>
     </w:r>
     <w:r>
       <w:rPr>
-        <w:rStyle w:val="ac"/>
+        <w:rStyle w:val="PageNumber"/>
         <w:noProof/>
       </w:rPr>
       <w:t>7</w:t>
     </w:r>
     <w:r>
       <w:rPr>
-        <w:rStyle w:val="ac"/>
+        <w:rStyle w:val="PageNumber"/>
       </w:rPr>
       <w:fldChar w:fldCharType="end"/>
     </w:r>
@@ -5040,7 +5766,7 @@
 </file>
 
 <file path=word/footnotes.xml><?xml version="1.0" encoding="utf-8"?>
-<w:footnotes xmlns:ve="http://schemas.openxmlformats.org/markup-compatibility/2006" xmlns:o="urn:schemas-microsoft-com:office:office" xmlns:r="http://schemas.openxmlformats.org/officeDocument/2006/relationships" xmlns:m="http://schemas.openxmlformats.org/officeDocument/2006/math" xmlns:v="urn:schemas-microsoft-com:vml" xmlns:wp="http://schemas.openxmlformats.org/drawingml/2006/wordprocessingDrawing" xmlns:w10="urn:schemas-microsoft-com:office:word" xmlns:w="http://schemas.openxmlformats.org/wordprocessingml/2006/main" xmlns:wne="http://schemas.microsoft.com/office/word/2006/wordml">
+<w:footnotes xmlns:wpc="http://schemas.microsoft.com/office/word/2010/wordprocessingCanvas" xmlns:cx="http://schemas.microsoft.com/office/drawing/2014/chartex" xmlns:cx1="http://schemas.microsoft.com/office/drawing/2015/9/8/chartex" xmlns:cx2="http://schemas.microsoft.com/office/drawing/2015/10/21/chartex" xmlns:cx3="http://schemas.microsoft.com/office/drawing/2016/5/9/chartex" xmlns:cx4="http://schemas.microsoft.com/office/drawing/2016/5/10/chartex" xmlns:cx5="http://schemas.microsoft.com/office/drawing/2016/5/11/chartex" xmlns:cx6="http://schemas.microsoft.com/office/drawing/2016/5/12/chartex" xmlns:cx7="http://schemas.microsoft.com/office/drawing/2016/5/13/chartex" xmlns:cx8="http://schemas.microsoft.com/office/drawing/2016/5/14/chartex" xmlns:mc="http://schemas.openxmlformats.org/markup-compatibility/2006" xmlns:aink="http://schemas.microsoft.com/office/drawing/2016/ink" xmlns:am3d="http://schemas.microsoft.com/office/drawing/2017/model3d" xmlns:o="urn:schemas-microsoft-com:office:office" xmlns:r="http://schemas.openxmlformats.org/officeDocument/2006/relationships" xmlns:m="http://schemas.openxmlformats.org/officeDocument/2006/math" xmlns:v="urn:schemas-microsoft-com:vml" xmlns:wp14="http://schemas.microsoft.com/office/word/2010/wordprocessingDrawing" xmlns:wp="http://schemas.openxmlformats.org/drawingml/2006/wordprocessingDrawing" xmlns:w10="urn:schemas-microsoft-com:office:word" xmlns:w="http://schemas.openxmlformats.org/wordprocessingml/2006/main" xmlns:w14="http://schemas.microsoft.com/office/word/2010/wordml" xmlns:w15="http://schemas.microsoft.com/office/word/2012/wordml" xmlns:w16cex="http://schemas.microsoft.com/office/word/2018/wordml/cex" xmlns:w16cid="http://schemas.microsoft.com/office/word/2016/wordml/cid" xmlns:w16="http://schemas.microsoft.com/office/word/2018/wordml" xmlns:w16se="http://schemas.microsoft.com/office/word/2015/wordml/symex" xmlns:wpg="http://schemas.microsoft.com/office/word/2010/wordprocessingGroup" xmlns:wpi="http://schemas.microsoft.com/office/word/2010/wordprocessingInk" xmlns:wne="http://schemas.microsoft.com/office/word/2006/wordml" xmlns:wps="http://schemas.microsoft.com/office/word/2010/wordprocessingShape" mc:Ignorable="w14 w15 w16se w16cid w16 w16cex wp14">
   <w:footnote w:type="separator" w:id="-1">
     <w:p>
       <w:r>
@@ -5213,7 +5939,7 @@
 </file>
 
 <file path=word/header1.xml><?xml version="1.0" encoding="utf-8"?>
-<w:hdr xmlns:ve="http://schemas.openxmlformats.org/markup-compatibility/2006" xmlns:o="urn:schemas-microsoft-com:office:office" xmlns:r="http://schemas.openxmlformats.org/officeDocument/2006/relationships" xmlns:m="http://schemas.openxmlformats.org/officeDocument/2006/math" xmlns:v="urn:schemas-microsoft-com:vml" xmlns:wp="http://schemas.openxmlformats.org/drawingml/2006/wordprocessingDrawing" xmlns:w10="urn:schemas-microsoft-com:office:word" xmlns:w="http://schemas.openxmlformats.org/wordprocessingml/2006/main" xmlns:wne="http://schemas.microsoft.com/office/word/2006/wordml">
+<w:hdr xmlns:wpc="http://schemas.microsoft.com/office/word/2010/wordprocessingCanvas" xmlns:cx="http://schemas.microsoft.com/office/drawing/2014/chartex" xmlns:cx1="http://schemas.microsoft.com/office/drawing/2015/9/8/chartex" xmlns:cx2="http://schemas.microsoft.com/office/drawing/2015/10/21/chartex" xmlns:cx3="http://schemas.microsoft.com/office/drawing/2016/5/9/chartex" xmlns:cx4="http://schemas.microsoft.com/office/drawing/2016/5/10/chartex" xmlns:cx5="http://schemas.microsoft.com/office/drawing/2016/5/11/chartex" xmlns:cx6="http://schemas.microsoft.com/office/drawing/2016/5/12/chartex" xmlns:cx7="http://schemas.microsoft.com/office/drawing/2016/5/13/chartex" xmlns:cx8="http://schemas.microsoft.com/office/drawing/2016/5/14/chartex" xmlns:mc="http://schemas.openxmlformats.org/markup-compatibility/2006" xmlns:aink="http://schemas.microsoft.com/office/drawing/2016/ink" xmlns:am3d="http://schemas.microsoft.com/office/drawing/2017/model3d" xmlns:o="urn:schemas-microsoft-com:office:office" xmlns:r="http://schemas.openxmlformats.org/officeDocument/2006/relationships" xmlns:m="http://schemas.openxmlformats.org/officeDocument/2006/math" xmlns:v="urn:schemas-microsoft-com:vml" xmlns:wp14="http://schemas.microsoft.com/office/word/2010/wordprocessingDrawing" xmlns:wp="http://schemas.openxmlformats.org/drawingml/2006/wordprocessingDrawing" xmlns:w10="urn:schemas-microsoft-com:office:word" xmlns:w="http://schemas.openxmlformats.org/wordprocessingml/2006/main" xmlns:w14="http://schemas.microsoft.com/office/word/2010/wordml" xmlns:w15="http://schemas.microsoft.com/office/word/2012/wordml" xmlns:w16cex="http://schemas.microsoft.com/office/word/2018/wordml/cex" xmlns:w16cid="http://schemas.microsoft.com/office/word/2016/wordml/cid" xmlns:w16="http://schemas.microsoft.com/office/word/2018/wordml" xmlns:w16se="http://schemas.microsoft.com/office/word/2015/wordml/symex" xmlns:wpg="http://schemas.microsoft.com/office/word/2010/wordprocessingGroup" xmlns:wpi="http://schemas.microsoft.com/office/word/2010/wordprocessingInk" xmlns:wne="http://schemas.microsoft.com/office/word/2006/wordml" xmlns:wps="http://schemas.microsoft.com/office/word/2010/wordprocessingShape" mc:Ignorable="w14 w15 w16se w16cid w16 w16cex wp14">
   <w:p/>
   <w:p/>
   <w:p/>
@@ -5295,10 +6021,10 @@
 </file>
 
 <file path=word/header2.xml><?xml version="1.0" encoding="utf-8"?>
-<w:hdr xmlns:ve="http://schemas.openxmlformats.org/markup-compatibility/2006" xmlns:o="urn:schemas-microsoft-com:office:office" xmlns:r="http://schemas.openxmlformats.org/officeDocument/2006/relationships" xmlns:m="http://schemas.openxmlformats.org/officeDocument/2006/math" xmlns:v="urn:schemas-microsoft-com:vml" xmlns:wp="http://schemas.openxmlformats.org/drawingml/2006/wordprocessingDrawing" xmlns:w10="urn:schemas-microsoft-com:office:word" xmlns:w="http://schemas.openxmlformats.org/wordprocessingml/2006/main" xmlns:wne="http://schemas.microsoft.com/office/word/2006/wordml">
+<w:hdr xmlns:wpc="http://schemas.microsoft.com/office/word/2010/wordprocessingCanvas" xmlns:cx="http://schemas.microsoft.com/office/drawing/2014/chartex" xmlns:cx1="http://schemas.microsoft.com/office/drawing/2015/9/8/chartex" xmlns:cx2="http://schemas.microsoft.com/office/drawing/2015/10/21/chartex" xmlns:cx3="http://schemas.microsoft.com/office/drawing/2016/5/9/chartex" xmlns:cx4="http://schemas.microsoft.com/office/drawing/2016/5/10/chartex" xmlns:cx5="http://schemas.microsoft.com/office/drawing/2016/5/11/chartex" xmlns:cx6="http://schemas.microsoft.com/office/drawing/2016/5/12/chartex" xmlns:cx7="http://schemas.microsoft.com/office/drawing/2016/5/13/chartex" xmlns:cx8="http://schemas.microsoft.com/office/drawing/2016/5/14/chartex" xmlns:mc="http://schemas.openxmlformats.org/markup-compatibility/2006" xmlns:aink="http://schemas.microsoft.com/office/drawing/2016/ink" xmlns:am3d="http://schemas.microsoft.com/office/drawing/2017/model3d" xmlns:o="urn:schemas-microsoft-com:office:office" xmlns:r="http://schemas.openxmlformats.org/officeDocument/2006/relationships" xmlns:m="http://schemas.openxmlformats.org/officeDocument/2006/math" xmlns:v="urn:schemas-microsoft-com:vml" xmlns:wp14="http://schemas.microsoft.com/office/word/2010/wordprocessingDrawing" xmlns:wp="http://schemas.openxmlformats.org/drawingml/2006/wordprocessingDrawing" xmlns:w10="urn:schemas-microsoft-com:office:word" xmlns:w="http://schemas.openxmlformats.org/wordprocessingml/2006/main" xmlns:w14="http://schemas.microsoft.com/office/word/2010/wordml" xmlns:w15="http://schemas.microsoft.com/office/word/2012/wordml" xmlns:w16cex="http://schemas.microsoft.com/office/word/2018/wordml/cex" xmlns:w16cid="http://schemas.microsoft.com/office/word/2016/wordml/cid" xmlns:w16="http://schemas.microsoft.com/office/word/2018/wordml" xmlns:w16se="http://schemas.microsoft.com/office/word/2015/wordml/symex" xmlns:wpg="http://schemas.microsoft.com/office/word/2010/wordprocessingGroup" xmlns:wpi="http://schemas.microsoft.com/office/word/2010/wordprocessingInk" xmlns:wne="http://schemas.microsoft.com/office/word/2006/wordml" xmlns:wps="http://schemas.microsoft.com/office/word/2010/wordprocessingShape" mc:Ignorable="w14 w15 w16se w16cid w16 w16cex wp14">
   <w:p>
     <w:pPr>
-      <w:pStyle w:val="aa"/>
+      <w:pStyle w:val="Header"/>
       <w:jc w:val="center"/>
     </w:pPr>
     <w:r>
@@ -5313,7 +6039,7 @@
 </file>
 
 <file path=word/numbering.xml><?xml version="1.0" encoding="utf-8"?>
-<w:numbering xmlns:ve="http://schemas.openxmlformats.org/markup-compatibility/2006" xmlns:o="urn:schemas-microsoft-com:office:office" xmlns:r="http://schemas.openxmlformats.org/officeDocument/2006/relationships" xmlns:m="http://schemas.openxmlformats.org/officeDocument/2006/math" xmlns:v="urn:schemas-microsoft-com:vml" xmlns:wp="http://schemas.openxmlformats.org/drawingml/2006/wordprocessingDrawing" xmlns:w10="urn:schemas-microsoft-com:office:word" xmlns:w="http://schemas.openxmlformats.org/wordprocessingml/2006/main" xmlns:wne="http://schemas.microsoft.com/office/word/2006/wordml">
+<w:numbering xmlns:wpc="http://schemas.microsoft.com/office/word/2010/wordprocessingCanvas" xmlns:cx="http://schemas.microsoft.com/office/drawing/2014/chartex" xmlns:cx1="http://schemas.microsoft.com/office/drawing/2015/9/8/chartex" xmlns:cx2="http://schemas.microsoft.com/office/drawing/2015/10/21/chartex" xmlns:cx3="http://schemas.microsoft.com/office/drawing/2016/5/9/chartex" xmlns:cx4="http://schemas.microsoft.com/office/drawing/2016/5/10/chartex" xmlns:cx5="http://schemas.microsoft.com/office/drawing/2016/5/11/chartex" xmlns:cx6="http://schemas.microsoft.com/office/drawing/2016/5/12/chartex" xmlns:cx7="http://schemas.microsoft.com/office/drawing/2016/5/13/chartex" xmlns:cx8="http://schemas.microsoft.com/office/drawing/2016/5/14/chartex" xmlns:mc="http://schemas.openxmlformats.org/markup-compatibility/2006" xmlns:aink="http://schemas.microsoft.com/office/drawing/2016/ink" xmlns:am3d="http://schemas.microsoft.com/office/drawing/2017/model3d" xmlns:o="urn:schemas-microsoft-com:office:office" xmlns:r="http://schemas.openxmlformats.org/officeDocument/2006/relationships" xmlns:m="http://schemas.openxmlformats.org/officeDocument/2006/math" xmlns:v="urn:schemas-microsoft-com:vml" xmlns:wp14="http://schemas.microsoft.com/office/word/2010/wordprocessingDrawing" xmlns:wp="http://schemas.openxmlformats.org/drawingml/2006/wordprocessingDrawing" xmlns:w10="urn:schemas-microsoft-com:office:word" xmlns:w="http://schemas.openxmlformats.org/wordprocessingml/2006/main" xmlns:w14="http://schemas.microsoft.com/office/word/2010/wordml" xmlns:w15="http://schemas.microsoft.com/office/word/2012/wordml" xmlns:w16cex="http://schemas.microsoft.com/office/word/2018/wordml/cex" xmlns:w16cid="http://schemas.microsoft.com/office/word/2016/wordml/cid" xmlns:w16="http://schemas.microsoft.com/office/word/2018/wordml" xmlns:w16se="http://schemas.microsoft.com/office/word/2015/wordml/symex" xmlns:wpg="http://schemas.microsoft.com/office/word/2010/wordprocessingGroup" xmlns:wpi="http://schemas.microsoft.com/office/word/2010/wordprocessingInk" xmlns:wne="http://schemas.microsoft.com/office/word/2006/wordml" xmlns:wps="http://schemas.microsoft.com/office/word/2010/wordprocessingShape" mc:Ignorable="w14 w15 w16se w16cid w16 w16cex wp14">
   <w:numPicBullet w:numPicBulletId="0">
     <w:pict>
       <v:shapetype id="_x0000_t75" coordsize="21600,21600" o:spt="75" o:preferrelative="t" path="m@4@5l@4@11@9@11@9@5xe" filled="f" stroked="f">
@@ -5335,40 +6061,40 @@
         <v:path o:extrusionok="f" gradientshapeok="t" o:connecttype="rect"/>
         <o:lock v:ext="edit" aspectratio="t"/>
       </v:shapetype>
-      <v:shape id="_x0000_i1030" type="#_x0000_t75" style="width:9.75pt;height:9.75pt" o:bullet="t">
+      <v:shape id="_x0000_i1290" type="#_x0000_t75" style="width:10pt;height:10pt" o:bullet="t">
         <v:imagedata r:id="rId1" o:title="BD21335_"/>
       </v:shape>
     </w:pict>
   </w:numPicBullet>
   <w:numPicBullet w:numPicBulletId="1">
     <w:pict>
-      <v:shape id="_x0000_i1031" type="#_x0000_t75" style="width:11.25pt;height:11.25pt" o:bullet="t">
+      <v:shape id="_x0000_i1291" type="#_x0000_t75" style="width:11.6pt;height:11.6pt" o:bullet="t">
         <v:imagedata r:id="rId2" o:title="BD14565_"/>
       </v:shape>
     </w:pict>
   </w:numPicBullet>
   <w:numPicBullet w:numPicBulletId="2">
     <w:pict>
-      <v:shape id="_x0000_i1032" type="#_x0000_t75" style="width:14.25pt;height:14.25pt;visibility:visible;mso-wrap-style:square" o:bullet="t">
+      <v:shape id="_x0000_i1292" type="#_x0000_t75" style="width:14.4pt;height:14.4pt;visibility:visible;mso-wrap-style:square" o:bullet="t">
         <v:imagedata r:id="rId3" o:title="context_button_select_all"/>
       </v:shape>
     </w:pict>
   </w:numPicBullet>
   <w:numPicBullet w:numPicBulletId="3">
     <w:pict>
-      <v:shape id="_x0000_i1033" type="#_x0000_t75" style="width:48pt;height:48pt;visibility:visible;mso-wrap-style:square" o:bullet="t">
+      <v:shape id="_x0000_i1293" type="#_x0000_t75" style="width:47.9pt;height:47.9pt;visibility:visible;mso-wrap-style:square" o:bullet="t">
         <v:imagedata r:id="rId4" o:title="context_button_share"/>
       </v:shape>
     </w:pict>
   </w:numPicBullet>
-  <w:abstractNum w:abstractNumId="0">
+  <w:abstractNum w:abstractNumId="0" w15:restartNumberingAfterBreak="0">
     <w:nsid w:val="FFFFFF89"/>
     <w:multiLevelType w:val="singleLevel"/>
     <w:tmpl w:val="24843EA6"/>
     <w:lvl w:ilvl="0">
       <w:start w:val="1"/>
       <w:numFmt w:val="bullet"/>
-      <w:pStyle w:val="a"/>
+      <w:pStyle w:val="ListBullet"/>
       <w:lvlText w:val=""/>
       <w:lvlJc w:val="left"/>
       <w:pPr>
@@ -5382,7 +6108,7 @@
       </w:rPr>
     </w:lvl>
   </w:abstractNum>
-  <w:abstractNum w:abstractNumId="1">
+  <w:abstractNum w:abstractNumId="1" w15:restartNumberingAfterBreak="0">
     <w:nsid w:val="01622B35"/>
     <w:multiLevelType w:val="hybridMultilevel"/>
     <w:tmpl w:val="A2007422"/>
@@ -5524,7 +6250,7 @@
       </w:rPr>
     </w:lvl>
   </w:abstractNum>
-  <w:abstractNum w:abstractNumId="2">
+  <w:abstractNum w:abstractNumId="2" w15:restartNumberingAfterBreak="0">
     <w:nsid w:val="026926DC"/>
     <w:multiLevelType w:val="hybridMultilevel"/>
     <w:tmpl w:val="11542FDC"/>
@@ -5639,7 +6365,7 @@
       </w:rPr>
     </w:lvl>
   </w:abstractNum>
-  <w:abstractNum w:abstractNumId="3">
+  <w:abstractNum w:abstractNumId="3" w15:restartNumberingAfterBreak="0">
     <w:nsid w:val="036F5ED8"/>
     <w:multiLevelType w:val="hybridMultilevel"/>
     <w:tmpl w:val="B5609612"/>
@@ -5725,7 +6451,7 @@
       </w:pPr>
     </w:lvl>
   </w:abstractNum>
-  <w:abstractNum w:abstractNumId="4">
+  <w:abstractNum w:abstractNumId="4" w15:restartNumberingAfterBreak="0">
     <w:nsid w:val="038B1204"/>
     <w:multiLevelType w:val="hybridMultilevel"/>
     <w:tmpl w:val="B1BACE6C"/>
@@ -5870,7 +6596,7 @@
       </w:rPr>
     </w:lvl>
   </w:abstractNum>
-  <w:abstractNum w:abstractNumId="5">
+  <w:abstractNum w:abstractNumId="5" w15:restartNumberingAfterBreak="0">
     <w:nsid w:val="03D24D79"/>
     <w:multiLevelType w:val="hybridMultilevel"/>
     <w:tmpl w:val="D18A1C32"/>
@@ -5985,7 +6711,7 @@
       </w:rPr>
     </w:lvl>
   </w:abstractNum>
-  <w:abstractNum w:abstractNumId="6">
+  <w:abstractNum w:abstractNumId="6" w15:restartNumberingAfterBreak="0">
     <w:nsid w:val="07155835"/>
     <w:multiLevelType w:val="hybridMultilevel"/>
     <w:tmpl w:val="A0EADC86"/>
@@ -6129,7 +6855,7 @@
       </w:rPr>
     </w:lvl>
   </w:abstractNum>
-  <w:abstractNum w:abstractNumId="7">
+  <w:abstractNum w:abstractNumId="7" w15:restartNumberingAfterBreak="0">
     <w:nsid w:val="09CD21F7"/>
     <w:multiLevelType w:val="hybridMultilevel"/>
     <w:tmpl w:val="C47C7A44"/>
@@ -6244,7 +6970,7 @@
       </w:rPr>
     </w:lvl>
   </w:abstractNum>
-  <w:abstractNum w:abstractNumId="8">
+  <w:abstractNum w:abstractNumId="8" w15:restartNumberingAfterBreak="0">
     <w:nsid w:val="09DF5949"/>
     <w:multiLevelType w:val="hybridMultilevel"/>
     <w:tmpl w:val="D44AAA1C"/>
@@ -6386,7 +7112,7 @@
       </w:rPr>
     </w:lvl>
   </w:abstractNum>
-  <w:abstractNum w:abstractNumId="9">
+  <w:abstractNum w:abstractNumId="9" w15:restartNumberingAfterBreak="0">
     <w:nsid w:val="15192059"/>
     <w:multiLevelType w:val="hybridMultilevel"/>
     <w:tmpl w:val="4D6818FA"/>
@@ -6528,7 +7254,7 @@
       </w:rPr>
     </w:lvl>
   </w:abstractNum>
-  <w:abstractNum w:abstractNumId="10">
+  <w:abstractNum w:abstractNumId="10" w15:restartNumberingAfterBreak="0">
     <w:nsid w:val="16131439"/>
     <w:multiLevelType w:val="hybridMultilevel"/>
     <w:tmpl w:val="0C764E62"/>
@@ -6643,7 +7369,7 @@
       </w:rPr>
     </w:lvl>
   </w:abstractNum>
-  <w:abstractNum w:abstractNumId="11">
+  <w:abstractNum w:abstractNumId="11" w15:restartNumberingAfterBreak="0">
     <w:nsid w:val="16E043D6"/>
     <w:multiLevelType w:val="hybridMultilevel"/>
     <w:tmpl w:val="0FBCFAE4"/>
@@ -6787,7 +7513,7 @@
       </w:rPr>
     </w:lvl>
   </w:abstractNum>
-  <w:abstractNum w:abstractNumId="12">
+  <w:abstractNum w:abstractNumId="12" w15:restartNumberingAfterBreak="0">
     <w:nsid w:val="17F12366"/>
     <w:multiLevelType w:val="hybridMultilevel"/>
     <w:tmpl w:val="87845E1C"/>
@@ -6929,7 +7655,7 @@
       </w:rPr>
     </w:lvl>
   </w:abstractNum>
-  <w:abstractNum w:abstractNumId="13">
+  <w:abstractNum w:abstractNumId="13" w15:restartNumberingAfterBreak="0">
     <w:nsid w:val="1929740F"/>
     <w:multiLevelType w:val="hybridMultilevel"/>
     <w:tmpl w:val="73AC2E42"/>
@@ -7071,7 +7797,7 @@
       </w:rPr>
     </w:lvl>
   </w:abstractNum>
-  <w:abstractNum w:abstractNumId="14">
+  <w:abstractNum w:abstractNumId="14" w15:restartNumberingAfterBreak="0">
     <w:nsid w:val="1A7704E1"/>
     <w:multiLevelType w:val="hybridMultilevel"/>
     <w:tmpl w:val="D218736C"/>
@@ -7213,7 +7939,7 @@
       </w:rPr>
     </w:lvl>
   </w:abstractNum>
-  <w:abstractNum w:abstractNumId="15">
+  <w:abstractNum w:abstractNumId="15" w15:restartNumberingAfterBreak="0">
     <w:nsid w:val="1B6477A9"/>
     <w:multiLevelType w:val="multilevel"/>
     <w:tmpl w:val="7EFAD180"/>
@@ -7356,14 +8082,14 @@
       </w:rPr>
     </w:lvl>
   </w:abstractNum>
-  <w:abstractNum w:abstractNumId="16">
+  <w:abstractNum w:abstractNumId="16" w15:restartNumberingAfterBreak="0">
     <w:nsid w:val="1BA530CB"/>
     <w:multiLevelType w:val="multilevel"/>
     <w:tmpl w:val="9F9EEB8A"/>
     <w:lvl w:ilvl="0">
       <w:start w:val="1"/>
       <w:numFmt w:val="decimal"/>
-      <w:pStyle w:val="1"/>
+      <w:pStyle w:val="Heading1"/>
       <w:lvlText w:val="%1."/>
       <w:lvlJc w:val="left"/>
       <w:pPr>
@@ -7500,7 +8226,7 @@
       </w:rPr>
     </w:lvl>
   </w:abstractNum>
-  <w:abstractNum w:abstractNumId="17">
+  <w:abstractNum w:abstractNumId="17" w15:restartNumberingAfterBreak="0">
     <w:nsid w:val="1ED87B5D"/>
     <w:multiLevelType w:val="hybridMultilevel"/>
     <w:tmpl w:val="BE007CDC"/>
@@ -7639,7 +8365,7 @@
       </w:rPr>
     </w:lvl>
   </w:abstractNum>
-  <w:abstractNum w:abstractNumId="18">
+  <w:abstractNum w:abstractNumId="18" w15:restartNumberingAfterBreak="0">
     <w:nsid w:val="21DE7696"/>
     <w:multiLevelType w:val="hybridMultilevel"/>
     <w:tmpl w:val="4B6CD8DC"/>
@@ -7781,7 +8507,7 @@
       </w:rPr>
     </w:lvl>
   </w:abstractNum>
-  <w:abstractNum w:abstractNumId="19">
+  <w:abstractNum w:abstractNumId="19" w15:restartNumberingAfterBreak="0">
     <w:nsid w:val="309030B0"/>
     <w:multiLevelType w:val="hybridMultilevel"/>
     <w:tmpl w:val="18B899A8"/>
@@ -7923,11 +8649,11 @@
       </w:rPr>
     </w:lvl>
   </w:abstractNum>
-  <w:abstractNum w:abstractNumId="20">
+  <w:abstractNum w:abstractNumId="20" w15:restartNumberingAfterBreak="0">
     <w:nsid w:val="339A5FC8"/>
     <w:multiLevelType w:val="multilevel"/>
     <w:tmpl w:val="D55CAD9E"/>
-    <w:styleLink w:val="10"/>
+    <w:styleLink w:val="1"/>
     <w:lvl w:ilvl="0">
       <w:start w:val="1"/>
       <w:numFmt w:val="decimal"/>
@@ -8069,7 +8795,7 @@
       </w:rPr>
     </w:lvl>
   </w:abstractNum>
-  <w:abstractNum w:abstractNumId="21">
+  <w:abstractNum w:abstractNumId="21" w15:restartNumberingAfterBreak="0">
     <w:nsid w:val="37016CE5"/>
     <w:multiLevelType w:val="hybridMultilevel"/>
     <w:tmpl w:val="BF0A887A"/>
@@ -8215,7 +8941,7 @@
       </w:rPr>
     </w:lvl>
   </w:abstractNum>
-  <w:abstractNum w:abstractNumId="22">
+  <w:abstractNum w:abstractNumId="22" w15:restartNumberingAfterBreak="0">
     <w:nsid w:val="3D181147"/>
     <w:multiLevelType w:val="hybridMultilevel"/>
     <w:tmpl w:val="2310A664"/>
@@ -8357,7 +9083,7 @@
       </w:rPr>
     </w:lvl>
   </w:abstractNum>
-  <w:abstractNum w:abstractNumId="23">
+  <w:abstractNum w:abstractNumId="23" w15:restartNumberingAfterBreak="0">
     <w:nsid w:val="3ED24ADA"/>
     <w:multiLevelType w:val="hybridMultilevel"/>
     <w:tmpl w:val="AE72FED6"/>
@@ -8498,7 +9224,7 @@
       </w:rPr>
     </w:lvl>
   </w:abstractNum>
-  <w:abstractNum w:abstractNumId="24">
+  <w:abstractNum w:abstractNumId="24" w15:restartNumberingAfterBreak="0">
     <w:nsid w:val="3FDC263B"/>
     <w:multiLevelType w:val="hybridMultilevel"/>
     <w:tmpl w:val="481474C8"/>
@@ -8640,7 +9366,7 @@
       </w:rPr>
     </w:lvl>
   </w:abstractNum>
-  <w:abstractNum w:abstractNumId="25">
+  <w:abstractNum w:abstractNumId="25" w15:restartNumberingAfterBreak="0">
     <w:nsid w:val="46416899"/>
     <w:multiLevelType w:val="hybridMultilevel"/>
     <w:tmpl w:val="1B307B7E"/>
@@ -8782,7 +9508,7 @@
       </w:rPr>
     </w:lvl>
   </w:abstractNum>
-  <w:abstractNum w:abstractNumId="26">
+  <w:abstractNum w:abstractNumId="26" w15:restartNumberingAfterBreak="0">
     <w:nsid w:val="4CC27356"/>
     <w:multiLevelType w:val="hybridMultilevel"/>
     <w:tmpl w:val="F47607CC"/>
@@ -8923,7 +9649,7 @@
       </w:rPr>
     </w:lvl>
   </w:abstractNum>
-  <w:abstractNum w:abstractNumId="27">
+  <w:abstractNum w:abstractNumId="27" w15:restartNumberingAfterBreak="0">
     <w:nsid w:val="4D6A29DD"/>
     <w:multiLevelType w:val="hybridMultilevel"/>
     <w:tmpl w:val="816C8310"/>
@@ -9009,7 +9735,7 @@
       </w:pPr>
     </w:lvl>
   </w:abstractNum>
-  <w:abstractNum w:abstractNumId="28">
+  <w:abstractNum w:abstractNumId="28" w15:restartNumberingAfterBreak="0">
     <w:nsid w:val="539705EB"/>
     <w:multiLevelType w:val="hybridMultilevel"/>
     <w:tmpl w:val="4A785B70"/>
@@ -9124,7 +9850,7 @@
       </w:rPr>
     </w:lvl>
   </w:abstractNum>
-  <w:abstractNum w:abstractNumId="29">
+  <w:abstractNum w:abstractNumId="29" w15:restartNumberingAfterBreak="0">
     <w:nsid w:val="57035CF6"/>
     <w:multiLevelType w:val="hybridMultilevel"/>
     <w:tmpl w:val="3DB4B302"/>
@@ -9266,7 +9992,7 @@
       </w:rPr>
     </w:lvl>
   </w:abstractNum>
-  <w:abstractNum w:abstractNumId="30">
+  <w:abstractNum w:abstractNumId="30" w15:restartNumberingAfterBreak="0">
     <w:nsid w:val="5A302319"/>
     <w:multiLevelType w:val="hybridMultilevel"/>
     <w:tmpl w:val="3A7AA6AC"/>
@@ -9408,7 +10134,7 @@
       </w:rPr>
     </w:lvl>
   </w:abstractNum>
-  <w:abstractNum w:abstractNumId="31">
+  <w:abstractNum w:abstractNumId="31" w15:restartNumberingAfterBreak="0">
     <w:nsid w:val="5B0C2F9B"/>
     <w:multiLevelType w:val="multilevel"/>
     <w:tmpl w:val="D040E7B2"/>
@@ -9551,11 +10277,11 @@
       </w:rPr>
     </w:lvl>
   </w:abstractNum>
-  <w:abstractNum w:abstractNumId="32">
+  <w:abstractNum w:abstractNumId="32" w15:restartNumberingAfterBreak="0">
     <w:nsid w:val="5E355479"/>
     <w:multiLevelType w:val="multilevel"/>
     <w:tmpl w:val="FE42D32E"/>
-    <w:styleLink w:val="a0"/>
+    <w:styleLink w:val="a"/>
     <w:lvl w:ilvl="0">
       <w:start w:val="1"/>
       <w:numFmt w:val="decimal"/>
@@ -9675,7 +10401,7 @@
       </w:pPr>
     </w:lvl>
   </w:abstractNum>
-  <w:abstractNum w:abstractNumId="33">
+  <w:abstractNum w:abstractNumId="33" w15:restartNumberingAfterBreak="0">
     <w:nsid w:val="5E4C437E"/>
     <w:multiLevelType w:val="hybridMultilevel"/>
     <w:tmpl w:val="FB3495CE"/>
@@ -9817,7 +10543,7 @@
       </w:rPr>
     </w:lvl>
   </w:abstractNum>
-  <w:abstractNum w:abstractNumId="34">
+  <w:abstractNum w:abstractNumId="34" w15:restartNumberingAfterBreak="0">
     <w:nsid w:val="60F676D2"/>
     <w:multiLevelType w:val="hybridMultilevel"/>
     <w:tmpl w:val="44C0CB7A"/>
@@ -9959,7 +10685,7 @@
       </w:rPr>
     </w:lvl>
   </w:abstractNum>
-  <w:abstractNum w:abstractNumId="35">
+  <w:abstractNum w:abstractNumId="35" w15:restartNumberingAfterBreak="0">
     <w:nsid w:val="6304656F"/>
     <w:multiLevelType w:val="hybridMultilevel"/>
     <w:tmpl w:val="1D44306C"/>
@@ -10100,7 +10826,7 @@
       </w:rPr>
     </w:lvl>
   </w:abstractNum>
-  <w:abstractNum w:abstractNumId="36">
+  <w:abstractNum w:abstractNumId="36" w15:restartNumberingAfterBreak="0">
     <w:nsid w:val="65C16519"/>
     <w:multiLevelType w:val="hybridMultilevel"/>
     <w:tmpl w:val="55564C6C"/>
@@ -10242,7 +10968,7 @@
       </w:rPr>
     </w:lvl>
   </w:abstractNum>
-  <w:abstractNum w:abstractNumId="37">
+  <w:abstractNum w:abstractNumId="37" w15:restartNumberingAfterBreak="0">
     <w:nsid w:val="66CC6140"/>
     <w:multiLevelType w:val="hybridMultilevel"/>
     <w:tmpl w:val="B3F8D25C"/>
@@ -10357,7 +11083,7 @@
       </w:rPr>
     </w:lvl>
   </w:abstractNum>
-  <w:abstractNum w:abstractNumId="38">
+  <w:abstractNum w:abstractNumId="38" w15:restartNumberingAfterBreak="0">
     <w:nsid w:val="674930FD"/>
     <w:multiLevelType w:val="hybridMultilevel"/>
     <w:tmpl w:val="648E3B9E"/>
@@ -10499,7 +11225,7 @@
       </w:rPr>
     </w:lvl>
   </w:abstractNum>
-  <w:abstractNum w:abstractNumId="39">
+  <w:abstractNum w:abstractNumId="39" w15:restartNumberingAfterBreak="0">
     <w:nsid w:val="6A9D5A00"/>
     <w:multiLevelType w:val="hybridMultilevel"/>
     <w:tmpl w:val="729AE422"/>
@@ -10614,7 +11340,7 @@
       </w:rPr>
     </w:lvl>
   </w:abstractNum>
-  <w:abstractNum w:abstractNumId="40">
+  <w:abstractNum w:abstractNumId="40" w15:restartNumberingAfterBreak="0">
     <w:nsid w:val="6BD229C5"/>
     <w:multiLevelType w:val="hybridMultilevel"/>
     <w:tmpl w:val="65DC14CC"/>
@@ -10729,7 +11455,7 @@
       </w:rPr>
     </w:lvl>
   </w:abstractNum>
-  <w:abstractNum w:abstractNumId="41">
+  <w:abstractNum w:abstractNumId="41" w15:restartNumberingAfterBreak="0">
     <w:nsid w:val="6DEE080F"/>
     <w:multiLevelType w:val="hybridMultilevel"/>
     <w:tmpl w:val="C5784728"/>
@@ -10844,7 +11570,7 @@
       </w:rPr>
     </w:lvl>
   </w:abstractNum>
-  <w:abstractNum w:abstractNumId="42">
+  <w:abstractNum w:abstractNumId="42" w15:restartNumberingAfterBreak="0">
     <w:nsid w:val="733040B9"/>
     <w:multiLevelType w:val="hybridMultilevel"/>
     <w:tmpl w:val="54A21B6A"/>
@@ -10986,7 +11712,7 @@
       </w:rPr>
     </w:lvl>
   </w:abstractNum>
-  <w:abstractNum w:abstractNumId="43">
+  <w:abstractNum w:abstractNumId="43" w15:restartNumberingAfterBreak="0">
     <w:nsid w:val="7388007B"/>
     <w:multiLevelType w:val="hybridMultilevel"/>
     <w:tmpl w:val="44C80980"/>
@@ -11128,11 +11854,11 @@
       </w:rPr>
     </w:lvl>
   </w:abstractNum>
-  <w:abstractNum w:abstractNumId="44">
+  <w:abstractNum w:abstractNumId="44" w15:restartNumberingAfterBreak="0">
     <w:nsid w:val="79132DE4"/>
     <w:multiLevelType w:val="multilevel"/>
     <w:tmpl w:val="D55CAD9E"/>
-    <w:styleLink w:val="11"/>
+    <w:styleLink w:val="10"/>
     <w:lvl w:ilvl="0">
       <w:start w:val="1"/>
       <w:numFmt w:val="decimal"/>
@@ -11272,11 +11998,11 @@
       </w:rPr>
     </w:lvl>
   </w:abstractNum>
-  <w:abstractNum w:abstractNumId="45">
+  <w:abstractNum w:abstractNumId="45" w15:restartNumberingAfterBreak="0">
     <w:nsid w:val="7BEA20CE"/>
     <w:multiLevelType w:val="multilevel"/>
     <w:tmpl w:val="0409001F"/>
-    <w:styleLink w:val="a1"/>
+    <w:styleLink w:val="a0"/>
     <w:lvl w:ilvl="0">
       <w:start w:val="1"/>
       <w:numFmt w:val="decimal"/>
@@ -11566,7 +12292,7 @@
 </file>
 
 <file path=word/styles.xml><?xml version="1.0" encoding="utf-8"?>
-<w:styles xmlns:r="http://schemas.openxmlformats.org/officeDocument/2006/relationships" xmlns:w="http://schemas.openxmlformats.org/wordprocessingml/2006/main">
+<w:styles xmlns:mc="http://schemas.openxmlformats.org/markup-compatibility/2006" xmlns:r="http://schemas.openxmlformats.org/officeDocument/2006/relationships" xmlns:w="http://schemas.openxmlformats.org/wordprocessingml/2006/main" xmlns:w14="http://schemas.microsoft.com/office/word/2010/wordml" xmlns:w15="http://schemas.microsoft.com/office/word/2012/wordml" xmlns:w16cex="http://schemas.microsoft.com/office/word/2018/wordml/cex" xmlns:w16cid="http://schemas.microsoft.com/office/word/2016/wordml/cid" xmlns:w16="http://schemas.microsoft.com/office/word/2018/wordml" xmlns:w16se="http://schemas.microsoft.com/office/word/2015/wordml/symex" mc:Ignorable="w14 w15 w16se w16cid w16 w16cex">
   <w:docDefaults>
     <w:rPrDefault>
       <w:rPr>
@@ -11576,151 +12302,376 @@
     </w:rPrDefault>
     <w:pPrDefault/>
   </w:docDefaults>
-  <w:latentStyles w:defLockedState="0" w:defUIPriority="0" w:defSemiHidden="1" w:defUnhideWhenUsed="1" w:defQFormat="0" w:count="267">
-    <w:lsdException w:name="Normal" w:semiHidden="0" w:unhideWhenUsed="0" w:qFormat="1"/>
-    <w:lsdException w:name="heading 1" w:semiHidden="0" w:unhideWhenUsed="0" w:qFormat="1"/>
-    <w:lsdException w:name="heading 2" w:qFormat="1"/>
-    <w:lsdException w:name="heading 3" w:qFormat="1"/>
-    <w:lsdException w:name="heading 4" w:qFormat="1"/>
-    <w:lsdException w:name="heading 5" w:qFormat="1"/>
-    <w:lsdException w:name="heading 6" w:qFormat="1"/>
-    <w:lsdException w:name="heading 7" w:qFormat="1"/>
-    <w:lsdException w:name="heading 8" w:qFormat="1"/>
-    <w:lsdException w:name="heading 9" w:qFormat="1"/>
-    <w:lsdException w:name="toc 1" w:uiPriority="39"/>
-    <w:lsdException w:name="toc 2" w:uiPriority="39"/>
-    <w:lsdException w:name="toc 3" w:uiPriority="39"/>
-    <w:lsdException w:name="caption" w:qFormat="1"/>
-    <w:lsdException w:name="table of authorities" w:semiHidden="0" w:unhideWhenUsed="0"/>
-    <w:lsdException w:name="List" w:semiHidden="0" w:unhideWhenUsed="0"/>
-    <w:lsdException w:name="List Bullet" w:semiHidden="0" w:unhideWhenUsed="0"/>
-    <w:lsdException w:name="Title" w:semiHidden="0" w:unhideWhenUsed="0" w:qFormat="1"/>
-    <w:lsdException w:name="List Continue 2" w:semiHidden="0" w:unhideWhenUsed="0"/>
-    <w:lsdException w:name="List Continue 3" w:semiHidden="0" w:unhideWhenUsed="0"/>
-    <w:lsdException w:name="List Continue 4" w:semiHidden="0" w:unhideWhenUsed="0"/>
-    <w:lsdException w:name="List Continue 5" w:semiHidden="0" w:unhideWhenUsed="0"/>
-    <w:lsdException w:name="Subtitle" w:semiHidden="0" w:unhideWhenUsed="0" w:qFormat="1"/>
-    <w:lsdException w:name="Hyperlink" w:uiPriority="99"/>
-    <w:lsdException w:name="Strong" w:semiHidden="0" w:unhideWhenUsed="0" w:qFormat="1"/>
-    <w:lsdException w:name="Emphasis" w:semiHidden="0" w:unhideWhenUsed="0" w:qFormat="1"/>
-    <w:lsdException w:name="Table Web 2" w:semiHidden="0" w:unhideWhenUsed="0"/>
-    <w:lsdException w:name="Table Web 3" w:semiHidden="0" w:unhideWhenUsed="0"/>
-    <w:lsdException w:name="Balloon Text" w:semiHidden="0" w:unhideWhenUsed="0"/>
-    <w:lsdException w:name="Table Grid" w:semiHidden="0" w:unhideWhenUsed="0"/>
-    <w:lsdException w:name="Table Theme" w:semiHidden="0" w:unhideWhenUsed="0"/>
-    <w:lsdException w:name="Placeholder Text" w:uiPriority="99" w:unhideWhenUsed="0"/>
-    <w:lsdException w:name="No Spacing" w:semiHidden="0" w:uiPriority="1" w:unhideWhenUsed="0" w:qFormat="1"/>
-    <w:lsdException w:name="Light Shading" w:semiHidden="0" w:uiPriority="60" w:unhideWhenUsed="0"/>
-    <w:lsdException w:name="Light List" w:semiHidden="0" w:uiPriority="61" w:unhideWhenUsed="0"/>
-    <w:lsdException w:name="Light Grid" w:semiHidden="0" w:uiPriority="62" w:unhideWhenUsed="0"/>
-    <w:lsdException w:name="Medium Shading 1" w:semiHidden="0" w:uiPriority="63" w:unhideWhenUsed="0"/>
-    <w:lsdException w:name="Medium Shading 2" w:semiHidden="0" w:uiPriority="64" w:unhideWhenUsed="0"/>
-    <w:lsdException w:name="Medium List 1" w:semiHidden="0" w:uiPriority="65" w:unhideWhenUsed="0"/>
-    <w:lsdException w:name="Medium List 2" w:semiHidden="0" w:uiPriority="66" w:unhideWhenUsed="0"/>
-    <w:lsdException w:name="Medium Grid 1" w:semiHidden="0" w:uiPriority="67" w:unhideWhenUsed="0"/>
-    <w:lsdException w:name="Medium Grid 2" w:semiHidden="0" w:uiPriority="68" w:unhideWhenUsed="0"/>
-    <w:lsdException w:name="Medium Grid 3" w:semiHidden="0" w:uiPriority="69" w:unhideWhenUsed="0"/>
-    <w:lsdException w:name="Dark List" w:semiHidden="0" w:uiPriority="70" w:unhideWhenUsed="0"/>
-    <w:lsdException w:name="Colorful Shading" w:semiHidden="0" w:uiPriority="71" w:unhideWhenUsed="0"/>
-    <w:lsdException w:name="Colorful List" w:semiHidden="0" w:uiPriority="72" w:unhideWhenUsed="0"/>
-    <w:lsdException w:name="Colorful Grid" w:semiHidden="0" w:uiPriority="73" w:unhideWhenUsed="0"/>
-    <w:lsdException w:name="Light Shading Accent 1" w:semiHidden="0" w:uiPriority="60" w:unhideWhenUsed="0"/>
-    <w:lsdException w:name="Light List Accent 1" w:semiHidden="0" w:uiPriority="61" w:unhideWhenUsed="0"/>
-    <w:lsdException w:name="Light Grid Accent 1" w:semiHidden="0" w:uiPriority="62" w:unhideWhenUsed="0"/>
-    <w:lsdException w:name="Medium Shading 1 Accent 1" w:semiHidden="0" w:uiPriority="63" w:unhideWhenUsed="0"/>
-    <w:lsdException w:name="Medium Shading 2 Accent 1" w:semiHidden="0" w:uiPriority="64" w:unhideWhenUsed="0"/>
-    <w:lsdException w:name="Medium List 1 Accent 1" w:semiHidden="0" w:uiPriority="65" w:unhideWhenUsed="0"/>
-    <w:lsdException w:name="Revision" w:uiPriority="99" w:unhideWhenUsed="0"/>
-    <w:lsdException w:name="List Paragraph" w:semiHidden="0" w:uiPriority="34" w:unhideWhenUsed="0" w:qFormat="1"/>
-    <w:lsdException w:name="Quote" w:semiHidden="0" w:uiPriority="29" w:unhideWhenUsed="0" w:qFormat="1"/>
-    <w:lsdException w:name="Intense Quote" w:semiHidden="0" w:uiPriority="30" w:unhideWhenUsed="0" w:qFormat="1"/>
-    <w:lsdException w:name="Medium List 2 Accent 1" w:semiHidden="0" w:uiPriority="66" w:unhideWhenUsed="0"/>
-    <w:lsdException w:name="Medium Grid 1 Accent 1" w:semiHidden="0" w:uiPriority="67" w:unhideWhenUsed="0"/>
-    <w:lsdException w:name="Medium Grid 2 Accent 1" w:semiHidden="0" w:uiPriority="68" w:unhideWhenUsed="0"/>
-    <w:lsdException w:name="Medium Grid 3 Accent 1" w:semiHidden="0" w:uiPriority="69" w:unhideWhenUsed="0"/>
-    <w:lsdException w:name="Dark List Accent 1" w:semiHidden="0" w:uiPriority="70" w:unhideWhenUsed="0"/>
-    <w:lsdException w:name="Colorful Shading Accent 1" w:semiHidden="0" w:uiPriority="71" w:unhideWhenUsed="0"/>
-    <w:lsdException w:name="Colorful List Accent 1" w:semiHidden="0" w:uiPriority="72" w:unhideWhenUsed="0"/>
-    <w:lsdException w:name="Colorful Grid Accent 1" w:semiHidden="0" w:uiPriority="73" w:unhideWhenUsed="0"/>
-    <w:lsdException w:name="Light Shading Accent 2" w:semiHidden="0" w:uiPriority="60" w:unhideWhenUsed="0"/>
-    <w:lsdException w:name="Light List Accent 2" w:semiHidden="0" w:uiPriority="61" w:unhideWhenUsed="0"/>
-    <w:lsdException w:name="Light Grid Accent 2" w:semiHidden="0" w:uiPriority="62" w:unhideWhenUsed="0"/>
-    <w:lsdException w:name="Medium Shading 1 Accent 2" w:semiHidden="0" w:uiPriority="63" w:unhideWhenUsed="0"/>
-    <w:lsdException w:name="Medium Shading 2 Accent 2" w:semiHidden="0" w:uiPriority="64" w:unhideWhenUsed="0"/>
-    <w:lsdException w:name="Medium List 1 Accent 2" w:semiHidden="0" w:uiPriority="65" w:unhideWhenUsed="0"/>
-    <w:lsdException w:name="Medium List 2 Accent 2" w:semiHidden="0" w:uiPriority="66" w:unhideWhenUsed="0"/>
-    <w:lsdException w:name="Medium Grid 1 Accent 2" w:semiHidden="0" w:uiPriority="67" w:unhideWhenUsed="0"/>
-    <w:lsdException w:name="Medium Grid 2 Accent 2" w:semiHidden="0" w:uiPriority="68" w:unhideWhenUsed="0"/>
-    <w:lsdException w:name="Medium Grid 3 Accent 2" w:semiHidden="0" w:uiPriority="69" w:unhideWhenUsed="0"/>
-    <w:lsdException w:name="Dark List Accent 2" w:semiHidden="0" w:uiPriority="70" w:unhideWhenUsed="0"/>
-    <w:lsdException w:name="Colorful Shading Accent 2" w:semiHidden="0" w:uiPriority="71" w:unhideWhenUsed="0"/>
-    <w:lsdException w:name="Colorful List Accent 2" w:semiHidden="0" w:uiPriority="72" w:unhideWhenUsed="0"/>
-    <w:lsdException w:name="Colorful Grid Accent 2" w:semiHidden="0" w:uiPriority="73" w:unhideWhenUsed="0"/>
-    <w:lsdException w:name="Light Shading Accent 3" w:semiHidden="0" w:uiPriority="60" w:unhideWhenUsed="0"/>
-    <w:lsdException w:name="Light List Accent 3" w:semiHidden="0" w:uiPriority="61" w:unhideWhenUsed="0"/>
-    <w:lsdException w:name="Light Grid Accent 3" w:semiHidden="0" w:uiPriority="62" w:unhideWhenUsed="0"/>
-    <w:lsdException w:name="Medium Shading 1 Accent 3" w:semiHidden="0" w:uiPriority="63" w:unhideWhenUsed="0"/>
-    <w:lsdException w:name="Medium Shading 2 Accent 3" w:semiHidden="0" w:uiPriority="64" w:unhideWhenUsed="0"/>
-    <w:lsdException w:name="Medium List 1 Accent 3" w:semiHidden="0" w:uiPriority="65" w:unhideWhenUsed="0"/>
-    <w:lsdException w:name="Medium List 2 Accent 3" w:semiHidden="0" w:uiPriority="66" w:unhideWhenUsed="0"/>
-    <w:lsdException w:name="Medium Grid 1 Accent 3" w:semiHidden="0" w:uiPriority="67" w:unhideWhenUsed="0"/>
-    <w:lsdException w:name="Medium Grid 2 Accent 3" w:semiHidden="0" w:uiPriority="68" w:unhideWhenUsed="0"/>
-    <w:lsdException w:name="Medium Grid 3 Accent 3" w:semiHidden="0" w:uiPriority="69" w:unhideWhenUsed="0"/>
-    <w:lsdException w:name="Dark List Accent 3" w:semiHidden="0" w:uiPriority="70" w:unhideWhenUsed="0"/>
-    <w:lsdException w:name="Colorful Shading Accent 3" w:semiHidden="0" w:uiPriority="71" w:unhideWhenUsed="0"/>
-    <w:lsdException w:name="Colorful List Accent 3" w:semiHidden="0" w:uiPriority="72" w:unhideWhenUsed="0"/>
-    <w:lsdException w:name="Colorful Grid Accent 3" w:semiHidden="0" w:uiPriority="73" w:unhideWhenUsed="0"/>
-    <w:lsdException w:name="Light Shading Accent 4" w:semiHidden="0" w:uiPriority="60" w:unhideWhenUsed="0"/>
-    <w:lsdException w:name="Light List Accent 4" w:semiHidden="0" w:uiPriority="61" w:unhideWhenUsed="0"/>
-    <w:lsdException w:name="Light Grid Accent 4" w:semiHidden="0" w:uiPriority="62" w:unhideWhenUsed="0"/>
-    <w:lsdException w:name="Medium Shading 1 Accent 4" w:semiHidden="0" w:uiPriority="63" w:unhideWhenUsed="0"/>
-    <w:lsdException w:name="Medium Shading 2 Accent 4" w:semiHidden="0" w:uiPriority="64" w:unhideWhenUsed="0"/>
-    <w:lsdException w:name="Medium List 1 Accent 4" w:semiHidden="0" w:uiPriority="65" w:unhideWhenUsed="0"/>
-    <w:lsdException w:name="Medium List 2 Accent 4" w:semiHidden="0" w:uiPriority="66" w:unhideWhenUsed="0"/>
-    <w:lsdException w:name="Medium Grid 1 Accent 4" w:semiHidden="0" w:uiPriority="67" w:unhideWhenUsed="0"/>
-    <w:lsdException w:name="Medium Grid 2 Accent 4" w:semiHidden="0" w:uiPriority="68" w:unhideWhenUsed="0"/>
-    <w:lsdException w:name="Medium Grid 3 Accent 4" w:semiHidden="0" w:uiPriority="69" w:unhideWhenUsed="0"/>
-    <w:lsdException w:name="Dark List Accent 4" w:semiHidden="0" w:uiPriority="70" w:unhideWhenUsed="0"/>
-    <w:lsdException w:name="Colorful Shading Accent 4" w:semiHidden="0" w:uiPriority="71" w:unhideWhenUsed="0"/>
-    <w:lsdException w:name="Colorful List Accent 4" w:semiHidden="0" w:uiPriority="72" w:unhideWhenUsed="0"/>
-    <w:lsdException w:name="Colorful Grid Accent 4" w:semiHidden="0" w:uiPriority="73" w:unhideWhenUsed="0"/>
-    <w:lsdException w:name="Light Shading Accent 5" w:semiHidden="0" w:uiPriority="60" w:unhideWhenUsed="0"/>
-    <w:lsdException w:name="Light List Accent 5" w:semiHidden="0" w:uiPriority="61" w:unhideWhenUsed="0"/>
-    <w:lsdException w:name="Light Grid Accent 5" w:semiHidden="0" w:uiPriority="62" w:unhideWhenUsed="0"/>
-    <w:lsdException w:name="Medium Shading 1 Accent 5" w:semiHidden="0" w:uiPriority="63" w:unhideWhenUsed="0"/>
-    <w:lsdException w:name="Medium Shading 2 Accent 5" w:semiHidden="0" w:uiPriority="64" w:unhideWhenUsed="0"/>
-    <w:lsdException w:name="Medium List 1 Accent 5" w:semiHidden="0" w:uiPriority="65" w:unhideWhenUsed="0"/>
-    <w:lsdException w:name="Medium List 2 Accent 5" w:semiHidden="0" w:uiPriority="66" w:unhideWhenUsed="0"/>
-    <w:lsdException w:name="Medium Grid 1 Accent 5" w:semiHidden="0" w:uiPriority="67" w:unhideWhenUsed="0"/>
-    <w:lsdException w:name="Medium Grid 2 Accent 5" w:semiHidden="0" w:uiPriority="68" w:unhideWhenUsed="0"/>
-    <w:lsdException w:name="Medium Grid 3 Accent 5" w:semiHidden="0" w:uiPriority="69" w:unhideWhenUsed="0"/>
-    <w:lsdException w:name="Dark List Accent 5" w:semiHidden="0" w:uiPriority="70" w:unhideWhenUsed="0"/>
-    <w:lsdException w:name="Colorful Shading Accent 5" w:semiHidden="0" w:uiPriority="71" w:unhideWhenUsed="0"/>
-    <w:lsdException w:name="Colorful List Accent 5" w:semiHidden="0" w:uiPriority="72" w:unhideWhenUsed="0"/>
-    <w:lsdException w:name="Colorful Grid Accent 5" w:semiHidden="0" w:uiPriority="73" w:unhideWhenUsed="0"/>
-    <w:lsdException w:name="Light Shading Accent 6" w:semiHidden="0" w:uiPriority="60" w:unhideWhenUsed="0"/>
-    <w:lsdException w:name="Light List Accent 6" w:semiHidden="0" w:uiPriority="61" w:unhideWhenUsed="0"/>
-    <w:lsdException w:name="Light Grid Accent 6" w:semiHidden="0" w:uiPriority="62" w:unhideWhenUsed="0"/>
-    <w:lsdException w:name="Medium Shading 1 Accent 6" w:semiHidden="0" w:uiPriority="63" w:unhideWhenUsed="0"/>
-    <w:lsdException w:name="Medium Shading 2 Accent 6" w:semiHidden="0" w:uiPriority="64" w:unhideWhenUsed="0"/>
-    <w:lsdException w:name="Medium List 1 Accent 6" w:semiHidden="0" w:uiPriority="65" w:unhideWhenUsed="0"/>
-    <w:lsdException w:name="Medium List 2 Accent 6" w:semiHidden="0" w:uiPriority="66" w:unhideWhenUsed="0"/>
-    <w:lsdException w:name="Medium Grid 1 Accent 6" w:semiHidden="0" w:uiPriority="67" w:unhideWhenUsed="0"/>
-    <w:lsdException w:name="Medium Grid 2 Accent 6" w:semiHidden="0" w:uiPriority="68" w:unhideWhenUsed="0"/>
-    <w:lsdException w:name="Medium Grid 3 Accent 6" w:semiHidden="0" w:uiPriority="69" w:unhideWhenUsed="0"/>
-    <w:lsdException w:name="Dark List Accent 6" w:semiHidden="0" w:uiPriority="70" w:unhideWhenUsed="0"/>
-    <w:lsdException w:name="Colorful Shading Accent 6" w:semiHidden="0" w:uiPriority="71" w:unhideWhenUsed="0"/>
-    <w:lsdException w:name="Colorful List Accent 6" w:semiHidden="0" w:uiPriority="72" w:unhideWhenUsed="0"/>
-    <w:lsdException w:name="Colorful Grid Accent 6" w:semiHidden="0" w:uiPriority="73" w:unhideWhenUsed="0"/>
-    <w:lsdException w:name="Subtle Emphasis" w:semiHidden="0" w:uiPriority="19" w:unhideWhenUsed="0" w:qFormat="1"/>
-    <w:lsdException w:name="Intense Emphasis" w:semiHidden="0" w:uiPriority="21" w:unhideWhenUsed="0" w:qFormat="1"/>
-    <w:lsdException w:name="Subtle Reference" w:semiHidden="0" w:uiPriority="31" w:unhideWhenUsed="0" w:qFormat="1"/>
-    <w:lsdException w:name="Intense Reference" w:semiHidden="0" w:uiPriority="32" w:unhideWhenUsed="0" w:qFormat="1"/>
-    <w:lsdException w:name="Book Title" w:semiHidden="0" w:uiPriority="33" w:unhideWhenUsed="0" w:qFormat="1"/>
-    <w:lsdException w:name="Bibliography" w:uiPriority="37"/>
-    <w:lsdException w:name="TOC Heading" w:uiPriority="39" w:qFormat="1"/>
+  <w:latentStyles w:defLockedState="0" w:defUIPriority="0" w:defSemiHidden="0" w:defUnhideWhenUsed="0" w:defQFormat="0" w:count="376">
+    <w:lsdException w:name="Normal" w:qFormat="1"/>
+    <w:lsdException w:name="heading 1" w:qFormat="1"/>
+    <w:lsdException w:name="heading 2" w:semiHidden="1" w:unhideWhenUsed="1" w:qFormat="1"/>
+    <w:lsdException w:name="heading 3" w:semiHidden="1" w:unhideWhenUsed="1" w:qFormat="1"/>
+    <w:lsdException w:name="heading 4" w:semiHidden="1" w:unhideWhenUsed="1" w:qFormat="1"/>
+    <w:lsdException w:name="heading 5" w:semiHidden="1" w:unhideWhenUsed="1" w:qFormat="1"/>
+    <w:lsdException w:name="heading 6" w:semiHidden="1" w:unhideWhenUsed="1" w:qFormat="1"/>
+    <w:lsdException w:name="heading 7" w:semiHidden="1" w:unhideWhenUsed="1" w:qFormat="1"/>
+    <w:lsdException w:name="heading 8" w:semiHidden="1" w:unhideWhenUsed="1" w:qFormat="1"/>
+    <w:lsdException w:name="heading 9" w:semiHidden="1" w:unhideWhenUsed="1" w:qFormat="1"/>
+    <w:lsdException w:name="index 1" w:semiHidden="1" w:unhideWhenUsed="1"/>
+    <w:lsdException w:name="index 2" w:semiHidden="1" w:unhideWhenUsed="1"/>
+    <w:lsdException w:name="index 3" w:semiHidden="1" w:unhideWhenUsed="1"/>
+    <w:lsdException w:name="index 4" w:semiHidden="1" w:unhideWhenUsed="1"/>
+    <w:lsdException w:name="index 5" w:semiHidden="1" w:unhideWhenUsed="1"/>
+    <w:lsdException w:name="index 6" w:semiHidden="1" w:unhideWhenUsed="1"/>
+    <w:lsdException w:name="index 7" w:semiHidden="1" w:unhideWhenUsed="1"/>
+    <w:lsdException w:name="index 8" w:semiHidden="1" w:unhideWhenUsed="1"/>
+    <w:lsdException w:name="index 9" w:semiHidden="1" w:unhideWhenUsed="1"/>
+    <w:lsdException w:name="toc 1" w:semiHidden="1" w:uiPriority="39" w:unhideWhenUsed="1"/>
+    <w:lsdException w:name="toc 2" w:semiHidden="1" w:uiPriority="39" w:unhideWhenUsed="1"/>
+    <w:lsdException w:name="toc 3" w:semiHidden="1" w:uiPriority="39" w:unhideWhenUsed="1"/>
+    <w:lsdException w:name="toc 4" w:semiHidden="1" w:unhideWhenUsed="1"/>
+    <w:lsdException w:name="toc 5" w:semiHidden="1" w:unhideWhenUsed="1"/>
+    <w:lsdException w:name="toc 6" w:semiHidden="1" w:unhideWhenUsed="1"/>
+    <w:lsdException w:name="toc 7" w:semiHidden="1" w:unhideWhenUsed="1"/>
+    <w:lsdException w:name="toc 8" w:semiHidden="1" w:unhideWhenUsed="1"/>
+    <w:lsdException w:name="toc 9" w:semiHidden="1" w:unhideWhenUsed="1"/>
+    <w:lsdException w:name="Normal Indent" w:semiHidden="1" w:unhideWhenUsed="1"/>
+    <w:lsdException w:name="footnote text" w:semiHidden="1" w:unhideWhenUsed="1"/>
+    <w:lsdException w:name="annotation text" w:semiHidden="1" w:unhideWhenUsed="1"/>
+    <w:lsdException w:name="header" w:semiHidden="1" w:unhideWhenUsed="1"/>
+    <w:lsdException w:name="footer" w:semiHidden="1" w:unhideWhenUsed="1"/>
+    <w:lsdException w:name="index heading" w:semiHidden="1" w:unhideWhenUsed="1"/>
+    <w:lsdException w:name="caption" w:semiHidden="1" w:unhideWhenUsed="1" w:qFormat="1"/>
+    <w:lsdException w:name="table of figures" w:semiHidden="1" w:unhideWhenUsed="1"/>
+    <w:lsdException w:name="envelope address" w:semiHidden="1" w:unhideWhenUsed="1"/>
+    <w:lsdException w:name="envelope return" w:semiHidden="1" w:unhideWhenUsed="1"/>
+    <w:lsdException w:name="footnote reference" w:semiHidden="1" w:unhideWhenUsed="1"/>
+    <w:lsdException w:name="annotation reference" w:semiHidden="1" w:unhideWhenUsed="1"/>
+    <w:lsdException w:name="line number" w:semiHidden="1" w:unhideWhenUsed="1"/>
+    <w:lsdException w:name="page number" w:semiHidden="1" w:unhideWhenUsed="1"/>
+    <w:lsdException w:name="endnote reference" w:semiHidden="1" w:unhideWhenUsed="1"/>
+    <w:lsdException w:name="endnote text" w:semiHidden="1" w:unhideWhenUsed="1"/>
+    <w:lsdException w:name="macro" w:semiHidden="1" w:unhideWhenUsed="1"/>
+    <w:lsdException w:name="toa heading" w:semiHidden="1" w:unhideWhenUsed="1"/>
+    <w:lsdException w:name="List Number" w:semiHidden="1" w:unhideWhenUsed="1"/>
+    <w:lsdException w:name="List 2" w:semiHidden="1" w:unhideWhenUsed="1"/>
+    <w:lsdException w:name="List 3" w:semiHidden="1" w:unhideWhenUsed="1"/>
+    <w:lsdException w:name="List 4" w:semiHidden="1" w:unhideWhenUsed="1"/>
+    <w:lsdException w:name="List 5" w:semiHidden="1" w:unhideWhenUsed="1"/>
+    <w:lsdException w:name="List Bullet 2" w:semiHidden="1" w:unhideWhenUsed="1"/>
+    <w:lsdException w:name="List Bullet 3" w:semiHidden="1" w:unhideWhenUsed="1"/>
+    <w:lsdException w:name="List Bullet 4" w:semiHidden="1" w:unhideWhenUsed="1"/>
+    <w:lsdException w:name="List Bullet 5" w:semiHidden="1" w:unhideWhenUsed="1"/>
+    <w:lsdException w:name="List Number 2" w:semiHidden="1" w:unhideWhenUsed="1"/>
+    <w:lsdException w:name="List Number 3" w:semiHidden="1" w:unhideWhenUsed="1"/>
+    <w:lsdException w:name="List Number 4" w:semiHidden="1" w:unhideWhenUsed="1"/>
+    <w:lsdException w:name="List Number 5" w:semiHidden="1" w:unhideWhenUsed="1"/>
+    <w:lsdException w:name="Title" w:qFormat="1"/>
+    <w:lsdException w:name="Closing" w:semiHidden="1" w:unhideWhenUsed="1"/>
+    <w:lsdException w:name="Signature" w:semiHidden="1" w:unhideWhenUsed="1"/>
+    <w:lsdException w:name="Default Paragraph Font" w:semiHidden="1" w:unhideWhenUsed="1"/>
+    <w:lsdException w:name="Body Text" w:semiHidden="1" w:unhideWhenUsed="1"/>
+    <w:lsdException w:name="Body Text Indent" w:semiHidden="1" w:unhideWhenUsed="1"/>
+    <w:lsdException w:name="List Continue" w:semiHidden="1" w:unhideWhenUsed="1"/>
+    <w:lsdException w:name="Message Header" w:semiHidden="1" w:unhideWhenUsed="1"/>
+    <w:lsdException w:name="Subtitle" w:qFormat="1"/>
+    <w:lsdException w:name="Salutation" w:semiHidden="1" w:unhideWhenUsed="1"/>
+    <w:lsdException w:name="Date" w:semiHidden="1" w:unhideWhenUsed="1"/>
+    <w:lsdException w:name="Body Text First Indent" w:semiHidden="1" w:unhideWhenUsed="1"/>
+    <w:lsdException w:name="Body Text First Indent 2" w:semiHidden="1" w:unhideWhenUsed="1"/>
+    <w:lsdException w:name="Note Heading" w:semiHidden="1" w:unhideWhenUsed="1"/>
+    <w:lsdException w:name="Body Text 2" w:semiHidden="1" w:unhideWhenUsed="1"/>
+    <w:lsdException w:name="Body Text 3" w:semiHidden="1" w:unhideWhenUsed="1"/>
+    <w:lsdException w:name="Body Text Indent 2" w:semiHidden="1" w:unhideWhenUsed="1"/>
+    <w:lsdException w:name="Body Text Indent 3" w:semiHidden="1" w:unhideWhenUsed="1"/>
+    <w:lsdException w:name="Block Text" w:semiHidden="1" w:unhideWhenUsed="1"/>
+    <w:lsdException w:name="Hyperlink" w:semiHidden="1" w:uiPriority="99" w:unhideWhenUsed="1"/>
+    <w:lsdException w:name="FollowedHyperlink" w:semiHidden="1" w:unhideWhenUsed="1"/>
+    <w:lsdException w:name="Strong" w:qFormat="1"/>
+    <w:lsdException w:name="Emphasis" w:qFormat="1"/>
+    <w:lsdException w:name="Document Map" w:semiHidden="1" w:unhideWhenUsed="1"/>
+    <w:lsdException w:name="Plain Text" w:semiHidden="1" w:unhideWhenUsed="1"/>
+    <w:lsdException w:name="E-mail Signature" w:semiHidden="1" w:unhideWhenUsed="1"/>
+    <w:lsdException w:name="HTML Top of Form" w:semiHidden="1" w:unhideWhenUsed="1"/>
+    <w:lsdException w:name="HTML Bottom of Form" w:semiHidden="1" w:unhideWhenUsed="1"/>
+    <w:lsdException w:name="Normal (Web)" w:semiHidden="1" w:unhideWhenUsed="1"/>
+    <w:lsdException w:name="HTML Acronym" w:semiHidden="1" w:unhideWhenUsed="1"/>
+    <w:lsdException w:name="HTML Address" w:semiHidden="1" w:unhideWhenUsed="1"/>
+    <w:lsdException w:name="HTML Cite" w:semiHidden="1" w:unhideWhenUsed="1"/>
+    <w:lsdException w:name="HTML Code" w:semiHidden="1" w:unhideWhenUsed="1"/>
+    <w:lsdException w:name="HTML Definition" w:semiHidden="1" w:unhideWhenUsed="1"/>
+    <w:lsdException w:name="HTML Keyboard" w:semiHidden="1" w:unhideWhenUsed="1"/>
+    <w:lsdException w:name="HTML Preformatted" w:semiHidden="1" w:unhideWhenUsed="1"/>
+    <w:lsdException w:name="HTML Sample" w:semiHidden="1" w:unhideWhenUsed="1"/>
+    <w:lsdException w:name="HTML Typewriter" w:semiHidden="1" w:unhideWhenUsed="1"/>
+    <w:lsdException w:name="HTML Variable" w:semiHidden="1" w:unhideWhenUsed="1"/>
+    <w:lsdException w:name="Normal Table" w:semiHidden="1" w:unhideWhenUsed="1"/>
+    <w:lsdException w:name="annotation subject" w:semiHidden="1" w:unhideWhenUsed="1"/>
+    <w:lsdException w:name="No List" w:semiHidden="1" w:unhideWhenUsed="1"/>
+    <w:lsdException w:name="Outline List 1" w:semiHidden="1" w:unhideWhenUsed="1"/>
+    <w:lsdException w:name="Outline List 2" w:semiHidden="1" w:unhideWhenUsed="1"/>
+    <w:lsdException w:name="Outline List 3" w:semiHidden="1" w:unhideWhenUsed="1"/>
+    <w:lsdException w:name="Table Simple 1" w:semiHidden="1" w:unhideWhenUsed="1"/>
+    <w:lsdException w:name="Table Simple 2" w:semiHidden="1" w:unhideWhenUsed="1"/>
+    <w:lsdException w:name="Table Simple 3" w:semiHidden="1" w:unhideWhenUsed="1"/>
+    <w:lsdException w:name="Table Classic 1" w:semiHidden="1" w:unhideWhenUsed="1"/>
+    <w:lsdException w:name="Table Classic 2" w:semiHidden="1" w:unhideWhenUsed="1"/>
+    <w:lsdException w:name="Table Classic 3" w:semiHidden="1" w:unhideWhenUsed="1"/>
+    <w:lsdException w:name="Table Classic 4" w:semiHidden="1" w:unhideWhenUsed="1"/>
+    <w:lsdException w:name="Table Colorful 1" w:semiHidden="1" w:unhideWhenUsed="1"/>
+    <w:lsdException w:name="Table Colorful 2" w:semiHidden="1" w:unhideWhenUsed="1"/>
+    <w:lsdException w:name="Table Colorful 3" w:semiHidden="1" w:unhideWhenUsed="1"/>
+    <w:lsdException w:name="Table Columns 1" w:semiHidden="1" w:unhideWhenUsed="1"/>
+    <w:lsdException w:name="Table Columns 2" w:semiHidden="1" w:unhideWhenUsed="1"/>
+    <w:lsdException w:name="Table Columns 3" w:semiHidden="1" w:unhideWhenUsed="1"/>
+    <w:lsdException w:name="Table Columns 4" w:semiHidden="1" w:unhideWhenUsed="1"/>
+    <w:lsdException w:name="Table Columns 5" w:semiHidden="1" w:unhideWhenUsed="1"/>
+    <w:lsdException w:name="Table Grid 1" w:semiHidden="1" w:unhideWhenUsed="1"/>
+    <w:lsdException w:name="Table Grid 2" w:semiHidden="1" w:unhideWhenUsed="1"/>
+    <w:lsdException w:name="Table Grid 3" w:semiHidden="1" w:unhideWhenUsed="1"/>
+    <w:lsdException w:name="Table Grid 4" w:semiHidden="1" w:unhideWhenUsed="1"/>
+    <w:lsdException w:name="Table Grid 5" w:semiHidden="1" w:unhideWhenUsed="1"/>
+    <w:lsdException w:name="Table Grid 6" w:semiHidden="1" w:unhideWhenUsed="1"/>
+    <w:lsdException w:name="Table Grid 7" w:semiHidden="1" w:unhideWhenUsed="1"/>
+    <w:lsdException w:name="Table Grid 8" w:semiHidden="1" w:unhideWhenUsed="1"/>
+    <w:lsdException w:name="Table List 1" w:semiHidden="1" w:unhideWhenUsed="1"/>
+    <w:lsdException w:name="Table List 2" w:semiHidden="1" w:unhideWhenUsed="1"/>
+    <w:lsdException w:name="Table List 3" w:semiHidden="1" w:unhideWhenUsed="1"/>
+    <w:lsdException w:name="Table List 4" w:semiHidden="1" w:unhideWhenUsed="1"/>
+    <w:lsdException w:name="Table List 5" w:semiHidden="1" w:unhideWhenUsed="1"/>
+    <w:lsdException w:name="Table List 6" w:semiHidden="1" w:unhideWhenUsed="1"/>
+    <w:lsdException w:name="Table List 7" w:semiHidden="1" w:unhideWhenUsed="1"/>
+    <w:lsdException w:name="Table List 8" w:semiHidden="1" w:unhideWhenUsed="1"/>
+    <w:lsdException w:name="Table 3D effects 1" w:semiHidden="1" w:unhideWhenUsed="1"/>
+    <w:lsdException w:name="Table 3D effects 2" w:semiHidden="1" w:unhideWhenUsed="1"/>
+    <w:lsdException w:name="Table 3D effects 3" w:semiHidden="1" w:unhideWhenUsed="1"/>
+    <w:lsdException w:name="Table Contemporary" w:semiHidden="1" w:unhideWhenUsed="1"/>
+    <w:lsdException w:name="Table Elegant" w:semiHidden="1" w:unhideWhenUsed="1"/>
+    <w:lsdException w:name="Table Professional" w:semiHidden="1" w:unhideWhenUsed="1"/>
+    <w:lsdException w:name="Table Subtle 1" w:semiHidden="1" w:unhideWhenUsed="1"/>
+    <w:lsdException w:name="Table Subtle 2" w:semiHidden="1" w:unhideWhenUsed="1"/>
+    <w:lsdException w:name="Table Web 1" w:semiHidden="1" w:unhideWhenUsed="1"/>
+    <w:lsdException w:name="Table Web 2" w:semiHidden="1" w:unhideWhenUsed="1"/>
+    <w:lsdException w:name="Table Web 3" w:semiHidden="1" w:unhideWhenUsed="1"/>
+    <w:lsdException w:name="Table Theme" w:semiHidden="1" w:unhideWhenUsed="1"/>
+    <w:lsdException w:name="Placeholder Text" w:semiHidden="1" w:uiPriority="99"/>
+    <w:lsdException w:name="No Spacing" w:uiPriority="1" w:qFormat="1"/>
+    <w:lsdException w:name="Light Shading" w:uiPriority="60"/>
+    <w:lsdException w:name="Light List" w:uiPriority="61"/>
+    <w:lsdException w:name="Light Grid" w:uiPriority="62"/>
+    <w:lsdException w:name="Medium Shading 1" w:uiPriority="63"/>
+    <w:lsdException w:name="Medium Shading 2" w:uiPriority="64"/>
+    <w:lsdException w:name="Medium List 1" w:uiPriority="65"/>
+    <w:lsdException w:name="Medium List 2" w:uiPriority="66"/>
+    <w:lsdException w:name="Medium Grid 1" w:uiPriority="67"/>
+    <w:lsdException w:name="Medium Grid 2" w:uiPriority="68"/>
+    <w:lsdException w:name="Medium Grid 3" w:uiPriority="69"/>
+    <w:lsdException w:name="Dark List" w:uiPriority="70"/>
+    <w:lsdException w:name="Colorful Shading" w:uiPriority="71"/>
+    <w:lsdException w:name="Colorful List" w:uiPriority="72"/>
+    <w:lsdException w:name="Colorful Grid" w:uiPriority="73"/>
+    <w:lsdException w:name="Light Shading Accent 1" w:uiPriority="60"/>
+    <w:lsdException w:name="Light List Accent 1" w:uiPriority="61"/>
+    <w:lsdException w:name="Light Grid Accent 1" w:uiPriority="62"/>
+    <w:lsdException w:name="Medium Shading 1 Accent 1" w:uiPriority="63"/>
+    <w:lsdException w:name="Medium Shading 2 Accent 1" w:uiPriority="64"/>
+    <w:lsdException w:name="Medium List 1 Accent 1" w:uiPriority="65"/>
+    <w:lsdException w:name="Revision" w:semiHidden="1" w:uiPriority="99"/>
+    <w:lsdException w:name="List Paragraph" w:uiPriority="34" w:qFormat="1"/>
+    <w:lsdException w:name="Quote" w:uiPriority="29" w:qFormat="1"/>
+    <w:lsdException w:name="Intense Quote" w:uiPriority="30" w:qFormat="1"/>
+    <w:lsdException w:name="Medium List 2 Accent 1" w:uiPriority="66"/>
+    <w:lsdException w:name="Medium Grid 1 Accent 1" w:uiPriority="67"/>
+    <w:lsdException w:name="Medium Grid 2 Accent 1" w:uiPriority="68"/>
+    <w:lsdException w:name="Medium Grid 3 Accent 1" w:uiPriority="69"/>
+    <w:lsdException w:name="Dark List Accent 1" w:uiPriority="70"/>
+    <w:lsdException w:name="Colorful Shading Accent 1" w:uiPriority="71"/>
+    <w:lsdException w:name="Colorful List Accent 1" w:uiPriority="72"/>
+    <w:lsdException w:name="Colorful Grid Accent 1" w:uiPriority="73"/>
+    <w:lsdException w:name="Light Shading Accent 2" w:uiPriority="60"/>
+    <w:lsdException w:name="Light List Accent 2" w:uiPriority="61"/>
+    <w:lsdException w:name="Light Grid Accent 2" w:uiPriority="62"/>
+    <w:lsdException w:name="Medium Shading 1 Accent 2" w:uiPriority="63"/>
+    <w:lsdException w:name="Medium Shading 2 Accent 2" w:uiPriority="64"/>
+    <w:lsdException w:name="Medium List 1 Accent 2" w:uiPriority="65"/>
+    <w:lsdException w:name="Medium List 2 Accent 2" w:uiPriority="66"/>
+    <w:lsdException w:name="Medium Grid 1 Accent 2" w:uiPriority="67"/>
+    <w:lsdException w:name="Medium Grid 2 Accent 2" w:uiPriority="68"/>
+    <w:lsdException w:name="Medium Grid 3 Accent 2" w:uiPriority="69"/>
+    <w:lsdException w:name="Dark List Accent 2" w:uiPriority="70"/>
+    <w:lsdException w:name="Colorful Shading Accent 2" w:uiPriority="71"/>
+    <w:lsdException w:name="Colorful List Accent 2" w:uiPriority="72"/>
+    <w:lsdException w:name="Colorful Grid Accent 2" w:uiPriority="73"/>
+    <w:lsdException w:name="Light Shading Accent 3" w:uiPriority="60"/>
+    <w:lsdException w:name="Light List Accent 3" w:uiPriority="61"/>
+    <w:lsdException w:name="Light Grid Accent 3" w:uiPriority="62"/>
+    <w:lsdException w:name="Medium Shading 1 Accent 3" w:uiPriority="63"/>
+    <w:lsdException w:name="Medium Shading 2 Accent 3" w:uiPriority="64"/>
+    <w:lsdException w:name="Medium List 1 Accent 3" w:uiPriority="65"/>
+    <w:lsdException w:name="Medium List 2 Accent 3" w:uiPriority="66"/>
+    <w:lsdException w:name="Medium Grid 1 Accent 3" w:uiPriority="67"/>
+    <w:lsdException w:name="Medium Grid 2 Accent 3" w:uiPriority="68"/>
+    <w:lsdException w:name="Medium Grid 3 Accent 3" w:uiPriority="69"/>
+    <w:lsdException w:name="Dark List Accent 3" w:uiPriority="70"/>
+    <w:lsdException w:name="Colorful Shading Accent 3" w:uiPriority="71"/>
+    <w:lsdException w:name="Colorful List Accent 3" w:uiPriority="72"/>
+    <w:lsdException w:name="Colorful Grid Accent 3" w:uiPriority="73"/>
+    <w:lsdException w:name="Light Shading Accent 4" w:uiPriority="60"/>
+    <w:lsdException w:name="Light List Accent 4" w:uiPriority="61"/>
+    <w:lsdException w:name="Light Grid Accent 4" w:uiPriority="62"/>
+    <w:lsdException w:name="Medium Shading 1 Accent 4" w:uiPriority="63"/>
+    <w:lsdException w:name="Medium Shading 2 Accent 4" w:uiPriority="64"/>
+    <w:lsdException w:name="Medium List 1 Accent 4" w:uiPriority="65"/>
+    <w:lsdException w:name="Medium List 2 Accent 4" w:uiPriority="66"/>
+    <w:lsdException w:name="Medium Grid 1 Accent 4" w:uiPriority="67"/>
+    <w:lsdException w:name="Medium Grid 2 Accent 4" w:uiPriority="68"/>
+    <w:lsdException w:name="Medium Grid 3 Accent 4" w:uiPriority="69"/>
+    <w:lsdException w:name="Dark List Accent 4" w:uiPriority="70"/>
+    <w:lsdException w:name="Colorful Shading Accent 4" w:uiPriority="71"/>
+    <w:lsdException w:name="Colorful List Accent 4" w:uiPriority="72"/>
+    <w:lsdException w:name="Colorful Grid Accent 4" w:uiPriority="73"/>
+    <w:lsdException w:name="Light Shading Accent 5" w:uiPriority="60"/>
+    <w:lsdException w:name="Light List Accent 5" w:uiPriority="61"/>
+    <w:lsdException w:name="Light Grid Accent 5" w:uiPriority="62"/>
+    <w:lsdException w:name="Medium Shading 1 Accent 5" w:uiPriority="63"/>
+    <w:lsdException w:name="Medium Shading 2 Accent 5" w:uiPriority="64"/>
+    <w:lsdException w:name="Medium List 1 Accent 5" w:uiPriority="65"/>
+    <w:lsdException w:name="Medium List 2 Accent 5" w:uiPriority="66"/>
+    <w:lsdException w:name="Medium Grid 1 Accent 5" w:uiPriority="67"/>
+    <w:lsdException w:name="Medium Grid 2 Accent 5" w:uiPriority="68"/>
+    <w:lsdException w:name="Medium Grid 3 Accent 5" w:uiPriority="69"/>
+    <w:lsdException w:name="Dark List Accent 5" w:uiPriority="70"/>
+    <w:lsdException w:name="Colorful Shading Accent 5" w:uiPriority="71"/>
+    <w:lsdException w:name="Colorful List Accent 5" w:uiPriority="72"/>
+    <w:lsdException w:name="Colorful Grid Accent 5" w:uiPriority="73"/>
+    <w:lsdException w:name="Light Shading Accent 6" w:uiPriority="60"/>
+    <w:lsdException w:name="Light List Accent 6" w:uiPriority="61"/>
+    <w:lsdException w:name="Light Grid Accent 6" w:uiPriority="62"/>
+    <w:lsdException w:name="Medium Shading 1 Accent 6" w:uiPriority="63"/>
+    <w:lsdException w:name="Medium Shading 2 Accent 6" w:uiPriority="64"/>
+    <w:lsdException w:name="Medium List 1 Accent 6" w:uiPriority="65"/>
+    <w:lsdException w:name="Medium List 2 Accent 6" w:uiPriority="66"/>
+    <w:lsdException w:name="Medium Grid 1 Accent 6" w:uiPriority="67"/>
+    <w:lsdException w:name="Medium Grid 2 Accent 6" w:uiPriority="68"/>
+    <w:lsdException w:name="Medium Grid 3 Accent 6" w:uiPriority="69"/>
+    <w:lsdException w:name="Dark List Accent 6" w:uiPriority="70"/>
+    <w:lsdException w:name="Colorful Shading Accent 6" w:uiPriority="71"/>
+    <w:lsdException w:name="Colorful List Accent 6" w:uiPriority="72"/>
+    <w:lsdException w:name="Colorful Grid Accent 6" w:uiPriority="73"/>
+    <w:lsdException w:name="Subtle Emphasis" w:uiPriority="19" w:qFormat="1"/>
+    <w:lsdException w:name="Intense Emphasis" w:uiPriority="21" w:qFormat="1"/>
+    <w:lsdException w:name="Subtle Reference" w:uiPriority="31" w:qFormat="1"/>
+    <w:lsdException w:name="Intense Reference" w:uiPriority="32" w:qFormat="1"/>
+    <w:lsdException w:name="Book Title" w:uiPriority="33" w:qFormat="1"/>
+    <w:lsdException w:name="Bibliography" w:semiHidden="1" w:uiPriority="37" w:unhideWhenUsed="1"/>
+    <w:lsdException w:name="TOC Heading" w:semiHidden="1" w:uiPriority="39" w:unhideWhenUsed="1" w:qFormat="1"/>
+    <w:lsdException w:name="Plain Table 1" w:uiPriority="41"/>
+    <w:lsdException w:name="Plain Table 2" w:uiPriority="42"/>
+    <w:lsdException w:name="Plain Table 3" w:uiPriority="43"/>
+    <w:lsdException w:name="Plain Table 4" w:uiPriority="44"/>
+    <w:lsdException w:name="Plain Table 5" w:uiPriority="45"/>
+    <w:lsdException w:name="Grid Table Light" w:uiPriority="40"/>
+    <w:lsdException w:name="Grid Table 1 Light" w:uiPriority="46"/>
+    <w:lsdException w:name="Grid Table 2" w:uiPriority="47"/>
+    <w:lsdException w:name="Grid Table 3" w:uiPriority="48"/>
+    <w:lsdException w:name="Grid Table 4" w:uiPriority="49"/>
+    <w:lsdException w:name="Grid Table 5 Dark" w:uiPriority="50"/>
+    <w:lsdException w:name="Grid Table 6 Colorful" w:uiPriority="51"/>
+    <w:lsdException w:name="Grid Table 7 Colorful" w:uiPriority="52"/>
+    <w:lsdException w:name="Grid Table 1 Light Accent 1" w:uiPriority="46"/>
+    <w:lsdException w:name="Grid Table 2 Accent 1" w:uiPriority="47"/>
+    <w:lsdException w:name="Grid Table 3 Accent 1" w:uiPriority="48"/>
+    <w:lsdException w:name="Grid Table 4 Accent 1" w:uiPriority="49"/>
+    <w:lsdException w:name="Grid Table 5 Dark Accent 1" w:uiPriority="50"/>
+    <w:lsdException w:name="Grid Table 6 Colorful Accent 1" w:uiPriority="51"/>
+    <w:lsdException w:name="Grid Table 7 Colorful Accent 1" w:uiPriority="52"/>
+    <w:lsdException w:name="Grid Table 1 Light Accent 2" w:uiPriority="46"/>
+    <w:lsdException w:name="Grid Table 2 Accent 2" w:uiPriority="47"/>
+    <w:lsdException w:name="Grid Table 3 Accent 2" w:uiPriority="48"/>
+    <w:lsdException w:name="Grid Table 4 Accent 2" w:uiPriority="49"/>
+    <w:lsdException w:name="Grid Table 5 Dark Accent 2" w:uiPriority="50"/>
+    <w:lsdException w:name="Grid Table 6 Colorful Accent 2" w:uiPriority="51"/>
+    <w:lsdException w:name="Grid Table 7 Colorful Accent 2" w:uiPriority="52"/>
+    <w:lsdException w:name="Grid Table 1 Light Accent 3" w:uiPriority="46"/>
+    <w:lsdException w:name="Grid Table 2 Accent 3" w:uiPriority="47"/>
+    <w:lsdException w:name="Grid Table 3 Accent 3" w:uiPriority="48"/>
+    <w:lsdException w:name="Grid Table 4 Accent 3" w:uiPriority="49"/>
+    <w:lsdException w:name="Grid Table 5 Dark Accent 3" w:uiPriority="50"/>
+    <w:lsdException w:name="Grid Table 6 Colorful Accent 3" w:uiPriority="51"/>
+    <w:lsdException w:name="Grid Table 7 Colorful Accent 3" w:uiPriority="52"/>
+    <w:lsdException w:name="Grid Table 1 Light Accent 4" w:uiPriority="46"/>
+    <w:lsdException w:name="Grid Table 2 Accent 4" w:uiPriority="47"/>
+    <w:lsdException w:name="Grid Table 3 Accent 4" w:uiPriority="48"/>
+    <w:lsdException w:name="Grid Table 4 Accent 4" w:uiPriority="49"/>
+    <w:lsdException w:name="Grid Table 5 Dark Accent 4" w:uiPriority="50"/>
+    <w:lsdException w:name="Grid Table 6 Colorful Accent 4" w:uiPriority="51"/>
+    <w:lsdException w:name="Grid Table 7 Colorful Accent 4" w:uiPriority="52"/>
+    <w:lsdException w:name="Grid Table 1 Light Accent 5" w:uiPriority="46"/>
+    <w:lsdException w:name="Grid Table 2 Accent 5" w:uiPriority="47"/>
+    <w:lsdException w:name="Grid Table 3 Accent 5" w:uiPriority="48"/>
+    <w:lsdException w:name="Grid Table 4 Accent 5" w:uiPriority="49"/>
+    <w:lsdException w:name="Grid Table 5 Dark Accent 5" w:uiPriority="50"/>
+    <w:lsdException w:name="Grid Table 6 Colorful Accent 5" w:uiPriority="51"/>
+    <w:lsdException w:name="Grid Table 7 Colorful Accent 5" w:uiPriority="52"/>
+    <w:lsdException w:name="Grid Table 1 Light Accent 6" w:uiPriority="46"/>
+    <w:lsdException w:name="Grid Table 2 Accent 6" w:uiPriority="47"/>
+    <w:lsdException w:name="Grid Table 3 Accent 6" w:uiPriority="48"/>
+    <w:lsdException w:name="Grid Table 4 Accent 6" w:uiPriority="49"/>
+    <w:lsdException w:name="Grid Table 5 Dark Accent 6" w:uiPriority="50"/>
+    <w:lsdException w:name="Grid Table 6 Colorful Accent 6" w:uiPriority="51"/>
+    <w:lsdException w:name="Grid Table 7 Colorful Accent 6" w:uiPriority="52"/>
+    <w:lsdException w:name="List Table 1 Light" w:uiPriority="46"/>
+    <w:lsdException w:name="List Table 2" w:uiPriority="47"/>
+    <w:lsdException w:name="List Table 3" w:uiPriority="48"/>
+    <w:lsdException w:name="List Table 4" w:uiPriority="49"/>
+    <w:lsdException w:name="List Table 5 Dark" w:uiPriority="50"/>
+    <w:lsdException w:name="List Table 6 Colorful" w:uiPriority="51"/>
+    <w:lsdException w:name="List Table 7 Colorful" w:uiPriority="52"/>
+    <w:lsdException w:name="List Table 1 Light Accent 1" w:uiPriority="46"/>
+    <w:lsdException w:name="List Table 2 Accent 1" w:uiPriority="47"/>
+    <w:lsdException w:name="List Table 3 Accent 1" w:uiPriority="48"/>
+    <w:lsdException w:name="List Table 4 Accent 1" w:uiPriority="49"/>
+    <w:lsdException w:name="List Table 5 Dark Accent 1" w:uiPriority="50"/>
+    <w:lsdException w:name="List Table 6 Colorful Accent 1" w:uiPriority="51"/>
+    <w:lsdException w:name="List Table 7 Colorful Accent 1" w:uiPriority="52"/>
+    <w:lsdException w:name="List Table 1 Light Accent 2" w:uiPriority="46"/>
+    <w:lsdException w:name="List Table 2 Accent 2" w:uiPriority="47"/>
+    <w:lsdException w:name="List Table 3 Accent 2" w:uiPriority="48"/>
+    <w:lsdException w:name="List Table 4 Accent 2" w:uiPriority="49"/>
+    <w:lsdException w:name="List Table 5 Dark Accent 2" w:uiPriority="50"/>
+    <w:lsdException w:name="List Table 6 Colorful Accent 2" w:uiPriority="51"/>
+    <w:lsdException w:name="List Table 7 Colorful Accent 2" w:uiPriority="52"/>
+    <w:lsdException w:name="List Table 1 Light Accent 3" w:uiPriority="46"/>
+    <w:lsdException w:name="List Table 2 Accent 3" w:uiPriority="47"/>
+    <w:lsdException w:name="List Table 3 Accent 3" w:uiPriority="48"/>
+    <w:lsdException w:name="List Table 4 Accent 3" w:uiPriority="49"/>
+    <w:lsdException w:name="List Table 5 Dark Accent 3" w:uiPriority="50"/>
+    <w:lsdException w:name="List Table 6 Colorful Accent 3" w:uiPriority="51"/>
+    <w:lsdException w:name="List Table 7 Colorful Accent 3" w:uiPriority="52"/>
+    <w:lsdException w:name="List Table 1 Light Accent 4" w:uiPriority="46"/>
+    <w:lsdException w:name="List Table 2 Accent 4" w:uiPriority="47"/>
+    <w:lsdException w:name="List Table 3 Accent 4" w:uiPriority="48"/>
+    <w:lsdException w:name="List Table 4 Accent 4" w:uiPriority="49"/>
+    <w:lsdException w:name="List Table 5 Dark Accent 4" w:uiPriority="50"/>
+    <w:lsdException w:name="List Table 6 Colorful Accent 4" w:uiPriority="51"/>
+    <w:lsdException w:name="List Table 7 Colorful Accent 4" w:uiPriority="52"/>
+    <w:lsdException w:name="List Table 1 Light Accent 5" w:uiPriority="46"/>
+    <w:lsdException w:name="List Table 2 Accent 5" w:uiPriority="47"/>
+    <w:lsdException w:name="List Table 3 Accent 5" w:uiPriority="48"/>
+    <w:lsdException w:name="List Table 4 Accent 5" w:uiPriority="49"/>
+    <w:lsdException w:name="List Table 5 Dark Accent 5" w:uiPriority="50"/>
+    <w:lsdException w:name="List Table 6 Colorful Accent 5" w:uiPriority="51"/>
+    <w:lsdException w:name="List Table 7 Colorful Accent 5" w:uiPriority="52"/>
+    <w:lsdException w:name="List Table 1 Light Accent 6" w:uiPriority="46"/>
+    <w:lsdException w:name="List Table 2 Accent 6" w:uiPriority="47"/>
+    <w:lsdException w:name="List Table 3 Accent 6" w:uiPriority="48"/>
+    <w:lsdException w:name="List Table 4 Accent 6" w:uiPriority="49"/>
+    <w:lsdException w:name="List Table 5 Dark Accent 6" w:uiPriority="50"/>
+    <w:lsdException w:name="List Table 6 Colorful Accent 6" w:uiPriority="51"/>
+    <w:lsdException w:name="List Table 7 Colorful Accent 6" w:uiPriority="52"/>
+    <w:lsdException w:name="Mention" w:semiHidden="1" w:uiPriority="99" w:unhideWhenUsed="1"/>
+    <w:lsdException w:name="Smart Hyperlink" w:semiHidden="1" w:uiPriority="99" w:unhideWhenUsed="1"/>
+    <w:lsdException w:name="Hashtag" w:semiHidden="1" w:uiPriority="99" w:unhideWhenUsed="1"/>
+    <w:lsdException w:name="Unresolved Mention" w:semiHidden="1" w:uiPriority="99" w:unhideWhenUsed="1"/>
+    <w:lsdException w:name="Smart Link" w:semiHidden="1" w:uiPriority="99" w:unhideWhenUsed="1"/>
   </w:latentStyles>
-  <w:style w:type="paragraph" w:default="1" w:styleId="a2">
+  <w:style w:type="paragraph" w:default="1" w:styleId="Normal">
     <w:name w:val="Normal"/>
     <w:autoRedefine/>
     <w:qFormat/>
@@ -11734,11 +12685,11 @@
       <w:szCs w:val="24"/>
     </w:rPr>
   </w:style>
-  <w:style w:type="paragraph" w:styleId="1">
+  <w:style w:type="paragraph" w:styleId="Heading1">
     <w:name w:val="heading 1"/>
-    <w:basedOn w:val="a2"/>
-    <w:next w:val="a2"/>
-    <w:link w:val="12"/>
+    <w:basedOn w:val="Normal"/>
+    <w:next w:val="Normal"/>
+    <w:link w:val="Heading1Char"/>
     <w:autoRedefine/>
     <w:qFormat/>
     <w:rsid w:val="00894CF4"/>
@@ -11759,11 +12710,11 @@
       <w:u w:val="single"/>
     </w:rPr>
   </w:style>
-  <w:style w:type="paragraph" w:styleId="2">
+  <w:style w:type="paragraph" w:styleId="Heading2">
     <w:name w:val="heading 2"/>
-    <w:basedOn w:val="a2"/>
-    <w:next w:val="a2"/>
-    <w:link w:val="20"/>
+    <w:basedOn w:val="Normal"/>
+    <w:next w:val="Normal"/>
+    <w:link w:val="Heading2Char"/>
     <w:autoRedefine/>
     <w:qFormat/>
     <w:rsid w:val="00894CF4"/>
@@ -11778,11 +12729,11 @@
       <w:u w:val="single"/>
     </w:rPr>
   </w:style>
-  <w:style w:type="paragraph" w:styleId="3">
+  <w:style w:type="paragraph" w:styleId="Heading3">
     <w:name w:val="heading 3"/>
-    <w:basedOn w:val="a2"/>
-    <w:next w:val="a2"/>
-    <w:link w:val="30"/>
+    <w:basedOn w:val="Normal"/>
+    <w:next w:val="Normal"/>
+    <w:link w:val="Heading3Char"/>
     <w:autoRedefine/>
     <w:qFormat/>
     <w:rsid w:val="00894CF4"/>
@@ -11797,10 +12748,10 @@
       <w:u w:val="single"/>
     </w:rPr>
   </w:style>
-  <w:style w:type="paragraph" w:styleId="4">
+  <w:style w:type="paragraph" w:styleId="Heading4">
     <w:name w:val="heading 4"/>
-    <w:basedOn w:val="a2"/>
-    <w:next w:val="a2"/>
+    <w:basedOn w:val="Normal"/>
+    <w:next w:val="Normal"/>
     <w:qFormat/>
     <w:rsid w:val="00DF2014"/>
     <w:pPr>
@@ -11812,10 +12763,10 @@
       <w:bCs/>
     </w:rPr>
   </w:style>
-  <w:style w:type="paragraph" w:styleId="5">
+  <w:style w:type="paragraph" w:styleId="Heading5">
     <w:name w:val="heading 5"/>
-    <w:basedOn w:val="a2"/>
-    <w:next w:val="a2"/>
+    <w:basedOn w:val="Normal"/>
+    <w:next w:val="Normal"/>
     <w:qFormat/>
     <w:rsid w:val="00DF2014"/>
     <w:pPr>
@@ -11826,10 +12777,10 @@
       <w:rFonts w:ascii="Arial" w:eastAsia="MS Gothic" w:hAnsi="Arial"/>
     </w:rPr>
   </w:style>
-  <w:style w:type="paragraph" w:styleId="6">
+  <w:style w:type="paragraph" w:styleId="Heading6">
     <w:name w:val="heading 6"/>
-    <w:basedOn w:val="a2"/>
-    <w:next w:val="a2"/>
+    <w:basedOn w:val="Normal"/>
+    <w:next w:val="Normal"/>
     <w:qFormat/>
     <w:rsid w:val="00DF2014"/>
     <w:pPr>
@@ -11841,10 +12792,10 @@
       <w:bCs/>
     </w:rPr>
   </w:style>
-  <w:style w:type="paragraph" w:styleId="7">
+  <w:style w:type="paragraph" w:styleId="Heading7">
     <w:name w:val="heading 7"/>
-    <w:basedOn w:val="a2"/>
-    <w:next w:val="a2"/>
+    <w:basedOn w:val="Normal"/>
+    <w:next w:val="Normal"/>
     <w:qFormat/>
     <w:rsid w:val="00DF2014"/>
     <w:pPr>
@@ -11852,10 +12803,10 @@
       <w:outlineLvl w:val="6"/>
     </w:pPr>
   </w:style>
-  <w:style w:type="paragraph" w:styleId="8">
+  <w:style w:type="paragraph" w:styleId="Heading8">
     <w:name w:val="heading 8"/>
-    <w:basedOn w:val="a2"/>
-    <w:next w:val="a2"/>
+    <w:basedOn w:val="Normal"/>
+    <w:next w:val="Normal"/>
     <w:qFormat/>
     <w:rsid w:val="00DF2014"/>
     <w:pPr>
@@ -11863,10 +12814,10 @@
       <w:outlineLvl w:val="7"/>
     </w:pPr>
   </w:style>
-  <w:style w:type="paragraph" w:styleId="9">
+  <w:style w:type="paragraph" w:styleId="Heading9">
     <w:name w:val="heading 9"/>
-    <w:basedOn w:val="a2"/>
-    <w:next w:val="a2"/>
+    <w:basedOn w:val="Normal"/>
+    <w:next w:val="Normal"/>
     <w:qFormat/>
     <w:rsid w:val="00DF2014"/>
     <w:pPr>
@@ -11874,18 +12825,17 @@
       <w:outlineLvl w:val="8"/>
     </w:pPr>
   </w:style>
-  <w:style w:type="character" w:default="1" w:styleId="a3">
+  <w:style w:type="character" w:default="1" w:styleId="DefaultParagraphFont">
     <w:name w:val="Default Paragraph Font"/>
     <w:uiPriority w:val="1"/>
     <w:semiHidden/>
     <w:unhideWhenUsed/>
   </w:style>
-  <w:style w:type="table" w:default="1" w:styleId="a4">
+  <w:style w:type="table" w:default="1" w:styleId="TableNormal">
     <w:name w:val="Normal Table"/>
     <w:uiPriority w:val="99"/>
     <w:semiHidden/>
     <w:unhideWhenUsed/>
-    <w:qFormat/>
     <w:tblPr>
       <w:tblInd w:w="0" w:type="dxa"/>
       <w:tblCellMar>
@@ -11896,7 +12846,7 @@
       </w:tblCellMar>
     </w:tblPr>
   </w:style>
-  <w:style w:type="numbering" w:default="1" w:styleId="a5">
+  <w:style w:type="numbering" w:default="1" w:styleId="NoList">
     <w:name w:val="No List"/>
     <w:uiPriority w:val="99"/>
     <w:semiHidden/>
@@ -11904,7 +12854,7 @@
   </w:style>
   <w:style w:type="paragraph" w:customStyle="1" w:styleId="148mm">
     <w:name w:val="スタイル 左 :  14.8 mm"/>
-    <w:basedOn w:val="a2"/>
+    <w:basedOn w:val="Normal"/>
     <w:rsid w:val="00E21E2B"/>
     <w:pPr>
       <w:ind w:left="840"/>
@@ -11914,9 +12864,9 @@
       <w:szCs w:val="20"/>
     </w:rPr>
   </w:style>
-  <w:style w:type="numbering" w:customStyle="1" w:styleId="a1">
+  <w:style w:type="numbering" w:customStyle="1" w:styleId="a0">
     <w:name w:val="スタイル 箇条書き"/>
-    <w:basedOn w:val="a5"/>
+    <w:basedOn w:val="NoList"/>
     <w:rsid w:val="00813405"/>
     <w:pPr>
       <w:numPr>
@@ -11924,16 +12874,15 @@
       </w:numPr>
     </w:pPr>
   </w:style>
-  <w:style w:type="table" w:styleId="a6">
+  <w:style w:type="table" w:styleId="TableProfessional">
     <w:name w:val="Table Professional"/>
-    <w:basedOn w:val="a4"/>
+    <w:basedOn w:val="TableNormal"/>
     <w:rsid w:val="004A0B26"/>
     <w:pPr>
       <w:widowControl w:val="0"/>
       <w:jc w:val="both"/>
     </w:pPr>
     <w:tblPr>
-      <w:tblInd w:w="0" w:type="dxa"/>
       <w:tblBorders>
         <w:top w:val="single" w:sz="6" w:space="0" w:color="000000"/>
         <w:left w:val="single" w:sz="6" w:space="0" w:color="000000"/>
@@ -11942,12 +12891,6 @@
         <w:insideH w:val="single" w:sz="6" w:space="0" w:color="000000"/>
         <w:insideV w:val="single" w:sz="6" w:space="0" w:color="000000"/>
       </w:tblBorders>
-      <w:tblCellMar>
-        <w:top w:w="0" w:type="dxa"/>
-        <w:left w:w="108" w:type="dxa"/>
-        <w:bottom w:w="0" w:type="dxa"/>
-        <w:right w:w="108" w:type="dxa"/>
-      </w:tblCellMar>
     </w:tblPr>
     <w:tcPr>
       <w:shd w:val="clear" w:color="auto" w:fill="auto"/>
@@ -11968,16 +12911,15 @@
       </w:tcPr>
     </w:tblStylePr>
   </w:style>
-  <w:style w:type="table" w:styleId="a7">
+  <w:style w:type="table" w:styleId="TableGrid">
     <w:name w:val="Table Grid"/>
-    <w:basedOn w:val="a4"/>
+    <w:basedOn w:val="TableNormal"/>
     <w:rsid w:val="006E0A69"/>
     <w:pPr>
       <w:widowControl w:val="0"/>
       <w:jc w:val="both"/>
     </w:pPr>
     <w:tblPr>
-      <w:tblInd w:w="0" w:type="dxa"/>
       <w:tblBorders>
         <w:top w:val="single" w:sz="4" w:space="0" w:color="auto"/>
         <w:left w:val="single" w:sz="4" w:space="0" w:color="auto"/>
@@ -11986,18 +12928,12 @@
         <w:insideH w:val="single" w:sz="4" w:space="0" w:color="auto"/>
         <w:insideV w:val="single" w:sz="4" w:space="0" w:color="auto"/>
       </w:tblBorders>
-      <w:tblCellMar>
-        <w:top w:w="0" w:type="dxa"/>
-        <w:left w:w="108" w:type="dxa"/>
-        <w:bottom w:w="0" w:type="dxa"/>
-        <w:right w:w="108" w:type="dxa"/>
-      </w:tblCellMar>
     </w:tblPr>
   </w:style>
-  <w:style w:type="paragraph" w:styleId="13">
+  <w:style w:type="paragraph" w:styleId="TOC1">
     <w:name w:val="toc 1"/>
-    <w:basedOn w:val="a2"/>
-    <w:next w:val="a2"/>
+    <w:basedOn w:val="Normal"/>
+    <w:next w:val="Normal"/>
     <w:autoRedefine/>
     <w:uiPriority w:val="39"/>
     <w:rsid w:val="00975846"/>
@@ -12008,10 +12944,10 @@
       </w:tabs>
     </w:pPr>
   </w:style>
-  <w:style w:type="paragraph" w:styleId="21">
+  <w:style w:type="paragraph" w:styleId="TOC2">
     <w:name w:val="toc 2"/>
-    <w:basedOn w:val="a2"/>
-    <w:next w:val="a2"/>
+    <w:basedOn w:val="Normal"/>
+    <w:next w:val="Normal"/>
     <w:autoRedefine/>
     <w:uiPriority w:val="39"/>
     <w:rsid w:val="00016ADB"/>
@@ -12019,9 +12955,9 @@
       <w:ind w:leftChars="100" w:left="210"/>
     </w:pPr>
   </w:style>
-  <w:style w:type="character" w:styleId="a8">
+  <w:style w:type="character" w:styleId="Hyperlink">
     <w:name w:val="Hyperlink"/>
-    <w:basedOn w:val="a3"/>
+    <w:basedOn w:val="DefaultParagraphFont"/>
     <w:uiPriority w:val="99"/>
     <w:rsid w:val="00016ADB"/>
     <w:rPr>
@@ -12029,9 +12965,9 @@
       <w:u w:val="single"/>
     </w:rPr>
   </w:style>
-  <w:style w:type="numbering" w:customStyle="1" w:styleId="11">
+  <w:style w:type="numbering" w:customStyle="1" w:styleId="10">
     <w:name w:val="スタイル 箇条書き1"/>
-    <w:basedOn w:val="a5"/>
+    <w:basedOn w:val="NoList"/>
     <w:rsid w:val="005E3B4F"/>
     <w:pPr>
       <w:numPr>
@@ -12041,7 +12977,7 @@
   </w:style>
   <w:style w:type="numbering" w:customStyle="1" w:styleId="Century">
     <w:name w:val="スタイル スタイル 箇条書き + アウトライン番号 Century"/>
-    <w:basedOn w:val="a5"/>
+    <w:basedOn w:val="NoList"/>
     <w:rsid w:val="002E5342"/>
     <w:pPr>
       <w:numPr>
@@ -12051,7 +12987,7 @@
   </w:style>
   <w:style w:type="numbering" w:customStyle="1" w:styleId="Century0">
     <w:name w:val="スタイル スタイル 箇条書き + アウトライン番号 (英数字) Century (日) ＭＳ 明朝"/>
-    <w:basedOn w:val="a5"/>
+    <w:basedOn w:val="NoList"/>
     <w:rsid w:val="002E5342"/>
     <w:pPr>
       <w:numPr>
@@ -12059,18 +12995,18 @@
       </w:numPr>
     </w:pPr>
   </w:style>
-  <w:style w:type="character" w:styleId="a9">
+  <w:style w:type="character" w:styleId="FollowedHyperlink">
     <w:name w:val="FollowedHyperlink"/>
-    <w:basedOn w:val="a3"/>
+    <w:basedOn w:val="DefaultParagraphFont"/>
     <w:rsid w:val="00331797"/>
     <w:rPr>
       <w:color w:val="800080"/>
       <w:u w:val="single"/>
     </w:rPr>
   </w:style>
-  <w:style w:type="paragraph" w:styleId="aa">
+  <w:style w:type="paragraph" w:styleId="Header">
     <w:name w:val="header"/>
-    <w:basedOn w:val="a2"/>
+    <w:basedOn w:val="Normal"/>
     <w:rsid w:val="00F375CF"/>
     <w:pPr>
       <w:tabs>
@@ -12080,9 +13016,9 @@
       <w:snapToGrid w:val="0"/>
     </w:pPr>
   </w:style>
-  <w:style w:type="paragraph" w:styleId="ab">
+  <w:style w:type="paragraph" w:styleId="Footer">
     <w:name w:val="footer"/>
-    <w:basedOn w:val="a2"/>
+    <w:basedOn w:val="Normal"/>
     <w:rsid w:val="00F375CF"/>
     <w:pPr>
       <w:tabs>
@@ -12092,14 +13028,14 @@
       <w:snapToGrid w:val="0"/>
     </w:pPr>
   </w:style>
-  <w:style w:type="character" w:styleId="ac">
+  <w:style w:type="character" w:styleId="PageNumber">
     <w:name w:val="page number"/>
-    <w:basedOn w:val="a3"/>
+    <w:basedOn w:val="DefaultParagraphFont"/>
     <w:rsid w:val="00F375CF"/>
   </w:style>
-  <w:style w:type="numbering" w:customStyle="1" w:styleId="10">
+  <w:style w:type="numbering" w:customStyle="1" w:styleId="1">
     <w:name w:val="スタイル スタイル 箇条書き1 + アウトライン番号"/>
-    <w:basedOn w:val="a5"/>
+    <w:basedOn w:val="NoList"/>
     <w:rsid w:val="00926056"/>
     <w:pPr>
       <w:numPr>
@@ -12107,9 +13043,9 @@
       </w:numPr>
     </w:pPr>
   </w:style>
-  <w:style w:type="numbering" w:customStyle="1" w:styleId="a0">
+  <w:style w:type="numbering" w:customStyle="1" w:styleId="a">
     <w:name w:val="スタイル 段落番号"/>
-    <w:basedOn w:val="a5"/>
+    <w:basedOn w:val="NoList"/>
     <w:rsid w:val="0005214D"/>
     <w:pPr>
       <w:numPr>
@@ -12117,10 +13053,10 @@
       </w:numPr>
     </w:pPr>
   </w:style>
-  <w:style w:type="paragraph" w:styleId="31">
+  <w:style w:type="paragraph" w:styleId="TOC3">
     <w:name w:val="toc 3"/>
-    <w:basedOn w:val="a2"/>
-    <w:next w:val="a2"/>
+    <w:basedOn w:val="Normal"/>
+    <w:next w:val="Normal"/>
     <w:autoRedefine/>
     <w:uiPriority w:val="39"/>
     <w:rsid w:val="00A15FEB"/>
@@ -12130,7 +13066,7 @@
   </w:style>
   <w:style w:type="paragraph" w:customStyle="1" w:styleId="2Century">
     <w:name w:val="スタイル 見出し 2 + (英数字) Century (日) ＭＳ 明朝"/>
-    <w:basedOn w:val="2"/>
+    <w:basedOn w:val="Heading2"/>
     <w:link w:val="2Century0"/>
     <w:autoRedefine/>
     <w:rsid w:val="00CF0EFC"/>
@@ -12141,10 +13077,10 @@
       <w:rFonts w:ascii="Century" w:eastAsia="MS Mincho" w:hAnsi="Century"/>
     </w:rPr>
   </w:style>
-  <w:style w:type="character" w:customStyle="1" w:styleId="20">
-    <w:name w:val="見出し 2 (文字)"/>
-    <w:basedOn w:val="a3"/>
-    <w:link w:val="2"/>
+  <w:style w:type="character" w:customStyle="1" w:styleId="Heading2Char">
+    <w:name w:val="Heading 2 Char"/>
+    <w:basedOn w:val="DefaultParagraphFont"/>
+    <w:link w:val="Heading2"/>
     <w:rsid w:val="00894CF4"/>
     <w:rPr>
       <w:rFonts w:ascii="Arial" w:eastAsia="MS Gothic" w:hAnsi="Arial"/>
@@ -12157,7 +13093,7 @@
   </w:style>
   <w:style w:type="character" w:customStyle="1" w:styleId="2Century0">
     <w:name w:val="スタイル 見出し 2 + (英数字) Century (日) ＭＳ 明朝 (文字)"/>
-    <w:basedOn w:val="20"/>
+    <w:basedOn w:val="Heading2Char"/>
     <w:link w:val="2Century"/>
     <w:rsid w:val="00CF0EFC"/>
     <w:rPr>
@@ -12169,9 +13105,9 @@
       <w:lang w:val="en-US" w:eastAsia="ja-JP" w:bidi="ar-SA"/>
     </w:rPr>
   </w:style>
-  <w:style w:type="paragraph" w:styleId="ad">
+  <w:style w:type="paragraph" w:styleId="ListParagraph">
     <w:name w:val="List Paragraph"/>
-    <w:basedOn w:val="a2"/>
+    <w:basedOn w:val="Normal"/>
     <w:uiPriority w:val="34"/>
     <w:qFormat/>
     <w:rsid w:val="00586125"/>
@@ -12182,10 +13118,10 @@
       <w:sz w:val="21"/>
     </w:rPr>
   </w:style>
-  <w:style w:type="paragraph" w:styleId="ae">
+  <w:style w:type="paragraph" w:styleId="BalloonText">
     <w:name w:val="Balloon Text"/>
-    <w:basedOn w:val="a2"/>
-    <w:link w:val="af"/>
+    <w:basedOn w:val="Normal"/>
+    <w:link w:val="BalloonTextChar"/>
     <w:rsid w:val="00F17206"/>
     <w:rPr>
       <w:rFonts w:asciiTheme="majorHAnsi" w:eastAsiaTheme="majorEastAsia" w:hAnsiTheme="majorHAnsi" w:cstheme="majorBidi"/>
@@ -12193,10 +13129,10 @@
       <w:szCs w:val="18"/>
     </w:rPr>
   </w:style>
-  <w:style w:type="character" w:customStyle="1" w:styleId="af">
-    <w:name w:val="吹き出し (文字)"/>
-    <w:basedOn w:val="a3"/>
-    <w:link w:val="ae"/>
+  <w:style w:type="character" w:customStyle="1" w:styleId="BalloonTextChar">
+    <w:name w:val="Balloon Text Char"/>
+    <w:basedOn w:val="DefaultParagraphFont"/>
+    <w:link w:val="BalloonText"/>
     <w:rsid w:val="00F17206"/>
     <w:rPr>
       <w:rFonts w:asciiTheme="majorHAnsi" w:eastAsiaTheme="majorEastAsia" w:hAnsiTheme="majorHAnsi" w:cstheme="majorBidi"/>
@@ -12205,10 +13141,10 @@
       <w:szCs w:val="18"/>
     </w:rPr>
   </w:style>
-  <w:style w:type="paragraph" w:styleId="af0">
+  <w:style w:type="paragraph" w:styleId="DocumentMap">
     <w:name w:val="Document Map"/>
-    <w:basedOn w:val="a2"/>
-    <w:link w:val="af1"/>
+    <w:basedOn w:val="Normal"/>
+    <w:link w:val="DocumentMapChar"/>
     <w:rsid w:val="00E52EDD"/>
     <w:rPr>
       <w:rFonts w:ascii="MS UI Gothic" w:eastAsia="MS UI Gothic"/>
@@ -12216,10 +13152,10 @@
       <w:szCs w:val="18"/>
     </w:rPr>
   </w:style>
-  <w:style w:type="character" w:customStyle="1" w:styleId="af1">
-    <w:name w:val="見出しマップ (文字)"/>
-    <w:basedOn w:val="a3"/>
-    <w:link w:val="af0"/>
+  <w:style w:type="character" w:customStyle="1" w:styleId="DocumentMapChar">
+    <w:name w:val="Document Map Char"/>
+    <w:basedOn w:val="DefaultParagraphFont"/>
+    <w:link w:val="DocumentMap"/>
     <w:rsid w:val="00E52EDD"/>
     <w:rPr>
       <w:rFonts w:ascii="MS UI Gothic" w:eastAsia="MS UI Gothic"/>
@@ -12228,10 +13164,10 @@
       <w:szCs w:val="18"/>
     </w:rPr>
   </w:style>
-  <w:style w:type="character" w:customStyle="1" w:styleId="12">
-    <w:name w:val="見出し 1 (文字)"/>
-    <w:basedOn w:val="a3"/>
-    <w:link w:val="1"/>
+  <w:style w:type="character" w:customStyle="1" w:styleId="Heading1Char">
+    <w:name w:val="Heading 1 Char"/>
+    <w:basedOn w:val="DefaultParagraphFont"/>
+    <w:link w:val="Heading1"/>
     <w:rsid w:val="003D46AB"/>
     <w:rPr>
       <w:rFonts w:ascii="Arial" w:eastAsia="MS Gothic" w:hAnsi="Arial"/>
@@ -12241,10 +13177,10 @@
       <w:u w:val="single"/>
     </w:rPr>
   </w:style>
-  <w:style w:type="character" w:customStyle="1" w:styleId="30">
-    <w:name w:val="見出し 3 (文字)"/>
-    <w:basedOn w:val="a3"/>
-    <w:link w:val="3"/>
+  <w:style w:type="character" w:customStyle="1" w:styleId="Heading3Char">
+    <w:name w:val="Heading 3 Char"/>
+    <w:basedOn w:val="DefaultParagraphFont"/>
+    <w:link w:val="Heading3"/>
     <w:rsid w:val="00015E4E"/>
     <w:rPr>
       <w:rFonts w:ascii="Arial" w:eastAsia="MS Gothic" w:hAnsi="Arial"/>
@@ -12254,9 +13190,9 @@
       <w:u w:val="single"/>
     </w:rPr>
   </w:style>
-  <w:style w:type="paragraph" w:styleId="a">
+  <w:style w:type="paragraph" w:styleId="ListBullet">
     <w:name w:val="List Bullet"/>
-    <w:basedOn w:val="a2"/>
+    <w:basedOn w:val="Normal"/>
     <w:rsid w:val="005A7125"/>
     <w:pPr>
       <w:numPr>
@@ -12267,19 +13203,19 @@
       <w:sz w:val="21"/>
     </w:rPr>
   </w:style>
-  <w:style w:type="paragraph" w:styleId="af2">
+  <w:style w:type="paragraph" w:styleId="BodyText">
     <w:name w:val="Body Text"/>
-    <w:basedOn w:val="a2"/>
-    <w:link w:val="af3"/>
+    <w:basedOn w:val="Normal"/>
+    <w:link w:val="BodyTextChar"/>
     <w:rsid w:val="00676102"/>
     <w:rPr>
       <w:sz w:val="21"/>
     </w:rPr>
   </w:style>
-  <w:style w:type="character" w:customStyle="1" w:styleId="af3">
-    <w:name w:val="本文 (文字)"/>
-    <w:basedOn w:val="a3"/>
-    <w:link w:val="af2"/>
+  <w:style w:type="character" w:customStyle="1" w:styleId="BodyTextChar">
+    <w:name w:val="Body Text Char"/>
+    <w:basedOn w:val="DefaultParagraphFont"/>
+    <w:link w:val="BodyText"/>
     <w:rsid w:val="00676102"/>
     <w:rPr>
       <w:kern w:val="2"/>
@@ -12289,22 +13225,22 @@
   </w:style>
   <w:style w:type="character" w:customStyle="1" w:styleId="shorttext">
     <w:name w:val="short_text"/>
-    <w:basedOn w:val="a3"/>
+    <w:basedOn w:val="DefaultParagraphFont"/>
     <w:rsid w:val="00597629"/>
   </w:style>
-  <w:style w:type="paragraph" w:styleId="af4">
+  <w:style w:type="paragraph" w:styleId="BodyTextIndent">
     <w:name w:val="Body Text Indent"/>
-    <w:basedOn w:val="a2"/>
-    <w:link w:val="af5"/>
+    <w:basedOn w:val="Normal"/>
+    <w:link w:val="BodyTextIndentChar"/>
     <w:rsid w:val="0019126C"/>
     <w:pPr>
       <w:ind w:leftChars="400" w:left="851"/>
     </w:pPr>
   </w:style>
-  <w:style w:type="character" w:customStyle="1" w:styleId="af5">
-    <w:name w:val="本文インデント (文字)"/>
-    <w:basedOn w:val="a3"/>
-    <w:link w:val="af4"/>
+  <w:style w:type="character" w:customStyle="1" w:styleId="BodyTextIndentChar">
+    <w:name w:val="Body Text Indent Char"/>
+    <w:basedOn w:val="DefaultParagraphFont"/>
+    <w:link w:val="BodyTextIndent"/>
     <w:rsid w:val="0019126C"/>
     <w:rPr>
       <w:kern w:val="2"/>
@@ -12312,10 +13248,10 @@
       <w:szCs w:val="24"/>
     </w:rPr>
   </w:style>
-  <w:style w:type="paragraph" w:styleId="22">
+  <w:style w:type="paragraph" w:styleId="BodyTextFirstIndent2">
     <w:name w:val="Body Text First Indent 2"/>
-    <w:basedOn w:val="af4"/>
-    <w:link w:val="23"/>
+    <w:basedOn w:val="BodyTextIndent"/>
+    <w:link w:val="BodyTextFirstIndent2Char"/>
     <w:rsid w:val="0019126C"/>
     <w:pPr>
       <w:ind w:firstLineChars="100" w:firstLine="210"/>
@@ -12325,10 +13261,10 @@
       <w:sz w:val="21"/>
     </w:rPr>
   </w:style>
-  <w:style w:type="character" w:customStyle="1" w:styleId="23">
-    <w:name w:val="本文字下げ 2 (文字)"/>
-    <w:basedOn w:val="af5"/>
-    <w:link w:val="22"/>
+  <w:style w:type="character" w:customStyle="1" w:styleId="BodyTextFirstIndent2Char">
+    <w:name w:val="Body Text First Indent 2 Char"/>
+    <w:basedOn w:val="BodyTextIndentChar"/>
+    <w:link w:val="BodyTextFirstIndent2"/>
     <w:rsid w:val="0019126C"/>
     <w:rPr>
       <w:kern w:val="2"/>

</xml_diff>

<commit_message>
Apply "Fix directory edit filters, proper #117"
</commit_message>
<xml_diff>
--- a/help/SMBSync2_Help_EN_task.docx
+++ b/help/SMBSync2_Help_EN_task.docx
@@ -1,10 +1,10 @@
 
 <file path=word/document.xml><?xml version="1.0" encoding="utf-8"?>
-<w:document xmlns:wpc="http://schemas.microsoft.com/office/word/2010/wordprocessingCanvas" xmlns:cx="http://schemas.microsoft.com/office/drawing/2014/chartex" xmlns:cx1="http://schemas.microsoft.com/office/drawing/2015/9/8/chartex" xmlns:cx2="http://schemas.microsoft.com/office/drawing/2015/10/21/chartex" xmlns:cx3="http://schemas.microsoft.com/office/drawing/2016/5/9/chartex" xmlns:cx4="http://schemas.microsoft.com/office/drawing/2016/5/10/chartex" xmlns:cx5="http://schemas.microsoft.com/office/drawing/2016/5/11/chartex" xmlns:cx6="http://schemas.microsoft.com/office/drawing/2016/5/12/chartex" xmlns:cx7="http://schemas.microsoft.com/office/drawing/2016/5/13/chartex" xmlns:cx8="http://schemas.microsoft.com/office/drawing/2016/5/14/chartex" xmlns:mc="http://schemas.openxmlformats.org/markup-compatibility/2006" xmlns:aink="http://schemas.microsoft.com/office/drawing/2016/ink" xmlns:am3d="http://schemas.microsoft.com/office/drawing/2017/model3d" xmlns:o="urn:schemas-microsoft-com:office:office" xmlns:r="http://schemas.openxmlformats.org/officeDocument/2006/relationships" xmlns:m="http://schemas.openxmlformats.org/officeDocument/2006/math" xmlns:v="urn:schemas-microsoft-com:vml" xmlns:wp14="http://schemas.microsoft.com/office/word/2010/wordprocessingDrawing" xmlns:wp="http://schemas.openxmlformats.org/drawingml/2006/wordprocessingDrawing" xmlns:w10="urn:schemas-microsoft-com:office:word" xmlns:w="http://schemas.openxmlformats.org/wordprocessingml/2006/main" xmlns:w14="http://schemas.microsoft.com/office/word/2010/wordml" xmlns:w15="http://schemas.microsoft.com/office/word/2012/wordml" xmlns:w16cex="http://schemas.microsoft.com/office/word/2018/wordml/cex" xmlns:w16cid="http://schemas.microsoft.com/office/word/2016/wordml/cid" xmlns:w16="http://schemas.microsoft.com/office/word/2018/wordml" xmlns:w16se="http://schemas.microsoft.com/office/word/2015/wordml/symex" xmlns:wpg="http://schemas.microsoft.com/office/word/2010/wordprocessingGroup" xmlns:wpi="http://schemas.microsoft.com/office/word/2010/wordprocessingInk" xmlns:wne="http://schemas.microsoft.com/office/word/2006/wordml" xmlns:wps="http://schemas.microsoft.com/office/word/2010/wordprocessingShape" mc:Ignorable="w14 w15 w16se w16cid w16 w16cex wp14">
+<w:document xmlns:ve="http://schemas.openxmlformats.org/markup-compatibility/2006" xmlns:o="urn:schemas-microsoft-com:office:office" xmlns:r="http://schemas.openxmlformats.org/officeDocument/2006/relationships" xmlns:m="http://schemas.openxmlformats.org/officeDocument/2006/math" xmlns:v="urn:schemas-microsoft-com:vml" xmlns:wp="http://schemas.openxmlformats.org/drawingml/2006/wordprocessingDrawing" xmlns:w10="urn:schemas-microsoft-com:office:word" xmlns:w="http://schemas.openxmlformats.org/wordprocessingml/2006/main" xmlns:wne="http://schemas.microsoft.com/office/word/2006/wordml">
   <w:body>
     <w:p>
       <w:pPr>
-        <w:pStyle w:val="ListParagraph"/>
+        <w:pStyle w:val="ad"/>
         <w:numPr>
           <w:ilvl w:val="0"/>
           <w:numId w:val="39"/>
@@ -23,7 +23,7 @@
     </w:p>
     <w:p>
       <w:pPr>
-        <w:pStyle w:val="BodyText"/>
+        <w:pStyle w:val="af2"/>
         <w:ind w:left="420"/>
         <w:rPr>
           <w:szCs w:val="21"/>
@@ -70,7 +70,7 @@
     </w:p>
     <w:p>
       <w:pPr>
-        <w:pStyle w:val="ListParagraph"/>
+        <w:pStyle w:val="ad"/>
         <w:numPr>
           <w:ilvl w:val="0"/>
           <w:numId w:val="39"/>
@@ -89,7 +89,7 @@
     </w:p>
     <w:p>
       <w:pPr>
-        <w:pStyle w:val="BodyText"/>
+        <w:pStyle w:val="af2"/>
         <w:ind w:left="420"/>
         <w:rPr>
           <w:szCs w:val="21"/>
@@ -136,7 +136,7 @@
     </w:p>
     <w:p>
       <w:pPr>
-        <w:pStyle w:val="ListParagraph"/>
+        <w:pStyle w:val="ad"/>
         <w:numPr>
           <w:ilvl w:val="0"/>
           <w:numId w:val="39"/>
@@ -161,7 +161,7 @@
     </w:p>
     <w:p>
       <w:pPr>
-        <w:pStyle w:val="BodyText"/>
+        <w:pStyle w:val="af2"/>
         <w:ind w:left="420"/>
         <w:rPr>
           <w:szCs w:val="21"/>
@@ -221,7 +221,7 @@
     </w:p>
     <w:p>
       <w:pPr>
-        <w:pStyle w:val="ListParagraph"/>
+        <w:pStyle w:val="ad"/>
         <w:numPr>
           <w:ilvl w:val="0"/>
           <w:numId w:val="39"/>
@@ -240,7 +240,7 @@
     </w:p>
     <w:p>
       <w:pPr>
-        <w:pStyle w:val="BodyText"/>
+        <w:pStyle w:val="af2"/>
         <w:ind w:left="420"/>
         <w:rPr>
           <w:szCs w:val="21"/>
@@ -318,15 +318,15 @@
     </w:p>
     <w:p>
       <w:pPr>
-        <w:pStyle w:val="BodyText"/>
-        <w:rPr>
-          <w:szCs w:val="21"/>
-        </w:rPr>
-      </w:pPr>
-    </w:p>
-    <w:p>
-      <w:pPr>
-        <w:pStyle w:val="ListBullet"/>
+        <w:pStyle w:val="af2"/>
+        <w:rPr>
+          <w:szCs w:val="21"/>
+        </w:rPr>
+      </w:pPr>
+    </w:p>
+    <w:p>
+      <w:pPr>
+        <w:pStyle w:val="a"/>
         <w:numPr>
           <w:ilvl w:val="0"/>
           <w:numId w:val="41"/>
@@ -346,7 +346,7 @@
     </w:p>
     <w:p>
       <w:pPr>
-        <w:pStyle w:val="BodyTextFirstIndent2"/>
+        <w:pStyle w:val="22"/>
         <w:ind w:leftChars="295" w:left="708" w:firstLineChars="0" w:firstLine="0"/>
         <w:jc w:val="left"/>
       </w:pPr>
@@ -370,7 +370,7 @@
     </w:p>
     <w:p>
       <w:pPr>
-        <w:pStyle w:val="ListBullet"/>
+        <w:pStyle w:val="a"/>
         <w:numPr>
           <w:ilvl w:val="0"/>
           <w:numId w:val="42"/>
@@ -390,7 +390,7 @@
     </w:p>
     <w:p>
       <w:pPr>
-        <w:pStyle w:val="BodyTextFirstIndent2"/>
+        <w:pStyle w:val="22"/>
         <w:ind w:leftChars="300" w:left="720" w:firstLineChars="0" w:firstLine="0"/>
         <w:jc w:val="left"/>
       </w:pPr>
@@ -409,7 +409,7 @@
     </w:p>
     <w:p>
       <w:pPr>
-        <w:pStyle w:val="BodyTextFirstIndent2"/>
+        <w:pStyle w:val="22"/>
         <w:ind w:leftChars="300" w:left="720" w:firstLineChars="0" w:firstLine="0"/>
         <w:jc w:val="left"/>
       </w:pPr>
@@ -434,7 +434,7 @@
     </w:p>
     <w:p>
       <w:pPr>
-        <w:pStyle w:val="ListBullet"/>
+        <w:pStyle w:val="a"/>
         <w:numPr>
           <w:ilvl w:val="0"/>
           <w:numId w:val="43"/>
@@ -454,7 +454,7 @@
     </w:p>
     <w:p>
       <w:pPr>
-        <w:pStyle w:val="BodyTextFirstIndent2"/>
+        <w:pStyle w:val="22"/>
         <w:ind w:leftChars="300" w:left="720" w:firstLineChars="0" w:firstLine="0"/>
         <w:jc w:val="left"/>
       </w:pPr>
@@ -464,7 +464,7 @@
     </w:p>
     <w:p>
       <w:pPr>
-        <w:pStyle w:val="BodyTextFirstIndent2"/>
+        <w:pStyle w:val="22"/>
         <w:ind w:leftChars="300" w:left="720" w:firstLineChars="0" w:firstLine="0"/>
         <w:jc w:val="left"/>
       </w:pPr>
@@ -474,7 +474,7 @@
     </w:p>
     <w:p>
       <w:pPr>
-        <w:pStyle w:val="BodyTextFirstIndent2"/>
+        <w:pStyle w:val="22"/>
         <w:ind w:leftChars="300" w:left="720" w:firstLineChars="0" w:firstLine="0"/>
         <w:jc w:val="left"/>
       </w:pPr>
@@ -484,7 +484,7 @@
     </w:p>
     <w:p>
       <w:pPr>
-        <w:pStyle w:val="ListBullet"/>
+        <w:pStyle w:val="a"/>
         <w:numPr>
           <w:ilvl w:val="0"/>
           <w:numId w:val="43"/>
@@ -504,7 +504,7 @@
     </w:p>
     <w:p>
       <w:pPr>
-        <w:pStyle w:val="BodyTextFirstIndent2"/>
+        <w:pStyle w:val="22"/>
         <w:ind w:leftChars="300" w:left="720" w:firstLineChars="0" w:firstLine="0"/>
         <w:jc w:val="left"/>
       </w:pPr>
@@ -572,7 +572,7 @@
     </w:p>
     <w:p>
       <w:pPr>
-        <w:pStyle w:val="BodyText"/>
+        <w:pStyle w:val="af2"/>
         <w:ind w:leftChars="100" w:left="240"/>
       </w:pPr>
     </w:p>
@@ -666,12 +666,12 @@
     </w:p>
     <w:p>
       <w:pPr>
-        <w:pStyle w:val="BodyText"/>
-      </w:pPr>
-    </w:p>
-    <w:p>
-      <w:pPr>
-        <w:pStyle w:val="BodyText"/>
+        <w:pStyle w:val="af2"/>
+      </w:pPr>
+    </w:p>
+    <w:p>
+      <w:pPr>
+        <w:pStyle w:val="af2"/>
       </w:pPr>
       <w:r>
         <w:t>Check Advanced options below for more detailed information on compare criteria</w:t>
@@ -696,7 +696,7 @@
     </w:p>
     <w:p>
       <w:pPr>
-        <w:pStyle w:val="ListParagraph"/>
+        <w:pStyle w:val="ad"/>
         <w:numPr>
           <w:ilvl w:val="0"/>
           <w:numId w:val="39"/>
@@ -721,7 +721,7 @@
     </w:p>
     <w:p>
       <w:pPr>
-        <w:pStyle w:val="BodyText"/>
+        <w:pStyle w:val="af2"/>
         <w:ind w:left="420"/>
         <w:rPr>
           <w:szCs w:val="21"/>
@@ -762,7 +762,7 @@
     </w:p>
     <w:p>
       <w:pPr>
-        <w:pStyle w:val="ListParagraph"/>
+        <w:pStyle w:val="ad"/>
         <w:numPr>
           <w:ilvl w:val="0"/>
           <w:numId w:val="39"/>
@@ -787,7 +787,7 @@
     </w:p>
     <w:p>
       <w:pPr>
-        <w:pStyle w:val="BodyText"/>
+        <w:pStyle w:val="af2"/>
         <w:ind w:left="420"/>
         <w:rPr>
           <w:szCs w:val="21"/>
@@ -818,7 +818,7 @@
     </w:p>
     <w:p>
       <w:pPr>
-        <w:pStyle w:val="ListParagraph"/>
+        <w:pStyle w:val="ad"/>
         <w:numPr>
           <w:ilvl w:val="0"/>
           <w:numId w:val="39"/>
@@ -843,7 +843,7 @@
     </w:p>
     <w:p>
       <w:pPr>
-        <w:pStyle w:val="BodyText"/>
+        <w:pStyle w:val="af2"/>
         <w:ind w:left="420"/>
         <w:rPr>
           <w:szCs w:val="21"/>
@@ -896,7 +896,7 @@
     </w:p>
     <w:p>
       <w:pPr>
-        <w:pStyle w:val="ListParagraph"/>
+        <w:pStyle w:val="ad"/>
         <w:numPr>
           <w:ilvl w:val="0"/>
           <w:numId w:val="39"/>
@@ -921,7 +921,7 @@
     </w:p>
     <w:p>
       <w:pPr>
-        <w:pStyle w:val="BodyText"/>
+        <w:pStyle w:val="af2"/>
         <w:ind w:left="420"/>
         <w:rPr>
           <w:szCs w:val="21"/>
@@ -973,7 +973,7 @@
     </w:p>
     <w:p>
       <w:pPr>
-        <w:pStyle w:val="BodyText"/>
+        <w:pStyle w:val="af2"/>
         <w:ind w:left="839"/>
         <w:rPr>
           <w:szCs w:val="21"/>
@@ -1008,7 +1008,7 @@
     <w:bookmarkEnd w:id="1"/>
     <w:p>
       <w:pPr>
-        <w:pStyle w:val="BodyText"/>
+        <w:pStyle w:val="af2"/>
         <w:ind w:left="839"/>
         <w:rPr>
           <w:szCs w:val="21"/>
@@ -1075,7 +1075,7 @@
     </w:p>
     <w:p>
       <w:pPr>
-        <w:pStyle w:val="BodyText"/>
+        <w:pStyle w:val="af2"/>
         <w:ind w:left="840"/>
         <w:rPr>
           <w:szCs w:val="21"/>
@@ -1098,7 +1098,7 @@
     </w:p>
     <w:p>
       <w:pPr>
-        <w:pStyle w:val="BodyText"/>
+        <w:pStyle w:val="af2"/>
         <w:ind w:left="839"/>
         <w:rPr>
           <w:szCs w:val="21"/>
@@ -1145,7 +1145,7 @@
     </w:p>
     <w:p>
       <w:pPr>
-        <w:pStyle w:val="BodyText"/>
+        <w:pStyle w:val="af2"/>
         <w:ind w:left="839"/>
         <w:rPr>
           <w:szCs w:val="21"/>
@@ -1166,7 +1166,7 @@
     </w:p>
     <w:p>
       <w:pPr>
-        <w:pStyle w:val="BodyText"/>
+        <w:pStyle w:val="af2"/>
         <w:ind w:left="839"/>
         <w:rPr>
           <w:szCs w:val="21"/>
@@ -1210,6 +1210,7 @@
           <w:sz w:val="21"/>
           <w:szCs w:val="21"/>
         </w:rPr>
+        <w:lastRenderedPageBreak/>
         <w:t>File filter</w:t>
       </w:r>
     </w:p>
@@ -1219,12 +1220,11 @@
         <w:keepLines/>
         <w:ind w:left="840"/>
         <w:rPr>
-          <w:ins w:id="3" w:author="A. J" w:date="2020-06-14T10:23:00Z"/>
-          <w:sz w:val="21"/>
-          <w:szCs w:val="21"/>
-        </w:rPr>
-      </w:pPr>
-      <w:bookmarkStart w:id="4" w:name="_Hlk39692949"/>
+          <w:sz w:val="21"/>
+          <w:szCs w:val="21"/>
+        </w:rPr>
+      </w:pPr>
+      <w:bookmarkStart w:id="3" w:name="_Hlk39692949"/>
       <w:r>
         <w:rPr>
           <w:sz w:val="21"/>
@@ -1232,7 +1232,7 @@
         </w:rPr>
         <w:t>Is a custom include/exclude file filter. You can select the name and extension of the files you want to exclude or include from the synchronization process. Wildcards like *.docx are supported.</w:t>
       </w:r>
-      <w:bookmarkEnd w:id="4"/>
+      <w:bookmarkEnd w:id="3"/>
     </w:p>
     <w:p>
       <w:pPr>
@@ -1240,38 +1240,24 @@
         <w:keepLines/>
         <w:ind w:left="840"/>
         <w:rPr>
-          <w:ins w:id="5" w:author="A. J" w:date="2020-06-14T10:23:00Z"/>
-          <w:sz w:val="21"/>
-          <w:szCs w:val="21"/>
-        </w:rPr>
-      </w:pPr>
-      <w:ins w:id="6" w:author="A. J" w:date="2020-06-14T10:18:00Z">
-        <w:r>
-          <w:rPr>
-            <w:sz w:val="21"/>
-            <w:szCs w:val="21"/>
-          </w:rPr>
-          <w:t>Multipl</w:t>
-        </w:r>
-      </w:ins>
-      <w:ins w:id="7" w:author="A. J" w:date="2020-06-14T10:19:00Z">
-        <w:r>
-          <w:rPr>
-            <w:sz w:val="21"/>
-            <w:szCs w:val="21"/>
-          </w:rPr>
-          <w:t>e filters can also be quickly inserted in same field with “;” separator</w:t>
-        </w:r>
-      </w:ins>
-      <w:ins w:id="8" w:author="A. J" w:date="2020-06-14T10:23:00Z">
-        <w:r>
-          <w:rPr>
-            <w:sz w:val="21"/>
-            <w:szCs w:val="21"/>
-          </w:rPr>
-          <w:t>.</w:t>
-        </w:r>
-      </w:ins>
+          <w:sz w:val="21"/>
+          <w:szCs w:val="21"/>
+        </w:rPr>
+      </w:pPr>
+      <w:r>
+        <w:rPr>
+          <w:sz w:val="21"/>
+          <w:szCs w:val="21"/>
+        </w:rPr>
+        <w:t>Multiple filters can also be quickly inserted in same field with “;” separator</w:t>
+      </w:r>
+      <w:r>
+        <w:rPr>
+          <w:sz w:val="21"/>
+          <w:szCs w:val="21"/>
+        </w:rPr>
+        <w:t>.</w:t>
+      </w:r>
     </w:p>
     <w:p>
       <w:pPr>
@@ -1279,29 +1265,24 @@
         <w:keepLines/>
         <w:ind w:left="840"/>
         <w:rPr>
-          <w:ins w:id="9" w:author="A. J" w:date="2020-06-14T10:23:00Z"/>
-          <w:sz w:val="21"/>
-          <w:szCs w:val="21"/>
-        </w:rPr>
-      </w:pPr>
-      <w:ins w:id="10" w:author="A. J" w:date="2020-06-14T10:23:00Z">
-        <w:r>
-          <w:rPr>
-            <w:sz w:val="21"/>
-            <w:szCs w:val="21"/>
-          </w:rPr>
-          <w:t>A relative path to specific files can also be entered</w:t>
-        </w:r>
-      </w:ins>
-      <w:ins w:id="11" w:author="A. J" w:date="2020-06-14T10:45:00Z">
-        <w:r>
-          <w:rPr>
-            <w:sz w:val="21"/>
-            <w:szCs w:val="21"/>
-          </w:rPr>
-          <w:t xml:space="preserve"> (relative to master)</w:t>
-        </w:r>
-      </w:ins>
+          <w:sz w:val="21"/>
+          <w:szCs w:val="21"/>
+        </w:rPr>
+      </w:pPr>
+      <w:r>
+        <w:rPr>
+          <w:sz w:val="21"/>
+          <w:szCs w:val="21"/>
+        </w:rPr>
+        <w:t>A relative path to specific files can also be entered</w:t>
+      </w:r>
+      <w:r>
+        <w:rPr>
+          <w:sz w:val="21"/>
+          <w:szCs w:val="21"/>
+        </w:rPr>
+        <w:t xml:space="preserve"> (relative to master)</w:t>
+      </w:r>
     </w:p>
     <w:p>
       <w:pPr>
@@ -1309,7 +1290,6 @@
         <w:keepLines/>
         <w:ind w:left="840"/>
         <w:rPr>
-          <w:ins w:id="12" w:author="A. J" w:date="2020-06-14T10:18:00Z"/>
           <w:sz w:val="21"/>
           <w:szCs w:val="21"/>
         </w:rPr>
@@ -1321,47 +1301,38 @@
         <w:keepLines/>
         <w:ind w:left="840"/>
         <w:rPr>
-          <w:ins w:id="13" w:author="A. J" w:date="2020-06-14T10:20:00Z"/>
-          <w:sz w:val="21"/>
-          <w:szCs w:val="21"/>
-        </w:rPr>
-      </w:pPr>
-      <w:ins w:id="14" w:author="A. J" w:date="2020-06-14T10:18:00Z">
-        <w:r>
-          <w:rPr>
-            <w:sz w:val="21"/>
-            <w:szCs w:val="21"/>
-          </w:rPr>
-          <w:t>e</w:t>
-        </w:r>
-      </w:ins>
-      <w:ins w:id="15" w:author="A. J" w:date="2020-06-14T10:31:00Z">
-        <w:r>
-          <w:rPr>
-            <w:sz w:val="21"/>
-            <w:szCs w:val="21"/>
-          </w:rPr>
-          <w:t>xample</w:t>
-        </w:r>
-      </w:ins>
-      <w:ins w:id="16" w:author="A. J" w:date="2020-06-14T10:42:00Z">
-        <w:r>
-          <w:rPr>
-            <w:sz w:val="21"/>
-            <w:szCs w:val="21"/>
-          </w:rPr>
-          <w:t>s</w:t>
-        </w:r>
-      </w:ins>
-      <w:ins w:id="17" w:author="A. J" w:date="2020-06-14T10:18:00Z">
-        <w:r>
-          <w:rPr>
-            <w:sz w:val="21"/>
-            <w:szCs w:val="21"/>
-          </w:rPr>
-          <w:t>:</w:t>
-        </w:r>
-      </w:ins>
+          <w:sz w:val="21"/>
+          <w:szCs w:val="21"/>
+        </w:rPr>
+      </w:pPr>
+      <w:r>
+        <w:rPr>
+          <w:sz w:val="21"/>
+          <w:szCs w:val="21"/>
+        </w:rPr>
+        <w:t>e</w:t>
+      </w:r>
+      <w:r>
+        <w:rPr>
+          <w:sz w:val="21"/>
+          <w:szCs w:val="21"/>
+        </w:rPr>
+        <w:t>xample</w:t>
+      </w:r>
+      <w:r>
+        <w:rPr>
+          <w:sz w:val="21"/>
+          <w:szCs w:val="21"/>
+        </w:rPr>
+        <w:t>s</w:t>
+      </w:r>
+      <w:r>
+        <w:rPr>
+          <w:sz w:val="21"/>
+          <w:szCs w:val="21"/>
+        </w:rPr>
+        <w:t>:</w:t>
+      </w:r>
     </w:p>
     <w:p>
       <w:pPr>
@@ -1369,101 +1340,80 @@
         <w:keepLines/>
         <w:ind w:left="840"/>
         <w:rPr>
-          <w:ins w:id="18" w:author="A. J" w:date="2020-06-14T10:20:00Z"/>
-          <w:sz w:val="21"/>
-          <w:szCs w:val="21"/>
-        </w:rPr>
-      </w:pPr>
-      <w:ins w:id="19" w:author="A. J" w:date="2020-06-14T10:20:00Z">
-        <w:r>
-          <w:rPr>
-            <w:sz w:val="21"/>
-            <w:szCs w:val="21"/>
-          </w:rPr>
-          <w:t xml:space="preserve">- match </w:t>
-        </w:r>
-      </w:ins>
-      <w:ins w:id="20" w:author="A. J" w:date="2020-06-14T10:39:00Z">
-        <w:r>
-          <w:rPr>
-            <w:sz w:val="21"/>
-            <w:szCs w:val="21"/>
-          </w:rPr>
-          <w:t>any</w:t>
-        </w:r>
-      </w:ins>
-      <w:ins w:id="21" w:author="A. J" w:date="2020-06-14T10:20:00Z">
-        <w:r>
-          <w:rPr>
-            <w:sz w:val="21"/>
-            <w:szCs w:val="21"/>
-          </w:rPr>
-          <w:t xml:space="preserve"> file name</w:t>
-        </w:r>
-      </w:ins>
-      <w:ins w:id="22" w:author="A. J" w:date="2020-06-14T10:39:00Z">
-        <w:r>
-          <w:rPr>
-            <w:sz w:val="21"/>
-            <w:szCs w:val="21"/>
-          </w:rPr>
-          <w:t>d</w:t>
-        </w:r>
-      </w:ins>
-      <w:ins w:id="23" w:author="A. J" w:date="2020-06-14T10:20:00Z">
-        <w:r>
-          <w:rPr>
-            <w:sz w:val="21"/>
-            <w:szCs w:val="21"/>
-          </w:rPr>
-          <w:t xml:space="preserve"> </w:t>
-        </w:r>
-      </w:ins>
-      <w:ins w:id="24" w:author="A. J" w:date="2020-06-14T10:39:00Z">
-        <w:r>
-          <w:rPr>
-            <w:sz w:val="21"/>
-            <w:szCs w:val="21"/>
-          </w:rPr>
-          <w:t>my_file</w:t>
-        </w:r>
-      </w:ins>
-      <w:ins w:id="25" w:author="A. J" w:date="2020-06-14T10:20:00Z">
-        <w:r>
-          <w:rPr>
-            <w:sz w:val="21"/>
-            <w:szCs w:val="21"/>
-          </w:rPr>
-          <w:t>.txt:</w:t>
-        </w:r>
-      </w:ins>
-      <w:ins w:id="26" w:author="A. J" w:date="2020-06-14T10:19:00Z">
-        <w:r>
-          <w:rPr>
-            <w:sz w:val="21"/>
-            <w:szCs w:val="21"/>
-          </w:rPr>
-          <w:t xml:space="preserve"> </w:t>
-        </w:r>
-      </w:ins>
-      <w:ins w:id="27" w:author="A. J" w:date="2020-06-14T10:39:00Z">
-        <w:r>
-          <w:rPr>
-            <w:sz w:val="21"/>
-            <w:szCs w:val="21"/>
-          </w:rPr>
-          <w:t>my_file</w:t>
-        </w:r>
-      </w:ins>
-      <w:ins w:id="28" w:author="A. J" w:date="2020-06-14T10:19:00Z">
-        <w:r>
-          <w:rPr>
-            <w:sz w:val="21"/>
-            <w:szCs w:val="21"/>
-          </w:rPr>
-          <w:t>.txt</w:t>
-        </w:r>
-      </w:ins>
+          <w:sz w:val="21"/>
+          <w:szCs w:val="21"/>
+        </w:rPr>
+      </w:pPr>
+      <w:r>
+        <w:rPr>
+          <w:sz w:val="21"/>
+          <w:szCs w:val="21"/>
+        </w:rPr>
+        <w:t xml:space="preserve">- match </w:t>
+      </w:r>
+      <w:r>
+        <w:rPr>
+          <w:sz w:val="21"/>
+          <w:szCs w:val="21"/>
+        </w:rPr>
+        <w:t>any</w:t>
+      </w:r>
+      <w:r>
+        <w:rPr>
+          <w:sz w:val="21"/>
+          <w:szCs w:val="21"/>
+        </w:rPr>
+        <w:t xml:space="preserve"> file name</w:t>
+      </w:r>
+      <w:r>
+        <w:rPr>
+          <w:sz w:val="21"/>
+          <w:szCs w:val="21"/>
+        </w:rPr>
+        <w:t>d</w:t>
+      </w:r>
+      <w:r>
+        <w:rPr>
+          <w:sz w:val="21"/>
+          <w:szCs w:val="21"/>
+        </w:rPr>
+        <w:t xml:space="preserve"> </w:t>
+      </w:r>
+      <w:r>
+        <w:rPr>
+          <w:sz w:val="21"/>
+          <w:szCs w:val="21"/>
+        </w:rPr>
+        <w:t>my_file</w:t>
+      </w:r>
+      <w:r>
+        <w:rPr>
+          <w:sz w:val="21"/>
+          <w:szCs w:val="21"/>
+        </w:rPr>
+        <w:t>.txt:</w:t>
+      </w:r>
+      <w:r>
+        <w:rPr>
+          <w:sz w:val="21"/>
+          <w:szCs w:val="21"/>
+        </w:rPr>
+        <w:t xml:space="preserve"> </w:t>
+      </w:r>
+      <w:r>
+        <w:rPr>
+          <w:sz w:val="21"/>
+          <w:szCs w:val="21"/>
+        </w:rPr>
+        <w:t>my_file</w:t>
+      </w:r>
+      <w:r>
+        <w:rPr>
+          <w:sz w:val="21"/>
+          <w:szCs w:val="21"/>
+        </w:rPr>
+        <w:t>.txt</w:t>
+      </w:r>
     </w:p>
     <w:p>
       <w:pPr>
@@ -1471,29 +1421,17 @@
         <w:keepLines/>
         <w:ind w:left="840"/>
         <w:rPr>
-          <w:ins w:id="29" w:author="A. J" w:date="2020-06-14T10:40:00Z"/>
-          <w:sz w:val="21"/>
-          <w:szCs w:val="21"/>
-        </w:rPr>
-      </w:pPr>
-      <w:ins w:id="30" w:author="A. J" w:date="2020-06-14T10:20:00Z">
-        <w:r>
-          <w:rPr>
-            <w:sz w:val="21"/>
-            <w:szCs w:val="21"/>
-          </w:rPr>
-          <w:t xml:space="preserve">- match a specific big file to exclude: </w:t>
-        </w:r>
-      </w:ins>
-      <w:ins w:id="31" w:author="A. J" w:date="2020-06-14T10:21:00Z">
-        <w:r>
-          <w:rPr>
-            <w:sz w:val="21"/>
-            <w:szCs w:val="21"/>
-          </w:rPr>
-          <w:t>path/to/bigfile.dat</w:t>
-        </w:r>
-      </w:ins>
+          <w:sz w:val="21"/>
+          <w:szCs w:val="21"/>
+        </w:rPr>
+      </w:pPr>
+      <w:r>
+        <w:rPr>
+          <w:sz w:val="21"/>
+          <w:szCs w:val="21"/>
+        </w:rPr>
+        <w:t>- match a specific big file to exclude: path/to/bigfile.dat</w:t>
+      </w:r>
     </w:p>
     <w:p>
       <w:pPr>
@@ -1501,36 +1439,24 @@
         <w:keepLines/>
         <w:ind w:left="840"/>
         <w:rPr>
-          <w:ins w:id="32" w:author="A. J" w:date="2020-06-14T10:21:00Z"/>
-          <w:sz w:val="21"/>
-          <w:szCs w:val="21"/>
-        </w:rPr>
-      </w:pPr>
-      <w:ins w:id="33" w:author="A. J" w:date="2020-06-14T10:40:00Z">
-        <w:r>
-          <w:rPr>
-            <w:sz w:val="21"/>
-            <w:szCs w:val="21"/>
-          </w:rPr>
-          <w:t xml:space="preserve">- match all *tmp.log files in </w:t>
-        </w:r>
-      </w:ins>
-      <w:ins w:id="34" w:author="A. J" w:date="2020-06-14T10:41:00Z">
-        <w:r>
-          <w:rPr>
-            <w:sz w:val="21"/>
-            <w:szCs w:val="21"/>
-          </w:rPr>
-          <w:t>cache folder: cache</w:t>
-        </w:r>
-        <w:r>
-          <w:rPr>
-            <w:sz w:val="21"/>
-            <w:szCs w:val="21"/>
-          </w:rPr>
-          <w:t>/*tmp.log or /cache/*tmp.log</w:t>
-        </w:r>
-      </w:ins>
+          <w:sz w:val="21"/>
+          <w:szCs w:val="21"/>
+        </w:rPr>
+      </w:pPr>
+      <w:r>
+        <w:rPr>
+          <w:sz w:val="21"/>
+          <w:szCs w:val="21"/>
+        </w:rPr>
+        <w:t>- match all *tmp.log files in cache folder: cache</w:t>
+      </w:r>
+      <w:r>
+        <w:rPr>
+          <w:sz w:val="21"/>
+          <w:szCs w:val="21"/>
+        </w:rPr>
+        <w:t>/*tmp.log or /cache/*tmp.log</w:t>
+      </w:r>
     </w:p>
     <w:p>
       <w:pPr>
@@ -1538,20 +1464,17 @@
         <w:keepLines/>
         <w:ind w:left="840"/>
         <w:rPr>
-          <w:ins w:id="35" w:author="A. J" w:date="2020-06-14T10:21:00Z"/>
-          <w:sz w:val="21"/>
-          <w:szCs w:val="21"/>
-        </w:rPr>
-      </w:pPr>
-      <w:ins w:id="36" w:author="A. J" w:date="2020-06-14T10:21:00Z">
-        <w:r>
-          <w:rPr>
-            <w:sz w:val="21"/>
-            <w:szCs w:val="21"/>
-          </w:rPr>
-          <w:t>- match all pdf files: *.pdf</w:t>
-        </w:r>
-      </w:ins>
+          <w:sz w:val="21"/>
+          <w:szCs w:val="21"/>
+        </w:rPr>
+      </w:pPr>
+      <w:r>
+        <w:rPr>
+          <w:sz w:val="21"/>
+          <w:szCs w:val="21"/>
+        </w:rPr>
+        <w:t>- match all pdf files: *.pdf</w:t>
+      </w:r>
     </w:p>
     <w:p>
       <w:pPr>
@@ -1559,78 +1482,73 @@
         <w:keepLines/>
         <w:ind w:left="840"/>
         <w:rPr>
-          <w:szCs w:val="21"/>
-        </w:rPr>
-      </w:pPr>
-      <w:ins w:id="37" w:author="A. J" w:date="2020-06-14T10:21:00Z">
-        <w:r>
-          <w:rPr>
-            <w:sz w:val="21"/>
-            <w:szCs w:val="21"/>
-          </w:rPr>
-          <w:t xml:space="preserve">- </w:t>
-        </w:r>
-      </w:ins>
-      <w:ins w:id="38" w:author="A. J" w:date="2020-06-14T10:44:00Z">
-        <w:r>
-          <w:rPr>
-            <w:szCs w:val="21"/>
-          </w:rPr>
-          <w:t xml:space="preserve">specify quickly multiple </w:t>
-        </w:r>
-        <w:r>
-          <w:rPr>
-            <w:szCs w:val="21"/>
-          </w:rPr>
-          <w:t>files</w:t>
-        </w:r>
-      </w:ins>
-      <w:ins w:id="39" w:author="A. J" w:date="2020-06-14T10:21:00Z">
-        <w:r>
-          <w:rPr>
-            <w:sz w:val="21"/>
-            <w:szCs w:val="21"/>
-          </w:rPr>
-          <w:t>: *.pdf;path/to/</w:t>
-        </w:r>
-      </w:ins>
-      <w:ins w:id="40" w:author="A. J" w:date="2020-06-14T10:22:00Z">
-        <w:r>
-          <w:rPr>
-            <w:sz w:val="21"/>
-            <w:szCs w:val="21"/>
-          </w:rPr>
-          <w:t>private.doc;file</w:t>
-        </w:r>
-        <w:r>
-          <w:rPr>
-            <w:sz w:val="21"/>
-            <w:szCs w:val="21"/>
-          </w:rPr>
-          <w:t>*</w:t>
-        </w:r>
-      </w:ins>
-      <w:ins w:id="41" w:author="A. J" w:date="2020-06-14T10:23:00Z">
-        <w:r>
-          <w:rPr>
-            <w:sz w:val="21"/>
-            <w:szCs w:val="21"/>
-          </w:rPr>
-          <w:t>_tmp.log</w:t>
-        </w:r>
-      </w:ins>
-    </w:p>
-    <w:p>
-      <w:pPr>
-        <w:rPr>
-          <w:sz w:val="21"/>
-          <w:szCs w:val="21"/>
-        </w:rPr>
-      </w:pPr>
-    </w:p>
-    <w:p>
-      <w:pPr>
-        <w:pStyle w:val="ListParagraph"/>
+          <w:sz w:val="21"/>
+          <w:szCs w:val="21"/>
+        </w:rPr>
+      </w:pPr>
+      <w:r>
+        <w:rPr>
+          <w:sz w:val="21"/>
+          <w:szCs w:val="21"/>
+        </w:rPr>
+        <w:t>- exclude all hidden files: .*</w:t>
+      </w:r>
+    </w:p>
+    <w:p>
+      <w:pPr>
+        <w:keepNext/>
+        <w:keepLines/>
+        <w:ind w:left="840"/>
+        <w:rPr>
+          <w:szCs w:val="21"/>
+        </w:rPr>
+      </w:pPr>
+      <w:r>
+        <w:rPr>
+          <w:sz w:val="21"/>
+          <w:szCs w:val="21"/>
+        </w:rPr>
+        <w:t xml:space="preserve">- </w:t>
+      </w:r>
+      <w:r>
+        <w:rPr>
+          <w:szCs w:val="21"/>
+        </w:rPr>
+        <w:t>specify quickly multiple files</w:t>
+      </w:r>
+      <w:r>
+        <w:rPr>
+          <w:sz w:val="21"/>
+          <w:szCs w:val="21"/>
+        </w:rPr>
+        <w:t>: *.pdf;path/to/</w:t>
+      </w:r>
+      <w:r>
+        <w:rPr>
+          <w:sz w:val="21"/>
+          <w:szCs w:val="21"/>
+        </w:rPr>
+        <w:t>private.doc;file</w:t>
+      </w:r>
+      <w:r>
+        <w:rPr>
+          <w:sz w:val="21"/>
+          <w:szCs w:val="21"/>
+        </w:rPr>
+        <w:t>*_tmp.log</w:t>
+      </w:r>
+    </w:p>
+    <w:p>
+      <w:pPr>
+        <w:rPr>
+          <w:sz w:val="21"/>
+          <w:szCs w:val="21"/>
+        </w:rPr>
+      </w:pPr>
+    </w:p>
+    <w:p>
+      <w:pPr>
+        <w:pStyle w:val="ad"/>
         <w:numPr>
           <w:ilvl w:val="0"/>
           <w:numId w:val="39"/>
@@ -1640,22 +1558,12 @@
           <w:szCs w:val="21"/>
         </w:rPr>
       </w:pPr>
-      <w:del w:id="42" w:author="A. J" w:date="2020-06-14T10:23:00Z">
-        <w:r>
-          <w:rPr>
-            <w:szCs w:val="21"/>
-          </w:rPr>
-          <w:delText xml:space="preserve">File </w:delText>
-        </w:r>
-      </w:del>
-      <w:ins w:id="43" w:author="A. J" w:date="2020-06-14T10:23:00Z">
-        <w:r>
-          <w:rPr>
-            <w:szCs w:val="21"/>
-          </w:rPr>
-          <w:t xml:space="preserve">Directory </w:t>
-        </w:r>
-      </w:ins>
+      <w:r>
+        <w:rPr>
+          <w:szCs w:val="21"/>
+        </w:rPr>
+        <w:t xml:space="preserve">Directory </w:t>
+      </w:r>
       <w:r>
         <w:rPr>
           <w:szCs w:val="21"/>
@@ -1671,7 +1579,7 @@
     </w:p>
     <w:p>
       <w:pPr>
-        <w:pStyle w:val="BodyText"/>
+        <w:pStyle w:val="af2"/>
         <w:ind w:left="420"/>
         <w:rPr>
           <w:szCs w:val="21"/>
@@ -1729,10 +1637,9 @@
     </w:p>
     <w:p>
       <w:pPr>
-        <w:pStyle w:val="BodyText"/>
+        <w:pStyle w:val="af2"/>
         <w:ind w:left="839"/>
         <w:rPr>
-          <w:ins w:id="44" w:author="A. J" w:date="2020-06-14T10:35:00Z"/>
           <w:szCs w:val="21"/>
         </w:rPr>
       </w:pPr>
@@ -1793,338 +1700,381 @@
     </w:p>
     <w:p>
       <w:pPr>
-        <w:pStyle w:val="BodyText"/>
+        <w:pStyle w:val="af2"/>
         <w:ind w:left="839"/>
         <w:rPr>
-          <w:ins w:id="45" w:author="A. J" w:date="2020-06-14T10:24:00Z"/>
-          <w:szCs w:val="21"/>
-        </w:rPr>
-      </w:pPr>
-      <w:ins w:id="46" w:author="A. J" w:date="2020-06-14T10:35:00Z">
-        <w:r>
-          <w:rPr>
-            <w:szCs w:val="21"/>
-          </w:rPr>
-          <w:t>Include directory filter</w:t>
-        </w:r>
-      </w:ins>
-      <w:ins w:id="47" w:author="A. J" w:date="2020-06-14T10:44:00Z">
-        <w:r>
-          <w:rPr>
-            <w:szCs w:val="21"/>
-          </w:rPr>
-          <w:t>s</w:t>
-        </w:r>
-      </w:ins>
-      <w:ins w:id="48" w:author="A. J" w:date="2020-06-14T10:35:00Z">
-        <w:r>
-          <w:rPr>
-            <w:szCs w:val="21"/>
-          </w:rPr>
-          <w:t xml:space="preserve"> </w:t>
-        </w:r>
-      </w:ins>
-      <w:ins w:id="49" w:author="A. J" w:date="2020-06-14T10:44:00Z">
-        <w:r>
-          <w:rPr>
-            <w:szCs w:val="21"/>
-          </w:rPr>
-          <w:t>are</w:t>
-        </w:r>
-      </w:ins>
-      <w:ins w:id="50" w:author="A. J" w:date="2020-06-14T10:35:00Z">
-        <w:r>
-          <w:rPr>
-            <w:szCs w:val="21"/>
-          </w:rPr>
-          <w:t xml:space="preserve"> always relative to Master</w:t>
-        </w:r>
-      </w:ins>
-      <w:ins w:id="51" w:author="A. J" w:date="2020-06-14T10:44:00Z">
-        <w:r>
-          <w:rPr>
-            <w:szCs w:val="21"/>
-          </w:rPr>
-          <w:t>. There is no such</w:t>
-        </w:r>
-      </w:ins>
-      <w:ins w:id="52" w:author="A. J" w:date="2020-06-14T10:35:00Z">
-        <w:r>
-          <w:rPr>
-            <w:szCs w:val="21"/>
-          </w:rPr>
-          <w:t xml:space="preserve"> restriction for Exclude filter</w:t>
-        </w:r>
-      </w:ins>
-      <w:ins w:id="53" w:author="A. J" w:date="2020-06-14T10:44:00Z">
-        <w:r>
-          <w:rPr>
-            <w:szCs w:val="21"/>
-          </w:rPr>
-          <w:t xml:space="preserve">. This mainly for speed processing </w:t>
-        </w:r>
-      </w:ins>
-      <w:ins w:id="54" w:author="A. J" w:date="2020-06-14T10:45:00Z">
-        <w:r>
-          <w:rPr>
-            <w:szCs w:val="21"/>
-          </w:rPr>
-          <w:t>reasons in addition that it is a rarely useful scenario.</w:t>
-        </w:r>
-      </w:ins>
-    </w:p>
-    <w:p>
-      <w:pPr>
-        <w:pStyle w:val="BodyText"/>
+          <w:szCs w:val="21"/>
+        </w:rPr>
+      </w:pPr>
+      <w:r>
+        <w:rPr>
+          <w:szCs w:val="21"/>
+        </w:rPr>
+        <w:t>Include directory filter</w:t>
+      </w:r>
+      <w:r>
+        <w:rPr>
+          <w:szCs w:val="21"/>
+        </w:rPr>
+        <w:t>s</w:t>
+      </w:r>
+      <w:r>
+        <w:rPr>
+          <w:szCs w:val="21"/>
+        </w:rPr>
+        <w:t xml:space="preserve"> </w:t>
+      </w:r>
+      <w:r>
+        <w:rPr>
+          <w:szCs w:val="21"/>
+        </w:rPr>
+        <w:t>are</w:t>
+      </w:r>
+      <w:r>
+        <w:rPr>
+          <w:szCs w:val="21"/>
+        </w:rPr>
+        <w:t xml:space="preserve"> always relative to Master</w:t>
+      </w:r>
+      <w:r>
+        <w:rPr>
+          <w:szCs w:val="21"/>
+        </w:rPr>
+        <w:t>. There is no such</w:t>
+      </w:r>
+      <w:r>
+        <w:rPr>
+          <w:szCs w:val="21"/>
+        </w:rPr>
+        <w:t xml:space="preserve"> restriction for Exclude filter</w:t>
+      </w:r>
+      <w:r>
+        <w:rPr>
+          <w:szCs w:val="21"/>
+        </w:rPr>
+        <w:t xml:space="preserve">. This </w:t>
+      </w:r>
+      <w:r>
+        <w:rPr>
+          <w:szCs w:val="21"/>
+        </w:rPr>
+        <w:t xml:space="preserve">is </w:t>
+      </w:r>
+      <w:r>
+        <w:rPr>
+          <w:szCs w:val="21"/>
+        </w:rPr>
+        <w:t xml:space="preserve">mainly for speed processing reasons in addition that it is a rarely </w:t>
+      </w:r>
+      <w:r>
+        <w:rPr>
+          <w:szCs w:val="21"/>
+        </w:rPr>
+        <w:t>use case</w:t>
+      </w:r>
+      <w:r>
+        <w:rPr>
+          <w:szCs w:val="21"/>
+        </w:rPr>
+        <w:t xml:space="preserve"> scenario.</w:t>
+      </w:r>
+    </w:p>
+    <w:p>
+      <w:pPr>
+        <w:pStyle w:val="af2"/>
         <w:ind w:left="839"/>
         <w:rPr>
-          <w:ins w:id="55" w:author="A. J" w:date="2020-06-14T10:32:00Z"/>
-          <w:szCs w:val="21"/>
-        </w:rPr>
-      </w:pPr>
-    </w:p>
-    <w:p>
-      <w:pPr>
-        <w:pStyle w:val="BodyText"/>
+          <w:szCs w:val="21"/>
+        </w:rPr>
+      </w:pPr>
+    </w:p>
+    <w:p>
+      <w:pPr>
+        <w:pStyle w:val="af2"/>
         <w:ind w:left="839"/>
         <w:rPr>
-          <w:ins w:id="56" w:author="A. J" w:date="2020-06-14T10:32:00Z"/>
-          <w:szCs w:val="21"/>
-        </w:rPr>
-      </w:pPr>
-      <w:ins w:id="57" w:author="A. J" w:date="2020-06-14T10:42:00Z">
-        <w:r>
-          <w:rPr>
-            <w:szCs w:val="21"/>
-          </w:rPr>
-          <w:t>e</w:t>
-        </w:r>
-      </w:ins>
-      <w:ins w:id="58" w:author="A. J" w:date="2020-06-14T10:32:00Z">
-        <w:r>
-          <w:rPr>
-            <w:szCs w:val="21"/>
-          </w:rPr>
-          <w:t>xample</w:t>
-        </w:r>
-      </w:ins>
-      <w:ins w:id="59" w:author="A. J" w:date="2020-06-14T10:42:00Z">
-        <w:r>
-          <w:rPr>
-            <w:szCs w:val="21"/>
-          </w:rPr>
-          <w:t>s</w:t>
-        </w:r>
-      </w:ins>
-      <w:ins w:id="60" w:author="A. J" w:date="2020-06-14T10:32:00Z">
-        <w:r>
-          <w:rPr>
-            <w:szCs w:val="21"/>
-          </w:rPr>
-          <w:t>:</w:t>
-        </w:r>
-      </w:ins>
-    </w:p>
-    <w:p>
-      <w:pPr>
-        <w:pStyle w:val="BodyText"/>
+          <w:szCs w:val="21"/>
+        </w:rPr>
+      </w:pPr>
+      <w:r>
+        <w:rPr>
+          <w:szCs w:val="21"/>
+        </w:rPr>
+        <w:t>e</w:t>
+      </w:r>
+      <w:r>
+        <w:rPr>
+          <w:szCs w:val="21"/>
+        </w:rPr>
+        <w:t>xample</w:t>
+      </w:r>
+      <w:r>
+        <w:rPr>
+          <w:szCs w:val="21"/>
+        </w:rPr>
+        <w:t>s</w:t>
+      </w:r>
+      <w:r>
+        <w:rPr>
+          <w:szCs w:val="21"/>
+        </w:rPr>
+        <w:t>:</w:t>
+      </w:r>
+    </w:p>
+    <w:p>
+      <w:pPr>
+        <w:pStyle w:val="af2"/>
         <w:ind w:left="839"/>
         <w:rPr>
-          <w:ins w:id="61" w:author="A. J" w:date="2020-06-14T10:42:00Z"/>
-          <w:szCs w:val="21"/>
-        </w:rPr>
-      </w:pPr>
-      <w:ins w:id="62" w:author="A. J" w:date="2020-06-14T10:33:00Z">
-        <w:r>
-          <w:rPr>
-            <w:szCs w:val="21"/>
-          </w:rPr>
-          <w:t>- exclude all cache</w:t>
-        </w:r>
-        <w:r>
-          <w:rPr>
-            <w:szCs w:val="21"/>
-          </w:rPr>
-          <w:t>/te</w:t>
-        </w:r>
-      </w:ins>
-      <w:ins w:id="63" w:author="A. J" w:date="2020-06-14T10:34:00Z">
-        <w:r>
-          <w:rPr>
-            <w:szCs w:val="21"/>
-          </w:rPr>
-          <w:t>mp</w:t>
-        </w:r>
-      </w:ins>
-      <w:ins w:id="64" w:author="A. J" w:date="2020-06-14T10:33:00Z">
-        <w:r>
-          <w:rPr>
-            <w:szCs w:val="21"/>
-          </w:rPr>
-          <w:t xml:space="preserve"> folders</w:t>
-        </w:r>
-      </w:ins>
-      <w:ins w:id="65" w:author="A. J" w:date="2020-06-14T10:37:00Z">
-        <w:r>
-          <w:rPr>
-            <w:szCs w:val="21"/>
-          </w:rPr>
-          <w:t xml:space="preserve"> anywhere in Master</w:t>
-        </w:r>
-      </w:ins>
-      <w:ins w:id="66" w:author="A. J" w:date="2020-06-14T10:33:00Z">
-        <w:r>
-          <w:rPr>
-            <w:szCs w:val="21"/>
-          </w:rPr>
-          <w:t>: */cache/</w:t>
-        </w:r>
-      </w:ins>
-      <w:ins w:id="67" w:author="A. J" w:date="2020-06-14T10:34:00Z">
-        <w:r>
-          <w:rPr>
-            <w:szCs w:val="21"/>
-          </w:rPr>
-          <w:t>temp/</w:t>
-        </w:r>
-      </w:ins>
-      <w:ins w:id="68" w:author="A. J" w:date="2020-06-14T10:33:00Z">
-        <w:r>
-          <w:rPr>
-            <w:szCs w:val="21"/>
-          </w:rPr>
-          <w:t>*</w:t>
-        </w:r>
-      </w:ins>
-    </w:p>
-    <w:p>
-      <w:pPr>
-        <w:pStyle w:val="BodyText"/>
+          <w:szCs w:val="21"/>
+        </w:rPr>
+      </w:pPr>
+      <w:r>
+        <w:rPr>
+          <w:szCs w:val="21"/>
+        </w:rPr>
+        <w:t>- exclude all cache</w:t>
+      </w:r>
+      <w:r>
+        <w:rPr>
+          <w:szCs w:val="21"/>
+        </w:rPr>
+        <w:t>/temp</w:t>
+      </w:r>
+      <w:r>
+        <w:rPr>
+          <w:szCs w:val="21"/>
+        </w:rPr>
+        <w:t xml:space="preserve"> folders</w:t>
+      </w:r>
+      <w:r>
+        <w:rPr>
+          <w:szCs w:val="21"/>
+        </w:rPr>
+        <w:t xml:space="preserve"> anywhere in Master</w:t>
+      </w:r>
+      <w:r>
+        <w:rPr>
+          <w:szCs w:val="21"/>
+        </w:rPr>
+        <w:t>: */cache/</w:t>
+      </w:r>
+      <w:r>
+        <w:rPr>
+          <w:szCs w:val="21"/>
+        </w:rPr>
+        <w:t>temp/</w:t>
+      </w:r>
+      <w:r>
+        <w:rPr>
+          <w:szCs w:val="21"/>
+        </w:rPr>
+        <w:t>*</w:t>
+      </w:r>
+      <w:r>
+        <w:rPr>
+          <w:szCs w:val="21"/>
+        </w:rPr>
+        <w:t xml:space="preserve"> or */cache/temp</w:t>
+      </w:r>
+      <w:r>
+        <w:rPr>
+          <w:szCs w:val="21"/>
+        </w:rPr>
+        <w:t>/ or */cache/temp</w:t>
+      </w:r>
+    </w:p>
+    <w:p>
+      <w:pPr>
+        <w:pStyle w:val="af2"/>
         <w:ind w:left="839"/>
         <w:rPr>
-          <w:ins w:id="69" w:author="A. J" w:date="2020-06-14T10:42:00Z"/>
-          <w:szCs w:val="21"/>
-        </w:rPr>
-      </w:pPr>
-      <w:ins w:id="70" w:author="A. J" w:date="2020-06-14T10:42:00Z">
-        <w:r>
-          <w:rPr>
-            <w:szCs w:val="21"/>
-          </w:rPr>
-          <w:t>- exclude master/cache folder: cache or /cache or /cache/*</w:t>
-        </w:r>
-      </w:ins>
-    </w:p>
-    <w:p>
-      <w:pPr>
-        <w:pStyle w:val="BodyText"/>
+          <w:szCs w:val="21"/>
+        </w:rPr>
+      </w:pPr>
+      <w:r>
+        <w:rPr>
+          <w:szCs w:val="21"/>
+        </w:rPr>
+        <w:t>- exclude master/cache folder: cache or /cache or /cache/*</w:t>
+      </w:r>
+    </w:p>
+    <w:p>
+      <w:pPr>
+        <w:pStyle w:val="af2"/>
         <w:ind w:left="839"/>
         <w:rPr>
-          <w:ins w:id="71" w:author="A. J" w:date="2020-06-14T10:34:00Z"/>
-          <w:szCs w:val="21"/>
-        </w:rPr>
-      </w:pPr>
-      <w:ins w:id="72" w:author="A. J" w:date="2020-06-14T10:33:00Z">
-        <w:r>
-          <w:rPr>
-            <w:szCs w:val="21"/>
-          </w:rPr>
-          <w:t>- exclude</w:t>
-        </w:r>
-      </w:ins>
-      <w:ins w:id="73" w:author="A. J" w:date="2020-06-14T10:34:00Z">
-        <w:r>
-          <w:rPr>
-            <w:szCs w:val="21"/>
-          </w:rPr>
-          <w:t xml:space="preserve"> all </w:t>
-        </w:r>
-        <w:r>
-          <w:rPr>
-            <w:szCs w:val="21"/>
-          </w:rPr>
-          <w:t>*.tmp folders: */*.tmp/*</w:t>
-        </w:r>
-      </w:ins>
-    </w:p>
-    <w:p>
-      <w:pPr>
-        <w:pStyle w:val="BodyText"/>
+          <w:szCs w:val="21"/>
+        </w:rPr>
+      </w:pPr>
+      <w:r>
+        <w:rPr>
+          <w:szCs w:val="21"/>
+        </w:rPr>
+        <w:t xml:space="preserve">- exclude all </w:t>
+      </w:r>
+      <w:r>
+        <w:rPr>
+          <w:szCs w:val="21"/>
+        </w:rPr>
+        <w:t>*.tmp folders: */*.tmp/*</w:t>
+      </w:r>
+    </w:p>
+    <w:p>
+      <w:pPr>
+        <w:pStyle w:val="af2"/>
         <w:ind w:left="839"/>
         <w:rPr>
-          <w:ins w:id="74" w:author="A. J" w:date="2020-06-14T10:43:00Z"/>
-          <w:szCs w:val="21"/>
-        </w:rPr>
-      </w:pPr>
-      <w:ins w:id="75" w:author="A. J" w:date="2020-06-14T10:38:00Z">
-        <w:r>
-          <w:rPr>
-            <w:szCs w:val="21"/>
-          </w:rPr>
-          <w:t>- specify quickly multiple paths: path/to/dir1;path/to/dir2;path/to/dir3</w:t>
-        </w:r>
-      </w:ins>
-    </w:p>
-    <w:p>
-      <w:pPr>
-        <w:pStyle w:val="BodyText"/>
+          <w:szCs w:val="21"/>
+        </w:rPr>
+      </w:pPr>
+      <w:r>
+        <w:rPr>
+          <w:szCs w:val="21"/>
+        </w:rPr>
+        <w:t xml:space="preserve">- exclude all hidden folders: </w:t>
+      </w:r>
+      <w:r>
+        <w:rPr>
+          <w:szCs w:val="21"/>
+        </w:rPr>
+        <w:t>*/.* or */.*/</w:t>
+      </w:r>
+    </w:p>
+    <w:p>
+      <w:pPr>
+        <w:pStyle w:val="af2"/>
         <w:ind w:left="839"/>
         <w:rPr>
-          <w:ins w:id="76" w:author="A. J" w:date="2020-06-14T10:43:00Z"/>
-          <w:szCs w:val="21"/>
-        </w:rPr>
-      </w:pPr>
-      <w:ins w:id="77" w:author="A. J" w:date="2020-06-14T10:43:00Z">
-        <w:r>
-          <w:rPr>
-            <w:szCs w:val="21"/>
-          </w:rPr>
-          <w:t xml:space="preserve">- </w:t>
-        </w:r>
-      </w:ins>
-      <w:ins w:id="78" w:author="A. J" w:date="2020-06-14T10:44:00Z">
-        <w:r>
-          <w:rPr>
-            <w:szCs w:val="21"/>
-          </w:rPr>
-          <w:t xml:space="preserve">note: </w:t>
-        </w:r>
-      </w:ins>
-      <w:ins w:id="79" w:author="A. J" w:date="2020-06-14T10:43:00Z">
-        <w:r>
-          <w:rPr>
-            <w:szCs w:val="21"/>
-          </w:rPr>
-          <w:t>filter data/*/personal/* will include master/data/anyDir/personal/* folders</w:t>
-        </w:r>
-      </w:ins>
-    </w:p>
-    <w:p>
-      <w:pPr>
-        <w:pStyle w:val="BodyText"/>
+          <w:szCs w:val="21"/>
+        </w:rPr>
+      </w:pPr>
+      <w:r>
+        <w:rPr>
+          <w:szCs w:val="21"/>
+        </w:rPr>
+        <w:t xml:space="preserve">- filter dir?: </w:t>
+      </w:r>
+      <w:r>
+        <w:rPr>
+          <w:szCs w:val="21"/>
+        </w:rPr>
+        <w:t>will match dir1, dir2, dira, dirz…</w:t>
+      </w:r>
+    </w:p>
+    <w:p>
+      <w:pPr>
+        <w:pStyle w:val="af2"/>
         <w:ind w:left="839"/>
         <w:rPr>
           <w:szCs w:val="21"/>
         </w:rPr>
-        <w:pPrChange w:id="80" w:author="A. J" w:date="2020-06-14T10:39:00Z">
-          <w:pPr>
-            <w:pStyle w:val="BodyText"/>
-            <w:ind w:left="839"/>
-          </w:pPr>
-        </w:pPrChange>
-      </w:pPr>
-    </w:p>
-    <w:p>
-      <w:pPr>
-        <w:rPr>
-          <w:sz w:val="21"/>
-          <w:szCs w:val="21"/>
-        </w:rPr>
-      </w:pPr>
-    </w:p>
-    <w:p>
-      <w:pPr>
-        <w:pStyle w:val="ListParagraph"/>
+      </w:pPr>
+      <w:r>
+        <w:rPr>
+          <w:szCs w:val="21"/>
+        </w:rPr>
+        <w:t xml:space="preserve">- quickly </w:t>
+      </w:r>
+      <w:r>
+        <w:rPr>
+          <w:szCs w:val="21"/>
+        </w:rPr>
+        <w:t xml:space="preserve">specify </w:t>
+      </w:r>
+      <w:r>
+        <w:rPr>
+          <w:szCs w:val="21"/>
+        </w:rPr>
+        <w:t>multiple paths: path/to/dir1;path/to/dir2;path/to/dir3</w:t>
+      </w:r>
+    </w:p>
+    <w:p>
+      <w:pPr>
+        <w:pStyle w:val="af2"/>
+        <w:ind w:left="839"/>
+        <w:rPr>
+          <w:szCs w:val="21"/>
+        </w:rPr>
+      </w:pPr>
+      <w:r>
+        <w:rPr>
+          <w:szCs w:val="21"/>
+        </w:rPr>
+        <w:t>- note</w:t>
+      </w:r>
+      <w:r>
+        <w:rPr>
+          <w:szCs w:val="21"/>
+        </w:rPr>
+        <w:t xml:space="preserve"> 1</w:t>
+      </w:r>
+      <w:r>
+        <w:rPr>
+          <w:szCs w:val="21"/>
+        </w:rPr>
+        <w:t>: filter data/*/personal/* will include master/data/any</w:t>
+      </w:r>
+      <w:r>
+        <w:rPr>
+          <w:szCs w:val="21"/>
+        </w:rPr>
+        <w:t>_dir</w:t>
+      </w:r>
+      <w:r>
+        <w:rPr>
+          <w:szCs w:val="21"/>
+        </w:rPr>
+        <w:t>/personal/* folders</w:t>
+      </w:r>
+    </w:p>
+    <w:p>
+      <w:pPr>
+        <w:pStyle w:val="af2"/>
+        <w:ind w:left="839"/>
+        <w:rPr>
+          <w:szCs w:val="21"/>
+        </w:rPr>
+      </w:pPr>
+      <w:r>
+        <w:rPr>
+          <w:szCs w:val="21"/>
+        </w:rPr>
+        <w:t>- note 2: filter /*/</w:t>
+      </w:r>
+      <w:r>
+        <w:rPr>
+          <w:szCs w:val="21"/>
+        </w:rPr>
+        <w:t>cache/* will exclude master/any_dir_name/cache/* but not master/cache and not master/</w:t>
+      </w:r>
+      <w:r>
+        <w:rPr>
+          <w:szCs w:val="21"/>
+        </w:rPr>
+        <w:t>any_dir_name/dir2/cache/</w:t>
+      </w:r>
+    </w:p>
+    <w:p>
+      <w:pPr>
+        <w:pStyle w:val="af2"/>
+        <w:ind w:left="839"/>
+        <w:rPr>
+          <w:szCs w:val="21"/>
+        </w:rPr>
+      </w:pPr>
+    </w:p>
+    <w:p>
+      <w:pPr>
+        <w:rPr>
+          <w:sz w:val="21"/>
+          <w:szCs w:val="21"/>
+        </w:rPr>
+      </w:pPr>
+    </w:p>
+    <w:p>
+      <w:pPr>
+        <w:pStyle w:val="ad"/>
         <w:numPr>
           <w:ilvl w:val="0"/>
           <w:numId w:val="39"/>
@@ -2196,7 +2146,15 @@
           <w:sz w:val="21"/>
           <w:szCs w:val="21"/>
         </w:rPr>
-        <w:t>ing them is always possible</w:t>
+        <w:t xml:space="preserve">ing </w:t>
+      </w:r>
+      <w:r>
+        <w:rPr>
+          <w:sz w:val="21"/>
+          <w:szCs w:val="21"/>
+        </w:rPr>
+        <w:lastRenderedPageBreak/>
+        <w:t>them is always possible</w:t>
       </w:r>
       <w:r>
         <w:rPr>
@@ -2216,7 +2174,7 @@
     </w:p>
     <w:p>
       <w:pPr>
-        <w:pStyle w:val="ListParagraph"/>
+        <w:pStyle w:val="ad"/>
         <w:numPr>
           <w:ilvl w:val="0"/>
           <w:numId w:val="39"/>
@@ -2235,7 +2193,7 @@
     </w:p>
     <w:p>
       <w:pPr>
-        <w:pStyle w:val="BodyText"/>
+        <w:pStyle w:val="af2"/>
         <w:ind w:left="420"/>
         <w:rPr>
           <w:szCs w:val="21"/>
@@ -2282,7 +2240,7 @@
     </w:p>
     <w:p>
       <w:pPr>
-        <w:pStyle w:val="ListParagraph"/>
+        <w:pStyle w:val="ad"/>
         <w:numPr>
           <w:ilvl w:val="0"/>
           <w:numId w:val="39"/>
@@ -2301,7 +2259,7 @@
     </w:p>
     <w:p>
       <w:pPr>
-        <w:pStyle w:val="BodyText"/>
+        <w:pStyle w:val="af2"/>
         <w:ind w:left="420"/>
         <w:rPr>
           <w:szCs w:val="21"/>
@@ -2336,7 +2294,7 @@
     </w:p>
     <w:p>
       <w:pPr>
-        <w:pStyle w:val="ListParagraph"/>
+        <w:pStyle w:val="ad"/>
         <w:numPr>
           <w:ilvl w:val="0"/>
           <w:numId w:val="39"/>
@@ -2631,7 +2589,7 @@
     </w:p>
     <w:p>
       <w:pPr>
-        <w:pStyle w:val="ListParagraph"/>
+        <w:pStyle w:val="ad"/>
         <w:numPr>
           <w:ilvl w:val="0"/>
           <w:numId w:val="39"/>
@@ -2650,7 +2608,7 @@
     </w:p>
     <w:p>
       <w:pPr>
-        <w:pStyle w:val="ListParagraph"/>
+        <w:pStyle w:val="ad"/>
         <w:ind w:leftChars="0" w:left="420"/>
         <w:rPr>
           <w:szCs w:val="21"/>
@@ -2672,7 +2630,7 @@
     </w:p>
     <w:p>
       <w:pPr>
-        <w:pStyle w:val="ListParagraph"/>
+        <w:pStyle w:val="ad"/>
         <w:numPr>
           <w:ilvl w:val="0"/>
           <w:numId w:val="39"/>
@@ -2735,7 +2693,7 @@
     </w:p>
     <w:p>
       <w:pPr>
-        <w:pStyle w:val="ListParagraph"/>
+        <w:pStyle w:val="ad"/>
         <w:numPr>
           <w:ilvl w:val="0"/>
           <w:numId w:val="39"/>
@@ -2785,7 +2743,7 @@
     </w:p>
     <w:p>
       <w:pPr>
-        <w:pStyle w:val="ListParagraph"/>
+        <w:pStyle w:val="ad"/>
         <w:numPr>
           <w:ilvl w:val="0"/>
           <w:numId w:val="39"/>
@@ -2840,7 +2798,7 @@
     </w:p>
     <w:p>
       <w:pPr>
-        <w:pStyle w:val="ListParagraph"/>
+        <w:pStyle w:val="ad"/>
         <w:numPr>
           <w:ilvl w:val="0"/>
           <w:numId w:val="39"/>
@@ -2872,7 +2830,7 @@
     </w:p>
     <w:p>
       <w:pPr>
-        <w:pStyle w:val="BodyText"/>
+        <w:pStyle w:val="af2"/>
         <w:ind w:left="420"/>
         <w:rPr>
           <w:szCs w:val="21"/>
@@ -2936,20 +2894,27 @@
         <w:rPr>
           <w:szCs w:val="21"/>
         </w:rPr>
-        <w:t>. If unchecked, empty directories on the master are ignored.</w:t>
-      </w:r>
-    </w:p>
-    <w:p>
-      <w:pPr>
-        <w:pStyle w:val="BodyText"/>
-        <w:rPr>
-          <w:szCs w:val="21"/>
-        </w:rPr>
-      </w:pPr>
-    </w:p>
-    <w:p>
-      <w:pPr>
-        <w:pStyle w:val="ListParagraph"/>
+        <w:t xml:space="preserve">. If unchecked, empty directories on the master are </w:t>
+      </w:r>
+      <w:r>
+        <w:rPr>
+          <w:szCs w:val="21"/>
+        </w:rPr>
+        <w:lastRenderedPageBreak/>
+        <w:t>ignored.</w:t>
+      </w:r>
+    </w:p>
+    <w:p>
+      <w:pPr>
+        <w:pStyle w:val="af2"/>
+        <w:rPr>
+          <w:szCs w:val="21"/>
+        </w:rPr>
+      </w:pPr>
+    </w:p>
+    <w:p>
+      <w:pPr>
+        <w:pStyle w:val="ad"/>
         <w:keepNext/>
         <w:keepLines/>
         <w:numPr>
@@ -2983,7 +2948,7 @@
     </w:p>
     <w:p>
       <w:pPr>
-        <w:pStyle w:val="BodyText"/>
+        <w:pStyle w:val="af2"/>
         <w:keepNext/>
         <w:keepLines/>
         <w:ind w:left="420"/>
@@ -2991,7 +2956,7 @@
           <w:szCs w:val="21"/>
         </w:rPr>
       </w:pPr>
-      <w:bookmarkStart w:id="81" w:name="_Hlk39695171"/>
+      <w:bookmarkStart w:id="4" w:name="_Hlk39695171"/>
       <w:r>
         <w:rPr>
           <w:szCs w:val="21"/>
@@ -3059,18 +3024,18 @@
         <w:t>.</w:t>
       </w:r>
     </w:p>
-    <w:bookmarkEnd w:id="81"/>
-    <w:p>
-      <w:pPr>
-        <w:rPr>
-          <w:sz w:val="21"/>
-          <w:szCs w:val="21"/>
-        </w:rPr>
-      </w:pPr>
-    </w:p>
-    <w:p>
-      <w:pPr>
-        <w:pStyle w:val="ListParagraph"/>
+    <w:bookmarkEnd w:id="4"/>
+    <w:p>
+      <w:pPr>
+        <w:rPr>
+          <w:sz w:val="21"/>
+          <w:szCs w:val="21"/>
+        </w:rPr>
+      </w:pPr>
+    </w:p>
+    <w:p>
+      <w:pPr>
+        <w:pStyle w:val="ad"/>
         <w:keepNext/>
         <w:keepLines/>
         <w:numPr>
@@ -3104,7 +3069,7 @@
     </w:p>
     <w:p>
       <w:pPr>
-        <w:pStyle w:val="BodyText"/>
+        <w:pStyle w:val="af2"/>
         <w:keepNext/>
         <w:keepLines/>
         <w:ind w:left="420"/>
@@ -3157,7 +3122,7 @@
     </w:p>
     <w:p>
       <w:pPr>
-        <w:pStyle w:val="BodyText"/>
+        <w:pStyle w:val="af2"/>
         <w:keepNext/>
         <w:keepLines/>
         <w:ind w:left="420"/>
@@ -3168,7 +3133,7 @@
     </w:p>
     <w:p>
       <w:pPr>
-        <w:pStyle w:val="ListParagraph"/>
+        <w:pStyle w:val="ad"/>
         <w:numPr>
           <w:ilvl w:val="0"/>
           <w:numId w:val="39"/>
@@ -3193,7 +3158,7 @@
     </w:p>
     <w:p>
       <w:pPr>
-        <w:pStyle w:val="ListParagraph"/>
+        <w:pStyle w:val="ad"/>
         <w:ind w:leftChars="0" w:left="420"/>
         <w:rPr>
           <w:szCs w:val="21"/>
@@ -3214,7 +3179,7 @@
     </w:p>
     <w:p>
       <w:pPr>
-        <w:pStyle w:val="ListParagraph"/>
+        <w:pStyle w:val="ad"/>
         <w:ind w:leftChars="0" w:left="420"/>
         <w:rPr>
           <w:szCs w:val="21"/>
@@ -3223,7 +3188,7 @@
     </w:p>
     <w:p>
       <w:pPr>
-        <w:pStyle w:val="ListParagraph"/>
+        <w:pStyle w:val="ad"/>
         <w:numPr>
           <w:ilvl w:val="0"/>
           <w:numId w:val="39"/>
@@ -3255,7 +3220,7 @@
     </w:p>
     <w:p>
       <w:pPr>
-        <w:pStyle w:val="BodyText"/>
+        <w:pStyle w:val="af2"/>
         <w:ind w:left="420"/>
         <w:rPr>
           <w:szCs w:val="21"/>
@@ -3345,7 +3310,7 @@
     </w:p>
     <w:p>
       <w:pPr>
-        <w:pStyle w:val="ListParagraph"/>
+        <w:pStyle w:val="ad"/>
         <w:keepNext/>
         <w:keepLines/>
         <w:numPr>
@@ -3386,7 +3351,7 @@
     </w:p>
     <w:p>
       <w:pPr>
-        <w:pStyle w:val="BodyText"/>
+        <w:pStyle w:val="af2"/>
         <w:keepNext/>
         <w:keepLines/>
         <w:ind w:left="420"/>
@@ -3447,7 +3412,7 @@
     </w:p>
     <w:p>
       <w:pPr>
-        <w:pStyle w:val="ListParagraph"/>
+        <w:pStyle w:val="ad"/>
         <w:keepNext/>
         <w:keepLines/>
         <w:numPr>
@@ -3519,7 +3484,7 @@
     </w:p>
     <w:p>
       <w:pPr>
-        <w:pStyle w:val="BodyText"/>
+        <w:pStyle w:val="af2"/>
         <w:keepNext/>
         <w:keepLines/>
         <w:ind w:left="420"/>
@@ -3574,7 +3539,7 @@
     </w:p>
     <w:p>
       <w:pPr>
-        <w:pStyle w:val="BodyText"/>
+        <w:pStyle w:val="af2"/>
         <w:keepNext/>
         <w:keepLines/>
         <w:ind w:left="420"/>
@@ -3623,7 +3588,7 @@
     </w:p>
     <w:p>
       <w:pPr>
-        <w:pStyle w:val="ListParagraph"/>
+        <w:pStyle w:val="ad"/>
         <w:keepNext/>
         <w:keepLines/>
         <w:numPr>
@@ -3650,7 +3615,7 @@
     </w:p>
     <w:p>
       <w:pPr>
-        <w:pStyle w:val="ListParagraph"/>
+        <w:pStyle w:val="ad"/>
         <w:keepNext/>
         <w:keepLines/>
         <w:ind w:leftChars="0" w:left="420"/>
@@ -3711,7 +3676,7 @@
     </w:p>
     <w:p>
       <w:pPr>
-        <w:pStyle w:val="ListParagraph"/>
+        <w:pStyle w:val="ad"/>
         <w:numPr>
           <w:ilvl w:val="0"/>
           <w:numId w:val="39"/>
@@ -3730,7 +3695,7 @@
     </w:p>
     <w:p>
       <w:pPr>
-        <w:pStyle w:val="BodyText"/>
+        <w:pStyle w:val="af2"/>
         <w:ind w:left="420"/>
         <w:rPr>
           <w:szCs w:val="21"/>
@@ -3752,6 +3717,7 @@
         <w:rPr>
           <w:szCs w:val="21"/>
         </w:rPr>
+        <w:lastRenderedPageBreak/>
         <w:t>SmbFile#setLastModified()</w:t>
       </w:r>
       <w:r>
@@ -3854,7 +3820,7 @@
     </w:p>
     <w:p>
       <w:pPr>
-        <w:pStyle w:val="BodyText"/>
+        <w:pStyle w:val="af2"/>
         <w:ind w:left="420"/>
         <w:rPr>
           <w:szCs w:val="21"/>
@@ -3881,7 +3847,7 @@
     </w:p>
     <w:p>
       <w:pPr>
-        <w:pStyle w:val="BodyText"/>
+        <w:pStyle w:val="af2"/>
         <w:ind w:left="420"/>
         <w:rPr>
           <w:szCs w:val="21"/>
@@ -3908,7 +3874,7 @@
     </w:p>
     <w:p>
       <w:pPr>
-        <w:pStyle w:val="BodyText"/>
+        <w:pStyle w:val="af2"/>
         <w:ind w:left="420"/>
         <w:rPr>
           <w:szCs w:val="21"/>
@@ -3947,7 +3913,7 @@
     </w:p>
     <w:p>
       <w:pPr>
-        <w:pStyle w:val="BodyText"/>
+        <w:pStyle w:val="af2"/>
         <w:ind w:left="420"/>
         <w:rPr>
           <w:szCs w:val="21"/>
@@ -4022,7 +3988,7 @@
     </w:p>
     <w:p>
       <w:pPr>
-        <w:pStyle w:val="BodyText"/>
+        <w:pStyle w:val="af2"/>
         <w:ind w:left="420"/>
         <w:rPr>
           <w:szCs w:val="21"/>
@@ -4031,7 +3997,7 @@
     </w:p>
     <w:p>
       <w:pPr>
-        <w:pStyle w:val="BodyText"/>
+        <w:pStyle w:val="af2"/>
         <w:ind w:left="420"/>
         <w:rPr>
           <w:szCs w:val="21"/>
@@ -4054,7 +4020,7 @@
     </w:p>
     <w:p>
       <w:pPr>
-        <w:pStyle w:val="ListParagraph"/>
+        <w:pStyle w:val="ad"/>
         <w:numPr>
           <w:ilvl w:val="0"/>
           <w:numId w:val="39"/>
@@ -4073,7 +4039,7 @@
     </w:p>
     <w:p>
       <w:pPr>
-        <w:pStyle w:val="BodyText"/>
+        <w:pStyle w:val="af2"/>
         <w:ind w:left="420"/>
         <w:rPr>
           <w:szCs w:val="21"/>
@@ -4106,7 +4072,7 @@
     </w:p>
     <w:p>
       <w:pPr>
-        <w:pStyle w:val="BodyText"/>
+        <w:pStyle w:val="af2"/>
         <w:ind w:left="420"/>
         <w:rPr>
           <w:szCs w:val="21"/>
@@ -4325,7 +4291,7 @@
     </w:p>
     <w:p>
       <w:pPr>
-        <w:pStyle w:val="BodyText"/>
+        <w:pStyle w:val="af2"/>
         <w:ind w:left="420"/>
         <w:rPr>
           <w:szCs w:val="21"/>
@@ -4495,7 +4461,7 @@
     </w:p>
     <w:p>
       <w:pPr>
-        <w:pStyle w:val="ListParagraph"/>
+        <w:pStyle w:val="ad"/>
         <w:numPr>
           <w:ilvl w:val="0"/>
           <w:numId w:val="39"/>
@@ -4548,7 +4514,7 @@
     </w:p>
     <w:p>
       <w:pPr>
-        <w:pStyle w:val="BodyText"/>
+        <w:pStyle w:val="af2"/>
         <w:ind w:left="420"/>
         <w:rPr>
           <w:szCs w:val="21"/>
@@ -4665,7 +4631,7 @@
     </w:p>
     <w:p>
       <w:pPr>
-        <w:pStyle w:val="BodyText"/>
+        <w:pStyle w:val="af2"/>
         <w:ind w:left="420"/>
         <w:rPr>
           <w:szCs w:val="21"/>
@@ -4754,7 +4720,7 @@
     </w:p>
     <w:p>
       <w:pPr>
-        <w:pStyle w:val="ListParagraph"/>
+        <w:pStyle w:val="ad"/>
         <w:numPr>
           <w:ilvl w:val="0"/>
           <w:numId w:val="39"/>
@@ -4806,7 +4772,7 @@
     </w:p>
     <w:p>
       <w:pPr>
-        <w:pStyle w:val="BodyText"/>
+        <w:pStyle w:val="af2"/>
         <w:ind w:left="420"/>
         <w:rPr>
           <w:szCs w:val="21"/>
@@ -4816,6 +4782,7 @@
         <w:rPr>
           <w:szCs w:val="21"/>
         </w:rPr>
+        <w:lastRenderedPageBreak/>
         <w:t>When checked, files are considered different if they differ by size.</w:t>
       </w:r>
     </w:p>
@@ -4829,7 +4796,7 @@
     </w:p>
     <w:p>
       <w:pPr>
-        <w:pStyle w:val="ListParagraph"/>
+        <w:pStyle w:val="ad"/>
         <w:numPr>
           <w:ilvl w:val="0"/>
           <w:numId w:val="39"/>
@@ -4848,7 +4815,7 @@
     </w:p>
     <w:p>
       <w:pPr>
-        <w:pStyle w:val="ListParagraph"/>
+        <w:pStyle w:val="ad"/>
         <w:ind w:leftChars="0" w:left="420"/>
         <w:rPr>
           <w:szCs w:val="21"/>
@@ -4889,7 +4856,7 @@
     </w:p>
     <w:p>
       <w:pPr>
-        <w:pStyle w:val="ListParagraph"/>
+        <w:pStyle w:val="ad"/>
         <w:keepNext/>
         <w:keepLines/>
         <w:numPr>
@@ -4917,7 +4884,7 @@
     </w:p>
     <w:p>
       <w:pPr>
-        <w:pStyle w:val="BodyText"/>
+        <w:pStyle w:val="af2"/>
         <w:keepNext/>
         <w:keepLines/>
         <w:ind w:left="420"/>
@@ -4942,7 +4909,7 @@
     </w:p>
     <w:p>
       <w:pPr>
-        <w:pStyle w:val="ListParagraph"/>
+        <w:pStyle w:val="ad"/>
         <w:numPr>
           <w:ilvl w:val="0"/>
           <w:numId w:val="39"/>
@@ -4961,7 +4928,7 @@
     </w:p>
     <w:p>
       <w:pPr>
-        <w:pStyle w:val="BodyText"/>
+        <w:pStyle w:val="af2"/>
         <w:ind w:left="420"/>
         <w:rPr>
           <w:szCs w:val="21"/>
@@ -5062,7 +5029,7 @@
     </w:p>
     <w:p>
       <w:pPr>
-        <w:pStyle w:val="ListParagraph"/>
+        <w:pStyle w:val="ad"/>
         <w:keepNext/>
         <w:keepLines/>
         <w:numPr>
@@ -5248,7 +5215,7 @@
     </w:p>
     <w:p>
       <w:pPr>
-        <w:pStyle w:val="ListParagraph"/>
+        <w:pStyle w:val="ad"/>
         <w:numPr>
           <w:ilvl w:val="0"/>
           <w:numId w:val="40"/>
@@ -5267,7 +5234,7 @@
     </w:p>
     <w:p>
       <w:pPr>
-        <w:pStyle w:val="ListParagraph"/>
+        <w:pStyle w:val="ad"/>
         <w:ind w:leftChars="0" w:left="480"/>
         <w:rPr>
           <w:szCs w:val="21"/>
@@ -5325,7 +5292,7 @@
     </w:p>
     <w:p>
       <w:pPr>
-        <w:pStyle w:val="ListParagraph"/>
+        <w:pStyle w:val="ad"/>
         <w:numPr>
           <w:ilvl w:val="0"/>
           <w:numId w:val="40"/>
@@ -5430,7 +5397,7 @@
     </w:p>
     <w:p>
       <w:pPr>
-        <w:pStyle w:val="ListParagraph"/>
+        <w:pStyle w:val="ad"/>
         <w:numPr>
           <w:ilvl w:val="0"/>
           <w:numId w:val="40"/>
@@ -5449,7 +5416,7 @@
     </w:p>
     <w:p>
       <w:pPr>
-        <w:pStyle w:val="ListParagraph"/>
+        <w:pStyle w:val="ad"/>
         <w:ind w:leftChars="0" w:left="480"/>
         <w:rPr>
           <w:szCs w:val="21"/>
@@ -5467,6 +5434,7 @@
     <w:p/>
     <w:p>
       <w:r>
+        <w:lastRenderedPageBreak/>
         <w:t>Detail</w:t>
       </w:r>
       <w:r>
@@ -5478,7 +5446,7 @@
     </w:p>
     <w:p>
       <w:pPr>
-        <w:pStyle w:val="ListBullet"/>
+        <w:pStyle w:val="a"/>
         <w:numPr>
           <w:ilvl w:val="0"/>
           <w:numId w:val="0"/>
@@ -5490,7 +5458,7 @@
       <w:hyperlink r:id="rId8" w:history="1">
         <w:r>
           <w:rPr>
-            <w:rStyle w:val="Hyperlink"/>
+            <w:rStyle w:val="a8"/>
             <w:sz w:val="24"/>
           </w:rPr>
           <w:t>https://drive.google.com/file/d/0B77t0XpnNT7OYzZ0U01rR0VRMlk/view?usp=sharing</w:t>
@@ -5512,7 +5480,7 @@
 </file>
 
 <file path=word/endnotes.xml><?xml version="1.0" encoding="utf-8"?>
-<w:endnotes xmlns:wpc="http://schemas.microsoft.com/office/word/2010/wordprocessingCanvas" xmlns:cx="http://schemas.microsoft.com/office/drawing/2014/chartex" xmlns:cx1="http://schemas.microsoft.com/office/drawing/2015/9/8/chartex" xmlns:cx2="http://schemas.microsoft.com/office/drawing/2015/10/21/chartex" xmlns:cx3="http://schemas.microsoft.com/office/drawing/2016/5/9/chartex" xmlns:cx4="http://schemas.microsoft.com/office/drawing/2016/5/10/chartex" xmlns:cx5="http://schemas.microsoft.com/office/drawing/2016/5/11/chartex" xmlns:cx6="http://schemas.microsoft.com/office/drawing/2016/5/12/chartex" xmlns:cx7="http://schemas.microsoft.com/office/drawing/2016/5/13/chartex" xmlns:cx8="http://schemas.microsoft.com/office/drawing/2016/5/14/chartex" xmlns:mc="http://schemas.openxmlformats.org/markup-compatibility/2006" xmlns:aink="http://schemas.microsoft.com/office/drawing/2016/ink" xmlns:am3d="http://schemas.microsoft.com/office/drawing/2017/model3d" xmlns:o="urn:schemas-microsoft-com:office:office" xmlns:r="http://schemas.openxmlformats.org/officeDocument/2006/relationships" xmlns:m="http://schemas.openxmlformats.org/officeDocument/2006/math" xmlns:v="urn:schemas-microsoft-com:vml" xmlns:wp14="http://schemas.microsoft.com/office/word/2010/wordprocessingDrawing" xmlns:wp="http://schemas.openxmlformats.org/drawingml/2006/wordprocessingDrawing" xmlns:w10="urn:schemas-microsoft-com:office:word" xmlns:w="http://schemas.openxmlformats.org/wordprocessingml/2006/main" xmlns:w14="http://schemas.microsoft.com/office/word/2010/wordml" xmlns:w15="http://schemas.microsoft.com/office/word/2012/wordml" xmlns:w16cex="http://schemas.microsoft.com/office/word/2018/wordml/cex" xmlns:w16cid="http://schemas.microsoft.com/office/word/2016/wordml/cid" xmlns:w16="http://schemas.microsoft.com/office/word/2018/wordml" xmlns:w16se="http://schemas.microsoft.com/office/word/2015/wordml/symex" xmlns:wpg="http://schemas.microsoft.com/office/word/2010/wordprocessingGroup" xmlns:wpi="http://schemas.microsoft.com/office/word/2010/wordprocessingInk" xmlns:wne="http://schemas.microsoft.com/office/word/2006/wordml" xmlns:wps="http://schemas.microsoft.com/office/word/2010/wordprocessingShape" mc:Ignorable="w14 w15 w16se w16cid w16 w16cex wp14">
+<w:endnotes xmlns:ve="http://schemas.openxmlformats.org/markup-compatibility/2006" xmlns:o="urn:schemas-microsoft-com:office:office" xmlns:r="http://schemas.openxmlformats.org/officeDocument/2006/relationships" xmlns:m="http://schemas.openxmlformats.org/officeDocument/2006/math" xmlns:v="urn:schemas-microsoft-com:vml" xmlns:wp="http://schemas.openxmlformats.org/drawingml/2006/wordprocessingDrawing" xmlns:w10="urn:schemas-microsoft-com:office:word" xmlns:w="http://schemas.openxmlformats.org/wordprocessingml/2006/main" xmlns:wne="http://schemas.microsoft.com/office/word/2006/wordml">
   <w:endnote w:type="separator" w:id="-1">
     <w:p>
       <w:r>
@@ -5685,78 +5653,78 @@
 </file>
 
 <file path=word/footer1.xml><?xml version="1.0" encoding="utf-8"?>
-<w:ftr xmlns:wpc="http://schemas.microsoft.com/office/word/2010/wordprocessingCanvas" xmlns:cx="http://schemas.microsoft.com/office/drawing/2014/chartex" xmlns:cx1="http://schemas.microsoft.com/office/drawing/2015/9/8/chartex" xmlns:cx2="http://schemas.microsoft.com/office/drawing/2015/10/21/chartex" xmlns:cx3="http://schemas.microsoft.com/office/drawing/2016/5/9/chartex" xmlns:cx4="http://schemas.microsoft.com/office/drawing/2016/5/10/chartex" xmlns:cx5="http://schemas.microsoft.com/office/drawing/2016/5/11/chartex" xmlns:cx6="http://schemas.microsoft.com/office/drawing/2016/5/12/chartex" xmlns:cx7="http://schemas.microsoft.com/office/drawing/2016/5/13/chartex" xmlns:cx8="http://schemas.microsoft.com/office/drawing/2016/5/14/chartex" xmlns:mc="http://schemas.openxmlformats.org/markup-compatibility/2006" xmlns:aink="http://schemas.microsoft.com/office/drawing/2016/ink" xmlns:am3d="http://schemas.microsoft.com/office/drawing/2017/model3d" xmlns:o="urn:schemas-microsoft-com:office:office" xmlns:r="http://schemas.openxmlformats.org/officeDocument/2006/relationships" xmlns:m="http://schemas.openxmlformats.org/officeDocument/2006/math" xmlns:v="urn:schemas-microsoft-com:vml" xmlns:wp14="http://schemas.microsoft.com/office/word/2010/wordprocessingDrawing" xmlns:wp="http://schemas.openxmlformats.org/drawingml/2006/wordprocessingDrawing" xmlns:w10="urn:schemas-microsoft-com:office:word" xmlns:w="http://schemas.openxmlformats.org/wordprocessingml/2006/main" xmlns:w14="http://schemas.microsoft.com/office/word/2010/wordml" xmlns:w15="http://schemas.microsoft.com/office/word/2012/wordml" xmlns:w16cex="http://schemas.microsoft.com/office/word/2018/wordml/cex" xmlns:w16cid="http://schemas.microsoft.com/office/word/2016/wordml/cid" xmlns:w16="http://schemas.microsoft.com/office/word/2018/wordml" xmlns:w16se="http://schemas.microsoft.com/office/word/2015/wordml/symex" xmlns:wpg="http://schemas.microsoft.com/office/word/2010/wordprocessingGroup" xmlns:wpi="http://schemas.microsoft.com/office/word/2010/wordprocessingInk" xmlns:wne="http://schemas.microsoft.com/office/word/2006/wordml" xmlns:wps="http://schemas.microsoft.com/office/word/2010/wordprocessingShape" mc:Ignorable="w14 w15 w16se w16cid w16 w16cex wp14">
+<w:ftr xmlns:ve="http://schemas.openxmlformats.org/markup-compatibility/2006" xmlns:o="urn:schemas-microsoft-com:office:office" xmlns:r="http://schemas.openxmlformats.org/officeDocument/2006/relationships" xmlns:m="http://schemas.openxmlformats.org/officeDocument/2006/math" xmlns:v="urn:schemas-microsoft-com:vml" xmlns:wp="http://schemas.openxmlformats.org/drawingml/2006/wordprocessingDrawing" xmlns:w10="urn:schemas-microsoft-com:office:word" xmlns:w="http://schemas.openxmlformats.org/wordprocessingml/2006/main" xmlns:wne="http://schemas.microsoft.com/office/word/2006/wordml">
   <w:p>
     <w:pPr>
-      <w:pStyle w:val="Footer"/>
+      <w:pStyle w:val="ab"/>
       <w:jc w:val="center"/>
     </w:pPr>
     <w:r>
       <w:rPr>
-        <w:rStyle w:val="PageNumber"/>
+        <w:rStyle w:val="ac"/>
       </w:rPr>
       <w:fldChar w:fldCharType="begin"/>
     </w:r>
     <w:r>
       <w:rPr>
-        <w:rStyle w:val="PageNumber"/>
+        <w:rStyle w:val="ac"/>
       </w:rPr>
       <w:instrText xml:space="preserve"> PAGE </w:instrText>
     </w:r>
     <w:r>
       <w:rPr>
-        <w:rStyle w:val="PageNumber"/>
+        <w:rStyle w:val="ac"/>
       </w:rPr>
       <w:fldChar w:fldCharType="separate"/>
     </w:r>
     <w:r>
       <w:rPr>
-        <w:rStyle w:val="PageNumber"/>
+        <w:rStyle w:val="ac"/>
         <w:noProof/>
       </w:rPr>
-      <w:t>1</w:t>
+      <w:t>3</w:t>
     </w:r>
     <w:r>
       <w:rPr>
-        <w:rStyle w:val="PageNumber"/>
+        <w:rStyle w:val="ac"/>
       </w:rPr>
       <w:fldChar w:fldCharType="end"/>
     </w:r>
     <w:r>
       <w:rPr>
-        <w:rStyle w:val="PageNumber"/>
+        <w:rStyle w:val="ac"/>
         <w:rFonts w:hint="eastAsia"/>
       </w:rPr>
       <w:t>/</w:t>
     </w:r>
     <w:r>
       <w:rPr>
-        <w:rStyle w:val="PageNumber"/>
+        <w:rStyle w:val="ac"/>
       </w:rPr>
       <w:fldChar w:fldCharType="begin"/>
     </w:r>
     <w:r>
       <w:rPr>
-        <w:rStyle w:val="PageNumber"/>
+        <w:rStyle w:val="ac"/>
       </w:rPr>
       <w:instrText xml:space="preserve"> NUMPAGES </w:instrText>
     </w:r>
     <w:r>
       <w:rPr>
-        <w:rStyle w:val="PageNumber"/>
+        <w:rStyle w:val="ac"/>
       </w:rPr>
       <w:fldChar w:fldCharType="separate"/>
     </w:r>
     <w:r>
       <w:rPr>
-        <w:rStyle w:val="PageNumber"/>
+        <w:rStyle w:val="ac"/>
         <w:noProof/>
       </w:rPr>
-      <w:t>7</w:t>
+      <w:t>8</w:t>
     </w:r>
     <w:r>
       <w:rPr>
-        <w:rStyle w:val="PageNumber"/>
+        <w:rStyle w:val="ac"/>
       </w:rPr>
       <w:fldChar w:fldCharType="end"/>
     </w:r>
@@ -5766,7 +5734,7 @@
 </file>
 
 <file path=word/footnotes.xml><?xml version="1.0" encoding="utf-8"?>
-<w:footnotes xmlns:wpc="http://schemas.microsoft.com/office/word/2010/wordprocessingCanvas" xmlns:cx="http://schemas.microsoft.com/office/drawing/2014/chartex" xmlns:cx1="http://schemas.microsoft.com/office/drawing/2015/9/8/chartex" xmlns:cx2="http://schemas.microsoft.com/office/drawing/2015/10/21/chartex" xmlns:cx3="http://schemas.microsoft.com/office/drawing/2016/5/9/chartex" xmlns:cx4="http://schemas.microsoft.com/office/drawing/2016/5/10/chartex" xmlns:cx5="http://schemas.microsoft.com/office/drawing/2016/5/11/chartex" xmlns:cx6="http://schemas.microsoft.com/office/drawing/2016/5/12/chartex" xmlns:cx7="http://schemas.microsoft.com/office/drawing/2016/5/13/chartex" xmlns:cx8="http://schemas.microsoft.com/office/drawing/2016/5/14/chartex" xmlns:mc="http://schemas.openxmlformats.org/markup-compatibility/2006" xmlns:aink="http://schemas.microsoft.com/office/drawing/2016/ink" xmlns:am3d="http://schemas.microsoft.com/office/drawing/2017/model3d" xmlns:o="urn:schemas-microsoft-com:office:office" xmlns:r="http://schemas.openxmlformats.org/officeDocument/2006/relationships" xmlns:m="http://schemas.openxmlformats.org/officeDocument/2006/math" xmlns:v="urn:schemas-microsoft-com:vml" xmlns:wp14="http://schemas.microsoft.com/office/word/2010/wordprocessingDrawing" xmlns:wp="http://schemas.openxmlformats.org/drawingml/2006/wordprocessingDrawing" xmlns:w10="urn:schemas-microsoft-com:office:word" xmlns:w="http://schemas.openxmlformats.org/wordprocessingml/2006/main" xmlns:w14="http://schemas.microsoft.com/office/word/2010/wordml" xmlns:w15="http://schemas.microsoft.com/office/word/2012/wordml" xmlns:w16cex="http://schemas.microsoft.com/office/word/2018/wordml/cex" xmlns:w16cid="http://schemas.microsoft.com/office/word/2016/wordml/cid" xmlns:w16="http://schemas.microsoft.com/office/word/2018/wordml" xmlns:w16se="http://schemas.microsoft.com/office/word/2015/wordml/symex" xmlns:wpg="http://schemas.microsoft.com/office/word/2010/wordprocessingGroup" xmlns:wpi="http://schemas.microsoft.com/office/word/2010/wordprocessingInk" xmlns:wne="http://schemas.microsoft.com/office/word/2006/wordml" xmlns:wps="http://schemas.microsoft.com/office/word/2010/wordprocessingShape" mc:Ignorable="w14 w15 w16se w16cid w16 w16cex wp14">
+<w:footnotes xmlns:ve="http://schemas.openxmlformats.org/markup-compatibility/2006" xmlns:o="urn:schemas-microsoft-com:office:office" xmlns:r="http://schemas.openxmlformats.org/officeDocument/2006/relationships" xmlns:m="http://schemas.openxmlformats.org/officeDocument/2006/math" xmlns:v="urn:schemas-microsoft-com:vml" xmlns:wp="http://schemas.openxmlformats.org/drawingml/2006/wordprocessingDrawing" xmlns:w10="urn:schemas-microsoft-com:office:word" xmlns:w="http://schemas.openxmlformats.org/wordprocessingml/2006/main" xmlns:wne="http://schemas.microsoft.com/office/word/2006/wordml">
   <w:footnote w:type="separator" w:id="-1">
     <w:p>
       <w:r>
@@ -5939,7 +5907,7 @@
 </file>
 
 <file path=word/header1.xml><?xml version="1.0" encoding="utf-8"?>
-<w:hdr xmlns:wpc="http://schemas.microsoft.com/office/word/2010/wordprocessingCanvas" xmlns:cx="http://schemas.microsoft.com/office/drawing/2014/chartex" xmlns:cx1="http://schemas.microsoft.com/office/drawing/2015/9/8/chartex" xmlns:cx2="http://schemas.microsoft.com/office/drawing/2015/10/21/chartex" xmlns:cx3="http://schemas.microsoft.com/office/drawing/2016/5/9/chartex" xmlns:cx4="http://schemas.microsoft.com/office/drawing/2016/5/10/chartex" xmlns:cx5="http://schemas.microsoft.com/office/drawing/2016/5/11/chartex" xmlns:cx6="http://schemas.microsoft.com/office/drawing/2016/5/12/chartex" xmlns:cx7="http://schemas.microsoft.com/office/drawing/2016/5/13/chartex" xmlns:cx8="http://schemas.microsoft.com/office/drawing/2016/5/14/chartex" xmlns:mc="http://schemas.openxmlformats.org/markup-compatibility/2006" xmlns:aink="http://schemas.microsoft.com/office/drawing/2016/ink" xmlns:am3d="http://schemas.microsoft.com/office/drawing/2017/model3d" xmlns:o="urn:schemas-microsoft-com:office:office" xmlns:r="http://schemas.openxmlformats.org/officeDocument/2006/relationships" xmlns:m="http://schemas.openxmlformats.org/officeDocument/2006/math" xmlns:v="urn:schemas-microsoft-com:vml" xmlns:wp14="http://schemas.microsoft.com/office/word/2010/wordprocessingDrawing" xmlns:wp="http://schemas.openxmlformats.org/drawingml/2006/wordprocessingDrawing" xmlns:w10="urn:schemas-microsoft-com:office:word" xmlns:w="http://schemas.openxmlformats.org/wordprocessingml/2006/main" xmlns:w14="http://schemas.microsoft.com/office/word/2010/wordml" xmlns:w15="http://schemas.microsoft.com/office/word/2012/wordml" xmlns:w16cex="http://schemas.microsoft.com/office/word/2018/wordml/cex" xmlns:w16cid="http://schemas.microsoft.com/office/word/2016/wordml/cid" xmlns:w16="http://schemas.microsoft.com/office/word/2018/wordml" xmlns:w16se="http://schemas.microsoft.com/office/word/2015/wordml/symex" xmlns:wpg="http://schemas.microsoft.com/office/word/2010/wordprocessingGroup" xmlns:wpi="http://schemas.microsoft.com/office/word/2010/wordprocessingInk" xmlns:wne="http://schemas.microsoft.com/office/word/2006/wordml" xmlns:wps="http://schemas.microsoft.com/office/word/2010/wordprocessingShape" mc:Ignorable="w14 w15 w16se w16cid w16 w16cex wp14">
+<w:hdr xmlns:ve="http://schemas.openxmlformats.org/markup-compatibility/2006" xmlns:o="urn:schemas-microsoft-com:office:office" xmlns:r="http://schemas.openxmlformats.org/officeDocument/2006/relationships" xmlns:m="http://schemas.openxmlformats.org/officeDocument/2006/math" xmlns:v="urn:schemas-microsoft-com:vml" xmlns:wp="http://schemas.openxmlformats.org/drawingml/2006/wordprocessingDrawing" xmlns:w10="urn:schemas-microsoft-com:office:word" xmlns:w="http://schemas.openxmlformats.org/wordprocessingml/2006/main" xmlns:wne="http://schemas.microsoft.com/office/word/2006/wordml">
   <w:p/>
   <w:p/>
   <w:p/>
@@ -6021,10 +5989,10 @@
 </file>
 
 <file path=word/header2.xml><?xml version="1.0" encoding="utf-8"?>
-<w:hdr xmlns:wpc="http://schemas.microsoft.com/office/word/2010/wordprocessingCanvas" xmlns:cx="http://schemas.microsoft.com/office/drawing/2014/chartex" xmlns:cx1="http://schemas.microsoft.com/office/drawing/2015/9/8/chartex" xmlns:cx2="http://schemas.microsoft.com/office/drawing/2015/10/21/chartex" xmlns:cx3="http://schemas.microsoft.com/office/drawing/2016/5/9/chartex" xmlns:cx4="http://schemas.microsoft.com/office/drawing/2016/5/10/chartex" xmlns:cx5="http://schemas.microsoft.com/office/drawing/2016/5/11/chartex" xmlns:cx6="http://schemas.microsoft.com/office/drawing/2016/5/12/chartex" xmlns:cx7="http://schemas.microsoft.com/office/drawing/2016/5/13/chartex" xmlns:cx8="http://schemas.microsoft.com/office/drawing/2016/5/14/chartex" xmlns:mc="http://schemas.openxmlformats.org/markup-compatibility/2006" xmlns:aink="http://schemas.microsoft.com/office/drawing/2016/ink" xmlns:am3d="http://schemas.microsoft.com/office/drawing/2017/model3d" xmlns:o="urn:schemas-microsoft-com:office:office" xmlns:r="http://schemas.openxmlformats.org/officeDocument/2006/relationships" xmlns:m="http://schemas.openxmlformats.org/officeDocument/2006/math" xmlns:v="urn:schemas-microsoft-com:vml" xmlns:wp14="http://schemas.microsoft.com/office/word/2010/wordprocessingDrawing" xmlns:wp="http://schemas.openxmlformats.org/drawingml/2006/wordprocessingDrawing" xmlns:w10="urn:schemas-microsoft-com:office:word" xmlns:w="http://schemas.openxmlformats.org/wordprocessingml/2006/main" xmlns:w14="http://schemas.microsoft.com/office/word/2010/wordml" xmlns:w15="http://schemas.microsoft.com/office/word/2012/wordml" xmlns:w16cex="http://schemas.microsoft.com/office/word/2018/wordml/cex" xmlns:w16cid="http://schemas.microsoft.com/office/word/2016/wordml/cid" xmlns:w16="http://schemas.microsoft.com/office/word/2018/wordml" xmlns:w16se="http://schemas.microsoft.com/office/word/2015/wordml/symex" xmlns:wpg="http://schemas.microsoft.com/office/word/2010/wordprocessingGroup" xmlns:wpi="http://schemas.microsoft.com/office/word/2010/wordprocessingInk" xmlns:wne="http://schemas.microsoft.com/office/word/2006/wordml" xmlns:wps="http://schemas.microsoft.com/office/word/2010/wordprocessingShape" mc:Ignorable="w14 w15 w16se w16cid w16 w16cex wp14">
+<w:hdr xmlns:ve="http://schemas.openxmlformats.org/markup-compatibility/2006" xmlns:o="urn:schemas-microsoft-com:office:office" xmlns:r="http://schemas.openxmlformats.org/officeDocument/2006/relationships" xmlns:m="http://schemas.openxmlformats.org/officeDocument/2006/math" xmlns:v="urn:schemas-microsoft-com:vml" xmlns:wp="http://schemas.openxmlformats.org/drawingml/2006/wordprocessingDrawing" xmlns:w10="urn:schemas-microsoft-com:office:word" xmlns:w="http://schemas.openxmlformats.org/wordprocessingml/2006/main" xmlns:wne="http://schemas.microsoft.com/office/word/2006/wordml">
   <w:p>
     <w:pPr>
-      <w:pStyle w:val="Header"/>
+      <w:pStyle w:val="aa"/>
       <w:jc w:val="center"/>
     </w:pPr>
     <w:r>
@@ -6039,7 +6007,7 @@
 </file>
 
 <file path=word/numbering.xml><?xml version="1.0" encoding="utf-8"?>
-<w:numbering xmlns:wpc="http://schemas.microsoft.com/office/word/2010/wordprocessingCanvas" xmlns:cx="http://schemas.microsoft.com/office/drawing/2014/chartex" xmlns:cx1="http://schemas.microsoft.com/office/drawing/2015/9/8/chartex" xmlns:cx2="http://schemas.microsoft.com/office/drawing/2015/10/21/chartex" xmlns:cx3="http://schemas.microsoft.com/office/drawing/2016/5/9/chartex" xmlns:cx4="http://schemas.microsoft.com/office/drawing/2016/5/10/chartex" xmlns:cx5="http://schemas.microsoft.com/office/drawing/2016/5/11/chartex" xmlns:cx6="http://schemas.microsoft.com/office/drawing/2016/5/12/chartex" xmlns:cx7="http://schemas.microsoft.com/office/drawing/2016/5/13/chartex" xmlns:cx8="http://schemas.microsoft.com/office/drawing/2016/5/14/chartex" xmlns:mc="http://schemas.openxmlformats.org/markup-compatibility/2006" xmlns:aink="http://schemas.microsoft.com/office/drawing/2016/ink" xmlns:am3d="http://schemas.microsoft.com/office/drawing/2017/model3d" xmlns:o="urn:schemas-microsoft-com:office:office" xmlns:r="http://schemas.openxmlformats.org/officeDocument/2006/relationships" xmlns:m="http://schemas.openxmlformats.org/officeDocument/2006/math" xmlns:v="urn:schemas-microsoft-com:vml" xmlns:wp14="http://schemas.microsoft.com/office/word/2010/wordprocessingDrawing" xmlns:wp="http://schemas.openxmlformats.org/drawingml/2006/wordprocessingDrawing" xmlns:w10="urn:schemas-microsoft-com:office:word" xmlns:w="http://schemas.openxmlformats.org/wordprocessingml/2006/main" xmlns:w14="http://schemas.microsoft.com/office/word/2010/wordml" xmlns:w15="http://schemas.microsoft.com/office/word/2012/wordml" xmlns:w16cex="http://schemas.microsoft.com/office/word/2018/wordml/cex" xmlns:w16cid="http://schemas.microsoft.com/office/word/2016/wordml/cid" xmlns:w16="http://schemas.microsoft.com/office/word/2018/wordml" xmlns:w16se="http://schemas.microsoft.com/office/word/2015/wordml/symex" xmlns:wpg="http://schemas.microsoft.com/office/word/2010/wordprocessingGroup" xmlns:wpi="http://schemas.microsoft.com/office/word/2010/wordprocessingInk" xmlns:wne="http://schemas.microsoft.com/office/word/2006/wordml" xmlns:wps="http://schemas.microsoft.com/office/word/2010/wordprocessingShape" mc:Ignorable="w14 w15 w16se w16cid w16 w16cex wp14">
+<w:numbering xmlns:ve="http://schemas.openxmlformats.org/markup-compatibility/2006" xmlns:o="urn:schemas-microsoft-com:office:office" xmlns:r="http://schemas.openxmlformats.org/officeDocument/2006/relationships" xmlns:m="http://schemas.openxmlformats.org/officeDocument/2006/math" xmlns:v="urn:schemas-microsoft-com:vml" xmlns:wp="http://schemas.openxmlformats.org/drawingml/2006/wordprocessingDrawing" xmlns:w10="urn:schemas-microsoft-com:office:word" xmlns:w="http://schemas.openxmlformats.org/wordprocessingml/2006/main" xmlns:wne="http://schemas.microsoft.com/office/word/2006/wordml">
   <w:numPicBullet w:numPicBulletId="0">
     <w:pict>
       <v:shapetype id="_x0000_t75" coordsize="21600,21600" o:spt="75" o:preferrelative="t" path="m@4@5l@4@11@9@11@9@5xe" filled="f" stroked="f">
@@ -6061,40 +6029,40 @@
         <v:path o:extrusionok="f" gradientshapeok="t" o:connecttype="rect"/>
         <o:lock v:ext="edit" aspectratio="t"/>
       </v:shapetype>
-      <v:shape id="_x0000_i1290" type="#_x0000_t75" style="width:10pt;height:10pt" o:bullet="t">
+      <v:shape id="_x0000_i1030" type="#_x0000_t75" style="width:9.8pt;height:9.8pt" o:bullet="t">
         <v:imagedata r:id="rId1" o:title="BD21335_"/>
       </v:shape>
     </w:pict>
   </w:numPicBullet>
   <w:numPicBullet w:numPicBulletId="1">
     <w:pict>
-      <v:shape id="_x0000_i1291" type="#_x0000_t75" style="width:11.6pt;height:11.6pt" o:bullet="t">
+      <v:shape id="_x0000_i1031" type="#_x0000_t75" style="width:11.7pt;height:11.7pt" o:bullet="t">
         <v:imagedata r:id="rId2" o:title="BD14565_"/>
       </v:shape>
     </w:pict>
   </w:numPicBullet>
   <w:numPicBullet w:numPicBulletId="2">
     <w:pict>
-      <v:shape id="_x0000_i1292" type="#_x0000_t75" style="width:14.4pt;height:14.4pt;visibility:visible;mso-wrap-style:square" o:bullet="t">
+      <v:shape id="_x0000_i1032" type="#_x0000_t75" style="width:14.5pt;height:14.5pt;visibility:visible;mso-wrap-style:square" o:bullet="t">
         <v:imagedata r:id="rId3" o:title="context_button_select_all"/>
       </v:shape>
     </w:pict>
   </w:numPicBullet>
   <w:numPicBullet w:numPicBulletId="3">
     <w:pict>
-      <v:shape id="_x0000_i1293" type="#_x0000_t75" style="width:47.9pt;height:47.9pt;visibility:visible;mso-wrap-style:square" o:bullet="t">
+      <v:shape id="_x0000_i1033" type="#_x0000_t75" style="width:48.15pt;height:48.15pt;visibility:visible;mso-wrap-style:square" o:bullet="t">
         <v:imagedata r:id="rId4" o:title="context_button_share"/>
       </v:shape>
     </w:pict>
   </w:numPicBullet>
-  <w:abstractNum w:abstractNumId="0" w15:restartNumberingAfterBreak="0">
+  <w:abstractNum w:abstractNumId="0">
     <w:nsid w:val="FFFFFF89"/>
     <w:multiLevelType w:val="singleLevel"/>
     <w:tmpl w:val="24843EA6"/>
     <w:lvl w:ilvl="0">
       <w:start w:val="1"/>
       <w:numFmt w:val="bullet"/>
-      <w:pStyle w:val="ListBullet"/>
+      <w:pStyle w:val="a"/>
       <w:lvlText w:val=""/>
       <w:lvlJc w:val="left"/>
       <w:pPr>
@@ -6108,7 +6076,7 @@
       </w:rPr>
     </w:lvl>
   </w:abstractNum>
-  <w:abstractNum w:abstractNumId="1" w15:restartNumberingAfterBreak="0">
+  <w:abstractNum w:abstractNumId="1">
     <w:nsid w:val="01622B35"/>
     <w:multiLevelType w:val="hybridMultilevel"/>
     <w:tmpl w:val="A2007422"/>
@@ -6250,7 +6218,7 @@
       </w:rPr>
     </w:lvl>
   </w:abstractNum>
-  <w:abstractNum w:abstractNumId="2" w15:restartNumberingAfterBreak="0">
+  <w:abstractNum w:abstractNumId="2">
     <w:nsid w:val="026926DC"/>
     <w:multiLevelType w:val="hybridMultilevel"/>
     <w:tmpl w:val="11542FDC"/>
@@ -6365,7 +6333,7 @@
       </w:rPr>
     </w:lvl>
   </w:abstractNum>
-  <w:abstractNum w:abstractNumId="3" w15:restartNumberingAfterBreak="0">
+  <w:abstractNum w:abstractNumId="3">
     <w:nsid w:val="036F5ED8"/>
     <w:multiLevelType w:val="hybridMultilevel"/>
     <w:tmpl w:val="B5609612"/>
@@ -6451,7 +6419,7 @@
       </w:pPr>
     </w:lvl>
   </w:abstractNum>
-  <w:abstractNum w:abstractNumId="4" w15:restartNumberingAfterBreak="0">
+  <w:abstractNum w:abstractNumId="4">
     <w:nsid w:val="038B1204"/>
     <w:multiLevelType w:val="hybridMultilevel"/>
     <w:tmpl w:val="B1BACE6C"/>
@@ -6596,7 +6564,7 @@
       </w:rPr>
     </w:lvl>
   </w:abstractNum>
-  <w:abstractNum w:abstractNumId="5" w15:restartNumberingAfterBreak="0">
+  <w:abstractNum w:abstractNumId="5">
     <w:nsid w:val="03D24D79"/>
     <w:multiLevelType w:val="hybridMultilevel"/>
     <w:tmpl w:val="D18A1C32"/>
@@ -6711,7 +6679,7 @@
       </w:rPr>
     </w:lvl>
   </w:abstractNum>
-  <w:abstractNum w:abstractNumId="6" w15:restartNumberingAfterBreak="0">
+  <w:abstractNum w:abstractNumId="6">
     <w:nsid w:val="07155835"/>
     <w:multiLevelType w:val="hybridMultilevel"/>
     <w:tmpl w:val="A0EADC86"/>
@@ -6855,7 +6823,7 @@
       </w:rPr>
     </w:lvl>
   </w:abstractNum>
-  <w:abstractNum w:abstractNumId="7" w15:restartNumberingAfterBreak="0">
+  <w:abstractNum w:abstractNumId="7">
     <w:nsid w:val="09CD21F7"/>
     <w:multiLevelType w:val="hybridMultilevel"/>
     <w:tmpl w:val="C47C7A44"/>
@@ -6970,7 +6938,7 @@
       </w:rPr>
     </w:lvl>
   </w:abstractNum>
-  <w:abstractNum w:abstractNumId="8" w15:restartNumberingAfterBreak="0">
+  <w:abstractNum w:abstractNumId="8">
     <w:nsid w:val="09DF5949"/>
     <w:multiLevelType w:val="hybridMultilevel"/>
     <w:tmpl w:val="D44AAA1C"/>
@@ -7112,7 +7080,7 @@
       </w:rPr>
     </w:lvl>
   </w:abstractNum>
-  <w:abstractNum w:abstractNumId="9" w15:restartNumberingAfterBreak="0">
+  <w:abstractNum w:abstractNumId="9">
     <w:nsid w:val="15192059"/>
     <w:multiLevelType w:val="hybridMultilevel"/>
     <w:tmpl w:val="4D6818FA"/>
@@ -7254,7 +7222,7 @@
       </w:rPr>
     </w:lvl>
   </w:abstractNum>
-  <w:abstractNum w:abstractNumId="10" w15:restartNumberingAfterBreak="0">
+  <w:abstractNum w:abstractNumId="10">
     <w:nsid w:val="16131439"/>
     <w:multiLevelType w:val="hybridMultilevel"/>
     <w:tmpl w:val="0C764E62"/>
@@ -7369,7 +7337,7 @@
       </w:rPr>
     </w:lvl>
   </w:abstractNum>
-  <w:abstractNum w:abstractNumId="11" w15:restartNumberingAfterBreak="0">
+  <w:abstractNum w:abstractNumId="11">
     <w:nsid w:val="16E043D6"/>
     <w:multiLevelType w:val="hybridMultilevel"/>
     <w:tmpl w:val="0FBCFAE4"/>
@@ -7513,7 +7481,7 @@
       </w:rPr>
     </w:lvl>
   </w:abstractNum>
-  <w:abstractNum w:abstractNumId="12" w15:restartNumberingAfterBreak="0">
+  <w:abstractNum w:abstractNumId="12">
     <w:nsid w:val="17F12366"/>
     <w:multiLevelType w:val="hybridMultilevel"/>
     <w:tmpl w:val="87845E1C"/>
@@ -7655,7 +7623,7 @@
       </w:rPr>
     </w:lvl>
   </w:abstractNum>
-  <w:abstractNum w:abstractNumId="13" w15:restartNumberingAfterBreak="0">
+  <w:abstractNum w:abstractNumId="13">
     <w:nsid w:val="1929740F"/>
     <w:multiLevelType w:val="hybridMultilevel"/>
     <w:tmpl w:val="73AC2E42"/>
@@ -7797,7 +7765,7 @@
       </w:rPr>
     </w:lvl>
   </w:abstractNum>
-  <w:abstractNum w:abstractNumId="14" w15:restartNumberingAfterBreak="0">
+  <w:abstractNum w:abstractNumId="14">
     <w:nsid w:val="1A7704E1"/>
     <w:multiLevelType w:val="hybridMultilevel"/>
     <w:tmpl w:val="D218736C"/>
@@ -7939,7 +7907,7 @@
       </w:rPr>
     </w:lvl>
   </w:abstractNum>
-  <w:abstractNum w:abstractNumId="15" w15:restartNumberingAfterBreak="0">
+  <w:abstractNum w:abstractNumId="15">
     <w:nsid w:val="1B6477A9"/>
     <w:multiLevelType w:val="multilevel"/>
     <w:tmpl w:val="7EFAD180"/>
@@ -8082,14 +8050,14 @@
       </w:rPr>
     </w:lvl>
   </w:abstractNum>
-  <w:abstractNum w:abstractNumId="16" w15:restartNumberingAfterBreak="0">
+  <w:abstractNum w:abstractNumId="16">
     <w:nsid w:val="1BA530CB"/>
     <w:multiLevelType w:val="multilevel"/>
     <w:tmpl w:val="9F9EEB8A"/>
     <w:lvl w:ilvl="0">
       <w:start w:val="1"/>
       <w:numFmt w:val="decimal"/>
-      <w:pStyle w:val="Heading1"/>
+      <w:pStyle w:val="1"/>
       <w:lvlText w:val="%1."/>
       <w:lvlJc w:val="left"/>
       <w:pPr>
@@ -8226,7 +8194,7 @@
       </w:rPr>
     </w:lvl>
   </w:abstractNum>
-  <w:abstractNum w:abstractNumId="17" w15:restartNumberingAfterBreak="0">
+  <w:abstractNum w:abstractNumId="17">
     <w:nsid w:val="1ED87B5D"/>
     <w:multiLevelType w:val="hybridMultilevel"/>
     <w:tmpl w:val="BE007CDC"/>
@@ -8365,7 +8333,7 @@
       </w:rPr>
     </w:lvl>
   </w:abstractNum>
-  <w:abstractNum w:abstractNumId="18" w15:restartNumberingAfterBreak="0">
+  <w:abstractNum w:abstractNumId="18">
     <w:nsid w:val="21DE7696"/>
     <w:multiLevelType w:val="hybridMultilevel"/>
     <w:tmpl w:val="4B6CD8DC"/>
@@ -8507,7 +8475,7 @@
       </w:rPr>
     </w:lvl>
   </w:abstractNum>
-  <w:abstractNum w:abstractNumId="19" w15:restartNumberingAfterBreak="0">
+  <w:abstractNum w:abstractNumId="19">
     <w:nsid w:val="309030B0"/>
     <w:multiLevelType w:val="hybridMultilevel"/>
     <w:tmpl w:val="18B899A8"/>
@@ -8649,11 +8617,11 @@
       </w:rPr>
     </w:lvl>
   </w:abstractNum>
-  <w:abstractNum w:abstractNumId="20" w15:restartNumberingAfterBreak="0">
+  <w:abstractNum w:abstractNumId="20">
     <w:nsid w:val="339A5FC8"/>
     <w:multiLevelType w:val="multilevel"/>
     <w:tmpl w:val="D55CAD9E"/>
-    <w:styleLink w:val="1"/>
+    <w:styleLink w:val="10"/>
     <w:lvl w:ilvl="0">
       <w:start w:val="1"/>
       <w:numFmt w:val="decimal"/>
@@ -8795,7 +8763,7 @@
       </w:rPr>
     </w:lvl>
   </w:abstractNum>
-  <w:abstractNum w:abstractNumId="21" w15:restartNumberingAfterBreak="0">
+  <w:abstractNum w:abstractNumId="21">
     <w:nsid w:val="37016CE5"/>
     <w:multiLevelType w:val="hybridMultilevel"/>
     <w:tmpl w:val="BF0A887A"/>
@@ -8941,7 +8909,7 @@
       </w:rPr>
     </w:lvl>
   </w:abstractNum>
-  <w:abstractNum w:abstractNumId="22" w15:restartNumberingAfterBreak="0">
+  <w:abstractNum w:abstractNumId="22">
     <w:nsid w:val="3D181147"/>
     <w:multiLevelType w:val="hybridMultilevel"/>
     <w:tmpl w:val="2310A664"/>
@@ -9083,7 +9051,7 @@
       </w:rPr>
     </w:lvl>
   </w:abstractNum>
-  <w:abstractNum w:abstractNumId="23" w15:restartNumberingAfterBreak="0">
+  <w:abstractNum w:abstractNumId="23">
     <w:nsid w:val="3ED24ADA"/>
     <w:multiLevelType w:val="hybridMultilevel"/>
     <w:tmpl w:val="AE72FED6"/>
@@ -9224,7 +9192,7 @@
       </w:rPr>
     </w:lvl>
   </w:abstractNum>
-  <w:abstractNum w:abstractNumId="24" w15:restartNumberingAfterBreak="0">
+  <w:abstractNum w:abstractNumId="24">
     <w:nsid w:val="3FDC263B"/>
     <w:multiLevelType w:val="hybridMultilevel"/>
     <w:tmpl w:val="481474C8"/>
@@ -9366,7 +9334,7 @@
       </w:rPr>
     </w:lvl>
   </w:abstractNum>
-  <w:abstractNum w:abstractNumId="25" w15:restartNumberingAfterBreak="0">
+  <w:abstractNum w:abstractNumId="25">
     <w:nsid w:val="46416899"/>
     <w:multiLevelType w:val="hybridMultilevel"/>
     <w:tmpl w:val="1B307B7E"/>
@@ -9508,7 +9476,7 @@
       </w:rPr>
     </w:lvl>
   </w:abstractNum>
-  <w:abstractNum w:abstractNumId="26" w15:restartNumberingAfterBreak="0">
+  <w:abstractNum w:abstractNumId="26">
     <w:nsid w:val="4CC27356"/>
     <w:multiLevelType w:val="hybridMultilevel"/>
     <w:tmpl w:val="F47607CC"/>
@@ -9649,7 +9617,7 @@
       </w:rPr>
     </w:lvl>
   </w:abstractNum>
-  <w:abstractNum w:abstractNumId="27" w15:restartNumberingAfterBreak="0">
+  <w:abstractNum w:abstractNumId="27">
     <w:nsid w:val="4D6A29DD"/>
     <w:multiLevelType w:val="hybridMultilevel"/>
     <w:tmpl w:val="816C8310"/>
@@ -9735,7 +9703,7 @@
       </w:pPr>
     </w:lvl>
   </w:abstractNum>
-  <w:abstractNum w:abstractNumId="28" w15:restartNumberingAfterBreak="0">
+  <w:abstractNum w:abstractNumId="28">
     <w:nsid w:val="539705EB"/>
     <w:multiLevelType w:val="hybridMultilevel"/>
     <w:tmpl w:val="4A785B70"/>
@@ -9850,7 +9818,7 @@
       </w:rPr>
     </w:lvl>
   </w:abstractNum>
-  <w:abstractNum w:abstractNumId="29" w15:restartNumberingAfterBreak="0">
+  <w:abstractNum w:abstractNumId="29">
     <w:nsid w:val="57035CF6"/>
     <w:multiLevelType w:val="hybridMultilevel"/>
     <w:tmpl w:val="3DB4B302"/>
@@ -9992,7 +9960,7 @@
       </w:rPr>
     </w:lvl>
   </w:abstractNum>
-  <w:abstractNum w:abstractNumId="30" w15:restartNumberingAfterBreak="0">
+  <w:abstractNum w:abstractNumId="30">
     <w:nsid w:val="5A302319"/>
     <w:multiLevelType w:val="hybridMultilevel"/>
     <w:tmpl w:val="3A7AA6AC"/>
@@ -10134,7 +10102,7 @@
       </w:rPr>
     </w:lvl>
   </w:abstractNum>
-  <w:abstractNum w:abstractNumId="31" w15:restartNumberingAfterBreak="0">
+  <w:abstractNum w:abstractNumId="31">
     <w:nsid w:val="5B0C2F9B"/>
     <w:multiLevelType w:val="multilevel"/>
     <w:tmpl w:val="D040E7B2"/>
@@ -10277,11 +10245,11 @@
       </w:rPr>
     </w:lvl>
   </w:abstractNum>
-  <w:abstractNum w:abstractNumId="32" w15:restartNumberingAfterBreak="0">
+  <w:abstractNum w:abstractNumId="32">
     <w:nsid w:val="5E355479"/>
     <w:multiLevelType w:val="multilevel"/>
     <w:tmpl w:val="FE42D32E"/>
-    <w:styleLink w:val="a"/>
+    <w:styleLink w:val="a0"/>
     <w:lvl w:ilvl="0">
       <w:start w:val="1"/>
       <w:numFmt w:val="decimal"/>
@@ -10401,7 +10369,7 @@
       </w:pPr>
     </w:lvl>
   </w:abstractNum>
-  <w:abstractNum w:abstractNumId="33" w15:restartNumberingAfterBreak="0">
+  <w:abstractNum w:abstractNumId="33">
     <w:nsid w:val="5E4C437E"/>
     <w:multiLevelType w:val="hybridMultilevel"/>
     <w:tmpl w:val="FB3495CE"/>
@@ -10543,7 +10511,7 @@
       </w:rPr>
     </w:lvl>
   </w:abstractNum>
-  <w:abstractNum w:abstractNumId="34" w15:restartNumberingAfterBreak="0">
+  <w:abstractNum w:abstractNumId="34">
     <w:nsid w:val="60F676D2"/>
     <w:multiLevelType w:val="hybridMultilevel"/>
     <w:tmpl w:val="44C0CB7A"/>
@@ -10685,7 +10653,7 @@
       </w:rPr>
     </w:lvl>
   </w:abstractNum>
-  <w:abstractNum w:abstractNumId="35" w15:restartNumberingAfterBreak="0">
+  <w:abstractNum w:abstractNumId="35">
     <w:nsid w:val="6304656F"/>
     <w:multiLevelType w:val="hybridMultilevel"/>
     <w:tmpl w:val="1D44306C"/>
@@ -10826,7 +10794,7 @@
       </w:rPr>
     </w:lvl>
   </w:abstractNum>
-  <w:abstractNum w:abstractNumId="36" w15:restartNumberingAfterBreak="0">
+  <w:abstractNum w:abstractNumId="36">
     <w:nsid w:val="65C16519"/>
     <w:multiLevelType w:val="hybridMultilevel"/>
     <w:tmpl w:val="55564C6C"/>
@@ -10968,7 +10936,7 @@
       </w:rPr>
     </w:lvl>
   </w:abstractNum>
-  <w:abstractNum w:abstractNumId="37" w15:restartNumberingAfterBreak="0">
+  <w:abstractNum w:abstractNumId="37">
     <w:nsid w:val="66CC6140"/>
     <w:multiLevelType w:val="hybridMultilevel"/>
     <w:tmpl w:val="B3F8D25C"/>
@@ -11083,7 +11051,7 @@
       </w:rPr>
     </w:lvl>
   </w:abstractNum>
-  <w:abstractNum w:abstractNumId="38" w15:restartNumberingAfterBreak="0">
+  <w:abstractNum w:abstractNumId="38">
     <w:nsid w:val="674930FD"/>
     <w:multiLevelType w:val="hybridMultilevel"/>
     <w:tmpl w:val="648E3B9E"/>
@@ -11225,7 +11193,7 @@
       </w:rPr>
     </w:lvl>
   </w:abstractNum>
-  <w:abstractNum w:abstractNumId="39" w15:restartNumberingAfterBreak="0">
+  <w:abstractNum w:abstractNumId="39">
     <w:nsid w:val="6A9D5A00"/>
     <w:multiLevelType w:val="hybridMultilevel"/>
     <w:tmpl w:val="729AE422"/>
@@ -11340,7 +11308,7 @@
       </w:rPr>
     </w:lvl>
   </w:abstractNum>
-  <w:abstractNum w:abstractNumId="40" w15:restartNumberingAfterBreak="0">
+  <w:abstractNum w:abstractNumId="40">
     <w:nsid w:val="6BD229C5"/>
     <w:multiLevelType w:val="hybridMultilevel"/>
     <w:tmpl w:val="65DC14CC"/>
@@ -11455,7 +11423,7 @@
       </w:rPr>
     </w:lvl>
   </w:abstractNum>
-  <w:abstractNum w:abstractNumId="41" w15:restartNumberingAfterBreak="0">
+  <w:abstractNum w:abstractNumId="41">
     <w:nsid w:val="6DEE080F"/>
     <w:multiLevelType w:val="hybridMultilevel"/>
     <w:tmpl w:val="C5784728"/>
@@ -11570,7 +11538,7 @@
       </w:rPr>
     </w:lvl>
   </w:abstractNum>
-  <w:abstractNum w:abstractNumId="42" w15:restartNumberingAfterBreak="0">
+  <w:abstractNum w:abstractNumId="42">
     <w:nsid w:val="733040B9"/>
     <w:multiLevelType w:val="hybridMultilevel"/>
     <w:tmpl w:val="54A21B6A"/>
@@ -11712,7 +11680,7 @@
       </w:rPr>
     </w:lvl>
   </w:abstractNum>
-  <w:abstractNum w:abstractNumId="43" w15:restartNumberingAfterBreak="0">
+  <w:abstractNum w:abstractNumId="43">
     <w:nsid w:val="7388007B"/>
     <w:multiLevelType w:val="hybridMultilevel"/>
     <w:tmpl w:val="44C80980"/>
@@ -11854,11 +11822,11 @@
       </w:rPr>
     </w:lvl>
   </w:abstractNum>
-  <w:abstractNum w:abstractNumId="44" w15:restartNumberingAfterBreak="0">
+  <w:abstractNum w:abstractNumId="44">
     <w:nsid w:val="79132DE4"/>
     <w:multiLevelType w:val="multilevel"/>
     <w:tmpl w:val="D55CAD9E"/>
-    <w:styleLink w:val="10"/>
+    <w:styleLink w:val="11"/>
     <w:lvl w:ilvl="0">
       <w:start w:val="1"/>
       <w:numFmt w:val="decimal"/>
@@ -11998,11 +11966,11 @@
       </w:rPr>
     </w:lvl>
   </w:abstractNum>
-  <w:abstractNum w:abstractNumId="45" w15:restartNumberingAfterBreak="0">
+  <w:abstractNum w:abstractNumId="45">
     <w:nsid w:val="7BEA20CE"/>
     <w:multiLevelType w:val="multilevel"/>
     <w:tmpl w:val="0409001F"/>
-    <w:styleLink w:val="a0"/>
+    <w:styleLink w:val="a1"/>
     <w:lvl w:ilvl="0">
       <w:start w:val="1"/>
       <w:numFmt w:val="decimal"/>
@@ -12292,7 +12260,7 @@
 </file>
 
 <file path=word/styles.xml><?xml version="1.0" encoding="utf-8"?>
-<w:styles xmlns:mc="http://schemas.openxmlformats.org/markup-compatibility/2006" xmlns:r="http://schemas.openxmlformats.org/officeDocument/2006/relationships" xmlns:w="http://schemas.openxmlformats.org/wordprocessingml/2006/main" xmlns:w14="http://schemas.microsoft.com/office/word/2010/wordml" xmlns:w15="http://schemas.microsoft.com/office/word/2012/wordml" xmlns:w16cex="http://schemas.microsoft.com/office/word/2018/wordml/cex" xmlns:w16cid="http://schemas.microsoft.com/office/word/2016/wordml/cid" xmlns:w16="http://schemas.microsoft.com/office/word/2018/wordml" xmlns:w16se="http://schemas.microsoft.com/office/word/2015/wordml/symex" mc:Ignorable="w14 w15 w16se w16cid w16 w16cex">
+<w:styles xmlns:r="http://schemas.openxmlformats.org/officeDocument/2006/relationships" xmlns:w="http://schemas.openxmlformats.org/wordprocessingml/2006/main">
   <w:docDefaults>
     <w:rPrDefault>
       <w:rPr>
@@ -12302,376 +12270,148 @@
     </w:rPrDefault>
     <w:pPrDefault/>
   </w:docDefaults>
-  <w:latentStyles w:defLockedState="0" w:defUIPriority="0" w:defSemiHidden="0" w:defUnhideWhenUsed="0" w:defQFormat="0" w:count="376">
-    <w:lsdException w:name="Normal" w:qFormat="1"/>
-    <w:lsdException w:name="heading 1" w:qFormat="1"/>
-    <w:lsdException w:name="heading 2" w:semiHidden="1" w:unhideWhenUsed="1" w:qFormat="1"/>
-    <w:lsdException w:name="heading 3" w:semiHidden="1" w:unhideWhenUsed="1" w:qFormat="1"/>
-    <w:lsdException w:name="heading 4" w:semiHidden="1" w:unhideWhenUsed="1" w:qFormat="1"/>
-    <w:lsdException w:name="heading 5" w:semiHidden="1" w:unhideWhenUsed="1" w:qFormat="1"/>
-    <w:lsdException w:name="heading 6" w:semiHidden="1" w:unhideWhenUsed="1" w:qFormat="1"/>
-    <w:lsdException w:name="heading 7" w:semiHidden="1" w:unhideWhenUsed="1" w:qFormat="1"/>
-    <w:lsdException w:name="heading 8" w:semiHidden="1" w:unhideWhenUsed="1" w:qFormat="1"/>
-    <w:lsdException w:name="heading 9" w:semiHidden="1" w:unhideWhenUsed="1" w:qFormat="1"/>
-    <w:lsdException w:name="index 1" w:semiHidden="1" w:unhideWhenUsed="1"/>
-    <w:lsdException w:name="index 2" w:semiHidden="1" w:unhideWhenUsed="1"/>
-    <w:lsdException w:name="index 3" w:semiHidden="1" w:unhideWhenUsed="1"/>
-    <w:lsdException w:name="index 4" w:semiHidden="1" w:unhideWhenUsed="1"/>
-    <w:lsdException w:name="index 5" w:semiHidden="1" w:unhideWhenUsed="1"/>
-    <w:lsdException w:name="index 6" w:semiHidden="1" w:unhideWhenUsed="1"/>
-    <w:lsdException w:name="index 7" w:semiHidden="1" w:unhideWhenUsed="1"/>
-    <w:lsdException w:name="index 8" w:semiHidden="1" w:unhideWhenUsed="1"/>
-    <w:lsdException w:name="index 9" w:semiHidden="1" w:unhideWhenUsed="1"/>
-    <w:lsdException w:name="toc 1" w:semiHidden="1" w:uiPriority="39" w:unhideWhenUsed="1"/>
-    <w:lsdException w:name="toc 2" w:semiHidden="1" w:uiPriority="39" w:unhideWhenUsed="1"/>
-    <w:lsdException w:name="toc 3" w:semiHidden="1" w:uiPriority="39" w:unhideWhenUsed="1"/>
-    <w:lsdException w:name="toc 4" w:semiHidden="1" w:unhideWhenUsed="1"/>
-    <w:lsdException w:name="toc 5" w:semiHidden="1" w:unhideWhenUsed="1"/>
-    <w:lsdException w:name="toc 6" w:semiHidden="1" w:unhideWhenUsed="1"/>
-    <w:lsdException w:name="toc 7" w:semiHidden="1" w:unhideWhenUsed="1"/>
-    <w:lsdException w:name="toc 8" w:semiHidden="1" w:unhideWhenUsed="1"/>
-    <w:lsdException w:name="toc 9" w:semiHidden="1" w:unhideWhenUsed="1"/>
-    <w:lsdException w:name="Normal Indent" w:semiHidden="1" w:unhideWhenUsed="1"/>
-    <w:lsdException w:name="footnote text" w:semiHidden="1" w:unhideWhenUsed="1"/>
-    <w:lsdException w:name="annotation text" w:semiHidden="1" w:unhideWhenUsed="1"/>
-    <w:lsdException w:name="header" w:semiHidden="1" w:unhideWhenUsed="1"/>
-    <w:lsdException w:name="footer" w:semiHidden="1" w:unhideWhenUsed="1"/>
-    <w:lsdException w:name="index heading" w:semiHidden="1" w:unhideWhenUsed="1"/>
-    <w:lsdException w:name="caption" w:semiHidden="1" w:unhideWhenUsed="1" w:qFormat="1"/>
-    <w:lsdException w:name="table of figures" w:semiHidden="1" w:unhideWhenUsed="1"/>
-    <w:lsdException w:name="envelope address" w:semiHidden="1" w:unhideWhenUsed="1"/>
-    <w:lsdException w:name="envelope return" w:semiHidden="1" w:unhideWhenUsed="1"/>
-    <w:lsdException w:name="footnote reference" w:semiHidden="1" w:unhideWhenUsed="1"/>
-    <w:lsdException w:name="annotation reference" w:semiHidden="1" w:unhideWhenUsed="1"/>
-    <w:lsdException w:name="line number" w:semiHidden="1" w:unhideWhenUsed="1"/>
-    <w:lsdException w:name="page number" w:semiHidden="1" w:unhideWhenUsed="1"/>
-    <w:lsdException w:name="endnote reference" w:semiHidden="1" w:unhideWhenUsed="1"/>
-    <w:lsdException w:name="endnote text" w:semiHidden="1" w:unhideWhenUsed="1"/>
-    <w:lsdException w:name="macro" w:semiHidden="1" w:unhideWhenUsed="1"/>
-    <w:lsdException w:name="toa heading" w:semiHidden="1" w:unhideWhenUsed="1"/>
-    <w:lsdException w:name="List Number" w:semiHidden="1" w:unhideWhenUsed="1"/>
-    <w:lsdException w:name="List 2" w:semiHidden="1" w:unhideWhenUsed="1"/>
-    <w:lsdException w:name="List 3" w:semiHidden="1" w:unhideWhenUsed="1"/>
-    <w:lsdException w:name="List 4" w:semiHidden="1" w:unhideWhenUsed="1"/>
-    <w:lsdException w:name="List 5" w:semiHidden="1" w:unhideWhenUsed="1"/>
-    <w:lsdException w:name="List Bullet 2" w:semiHidden="1" w:unhideWhenUsed="1"/>
-    <w:lsdException w:name="List Bullet 3" w:semiHidden="1" w:unhideWhenUsed="1"/>
-    <w:lsdException w:name="List Bullet 4" w:semiHidden="1" w:unhideWhenUsed="1"/>
-    <w:lsdException w:name="List Bullet 5" w:semiHidden="1" w:unhideWhenUsed="1"/>
-    <w:lsdException w:name="List Number 2" w:semiHidden="1" w:unhideWhenUsed="1"/>
-    <w:lsdException w:name="List Number 3" w:semiHidden="1" w:unhideWhenUsed="1"/>
-    <w:lsdException w:name="List Number 4" w:semiHidden="1" w:unhideWhenUsed="1"/>
-    <w:lsdException w:name="List Number 5" w:semiHidden="1" w:unhideWhenUsed="1"/>
-    <w:lsdException w:name="Title" w:qFormat="1"/>
-    <w:lsdException w:name="Closing" w:semiHidden="1" w:unhideWhenUsed="1"/>
-    <w:lsdException w:name="Signature" w:semiHidden="1" w:unhideWhenUsed="1"/>
-    <w:lsdException w:name="Default Paragraph Font" w:semiHidden="1" w:unhideWhenUsed="1"/>
-    <w:lsdException w:name="Body Text" w:semiHidden="1" w:unhideWhenUsed="1"/>
-    <w:lsdException w:name="Body Text Indent" w:semiHidden="1" w:unhideWhenUsed="1"/>
-    <w:lsdException w:name="List Continue" w:semiHidden="1" w:unhideWhenUsed="1"/>
-    <w:lsdException w:name="Message Header" w:semiHidden="1" w:unhideWhenUsed="1"/>
-    <w:lsdException w:name="Subtitle" w:qFormat="1"/>
-    <w:lsdException w:name="Salutation" w:semiHidden="1" w:unhideWhenUsed="1"/>
-    <w:lsdException w:name="Date" w:semiHidden="1" w:unhideWhenUsed="1"/>
-    <w:lsdException w:name="Body Text First Indent" w:semiHidden="1" w:unhideWhenUsed="1"/>
-    <w:lsdException w:name="Body Text First Indent 2" w:semiHidden="1" w:unhideWhenUsed="1"/>
-    <w:lsdException w:name="Note Heading" w:semiHidden="1" w:unhideWhenUsed="1"/>
-    <w:lsdException w:name="Body Text 2" w:semiHidden="1" w:unhideWhenUsed="1"/>
-    <w:lsdException w:name="Body Text 3" w:semiHidden="1" w:unhideWhenUsed="1"/>
-    <w:lsdException w:name="Body Text Indent 2" w:semiHidden="1" w:unhideWhenUsed="1"/>
-    <w:lsdException w:name="Body Text Indent 3" w:semiHidden="1" w:unhideWhenUsed="1"/>
-    <w:lsdException w:name="Block Text" w:semiHidden="1" w:unhideWhenUsed="1"/>
-    <w:lsdException w:name="Hyperlink" w:semiHidden="1" w:uiPriority="99" w:unhideWhenUsed="1"/>
-    <w:lsdException w:name="FollowedHyperlink" w:semiHidden="1" w:unhideWhenUsed="1"/>
-    <w:lsdException w:name="Strong" w:qFormat="1"/>
-    <w:lsdException w:name="Emphasis" w:qFormat="1"/>
-    <w:lsdException w:name="Document Map" w:semiHidden="1" w:unhideWhenUsed="1"/>
-    <w:lsdException w:name="Plain Text" w:semiHidden="1" w:unhideWhenUsed="1"/>
-    <w:lsdException w:name="E-mail Signature" w:semiHidden="1" w:unhideWhenUsed="1"/>
-    <w:lsdException w:name="HTML Top of Form" w:semiHidden="1" w:unhideWhenUsed="1"/>
-    <w:lsdException w:name="HTML Bottom of Form" w:semiHidden="1" w:unhideWhenUsed="1"/>
-    <w:lsdException w:name="Normal (Web)" w:semiHidden="1" w:unhideWhenUsed="1"/>
-    <w:lsdException w:name="HTML Acronym" w:semiHidden="1" w:unhideWhenUsed="1"/>
-    <w:lsdException w:name="HTML Address" w:semiHidden="1" w:unhideWhenUsed="1"/>
-    <w:lsdException w:name="HTML Cite" w:semiHidden="1" w:unhideWhenUsed="1"/>
-    <w:lsdException w:name="HTML Code" w:semiHidden="1" w:unhideWhenUsed="1"/>
-    <w:lsdException w:name="HTML Definition" w:semiHidden="1" w:unhideWhenUsed="1"/>
-    <w:lsdException w:name="HTML Keyboard" w:semiHidden="1" w:unhideWhenUsed="1"/>
-    <w:lsdException w:name="HTML Preformatted" w:semiHidden="1" w:unhideWhenUsed="1"/>
-    <w:lsdException w:name="HTML Sample" w:semiHidden="1" w:unhideWhenUsed="1"/>
-    <w:lsdException w:name="HTML Typewriter" w:semiHidden="1" w:unhideWhenUsed="1"/>
-    <w:lsdException w:name="HTML Variable" w:semiHidden="1" w:unhideWhenUsed="1"/>
-    <w:lsdException w:name="Normal Table" w:semiHidden="1" w:unhideWhenUsed="1"/>
-    <w:lsdException w:name="annotation subject" w:semiHidden="1" w:unhideWhenUsed="1"/>
-    <w:lsdException w:name="No List" w:semiHidden="1" w:unhideWhenUsed="1"/>
-    <w:lsdException w:name="Outline List 1" w:semiHidden="1" w:unhideWhenUsed="1"/>
-    <w:lsdException w:name="Outline List 2" w:semiHidden="1" w:unhideWhenUsed="1"/>
-    <w:lsdException w:name="Outline List 3" w:semiHidden="1" w:unhideWhenUsed="1"/>
-    <w:lsdException w:name="Table Simple 1" w:semiHidden="1" w:unhideWhenUsed="1"/>
-    <w:lsdException w:name="Table Simple 2" w:semiHidden="1" w:unhideWhenUsed="1"/>
-    <w:lsdException w:name="Table Simple 3" w:semiHidden="1" w:unhideWhenUsed="1"/>
-    <w:lsdException w:name="Table Classic 1" w:semiHidden="1" w:unhideWhenUsed="1"/>
-    <w:lsdException w:name="Table Classic 2" w:semiHidden="1" w:unhideWhenUsed="1"/>
-    <w:lsdException w:name="Table Classic 3" w:semiHidden="1" w:unhideWhenUsed="1"/>
-    <w:lsdException w:name="Table Classic 4" w:semiHidden="1" w:unhideWhenUsed="1"/>
-    <w:lsdException w:name="Table Colorful 1" w:semiHidden="1" w:unhideWhenUsed="1"/>
-    <w:lsdException w:name="Table Colorful 2" w:semiHidden="1" w:unhideWhenUsed="1"/>
-    <w:lsdException w:name="Table Colorful 3" w:semiHidden="1" w:unhideWhenUsed="1"/>
-    <w:lsdException w:name="Table Columns 1" w:semiHidden="1" w:unhideWhenUsed="1"/>
-    <w:lsdException w:name="Table Columns 2" w:semiHidden="1" w:unhideWhenUsed="1"/>
-    <w:lsdException w:name="Table Columns 3" w:semiHidden="1" w:unhideWhenUsed="1"/>
-    <w:lsdException w:name="Table Columns 4" w:semiHidden="1" w:unhideWhenUsed="1"/>
-    <w:lsdException w:name="Table Columns 5" w:semiHidden="1" w:unhideWhenUsed="1"/>
-    <w:lsdException w:name="Table Grid 1" w:semiHidden="1" w:unhideWhenUsed="1"/>
-    <w:lsdException w:name="Table Grid 2" w:semiHidden="1" w:unhideWhenUsed="1"/>
-    <w:lsdException w:name="Table Grid 3" w:semiHidden="1" w:unhideWhenUsed="1"/>
-    <w:lsdException w:name="Table Grid 4" w:semiHidden="1" w:unhideWhenUsed="1"/>
-    <w:lsdException w:name="Table Grid 5" w:semiHidden="1" w:unhideWhenUsed="1"/>
-    <w:lsdException w:name="Table Grid 6" w:semiHidden="1" w:unhideWhenUsed="1"/>
-    <w:lsdException w:name="Table Grid 7" w:semiHidden="1" w:unhideWhenUsed="1"/>
-    <w:lsdException w:name="Table Grid 8" w:semiHidden="1" w:unhideWhenUsed="1"/>
-    <w:lsdException w:name="Table List 1" w:semiHidden="1" w:unhideWhenUsed="1"/>
-    <w:lsdException w:name="Table List 2" w:semiHidden="1" w:unhideWhenUsed="1"/>
-    <w:lsdException w:name="Table List 3" w:semiHidden="1" w:unhideWhenUsed="1"/>
-    <w:lsdException w:name="Table List 4" w:semiHidden="1" w:unhideWhenUsed="1"/>
-    <w:lsdException w:name="Table List 5" w:semiHidden="1" w:unhideWhenUsed="1"/>
-    <w:lsdException w:name="Table List 6" w:semiHidden="1" w:unhideWhenUsed="1"/>
-    <w:lsdException w:name="Table List 7" w:semiHidden="1" w:unhideWhenUsed="1"/>
-    <w:lsdException w:name="Table List 8" w:semiHidden="1" w:unhideWhenUsed="1"/>
-    <w:lsdException w:name="Table 3D effects 1" w:semiHidden="1" w:unhideWhenUsed="1"/>
-    <w:lsdException w:name="Table 3D effects 2" w:semiHidden="1" w:unhideWhenUsed="1"/>
-    <w:lsdException w:name="Table 3D effects 3" w:semiHidden="1" w:unhideWhenUsed="1"/>
-    <w:lsdException w:name="Table Contemporary" w:semiHidden="1" w:unhideWhenUsed="1"/>
-    <w:lsdException w:name="Table Elegant" w:semiHidden="1" w:unhideWhenUsed="1"/>
-    <w:lsdException w:name="Table Professional" w:semiHidden="1" w:unhideWhenUsed="1"/>
-    <w:lsdException w:name="Table Subtle 1" w:semiHidden="1" w:unhideWhenUsed="1"/>
-    <w:lsdException w:name="Table Subtle 2" w:semiHidden="1" w:unhideWhenUsed="1"/>
-    <w:lsdException w:name="Table Web 1" w:semiHidden="1" w:unhideWhenUsed="1"/>
-    <w:lsdException w:name="Table Web 2" w:semiHidden="1" w:unhideWhenUsed="1"/>
-    <w:lsdException w:name="Table Web 3" w:semiHidden="1" w:unhideWhenUsed="1"/>
-    <w:lsdException w:name="Table Theme" w:semiHidden="1" w:unhideWhenUsed="1"/>
-    <w:lsdException w:name="Placeholder Text" w:semiHidden="1" w:uiPriority="99"/>
-    <w:lsdException w:name="No Spacing" w:uiPriority="1" w:qFormat="1"/>
-    <w:lsdException w:name="Light Shading" w:uiPriority="60"/>
-    <w:lsdException w:name="Light List" w:uiPriority="61"/>
-    <w:lsdException w:name="Light Grid" w:uiPriority="62"/>
-    <w:lsdException w:name="Medium Shading 1" w:uiPriority="63"/>
-    <w:lsdException w:name="Medium Shading 2" w:uiPriority="64"/>
-    <w:lsdException w:name="Medium List 1" w:uiPriority="65"/>
-    <w:lsdException w:name="Medium List 2" w:uiPriority="66"/>
-    <w:lsdException w:name="Medium Grid 1" w:uiPriority="67"/>
-    <w:lsdException w:name="Medium Grid 2" w:uiPriority="68"/>
-    <w:lsdException w:name="Medium Grid 3" w:uiPriority="69"/>
-    <w:lsdException w:name="Dark List" w:uiPriority="70"/>
-    <w:lsdException w:name="Colorful Shading" w:uiPriority="71"/>
-    <w:lsdException w:name="Colorful List" w:uiPriority="72"/>
-    <w:lsdException w:name="Colorful Grid" w:uiPriority="73"/>
-    <w:lsdException w:name="Light Shading Accent 1" w:uiPriority="60"/>
-    <w:lsdException w:name="Light List Accent 1" w:uiPriority="61"/>
-    <w:lsdException w:name="Light Grid Accent 1" w:uiPriority="62"/>
-    <w:lsdException w:name="Medium Shading 1 Accent 1" w:uiPriority="63"/>
-    <w:lsdException w:name="Medium Shading 2 Accent 1" w:uiPriority="64"/>
-    <w:lsdException w:name="Medium List 1 Accent 1" w:uiPriority="65"/>
-    <w:lsdException w:name="Revision" w:semiHidden="1" w:uiPriority="99"/>
-    <w:lsdException w:name="List Paragraph" w:uiPriority="34" w:qFormat="1"/>
-    <w:lsdException w:name="Quote" w:uiPriority="29" w:qFormat="1"/>
-    <w:lsdException w:name="Intense Quote" w:uiPriority="30" w:qFormat="1"/>
-    <w:lsdException w:name="Medium List 2 Accent 1" w:uiPriority="66"/>
-    <w:lsdException w:name="Medium Grid 1 Accent 1" w:uiPriority="67"/>
-    <w:lsdException w:name="Medium Grid 2 Accent 1" w:uiPriority="68"/>
-    <w:lsdException w:name="Medium Grid 3 Accent 1" w:uiPriority="69"/>
-    <w:lsdException w:name="Dark List Accent 1" w:uiPriority="70"/>
-    <w:lsdException w:name="Colorful Shading Accent 1" w:uiPriority="71"/>
-    <w:lsdException w:name="Colorful List Accent 1" w:uiPriority="72"/>
-    <w:lsdException w:name="Colorful Grid Accent 1" w:uiPriority="73"/>
-    <w:lsdException w:name="Light Shading Accent 2" w:uiPriority="60"/>
-    <w:lsdException w:name="Light List Accent 2" w:uiPriority="61"/>
-    <w:lsdException w:name="Light Grid Accent 2" w:uiPriority="62"/>
-    <w:lsdException w:name="Medium Shading 1 Accent 2" w:uiPriority="63"/>
-    <w:lsdException w:name="Medium Shading 2 Accent 2" w:uiPriority="64"/>
-    <w:lsdException w:name="Medium List 1 Accent 2" w:uiPriority="65"/>
-    <w:lsdException w:name="Medium List 2 Accent 2" w:uiPriority="66"/>
-    <w:lsdException w:name="Medium Grid 1 Accent 2" w:uiPriority="67"/>
-    <w:lsdException w:name="Medium Grid 2 Accent 2" w:uiPriority="68"/>
-    <w:lsdException w:name="Medium Grid 3 Accent 2" w:uiPriority="69"/>
-    <w:lsdException w:name="Dark List Accent 2" w:uiPriority="70"/>
-    <w:lsdException w:name="Colorful Shading Accent 2" w:uiPriority="71"/>
-    <w:lsdException w:name="Colorful List Accent 2" w:uiPriority="72"/>
-    <w:lsdException w:name="Colorful Grid Accent 2" w:uiPriority="73"/>
-    <w:lsdException w:name="Light Shading Accent 3" w:uiPriority="60"/>
-    <w:lsdException w:name="Light List Accent 3" w:uiPriority="61"/>
-    <w:lsdException w:name="Light Grid Accent 3" w:uiPriority="62"/>
-    <w:lsdException w:name="Medium Shading 1 Accent 3" w:uiPriority="63"/>
-    <w:lsdException w:name="Medium Shading 2 Accent 3" w:uiPriority="64"/>
-    <w:lsdException w:name="Medium List 1 Accent 3" w:uiPriority="65"/>
-    <w:lsdException w:name="Medium List 2 Accent 3" w:uiPriority="66"/>
-    <w:lsdException w:name="Medium Grid 1 Accent 3" w:uiPriority="67"/>
-    <w:lsdException w:name="Medium Grid 2 Accent 3" w:uiPriority="68"/>
-    <w:lsdException w:name="Medium Grid 3 Accent 3" w:uiPriority="69"/>
-    <w:lsdException w:name="Dark List Accent 3" w:uiPriority="70"/>
-    <w:lsdException w:name="Colorful Shading Accent 3" w:uiPriority="71"/>
-    <w:lsdException w:name="Colorful List Accent 3" w:uiPriority="72"/>
-    <w:lsdException w:name="Colorful Grid Accent 3" w:uiPriority="73"/>
-    <w:lsdException w:name="Light Shading Accent 4" w:uiPriority="60"/>
-    <w:lsdException w:name="Light List Accent 4" w:uiPriority="61"/>
-    <w:lsdException w:name="Light Grid Accent 4" w:uiPriority="62"/>
-    <w:lsdException w:name="Medium Shading 1 Accent 4" w:uiPriority="63"/>
-    <w:lsdException w:name="Medium Shading 2 Accent 4" w:uiPriority="64"/>
-    <w:lsdException w:name="Medium List 1 Accent 4" w:uiPriority="65"/>
-    <w:lsdException w:name="Medium List 2 Accent 4" w:uiPriority="66"/>
-    <w:lsdException w:name="Medium Grid 1 Accent 4" w:uiPriority="67"/>
-    <w:lsdException w:name="Medium Grid 2 Accent 4" w:uiPriority="68"/>
-    <w:lsdException w:name="Medium Grid 3 Accent 4" w:uiPriority="69"/>
-    <w:lsdException w:name="Dark List Accent 4" w:uiPriority="70"/>
-    <w:lsdException w:name="Colorful Shading Accent 4" w:uiPriority="71"/>
-    <w:lsdException w:name="Colorful List Accent 4" w:uiPriority="72"/>
-    <w:lsdException w:name="Colorful Grid Accent 4" w:uiPriority="73"/>
-    <w:lsdException w:name="Light Shading Accent 5" w:uiPriority="60"/>
-    <w:lsdException w:name="Light List Accent 5" w:uiPriority="61"/>
-    <w:lsdException w:name="Light Grid Accent 5" w:uiPriority="62"/>
-    <w:lsdException w:name="Medium Shading 1 Accent 5" w:uiPriority="63"/>
-    <w:lsdException w:name="Medium Shading 2 Accent 5" w:uiPriority="64"/>
-    <w:lsdException w:name="Medium List 1 Accent 5" w:uiPriority="65"/>
-    <w:lsdException w:name="Medium List 2 Accent 5" w:uiPriority="66"/>
-    <w:lsdException w:name="Medium Grid 1 Accent 5" w:uiPriority="67"/>
-    <w:lsdException w:name="Medium Grid 2 Accent 5" w:uiPriority="68"/>
-    <w:lsdException w:name="Medium Grid 3 Accent 5" w:uiPriority="69"/>
-    <w:lsdException w:name="Dark List Accent 5" w:uiPriority="70"/>
-    <w:lsdException w:name="Colorful Shading Accent 5" w:uiPriority="71"/>
-    <w:lsdException w:name="Colorful List Accent 5" w:uiPriority="72"/>
-    <w:lsdException w:name="Colorful Grid Accent 5" w:uiPriority="73"/>
-    <w:lsdException w:name="Light Shading Accent 6" w:uiPriority="60"/>
-    <w:lsdException w:name="Light List Accent 6" w:uiPriority="61"/>
-    <w:lsdException w:name="Light Grid Accent 6" w:uiPriority="62"/>
-    <w:lsdException w:name="Medium Shading 1 Accent 6" w:uiPriority="63"/>
-    <w:lsdException w:name="Medium Shading 2 Accent 6" w:uiPriority="64"/>
-    <w:lsdException w:name="Medium List 1 Accent 6" w:uiPriority="65"/>
-    <w:lsdException w:name="Medium List 2 Accent 6" w:uiPriority="66"/>
-    <w:lsdException w:name="Medium Grid 1 Accent 6" w:uiPriority="67"/>
-    <w:lsdException w:name="Medium Grid 2 Accent 6" w:uiPriority="68"/>
-    <w:lsdException w:name="Medium Grid 3 Accent 6" w:uiPriority="69"/>
-    <w:lsdException w:name="Dark List Accent 6" w:uiPriority="70"/>
-    <w:lsdException w:name="Colorful Shading Accent 6" w:uiPriority="71"/>
-    <w:lsdException w:name="Colorful List Accent 6" w:uiPriority="72"/>
-    <w:lsdException w:name="Colorful Grid Accent 6" w:uiPriority="73"/>
-    <w:lsdException w:name="Subtle Emphasis" w:uiPriority="19" w:qFormat="1"/>
-    <w:lsdException w:name="Intense Emphasis" w:uiPriority="21" w:qFormat="1"/>
-    <w:lsdException w:name="Subtle Reference" w:uiPriority="31" w:qFormat="1"/>
-    <w:lsdException w:name="Intense Reference" w:uiPriority="32" w:qFormat="1"/>
-    <w:lsdException w:name="Book Title" w:uiPriority="33" w:qFormat="1"/>
-    <w:lsdException w:name="Bibliography" w:semiHidden="1" w:uiPriority="37" w:unhideWhenUsed="1"/>
-    <w:lsdException w:name="TOC Heading" w:semiHidden="1" w:uiPriority="39" w:unhideWhenUsed="1" w:qFormat="1"/>
-    <w:lsdException w:name="Plain Table 1" w:uiPriority="41"/>
-    <w:lsdException w:name="Plain Table 2" w:uiPriority="42"/>
-    <w:lsdException w:name="Plain Table 3" w:uiPriority="43"/>
-    <w:lsdException w:name="Plain Table 4" w:uiPriority="44"/>
-    <w:lsdException w:name="Plain Table 5" w:uiPriority="45"/>
-    <w:lsdException w:name="Grid Table Light" w:uiPriority="40"/>
-    <w:lsdException w:name="Grid Table 1 Light" w:uiPriority="46"/>
-    <w:lsdException w:name="Grid Table 2" w:uiPriority="47"/>
-    <w:lsdException w:name="Grid Table 3" w:uiPriority="48"/>
-    <w:lsdException w:name="Grid Table 4" w:uiPriority="49"/>
-    <w:lsdException w:name="Grid Table 5 Dark" w:uiPriority="50"/>
-    <w:lsdException w:name="Grid Table 6 Colorful" w:uiPriority="51"/>
-    <w:lsdException w:name="Grid Table 7 Colorful" w:uiPriority="52"/>
-    <w:lsdException w:name="Grid Table 1 Light Accent 1" w:uiPriority="46"/>
-    <w:lsdException w:name="Grid Table 2 Accent 1" w:uiPriority="47"/>
-    <w:lsdException w:name="Grid Table 3 Accent 1" w:uiPriority="48"/>
-    <w:lsdException w:name="Grid Table 4 Accent 1" w:uiPriority="49"/>
-    <w:lsdException w:name="Grid Table 5 Dark Accent 1" w:uiPriority="50"/>
-    <w:lsdException w:name="Grid Table 6 Colorful Accent 1" w:uiPriority="51"/>
-    <w:lsdException w:name="Grid Table 7 Colorful Accent 1" w:uiPriority="52"/>
-    <w:lsdException w:name="Grid Table 1 Light Accent 2" w:uiPriority="46"/>
-    <w:lsdException w:name="Grid Table 2 Accent 2" w:uiPriority="47"/>
-    <w:lsdException w:name="Grid Table 3 Accent 2" w:uiPriority="48"/>
-    <w:lsdException w:name="Grid Table 4 Accent 2" w:uiPriority="49"/>
-    <w:lsdException w:name="Grid Table 5 Dark Accent 2" w:uiPriority="50"/>
-    <w:lsdException w:name="Grid Table 6 Colorful Accent 2" w:uiPriority="51"/>
-    <w:lsdException w:name="Grid Table 7 Colorful Accent 2" w:uiPriority="52"/>
-    <w:lsdException w:name="Grid Table 1 Light Accent 3" w:uiPriority="46"/>
-    <w:lsdException w:name="Grid Table 2 Accent 3" w:uiPriority="47"/>
-    <w:lsdException w:name="Grid Table 3 Accent 3" w:uiPriority="48"/>
-    <w:lsdException w:name="Grid Table 4 Accent 3" w:uiPriority="49"/>
-    <w:lsdException w:name="Grid Table 5 Dark Accent 3" w:uiPriority="50"/>
-    <w:lsdException w:name="Grid Table 6 Colorful Accent 3" w:uiPriority="51"/>
-    <w:lsdException w:name="Grid Table 7 Colorful Accent 3" w:uiPriority="52"/>
-    <w:lsdException w:name="Grid Table 1 Light Accent 4" w:uiPriority="46"/>
-    <w:lsdException w:name="Grid Table 2 Accent 4" w:uiPriority="47"/>
-    <w:lsdException w:name="Grid Table 3 Accent 4" w:uiPriority="48"/>
-    <w:lsdException w:name="Grid Table 4 Accent 4" w:uiPriority="49"/>
-    <w:lsdException w:name="Grid Table 5 Dark Accent 4" w:uiPriority="50"/>
-    <w:lsdException w:name="Grid Table 6 Colorful Accent 4" w:uiPriority="51"/>
-    <w:lsdException w:name="Grid Table 7 Colorful Accent 4" w:uiPriority="52"/>
-    <w:lsdException w:name="Grid Table 1 Light Accent 5" w:uiPriority="46"/>
-    <w:lsdException w:name="Grid Table 2 Accent 5" w:uiPriority="47"/>
-    <w:lsdException w:name="Grid Table 3 Accent 5" w:uiPriority="48"/>
-    <w:lsdException w:name="Grid Table 4 Accent 5" w:uiPriority="49"/>
-    <w:lsdException w:name="Grid Table 5 Dark Accent 5" w:uiPriority="50"/>
-    <w:lsdException w:name="Grid Table 6 Colorful Accent 5" w:uiPriority="51"/>
-    <w:lsdException w:name="Grid Table 7 Colorful Accent 5" w:uiPriority="52"/>
-    <w:lsdException w:name="Grid Table 1 Light Accent 6" w:uiPriority="46"/>
-    <w:lsdException w:name="Grid Table 2 Accent 6" w:uiPriority="47"/>
-    <w:lsdException w:name="Grid Table 3 Accent 6" w:uiPriority="48"/>
-    <w:lsdException w:name="Grid Table 4 Accent 6" w:uiPriority="49"/>
-    <w:lsdException w:name="Grid Table 5 Dark Accent 6" w:uiPriority="50"/>
-    <w:lsdException w:name="Grid Table 6 Colorful Accent 6" w:uiPriority="51"/>
-    <w:lsdException w:name="Grid Table 7 Colorful Accent 6" w:uiPriority="52"/>
-    <w:lsdException w:name="List Table 1 Light" w:uiPriority="46"/>
-    <w:lsdException w:name="List Table 2" w:uiPriority="47"/>
-    <w:lsdException w:name="List Table 3" w:uiPriority="48"/>
-    <w:lsdException w:name="List Table 4" w:uiPriority="49"/>
-    <w:lsdException w:name="List Table 5 Dark" w:uiPriority="50"/>
-    <w:lsdException w:name="List Table 6 Colorful" w:uiPriority="51"/>
-    <w:lsdException w:name="List Table 7 Colorful" w:uiPriority="52"/>
-    <w:lsdException w:name="List Table 1 Light Accent 1" w:uiPriority="46"/>
-    <w:lsdException w:name="List Table 2 Accent 1" w:uiPriority="47"/>
-    <w:lsdException w:name="List Table 3 Accent 1" w:uiPriority="48"/>
-    <w:lsdException w:name="List Table 4 Accent 1" w:uiPriority="49"/>
-    <w:lsdException w:name="List Table 5 Dark Accent 1" w:uiPriority="50"/>
-    <w:lsdException w:name="List Table 6 Colorful Accent 1" w:uiPriority="51"/>
-    <w:lsdException w:name="List Table 7 Colorful Accent 1" w:uiPriority="52"/>
-    <w:lsdException w:name="List Table 1 Light Accent 2" w:uiPriority="46"/>
-    <w:lsdException w:name="List Table 2 Accent 2" w:uiPriority="47"/>
-    <w:lsdException w:name="List Table 3 Accent 2" w:uiPriority="48"/>
-    <w:lsdException w:name="List Table 4 Accent 2" w:uiPriority="49"/>
-    <w:lsdException w:name="List Table 5 Dark Accent 2" w:uiPriority="50"/>
-    <w:lsdException w:name="List Table 6 Colorful Accent 2" w:uiPriority="51"/>
-    <w:lsdException w:name="List Table 7 Colorful Accent 2" w:uiPriority="52"/>
-    <w:lsdException w:name="List Table 1 Light Accent 3" w:uiPriority="46"/>
-    <w:lsdException w:name="List Table 2 Accent 3" w:uiPriority="47"/>
-    <w:lsdException w:name="List Table 3 Accent 3" w:uiPriority="48"/>
-    <w:lsdException w:name="List Table 4 Accent 3" w:uiPriority="49"/>
-    <w:lsdException w:name="List Table 5 Dark Accent 3" w:uiPriority="50"/>
-    <w:lsdException w:name="List Table 6 Colorful Accent 3" w:uiPriority="51"/>
-    <w:lsdException w:name="List Table 7 Colorful Accent 3" w:uiPriority="52"/>
-    <w:lsdException w:name="List Table 1 Light Accent 4" w:uiPriority="46"/>
-    <w:lsdException w:name="List Table 2 Accent 4" w:uiPriority="47"/>
-    <w:lsdException w:name="List Table 3 Accent 4" w:uiPriority="48"/>
-    <w:lsdException w:name="List Table 4 Accent 4" w:uiPriority="49"/>
-    <w:lsdException w:name="List Table 5 Dark Accent 4" w:uiPriority="50"/>
-    <w:lsdException w:name="List Table 6 Colorful Accent 4" w:uiPriority="51"/>
-    <w:lsdException w:name="List Table 7 Colorful Accent 4" w:uiPriority="52"/>
-    <w:lsdException w:name="List Table 1 Light Accent 5" w:uiPriority="46"/>
-    <w:lsdException w:name="List Table 2 Accent 5" w:uiPriority="47"/>
-    <w:lsdException w:name="List Table 3 Accent 5" w:uiPriority="48"/>
-    <w:lsdException w:name="List Table 4 Accent 5" w:uiPriority="49"/>
-    <w:lsdException w:name="List Table 5 Dark Accent 5" w:uiPriority="50"/>
-    <w:lsdException w:name="List Table 6 Colorful Accent 5" w:uiPriority="51"/>
-    <w:lsdException w:name="List Table 7 Colorful Accent 5" w:uiPriority="52"/>
-    <w:lsdException w:name="List Table 1 Light Accent 6" w:uiPriority="46"/>
-    <w:lsdException w:name="List Table 2 Accent 6" w:uiPriority="47"/>
-    <w:lsdException w:name="List Table 3 Accent 6" w:uiPriority="48"/>
-    <w:lsdException w:name="List Table 4 Accent 6" w:uiPriority="49"/>
-    <w:lsdException w:name="List Table 5 Dark Accent 6" w:uiPriority="50"/>
-    <w:lsdException w:name="List Table 6 Colorful Accent 6" w:uiPriority="51"/>
-    <w:lsdException w:name="List Table 7 Colorful Accent 6" w:uiPriority="52"/>
-    <w:lsdException w:name="Mention" w:semiHidden="1" w:uiPriority="99" w:unhideWhenUsed="1"/>
-    <w:lsdException w:name="Smart Hyperlink" w:semiHidden="1" w:uiPriority="99" w:unhideWhenUsed="1"/>
-    <w:lsdException w:name="Hashtag" w:semiHidden="1" w:uiPriority="99" w:unhideWhenUsed="1"/>
-    <w:lsdException w:name="Unresolved Mention" w:semiHidden="1" w:uiPriority="99" w:unhideWhenUsed="1"/>
-    <w:lsdException w:name="Smart Link" w:semiHidden="1" w:uiPriority="99" w:unhideWhenUsed="1"/>
+  <w:latentStyles w:defLockedState="0" w:defUIPriority="0" w:defSemiHidden="1" w:defUnhideWhenUsed="1" w:defQFormat="0" w:count="267">
+    <w:lsdException w:name="Normal" w:semiHidden="0" w:unhideWhenUsed="0" w:qFormat="1"/>
+    <w:lsdException w:name="heading 1" w:semiHidden="0" w:unhideWhenUsed="0" w:qFormat="1"/>
+    <w:lsdException w:name="heading 2" w:qFormat="1"/>
+    <w:lsdException w:name="heading 3" w:qFormat="1"/>
+    <w:lsdException w:name="heading 4" w:qFormat="1"/>
+    <w:lsdException w:name="heading 5" w:qFormat="1"/>
+    <w:lsdException w:name="heading 6" w:qFormat="1"/>
+    <w:lsdException w:name="heading 7" w:qFormat="1"/>
+    <w:lsdException w:name="heading 8" w:qFormat="1"/>
+    <w:lsdException w:name="heading 9" w:qFormat="1"/>
+    <w:lsdException w:name="toc 1" w:uiPriority="39"/>
+    <w:lsdException w:name="toc 2" w:uiPriority="39"/>
+    <w:lsdException w:name="toc 3" w:uiPriority="39"/>
+    <w:lsdException w:name="caption" w:qFormat="1"/>
+    <w:lsdException w:name="table of authorities" w:semiHidden="0" w:unhideWhenUsed="0"/>
+    <w:lsdException w:name="List" w:semiHidden="0" w:unhideWhenUsed="0"/>
+    <w:lsdException w:name="List Bullet" w:semiHidden="0" w:unhideWhenUsed="0"/>
+    <w:lsdException w:name="Title" w:semiHidden="0" w:unhideWhenUsed="0" w:qFormat="1"/>
+    <w:lsdException w:name="List Continue 2" w:semiHidden="0" w:unhideWhenUsed="0"/>
+    <w:lsdException w:name="List Continue 3" w:semiHidden="0" w:unhideWhenUsed="0"/>
+    <w:lsdException w:name="List Continue 4" w:semiHidden="0" w:unhideWhenUsed="0"/>
+    <w:lsdException w:name="List Continue 5" w:semiHidden="0" w:unhideWhenUsed="0"/>
+    <w:lsdException w:name="Subtitle" w:semiHidden="0" w:unhideWhenUsed="0" w:qFormat="1"/>
+    <w:lsdException w:name="Hyperlink" w:uiPriority="99"/>
+    <w:lsdException w:name="Strong" w:semiHidden="0" w:unhideWhenUsed="0" w:qFormat="1"/>
+    <w:lsdException w:name="Emphasis" w:semiHidden="0" w:unhideWhenUsed="0" w:qFormat="1"/>
+    <w:lsdException w:name="Balloon Text" w:semiHidden="0" w:unhideWhenUsed="0"/>
+    <w:lsdException w:name="Table Grid" w:semiHidden="0" w:unhideWhenUsed="0"/>
+    <w:lsdException w:name="Placeholder Text" w:uiPriority="99" w:unhideWhenUsed="0"/>
+    <w:lsdException w:name="No Spacing" w:semiHidden="0" w:uiPriority="1" w:unhideWhenUsed="0" w:qFormat="1"/>
+    <w:lsdException w:name="Light Shading" w:semiHidden="0" w:uiPriority="60" w:unhideWhenUsed="0"/>
+    <w:lsdException w:name="Light List" w:semiHidden="0" w:uiPriority="61" w:unhideWhenUsed="0"/>
+    <w:lsdException w:name="Light Grid" w:semiHidden="0" w:uiPriority="62" w:unhideWhenUsed="0"/>
+    <w:lsdException w:name="Medium Shading 1" w:semiHidden="0" w:uiPriority="63" w:unhideWhenUsed="0"/>
+    <w:lsdException w:name="Medium Shading 2" w:semiHidden="0" w:uiPriority="64" w:unhideWhenUsed="0"/>
+    <w:lsdException w:name="Medium List 1" w:semiHidden="0" w:uiPriority="65" w:unhideWhenUsed="0"/>
+    <w:lsdException w:name="Medium List 2" w:semiHidden="0" w:uiPriority="66" w:unhideWhenUsed="0"/>
+    <w:lsdException w:name="Medium Grid 1" w:semiHidden="0" w:uiPriority="67" w:unhideWhenUsed="0"/>
+    <w:lsdException w:name="Medium Grid 2" w:semiHidden="0" w:uiPriority="68" w:unhideWhenUsed="0"/>
+    <w:lsdException w:name="Medium Grid 3" w:semiHidden="0" w:uiPriority="69" w:unhideWhenUsed="0"/>
+    <w:lsdException w:name="Dark List" w:semiHidden="0" w:uiPriority="70" w:unhideWhenUsed="0"/>
+    <w:lsdException w:name="Colorful Shading" w:semiHidden="0" w:uiPriority="71" w:unhideWhenUsed="0"/>
+    <w:lsdException w:name="Colorful List" w:semiHidden="0" w:uiPriority="72" w:unhideWhenUsed="0"/>
+    <w:lsdException w:name="Colorful Grid" w:semiHidden="0" w:uiPriority="73" w:unhideWhenUsed="0"/>
+    <w:lsdException w:name="Light Shading Accent 1" w:semiHidden="0" w:uiPriority="60" w:unhideWhenUsed="0"/>
+    <w:lsdException w:name="Light List Accent 1" w:semiHidden="0" w:uiPriority="61" w:unhideWhenUsed="0"/>
+    <w:lsdException w:name="Light Grid Accent 1" w:semiHidden="0" w:uiPriority="62" w:unhideWhenUsed="0"/>
+    <w:lsdException w:name="Medium Shading 1 Accent 1" w:semiHidden="0" w:uiPriority="63" w:unhideWhenUsed="0"/>
+    <w:lsdException w:name="Medium Shading 2 Accent 1" w:semiHidden="0" w:uiPriority="64" w:unhideWhenUsed="0"/>
+    <w:lsdException w:name="Medium List 1 Accent 1" w:semiHidden="0" w:uiPriority="65" w:unhideWhenUsed="0"/>
+    <w:lsdException w:name="Revision" w:uiPriority="99" w:unhideWhenUsed="0"/>
+    <w:lsdException w:name="List Paragraph" w:semiHidden="0" w:uiPriority="34" w:unhideWhenUsed="0" w:qFormat="1"/>
+    <w:lsdException w:name="Quote" w:semiHidden="0" w:uiPriority="29" w:unhideWhenUsed="0" w:qFormat="1"/>
+    <w:lsdException w:name="Intense Quote" w:semiHidden="0" w:uiPriority="30" w:unhideWhenUsed="0" w:qFormat="1"/>
+    <w:lsdException w:name="Medium List 2 Accent 1" w:semiHidden="0" w:uiPriority="66" w:unhideWhenUsed="0"/>
+    <w:lsdException w:name="Medium Grid 1 Accent 1" w:semiHidden="0" w:uiPriority="67" w:unhideWhenUsed="0"/>
+    <w:lsdException w:name="Medium Grid 2 Accent 1" w:semiHidden="0" w:uiPriority="68" w:unhideWhenUsed="0"/>
+    <w:lsdException w:name="Medium Grid 3 Accent 1" w:semiHidden="0" w:uiPriority="69" w:unhideWhenUsed="0"/>
+    <w:lsdException w:name="Dark List Accent 1" w:semiHidden="0" w:uiPriority="70" w:unhideWhenUsed="0"/>
+    <w:lsdException w:name="Colorful Shading Accent 1" w:semiHidden="0" w:uiPriority="71" w:unhideWhenUsed="0"/>
+    <w:lsdException w:name="Colorful List Accent 1" w:semiHidden="0" w:uiPriority="72" w:unhideWhenUsed="0"/>
+    <w:lsdException w:name="Colorful Grid Accent 1" w:semiHidden="0" w:uiPriority="73" w:unhideWhenUsed="0"/>
+    <w:lsdException w:name="Light Shading Accent 2" w:semiHidden="0" w:uiPriority="60" w:unhideWhenUsed="0"/>
+    <w:lsdException w:name="Light List Accent 2" w:semiHidden="0" w:uiPriority="61" w:unhideWhenUsed="0"/>
+    <w:lsdException w:name="Light Grid Accent 2" w:semiHidden="0" w:uiPriority="62" w:unhideWhenUsed="0"/>
+    <w:lsdException w:name="Medium Shading 1 Accent 2" w:semiHidden="0" w:uiPriority="63" w:unhideWhenUsed="0"/>
+    <w:lsdException w:name="Medium Shading 2 Accent 2" w:semiHidden="0" w:uiPriority="64" w:unhideWhenUsed="0"/>
+    <w:lsdException w:name="Medium List 1 Accent 2" w:semiHidden="0" w:uiPriority="65" w:unhideWhenUsed="0"/>
+    <w:lsdException w:name="Medium List 2 Accent 2" w:semiHidden="0" w:uiPriority="66" w:unhideWhenUsed="0"/>
+    <w:lsdException w:name="Medium Grid 1 Accent 2" w:semiHidden="0" w:uiPriority="67" w:unhideWhenUsed="0"/>
+    <w:lsdException w:name="Medium Grid 2 Accent 2" w:semiHidden="0" w:uiPriority="68" w:unhideWhenUsed="0"/>
+    <w:lsdException w:name="Medium Grid 3 Accent 2" w:semiHidden="0" w:uiPriority="69" w:unhideWhenUsed="0"/>
+    <w:lsdException w:name="Dark List Accent 2" w:semiHidden="0" w:uiPriority="70" w:unhideWhenUsed="0"/>
+    <w:lsdException w:name="Colorful Shading Accent 2" w:semiHidden="0" w:uiPriority="71" w:unhideWhenUsed="0"/>
+    <w:lsdException w:name="Colorful List Accent 2" w:semiHidden="0" w:uiPriority="72" w:unhideWhenUsed="0"/>
+    <w:lsdException w:name="Colorful Grid Accent 2" w:semiHidden="0" w:uiPriority="73" w:unhideWhenUsed="0"/>
+    <w:lsdException w:name="Light Shading Accent 3" w:semiHidden="0" w:uiPriority="60" w:unhideWhenUsed="0"/>
+    <w:lsdException w:name="Light List Accent 3" w:semiHidden="0" w:uiPriority="61" w:unhideWhenUsed="0"/>
+    <w:lsdException w:name="Light Grid Accent 3" w:semiHidden="0" w:uiPriority="62" w:unhideWhenUsed="0"/>
+    <w:lsdException w:name="Medium Shading 1 Accent 3" w:semiHidden="0" w:uiPriority="63" w:unhideWhenUsed="0"/>
+    <w:lsdException w:name="Medium Shading 2 Accent 3" w:semiHidden="0" w:uiPriority="64" w:unhideWhenUsed="0"/>
+    <w:lsdException w:name="Medium List 1 Accent 3" w:semiHidden="0" w:uiPriority="65" w:unhideWhenUsed="0"/>
+    <w:lsdException w:name="Medium List 2 Accent 3" w:semiHidden="0" w:uiPriority="66" w:unhideWhenUsed="0"/>
+    <w:lsdException w:name="Medium Grid 1 Accent 3" w:semiHidden="0" w:uiPriority="67" w:unhideWhenUsed="0"/>
+    <w:lsdException w:name="Medium Grid 2 Accent 3" w:semiHidden="0" w:uiPriority="68" w:unhideWhenUsed="0"/>
+    <w:lsdException w:name="Medium Grid 3 Accent 3" w:semiHidden="0" w:uiPriority="69" w:unhideWhenUsed="0"/>
+    <w:lsdException w:name="Dark List Accent 3" w:semiHidden="0" w:uiPriority="70" w:unhideWhenUsed="0"/>
+    <w:lsdException w:name="Colorful Shading Accent 3" w:semiHidden="0" w:uiPriority="71" w:unhideWhenUsed="0"/>
+    <w:lsdException w:name="Colorful List Accent 3" w:semiHidden="0" w:uiPriority="72" w:unhideWhenUsed="0"/>
+    <w:lsdException w:name="Colorful Grid Accent 3" w:semiHidden="0" w:uiPriority="73" w:unhideWhenUsed="0"/>
+    <w:lsdException w:name="Light Shading Accent 4" w:semiHidden="0" w:uiPriority="60" w:unhideWhenUsed="0"/>
+    <w:lsdException w:name="Light List Accent 4" w:semiHidden="0" w:uiPriority="61" w:unhideWhenUsed="0"/>
+    <w:lsdException w:name="Light Grid Accent 4" w:semiHidden="0" w:uiPriority="62" w:unhideWhenUsed="0"/>
+    <w:lsdException w:name="Medium Shading 1 Accent 4" w:semiHidden="0" w:uiPriority="63" w:unhideWhenUsed="0"/>
+    <w:lsdException w:name="Medium Shading 2 Accent 4" w:semiHidden="0" w:uiPriority="64" w:unhideWhenUsed="0"/>
+    <w:lsdException w:name="Medium List 1 Accent 4" w:semiHidden="0" w:uiPriority="65" w:unhideWhenUsed="0"/>
+    <w:lsdException w:name="Medium List 2 Accent 4" w:semiHidden="0" w:uiPriority="66" w:unhideWhenUsed="0"/>
+    <w:lsdException w:name="Medium Grid 1 Accent 4" w:semiHidden="0" w:uiPriority="67" w:unhideWhenUsed="0"/>
+    <w:lsdException w:name="Medium Grid 2 Accent 4" w:semiHidden="0" w:uiPriority="68" w:unhideWhenUsed="0"/>
+    <w:lsdException w:name="Medium Grid 3 Accent 4" w:semiHidden="0" w:uiPriority="69" w:unhideWhenUsed="0"/>
+    <w:lsdException w:name="Dark List Accent 4" w:semiHidden="0" w:uiPriority="70" w:unhideWhenUsed="0"/>
+    <w:lsdException w:name="Colorful Shading Accent 4" w:semiHidden="0" w:uiPriority="71" w:unhideWhenUsed="0"/>
+    <w:lsdException w:name="Colorful List Accent 4" w:semiHidden="0" w:uiPriority="72" w:unhideWhenUsed="0"/>
+    <w:lsdException w:name="Colorful Grid Accent 4" w:semiHidden="0" w:uiPriority="73" w:unhideWhenUsed="0"/>
+    <w:lsdException w:name="Light Shading Accent 5" w:semiHidden="0" w:uiPriority="60" w:unhideWhenUsed="0"/>
+    <w:lsdException w:name="Light List Accent 5" w:semiHidden="0" w:uiPriority="61" w:unhideWhenUsed="0"/>
+    <w:lsdException w:name="Light Grid Accent 5" w:semiHidden="0" w:uiPriority="62" w:unhideWhenUsed="0"/>
+    <w:lsdException w:name="Medium Shading 1 Accent 5" w:semiHidden="0" w:uiPriority="63" w:unhideWhenUsed="0"/>
+    <w:lsdException w:name="Medium Shading 2 Accent 5" w:semiHidden="0" w:uiPriority="64" w:unhideWhenUsed="0"/>
+    <w:lsdException w:name="Medium List 1 Accent 5" w:semiHidden="0" w:uiPriority="65" w:unhideWhenUsed="0"/>
+    <w:lsdException w:name="Medium List 2 Accent 5" w:semiHidden="0" w:uiPriority="66" w:unhideWhenUsed="0"/>
+    <w:lsdException w:name="Medium Grid 1 Accent 5" w:semiHidden="0" w:uiPriority="67" w:unhideWhenUsed="0"/>
+    <w:lsdException w:name="Medium Grid 2 Accent 5" w:semiHidden="0" w:uiPriority="68" w:unhideWhenUsed="0"/>
+    <w:lsdException w:name="Medium Grid 3 Accent 5" w:semiHidden="0" w:uiPriority="69" w:unhideWhenUsed="0"/>
+    <w:lsdException w:name="Dark List Accent 5" w:semiHidden="0" w:uiPriority="70" w:unhideWhenUsed="0"/>
+    <w:lsdException w:name="Colorful Shading Accent 5" w:semiHidden="0" w:uiPriority="71" w:unhideWhenUsed="0"/>
+    <w:lsdException w:name="Colorful List Accent 5" w:semiHidden="0" w:uiPriority="72" w:unhideWhenUsed="0"/>
+    <w:lsdException w:name="Colorful Grid Accent 5" w:semiHidden="0" w:uiPriority="73" w:unhideWhenUsed="0"/>
+    <w:lsdException w:name="Light Shading Accent 6" w:semiHidden="0" w:uiPriority="60" w:unhideWhenUsed="0"/>
+    <w:lsdException w:name="Light List Accent 6" w:semiHidden="0" w:uiPriority="61" w:unhideWhenUsed="0"/>
+    <w:lsdException w:name="Light Grid Accent 6" w:semiHidden="0" w:uiPriority="62" w:unhideWhenUsed="0"/>
+    <w:lsdException w:name="Medium Shading 1 Accent 6" w:semiHidden="0" w:uiPriority="63" w:unhideWhenUsed="0"/>
+    <w:lsdException w:name="Medium Shading 2 Accent 6" w:semiHidden="0" w:uiPriority="64" w:unhideWhenUsed="0"/>
+    <w:lsdException w:name="Medium List 1 Accent 6" w:semiHidden="0" w:uiPriority="65" w:unhideWhenUsed="0"/>
+    <w:lsdException w:name="Medium List 2 Accent 6" w:semiHidden="0" w:uiPriority="66" w:unhideWhenUsed="0"/>
+    <w:lsdException w:name="Medium Grid 1 Accent 6" w:semiHidden="0" w:uiPriority="67" w:unhideWhenUsed="0"/>
+    <w:lsdException w:name="Medium Grid 2 Accent 6" w:semiHidden="0" w:uiPriority="68" w:unhideWhenUsed="0"/>
+    <w:lsdException w:name="Medium Grid 3 Accent 6" w:semiHidden="0" w:uiPriority="69" w:unhideWhenUsed="0"/>
+    <w:lsdException w:name="Dark List Accent 6" w:semiHidden="0" w:uiPriority="70" w:unhideWhenUsed="0"/>
+    <w:lsdException w:name="Colorful Shading Accent 6" w:semiHidden="0" w:uiPriority="71" w:unhideWhenUsed="0"/>
+    <w:lsdException w:name="Colorful List Accent 6" w:semiHidden="0" w:uiPriority="72" w:unhideWhenUsed="0"/>
+    <w:lsdException w:name="Colorful Grid Accent 6" w:semiHidden="0" w:uiPriority="73" w:unhideWhenUsed="0"/>
+    <w:lsdException w:name="Subtle Emphasis" w:semiHidden="0" w:uiPriority="19" w:unhideWhenUsed="0" w:qFormat="1"/>
+    <w:lsdException w:name="Intense Emphasis" w:semiHidden="0" w:uiPriority="21" w:unhideWhenUsed="0" w:qFormat="1"/>
+    <w:lsdException w:name="Subtle Reference" w:semiHidden="0" w:uiPriority="31" w:unhideWhenUsed="0" w:qFormat="1"/>
+    <w:lsdException w:name="Intense Reference" w:semiHidden="0" w:uiPriority="32" w:unhideWhenUsed="0" w:qFormat="1"/>
+    <w:lsdException w:name="Book Title" w:semiHidden="0" w:uiPriority="33" w:unhideWhenUsed="0" w:qFormat="1"/>
+    <w:lsdException w:name="Bibliography" w:uiPriority="37"/>
+    <w:lsdException w:name="TOC Heading" w:uiPriority="39" w:qFormat="1"/>
   </w:latentStyles>
-  <w:style w:type="paragraph" w:default="1" w:styleId="Normal">
+  <w:style w:type="paragraph" w:default="1" w:styleId="a2">
     <w:name w:val="Normal"/>
     <w:autoRedefine/>
     <w:qFormat/>
@@ -12685,11 +12425,11 @@
       <w:szCs w:val="24"/>
     </w:rPr>
   </w:style>
-  <w:style w:type="paragraph" w:styleId="Heading1">
+  <w:style w:type="paragraph" w:styleId="1">
     <w:name w:val="heading 1"/>
-    <w:basedOn w:val="Normal"/>
-    <w:next w:val="Normal"/>
-    <w:link w:val="Heading1Char"/>
+    <w:basedOn w:val="a2"/>
+    <w:next w:val="a2"/>
+    <w:link w:val="12"/>
     <w:autoRedefine/>
     <w:qFormat/>
     <w:rsid w:val="00894CF4"/>
@@ -12710,11 +12450,11 @@
       <w:u w:val="single"/>
     </w:rPr>
   </w:style>
-  <w:style w:type="paragraph" w:styleId="Heading2">
+  <w:style w:type="paragraph" w:styleId="2">
     <w:name w:val="heading 2"/>
-    <w:basedOn w:val="Normal"/>
-    <w:next w:val="Normal"/>
-    <w:link w:val="Heading2Char"/>
+    <w:basedOn w:val="a2"/>
+    <w:next w:val="a2"/>
+    <w:link w:val="20"/>
     <w:autoRedefine/>
     <w:qFormat/>
     <w:rsid w:val="00894CF4"/>
@@ -12729,11 +12469,11 @@
       <w:u w:val="single"/>
     </w:rPr>
   </w:style>
-  <w:style w:type="paragraph" w:styleId="Heading3">
+  <w:style w:type="paragraph" w:styleId="3">
     <w:name w:val="heading 3"/>
-    <w:basedOn w:val="Normal"/>
-    <w:next w:val="Normal"/>
-    <w:link w:val="Heading3Char"/>
+    <w:basedOn w:val="a2"/>
+    <w:next w:val="a2"/>
+    <w:link w:val="30"/>
     <w:autoRedefine/>
     <w:qFormat/>
     <w:rsid w:val="00894CF4"/>
@@ -12748,10 +12488,10 @@
       <w:u w:val="single"/>
     </w:rPr>
   </w:style>
-  <w:style w:type="paragraph" w:styleId="Heading4">
+  <w:style w:type="paragraph" w:styleId="4">
     <w:name w:val="heading 4"/>
-    <w:basedOn w:val="Normal"/>
-    <w:next w:val="Normal"/>
+    <w:basedOn w:val="a2"/>
+    <w:next w:val="a2"/>
     <w:qFormat/>
     <w:rsid w:val="00DF2014"/>
     <w:pPr>
@@ -12763,10 +12503,10 @@
       <w:bCs/>
     </w:rPr>
   </w:style>
-  <w:style w:type="paragraph" w:styleId="Heading5">
+  <w:style w:type="paragraph" w:styleId="5">
     <w:name w:val="heading 5"/>
-    <w:basedOn w:val="Normal"/>
-    <w:next w:val="Normal"/>
+    <w:basedOn w:val="a2"/>
+    <w:next w:val="a2"/>
     <w:qFormat/>
     <w:rsid w:val="00DF2014"/>
     <w:pPr>
@@ -12777,10 +12517,10 @@
       <w:rFonts w:ascii="Arial" w:eastAsia="MS Gothic" w:hAnsi="Arial"/>
     </w:rPr>
   </w:style>
-  <w:style w:type="paragraph" w:styleId="Heading6">
+  <w:style w:type="paragraph" w:styleId="6">
     <w:name w:val="heading 6"/>
-    <w:basedOn w:val="Normal"/>
-    <w:next w:val="Normal"/>
+    <w:basedOn w:val="a2"/>
+    <w:next w:val="a2"/>
     <w:qFormat/>
     <w:rsid w:val="00DF2014"/>
     <w:pPr>
@@ -12792,10 +12532,10 @@
       <w:bCs/>
     </w:rPr>
   </w:style>
-  <w:style w:type="paragraph" w:styleId="Heading7">
+  <w:style w:type="paragraph" w:styleId="7">
     <w:name w:val="heading 7"/>
-    <w:basedOn w:val="Normal"/>
-    <w:next w:val="Normal"/>
+    <w:basedOn w:val="a2"/>
+    <w:next w:val="a2"/>
     <w:qFormat/>
     <w:rsid w:val="00DF2014"/>
     <w:pPr>
@@ -12803,10 +12543,10 @@
       <w:outlineLvl w:val="6"/>
     </w:pPr>
   </w:style>
-  <w:style w:type="paragraph" w:styleId="Heading8">
+  <w:style w:type="paragraph" w:styleId="8">
     <w:name w:val="heading 8"/>
-    <w:basedOn w:val="Normal"/>
-    <w:next w:val="Normal"/>
+    <w:basedOn w:val="a2"/>
+    <w:next w:val="a2"/>
     <w:qFormat/>
     <w:rsid w:val="00DF2014"/>
     <w:pPr>
@@ -12814,10 +12554,10 @@
       <w:outlineLvl w:val="7"/>
     </w:pPr>
   </w:style>
-  <w:style w:type="paragraph" w:styleId="Heading9">
+  <w:style w:type="paragraph" w:styleId="9">
     <w:name w:val="heading 9"/>
-    <w:basedOn w:val="Normal"/>
-    <w:next w:val="Normal"/>
+    <w:basedOn w:val="a2"/>
+    <w:next w:val="a2"/>
     <w:qFormat/>
     <w:rsid w:val="00DF2014"/>
     <w:pPr>
@@ -12825,17 +12565,18 @@
       <w:outlineLvl w:val="8"/>
     </w:pPr>
   </w:style>
-  <w:style w:type="character" w:default="1" w:styleId="DefaultParagraphFont">
+  <w:style w:type="character" w:default="1" w:styleId="a3">
     <w:name w:val="Default Paragraph Font"/>
     <w:uiPriority w:val="1"/>
     <w:semiHidden/>
     <w:unhideWhenUsed/>
   </w:style>
-  <w:style w:type="table" w:default="1" w:styleId="TableNormal">
+  <w:style w:type="table" w:default="1" w:styleId="a4">
     <w:name w:val="Normal Table"/>
     <w:uiPriority w:val="99"/>
     <w:semiHidden/>
     <w:unhideWhenUsed/>
+    <w:qFormat/>
     <w:tblPr>
       <w:tblInd w:w="0" w:type="dxa"/>
       <w:tblCellMar>
@@ -12846,7 +12587,7 @@
       </w:tblCellMar>
     </w:tblPr>
   </w:style>
-  <w:style w:type="numbering" w:default="1" w:styleId="NoList">
+  <w:style w:type="numbering" w:default="1" w:styleId="a5">
     <w:name w:val="No List"/>
     <w:uiPriority w:val="99"/>
     <w:semiHidden/>
@@ -12854,7 +12595,7 @@
   </w:style>
   <w:style w:type="paragraph" w:customStyle="1" w:styleId="148mm">
     <w:name w:val="スタイル 左 :  14.8 mm"/>
-    <w:basedOn w:val="Normal"/>
+    <w:basedOn w:val="a2"/>
     <w:rsid w:val="00E21E2B"/>
     <w:pPr>
       <w:ind w:left="840"/>
@@ -12864,9 +12605,9 @@
       <w:szCs w:val="20"/>
     </w:rPr>
   </w:style>
-  <w:style w:type="numbering" w:customStyle="1" w:styleId="a0">
+  <w:style w:type="numbering" w:customStyle="1" w:styleId="a1">
     <w:name w:val="スタイル 箇条書き"/>
-    <w:basedOn w:val="NoList"/>
+    <w:basedOn w:val="a5"/>
     <w:rsid w:val="00813405"/>
     <w:pPr>
       <w:numPr>
@@ -12874,15 +12615,16 @@
       </w:numPr>
     </w:pPr>
   </w:style>
-  <w:style w:type="table" w:styleId="TableProfessional">
+  <w:style w:type="table" w:styleId="a6">
     <w:name w:val="Table Professional"/>
-    <w:basedOn w:val="TableNormal"/>
+    <w:basedOn w:val="a4"/>
     <w:rsid w:val="004A0B26"/>
     <w:pPr>
       <w:widowControl w:val="0"/>
       <w:jc w:val="both"/>
     </w:pPr>
     <w:tblPr>
+      <w:tblInd w:w="0" w:type="dxa"/>
       <w:tblBorders>
         <w:top w:val="single" w:sz="6" w:space="0" w:color="000000"/>
         <w:left w:val="single" w:sz="6" w:space="0" w:color="000000"/>
@@ -12891,6 +12633,12 @@
         <w:insideH w:val="single" w:sz="6" w:space="0" w:color="000000"/>
         <w:insideV w:val="single" w:sz="6" w:space="0" w:color="000000"/>
       </w:tblBorders>
+      <w:tblCellMar>
+        <w:top w:w="0" w:type="dxa"/>
+        <w:left w:w="108" w:type="dxa"/>
+        <w:bottom w:w="0" w:type="dxa"/>
+        <w:right w:w="108" w:type="dxa"/>
+      </w:tblCellMar>
     </w:tblPr>
     <w:tcPr>
       <w:shd w:val="clear" w:color="auto" w:fill="auto"/>
@@ -12911,15 +12659,16 @@
       </w:tcPr>
     </w:tblStylePr>
   </w:style>
-  <w:style w:type="table" w:styleId="TableGrid">
+  <w:style w:type="table" w:styleId="a7">
     <w:name w:val="Table Grid"/>
-    <w:basedOn w:val="TableNormal"/>
+    <w:basedOn w:val="a4"/>
     <w:rsid w:val="006E0A69"/>
     <w:pPr>
       <w:widowControl w:val="0"/>
       <w:jc w:val="both"/>
     </w:pPr>
     <w:tblPr>
+      <w:tblInd w:w="0" w:type="dxa"/>
       <w:tblBorders>
         <w:top w:val="single" w:sz="4" w:space="0" w:color="auto"/>
         <w:left w:val="single" w:sz="4" w:space="0" w:color="auto"/>
@@ -12928,12 +12677,18 @@
         <w:insideH w:val="single" w:sz="4" w:space="0" w:color="auto"/>
         <w:insideV w:val="single" w:sz="4" w:space="0" w:color="auto"/>
       </w:tblBorders>
+      <w:tblCellMar>
+        <w:top w:w="0" w:type="dxa"/>
+        <w:left w:w="108" w:type="dxa"/>
+        <w:bottom w:w="0" w:type="dxa"/>
+        <w:right w:w="108" w:type="dxa"/>
+      </w:tblCellMar>
     </w:tblPr>
   </w:style>
-  <w:style w:type="paragraph" w:styleId="TOC1">
+  <w:style w:type="paragraph" w:styleId="13">
     <w:name w:val="toc 1"/>
-    <w:basedOn w:val="Normal"/>
-    <w:next w:val="Normal"/>
+    <w:basedOn w:val="a2"/>
+    <w:next w:val="a2"/>
     <w:autoRedefine/>
     <w:uiPriority w:val="39"/>
     <w:rsid w:val="00975846"/>
@@ -12944,10 +12699,10 @@
       </w:tabs>
     </w:pPr>
   </w:style>
-  <w:style w:type="paragraph" w:styleId="TOC2">
+  <w:style w:type="paragraph" w:styleId="21">
     <w:name w:val="toc 2"/>
-    <w:basedOn w:val="Normal"/>
-    <w:next w:val="Normal"/>
+    <w:basedOn w:val="a2"/>
+    <w:next w:val="a2"/>
     <w:autoRedefine/>
     <w:uiPriority w:val="39"/>
     <w:rsid w:val="00016ADB"/>
@@ -12955,9 +12710,9 @@
       <w:ind w:leftChars="100" w:left="210"/>
     </w:pPr>
   </w:style>
-  <w:style w:type="character" w:styleId="Hyperlink">
+  <w:style w:type="character" w:styleId="a8">
     <w:name w:val="Hyperlink"/>
-    <w:basedOn w:val="DefaultParagraphFont"/>
+    <w:basedOn w:val="a3"/>
     <w:uiPriority w:val="99"/>
     <w:rsid w:val="00016ADB"/>
     <w:rPr>
@@ -12965,9 +12720,9 @@
       <w:u w:val="single"/>
     </w:rPr>
   </w:style>
-  <w:style w:type="numbering" w:customStyle="1" w:styleId="10">
+  <w:style w:type="numbering" w:customStyle="1" w:styleId="11">
     <w:name w:val="スタイル 箇条書き1"/>
-    <w:basedOn w:val="NoList"/>
+    <w:basedOn w:val="a5"/>
     <w:rsid w:val="005E3B4F"/>
     <w:pPr>
       <w:numPr>
@@ -12977,7 +12732,7 @@
   </w:style>
   <w:style w:type="numbering" w:customStyle="1" w:styleId="Century">
     <w:name w:val="スタイル スタイル 箇条書き + アウトライン番号 Century"/>
-    <w:basedOn w:val="NoList"/>
+    <w:basedOn w:val="a5"/>
     <w:rsid w:val="002E5342"/>
     <w:pPr>
       <w:numPr>
@@ -12987,7 +12742,7 @@
   </w:style>
   <w:style w:type="numbering" w:customStyle="1" w:styleId="Century0">
     <w:name w:val="スタイル スタイル 箇条書き + アウトライン番号 (英数字) Century (日) ＭＳ 明朝"/>
-    <w:basedOn w:val="NoList"/>
+    <w:basedOn w:val="a5"/>
     <w:rsid w:val="002E5342"/>
     <w:pPr>
       <w:numPr>
@@ -12995,18 +12750,18 @@
       </w:numPr>
     </w:pPr>
   </w:style>
-  <w:style w:type="character" w:styleId="FollowedHyperlink">
+  <w:style w:type="character" w:styleId="a9">
     <w:name w:val="FollowedHyperlink"/>
-    <w:basedOn w:val="DefaultParagraphFont"/>
+    <w:basedOn w:val="a3"/>
     <w:rsid w:val="00331797"/>
     <w:rPr>
       <w:color w:val="800080"/>
       <w:u w:val="single"/>
     </w:rPr>
   </w:style>
-  <w:style w:type="paragraph" w:styleId="Header">
+  <w:style w:type="paragraph" w:styleId="aa">
     <w:name w:val="header"/>
-    <w:basedOn w:val="Normal"/>
+    <w:basedOn w:val="a2"/>
     <w:rsid w:val="00F375CF"/>
     <w:pPr>
       <w:tabs>
@@ -13016,9 +12771,9 @@
       <w:snapToGrid w:val="0"/>
     </w:pPr>
   </w:style>
-  <w:style w:type="paragraph" w:styleId="Footer">
+  <w:style w:type="paragraph" w:styleId="ab">
     <w:name w:val="footer"/>
-    <w:basedOn w:val="Normal"/>
+    <w:basedOn w:val="a2"/>
     <w:rsid w:val="00F375CF"/>
     <w:pPr>
       <w:tabs>
@@ -13028,14 +12783,14 @@
       <w:snapToGrid w:val="0"/>
     </w:pPr>
   </w:style>
-  <w:style w:type="character" w:styleId="PageNumber">
+  <w:style w:type="character" w:styleId="ac">
     <w:name w:val="page number"/>
-    <w:basedOn w:val="DefaultParagraphFont"/>
+    <w:basedOn w:val="a3"/>
     <w:rsid w:val="00F375CF"/>
   </w:style>
-  <w:style w:type="numbering" w:customStyle="1" w:styleId="1">
+  <w:style w:type="numbering" w:customStyle="1" w:styleId="10">
     <w:name w:val="スタイル スタイル 箇条書き1 + アウトライン番号"/>
-    <w:basedOn w:val="NoList"/>
+    <w:basedOn w:val="a5"/>
     <w:rsid w:val="00926056"/>
     <w:pPr>
       <w:numPr>
@@ -13043,9 +12798,9 @@
       </w:numPr>
     </w:pPr>
   </w:style>
-  <w:style w:type="numbering" w:customStyle="1" w:styleId="a">
+  <w:style w:type="numbering" w:customStyle="1" w:styleId="a0">
     <w:name w:val="スタイル 段落番号"/>
-    <w:basedOn w:val="NoList"/>
+    <w:basedOn w:val="a5"/>
     <w:rsid w:val="0005214D"/>
     <w:pPr>
       <w:numPr>
@@ -13053,10 +12808,10 @@
       </w:numPr>
     </w:pPr>
   </w:style>
-  <w:style w:type="paragraph" w:styleId="TOC3">
+  <w:style w:type="paragraph" w:styleId="31">
     <w:name w:val="toc 3"/>
-    <w:basedOn w:val="Normal"/>
-    <w:next w:val="Normal"/>
+    <w:basedOn w:val="a2"/>
+    <w:next w:val="a2"/>
     <w:autoRedefine/>
     <w:uiPriority w:val="39"/>
     <w:rsid w:val="00A15FEB"/>
@@ -13066,7 +12821,7 @@
   </w:style>
   <w:style w:type="paragraph" w:customStyle="1" w:styleId="2Century">
     <w:name w:val="スタイル 見出し 2 + (英数字) Century (日) ＭＳ 明朝"/>
-    <w:basedOn w:val="Heading2"/>
+    <w:basedOn w:val="2"/>
     <w:link w:val="2Century0"/>
     <w:autoRedefine/>
     <w:rsid w:val="00CF0EFC"/>
@@ -13077,10 +12832,10 @@
       <w:rFonts w:ascii="Century" w:eastAsia="MS Mincho" w:hAnsi="Century"/>
     </w:rPr>
   </w:style>
-  <w:style w:type="character" w:customStyle="1" w:styleId="Heading2Char">
-    <w:name w:val="Heading 2 Char"/>
-    <w:basedOn w:val="DefaultParagraphFont"/>
-    <w:link w:val="Heading2"/>
+  <w:style w:type="character" w:customStyle="1" w:styleId="20">
+    <w:name w:val="見出し 2 (文字)"/>
+    <w:basedOn w:val="a3"/>
+    <w:link w:val="2"/>
     <w:rsid w:val="00894CF4"/>
     <w:rPr>
       <w:rFonts w:ascii="Arial" w:eastAsia="MS Gothic" w:hAnsi="Arial"/>
@@ -13093,7 +12848,7 @@
   </w:style>
   <w:style w:type="character" w:customStyle="1" w:styleId="2Century0">
     <w:name w:val="スタイル 見出し 2 + (英数字) Century (日) ＭＳ 明朝 (文字)"/>
-    <w:basedOn w:val="Heading2Char"/>
+    <w:basedOn w:val="20"/>
     <w:link w:val="2Century"/>
     <w:rsid w:val="00CF0EFC"/>
     <w:rPr>
@@ -13105,9 +12860,9 @@
       <w:lang w:val="en-US" w:eastAsia="ja-JP" w:bidi="ar-SA"/>
     </w:rPr>
   </w:style>
-  <w:style w:type="paragraph" w:styleId="ListParagraph">
+  <w:style w:type="paragraph" w:styleId="ad">
     <w:name w:val="List Paragraph"/>
-    <w:basedOn w:val="Normal"/>
+    <w:basedOn w:val="a2"/>
     <w:uiPriority w:val="34"/>
     <w:qFormat/>
     <w:rsid w:val="00586125"/>
@@ -13118,10 +12873,10 @@
       <w:sz w:val="21"/>
     </w:rPr>
   </w:style>
-  <w:style w:type="paragraph" w:styleId="BalloonText">
+  <w:style w:type="paragraph" w:styleId="ae">
     <w:name w:val="Balloon Text"/>
-    <w:basedOn w:val="Normal"/>
-    <w:link w:val="BalloonTextChar"/>
+    <w:basedOn w:val="a2"/>
+    <w:link w:val="af"/>
     <w:rsid w:val="00F17206"/>
     <w:rPr>
       <w:rFonts w:asciiTheme="majorHAnsi" w:eastAsiaTheme="majorEastAsia" w:hAnsiTheme="majorHAnsi" w:cstheme="majorBidi"/>
@@ -13129,10 +12884,10 @@
       <w:szCs w:val="18"/>
     </w:rPr>
   </w:style>
-  <w:style w:type="character" w:customStyle="1" w:styleId="BalloonTextChar">
-    <w:name w:val="Balloon Text Char"/>
-    <w:basedOn w:val="DefaultParagraphFont"/>
-    <w:link w:val="BalloonText"/>
+  <w:style w:type="character" w:customStyle="1" w:styleId="af">
+    <w:name w:val="吹き出し (文字)"/>
+    <w:basedOn w:val="a3"/>
+    <w:link w:val="ae"/>
     <w:rsid w:val="00F17206"/>
     <w:rPr>
       <w:rFonts w:asciiTheme="majorHAnsi" w:eastAsiaTheme="majorEastAsia" w:hAnsiTheme="majorHAnsi" w:cstheme="majorBidi"/>
@@ -13141,10 +12896,10 @@
       <w:szCs w:val="18"/>
     </w:rPr>
   </w:style>
-  <w:style w:type="paragraph" w:styleId="DocumentMap">
+  <w:style w:type="paragraph" w:styleId="af0">
     <w:name w:val="Document Map"/>
-    <w:basedOn w:val="Normal"/>
-    <w:link w:val="DocumentMapChar"/>
+    <w:basedOn w:val="a2"/>
+    <w:link w:val="af1"/>
     <w:rsid w:val="00E52EDD"/>
     <w:rPr>
       <w:rFonts w:ascii="MS UI Gothic" w:eastAsia="MS UI Gothic"/>
@@ -13152,10 +12907,10 @@
       <w:szCs w:val="18"/>
     </w:rPr>
   </w:style>
-  <w:style w:type="character" w:customStyle="1" w:styleId="DocumentMapChar">
-    <w:name w:val="Document Map Char"/>
-    <w:basedOn w:val="DefaultParagraphFont"/>
-    <w:link w:val="DocumentMap"/>
+  <w:style w:type="character" w:customStyle="1" w:styleId="af1">
+    <w:name w:val="見出しマップ (文字)"/>
+    <w:basedOn w:val="a3"/>
+    <w:link w:val="af0"/>
     <w:rsid w:val="00E52EDD"/>
     <w:rPr>
       <w:rFonts w:ascii="MS UI Gothic" w:eastAsia="MS UI Gothic"/>
@@ -13164,10 +12919,10 @@
       <w:szCs w:val="18"/>
     </w:rPr>
   </w:style>
-  <w:style w:type="character" w:customStyle="1" w:styleId="Heading1Char">
-    <w:name w:val="Heading 1 Char"/>
-    <w:basedOn w:val="DefaultParagraphFont"/>
-    <w:link w:val="Heading1"/>
+  <w:style w:type="character" w:customStyle="1" w:styleId="12">
+    <w:name w:val="見出し 1 (文字)"/>
+    <w:basedOn w:val="a3"/>
+    <w:link w:val="1"/>
     <w:rsid w:val="003D46AB"/>
     <w:rPr>
       <w:rFonts w:ascii="Arial" w:eastAsia="MS Gothic" w:hAnsi="Arial"/>
@@ -13177,10 +12932,10 @@
       <w:u w:val="single"/>
     </w:rPr>
   </w:style>
-  <w:style w:type="character" w:customStyle="1" w:styleId="Heading3Char">
-    <w:name w:val="Heading 3 Char"/>
-    <w:basedOn w:val="DefaultParagraphFont"/>
-    <w:link w:val="Heading3"/>
+  <w:style w:type="character" w:customStyle="1" w:styleId="30">
+    <w:name w:val="見出し 3 (文字)"/>
+    <w:basedOn w:val="a3"/>
+    <w:link w:val="3"/>
     <w:rsid w:val="00015E4E"/>
     <w:rPr>
       <w:rFonts w:ascii="Arial" w:eastAsia="MS Gothic" w:hAnsi="Arial"/>
@@ -13190,9 +12945,9 @@
       <w:u w:val="single"/>
     </w:rPr>
   </w:style>
-  <w:style w:type="paragraph" w:styleId="ListBullet">
+  <w:style w:type="paragraph" w:styleId="a">
     <w:name w:val="List Bullet"/>
-    <w:basedOn w:val="Normal"/>
+    <w:basedOn w:val="a2"/>
     <w:rsid w:val="005A7125"/>
     <w:pPr>
       <w:numPr>
@@ -13203,19 +12958,19 @@
       <w:sz w:val="21"/>
     </w:rPr>
   </w:style>
-  <w:style w:type="paragraph" w:styleId="BodyText">
+  <w:style w:type="paragraph" w:styleId="af2">
     <w:name w:val="Body Text"/>
-    <w:basedOn w:val="Normal"/>
-    <w:link w:val="BodyTextChar"/>
+    <w:basedOn w:val="a2"/>
+    <w:link w:val="af3"/>
     <w:rsid w:val="00676102"/>
     <w:rPr>
       <w:sz w:val="21"/>
     </w:rPr>
   </w:style>
-  <w:style w:type="character" w:customStyle="1" w:styleId="BodyTextChar">
-    <w:name w:val="Body Text Char"/>
-    <w:basedOn w:val="DefaultParagraphFont"/>
-    <w:link w:val="BodyText"/>
+  <w:style w:type="character" w:customStyle="1" w:styleId="af3">
+    <w:name w:val="本文 (文字)"/>
+    <w:basedOn w:val="a3"/>
+    <w:link w:val="af2"/>
     <w:rsid w:val="00676102"/>
     <w:rPr>
       <w:kern w:val="2"/>
@@ -13225,22 +12980,22 @@
   </w:style>
   <w:style w:type="character" w:customStyle="1" w:styleId="shorttext">
     <w:name w:val="short_text"/>
-    <w:basedOn w:val="DefaultParagraphFont"/>
+    <w:basedOn w:val="a3"/>
     <w:rsid w:val="00597629"/>
   </w:style>
-  <w:style w:type="paragraph" w:styleId="BodyTextIndent">
+  <w:style w:type="paragraph" w:styleId="af4">
     <w:name w:val="Body Text Indent"/>
-    <w:basedOn w:val="Normal"/>
-    <w:link w:val="BodyTextIndentChar"/>
+    <w:basedOn w:val="a2"/>
+    <w:link w:val="af5"/>
     <w:rsid w:val="0019126C"/>
     <w:pPr>
       <w:ind w:leftChars="400" w:left="851"/>
     </w:pPr>
   </w:style>
-  <w:style w:type="character" w:customStyle="1" w:styleId="BodyTextIndentChar">
-    <w:name w:val="Body Text Indent Char"/>
-    <w:basedOn w:val="DefaultParagraphFont"/>
-    <w:link w:val="BodyTextIndent"/>
+  <w:style w:type="character" w:customStyle="1" w:styleId="af5">
+    <w:name w:val="本文インデント (文字)"/>
+    <w:basedOn w:val="a3"/>
+    <w:link w:val="af4"/>
     <w:rsid w:val="0019126C"/>
     <w:rPr>
       <w:kern w:val="2"/>
@@ -13248,10 +13003,10 @@
       <w:szCs w:val="24"/>
     </w:rPr>
   </w:style>
-  <w:style w:type="paragraph" w:styleId="BodyTextFirstIndent2">
+  <w:style w:type="paragraph" w:styleId="22">
     <w:name w:val="Body Text First Indent 2"/>
-    <w:basedOn w:val="BodyTextIndent"/>
-    <w:link w:val="BodyTextFirstIndent2Char"/>
+    <w:basedOn w:val="af4"/>
+    <w:link w:val="23"/>
     <w:rsid w:val="0019126C"/>
     <w:pPr>
       <w:ind w:firstLineChars="100" w:firstLine="210"/>
@@ -13261,10 +13016,10 @@
       <w:sz w:val="21"/>
     </w:rPr>
   </w:style>
-  <w:style w:type="character" w:customStyle="1" w:styleId="BodyTextFirstIndent2Char">
-    <w:name w:val="Body Text First Indent 2 Char"/>
-    <w:basedOn w:val="BodyTextIndentChar"/>
-    <w:link w:val="BodyTextFirstIndent2"/>
+  <w:style w:type="character" w:customStyle="1" w:styleId="23">
+    <w:name w:val="本文字下げ 2 (文字)"/>
+    <w:basedOn w:val="af5"/>
+    <w:link w:val="22"/>
     <w:rsid w:val="0019126C"/>
     <w:rPr>
       <w:kern w:val="2"/>
@@ -13563,7 +13318,7 @@
 </file>
 
 <file path=customXml/itemProps1.xml><?xml version="1.0" encoding="utf-8"?>
-<ds:datastoreItem xmlns:ds="http://schemas.openxmlformats.org/officeDocument/2006/customXml" ds:itemID="{33795E67-94EC-42FF-A6C7-49EEC52EBB18}">
+<ds:datastoreItem xmlns:ds="http://schemas.openxmlformats.org/officeDocument/2006/customXml" ds:itemID="{28F985AA-2F8E-46CB-99BC-AF256DAC85A4}">
   <ds:schemaRefs>
     <ds:schemaRef ds:uri="http://schemas.openxmlformats.org/officeDocument/2006/bibliography"/>
   </ds:schemaRefs>

</xml_diff>